<commit_message>
KR03 - 1 musician's data completely archived.
</commit_message>
<xml_diff>
--- a/final report.docx
+++ b/final report.docx
@@ -678,7 +678,19 @@
         <w:rPr>
           <w:lang w:val="en-US" w:eastAsia="zh-CN"/>
         </w:rPr>
-        <w:t>FOREGIN KEY (abtranum)</w:t>
+        <w:t>FORE</w:t>
+      </w:r>
+      <w:r>
+        <w:rPr>
+          <w:lang w:val="en-US" w:eastAsia="zh-CN"/>
+        </w:rPr>
+        <w:t>I</w:t>
+      </w:r>
+      <w:r>
+        <w:rPr>
+          <w:lang w:val="en-US" w:eastAsia="zh-CN"/>
+        </w:rPr>
+        <w:t>GN KEY (abtranum)</w:t>
       </w:r>
     </w:p>
     <w:p>
@@ -714,7 +726,19 @@
         <w:rPr>
           <w:lang w:val="en-US" w:eastAsia="zh-CN"/>
         </w:rPr>
-        <w:t>FOREGIN KEY (stranum)</w:t>
+        <w:t>FORE</w:t>
+      </w:r>
+      <w:r>
+        <w:rPr>
+          <w:lang w:val="en-US" w:eastAsia="zh-CN"/>
+        </w:rPr>
+        <w:t>I</w:t>
+      </w:r>
+      <w:r>
+        <w:rPr>
+          <w:lang w:val="en-US" w:eastAsia="zh-CN"/>
+        </w:rPr>
+        <w:t>GN KEY (stranum)</w:t>
       </w:r>
     </w:p>
     <w:p>
@@ -817,13 +841,55 @@
         <w:rPr>
           <w:lang w:val="en-US" w:eastAsia="zh-CN"/>
         </w:rPr>
+        <w:tab/>
+      </w:r>
+      <w:r>
+        <w:rPr>
+          <w:lang w:val="en-US" w:eastAsia="zh-CN"/>
+        </w:rPr>
+        <w:t>ab</w:t>
+      </w:r>
+      <w:r>
+        <w:rPr>
+          <w:lang w:val="en-US" w:eastAsia="zh-CN"/>
+        </w:rPr>
+        <w:t>tranum</w:t>
+      </w:r>
+      <w:r>
+        <w:rPr>
+          <w:lang w:val="en-US" w:eastAsia="zh-CN"/>
+        </w:rPr>
+        <w:t xml:space="preserve"> CHAR(20),</w:t>
+      </w:r>
+    </w:p>
+    <w:p>
+      <w:pPr>
+        <w:pStyle w:val="Normal"/>
+        <w:rPr/>
+      </w:pPr>
+      <w:r>
+        <w:rPr>
+          <w:lang w:val="en-US" w:eastAsia="zh-CN"/>
+        </w:rPr>
         <w:t xml:space="preserve">        </w:t>
       </w:r>
       <w:r>
         <w:rPr>
           <w:lang w:val="en-US" w:eastAsia="zh-CN"/>
         </w:rPr>
-        <w:t>PRIMARY KEY (faname, stranum),</w:t>
+        <w:t xml:space="preserve">PRIMARY KEY (faname, stranum, </w:t>
+      </w:r>
+      <w:r>
+        <w:rPr>
+          <w:lang w:val="en-US" w:eastAsia="zh-CN"/>
+        </w:rPr>
+        <w:t>abtranum</w:t>
+      </w:r>
+      <w:r>
+        <w:rPr>
+          <w:lang w:val="en-US" w:eastAsia="zh-CN"/>
+        </w:rPr>
+        <w:t>),</w:t>
       </w:r>
     </w:p>
     <w:p>
@@ -841,7 +907,19 @@
         <w:rPr>
           <w:lang w:val="en-US" w:eastAsia="zh-CN"/>
         </w:rPr>
-        <w:t>FOREGIN KEY (faname)</w:t>
+        <w:t>FORE</w:t>
+      </w:r>
+      <w:r>
+        <w:rPr>
+          <w:lang w:val="en-US" w:eastAsia="zh-CN"/>
+        </w:rPr>
+        <w:t>I</w:t>
+      </w:r>
+      <w:r>
+        <w:rPr>
+          <w:lang w:val="en-US" w:eastAsia="zh-CN"/>
+        </w:rPr>
+        <w:t>GN KEY (faname)</w:t>
       </w:r>
     </w:p>
     <w:p>
@@ -877,7 +955,19 @@
         <w:rPr>
           <w:lang w:val="en-US" w:eastAsia="zh-CN"/>
         </w:rPr>
-        <w:t>FOREGIN KEY (stranum)</w:t>
+        <w:t>FORE</w:t>
+      </w:r>
+      <w:r>
+        <w:rPr>
+          <w:lang w:val="en-US" w:eastAsia="zh-CN"/>
+        </w:rPr>
+        <w:t>I</w:t>
+      </w:r>
+      <w:r>
+        <w:rPr>
+          <w:lang w:val="en-US" w:eastAsia="zh-CN"/>
+        </w:rPr>
+        <w:t>GN KEY (stranum)</w:t>
       </w:r>
     </w:p>
     <w:p>
@@ -895,7 +985,44 @@
         <w:rPr>
           <w:lang w:val="en-US" w:eastAsia="zh-CN"/>
         </w:rPr>
-        <w:t>FEFERENCES song</w:t>
+        <w:t>R</w:t>
+      </w:r>
+      <w:r>
+        <w:rPr>
+          <w:lang w:val="en-US" w:eastAsia="zh-CN"/>
+        </w:rPr>
+        <w:t>EFERENCES song,</w:t>
+      </w:r>
+    </w:p>
+    <w:p>
+      <w:pPr>
+        <w:pStyle w:val="Normal"/>
+        <w:rPr/>
+      </w:pPr>
+      <w:r>
+        <w:rPr>
+          <w:lang w:val="en-US" w:eastAsia="zh-CN"/>
+        </w:rPr>
+        <w:tab/>
+      </w:r>
+      <w:r>
+        <w:rPr>
+          <w:lang w:val="en-US" w:eastAsia="zh-CN"/>
+        </w:rPr>
+        <w:t>FOREIGN KEY (abtranum)</w:t>
+      </w:r>
+    </w:p>
+    <w:p>
+      <w:pPr>
+        <w:pStyle w:val="Normal"/>
+        <w:rPr/>
+      </w:pPr>
+      <w:r>
+        <w:rPr>
+          <w:lang w:val="en-US" w:eastAsia="zh-CN"/>
+        </w:rPr>
+        <w:tab/>
+        <w:t xml:space="preserve">  REFERNCES album</w:t>
       </w:r>
     </w:p>
     <w:p>
@@ -1202,6 +1329,316 @@
       <w:pPr>
         <w:pStyle w:val="Normal"/>
         <w:rPr>
+          <w:color w:val="CE181E"/>
+        </w:rPr>
+      </w:pPr>
+      <w:r>
+        <w:rPr>
+          <w:color w:val="CE181E"/>
+          <w:lang w:val="en-US" w:eastAsia="zh-CN"/>
+        </w:rPr>
+        <w:t>CREATE TABLE album</w:t>
+      </w:r>
+    </w:p>
+    <w:p>
+      <w:pPr>
+        <w:pStyle w:val="Normal"/>
+        <w:rPr>
+          <w:color w:val="CE181E"/>
+        </w:rPr>
+      </w:pPr>
+      <w:r>
+        <w:rPr>
+          <w:color w:val="CE181E"/>
+          <w:lang w:val="en-US" w:eastAsia="zh-CN"/>
+        </w:rPr>
+        <w:t xml:space="preserve">       </w:t>
+      </w:r>
+      <w:r>
+        <w:rPr>
+          <w:color w:val="CE181E"/>
+          <w:lang w:val="en-US" w:eastAsia="zh-CN"/>
+        </w:rPr>
+        <w:t>(abtranum INTEGER,</w:t>
+      </w:r>
+    </w:p>
+    <w:p>
+      <w:pPr>
+        <w:pStyle w:val="Normal"/>
+        <w:rPr>
+          <w:color w:val="CE181E"/>
+        </w:rPr>
+      </w:pPr>
+      <w:r>
+        <w:rPr>
+          <w:color w:val="CE181E"/>
+          <w:lang w:val="en-US" w:eastAsia="zh-CN"/>
+        </w:rPr>
+        <w:t xml:space="preserve">        </w:t>
+      </w:r>
+      <w:r>
+        <w:rPr>
+          <w:color w:val="CE181E"/>
+          <w:lang w:val="en-US" w:eastAsia="zh-CN"/>
+        </w:rPr>
+        <w:t>abname CHAR(20),</w:t>
+      </w:r>
+    </w:p>
+    <w:p>
+      <w:pPr>
+        <w:pStyle w:val="Normal"/>
+        <w:rPr>
+          <w:color w:val="CE181E"/>
+        </w:rPr>
+      </w:pPr>
+      <w:r>
+        <w:rPr>
+          <w:color w:val="CE181E"/>
+          <w:lang w:val="en-US" w:eastAsia="zh-CN"/>
+        </w:rPr>
+        <w:t xml:space="preserve">        </w:t>
+      </w:r>
+      <w:r>
+        <w:rPr>
+          <w:color w:val="CE181E"/>
+          <w:lang w:val="en-US" w:eastAsia="zh-CN"/>
+        </w:rPr>
+        <w:t>date DATE,</w:t>
+      </w:r>
+    </w:p>
+    <w:p>
+      <w:pPr>
+        <w:pStyle w:val="Normal"/>
+        <w:rPr>
+          <w:color w:val="CE181E"/>
+        </w:rPr>
+      </w:pPr>
+      <w:r>
+        <w:rPr>
+          <w:color w:val="CE181E"/>
+          <w:lang w:val="en-US" w:eastAsia="zh-CN"/>
+        </w:rPr>
+        <w:t xml:space="preserve">        </w:t>
+      </w:r>
+      <w:r>
+        <w:rPr>
+          <w:color w:val="CE181E"/>
+          <w:lang w:val="en-US" w:eastAsia="zh-CN"/>
+        </w:rPr>
+        <w:t>aname CHAR(20),</w:t>
+      </w:r>
+    </w:p>
+    <w:p>
+      <w:pPr>
+        <w:pStyle w:val="Normal"/>
+        <w:rPr>
+          <w:color w:val="CE181E"/>
+        </w:rPr>
+      </w:pPr>
+      <w:r>
+        <w:rPr>
+          <w:color w:val="CE181E"/>
+          <w:lang w:val="en-US" w:eastAsia="zh-CN"/>
+        </w:rPr>
+        <w:t xml:space="preserve">        </w:t>
+      </w:r>
+      <w:r>
+        <w:rPr>
+          <w:color w:val="CE181E"/>
+          <w:lang w:val="en-US" w:eastAsia="zh-CN"/>
+        </w:rPr>
+        <w:t>PRIMARY KEY (aname, abtranum),</w:t>
+      </w:r>
+    </w:p>
+    <w:p>
+      <w:pPr>
+        <w:pStyle w:val="Normal"/>
+        <w:rPr>
+          <w:color w:val="CE181E"/>
+        </w:rPr>
+      </w:pPr>
+      <w:r>
+        <w:rPr>
+          <w:color w:val="CE181E"/>
+          <w:lang w:val="en-US" w:eastAsia="zh-CN"/>
+        </w:rPr>
+        <w:t xml:space="preserve">        </w:t>
+      </w:r>
+      <w:r>
+        <w:rPr>
+          <w:color w:val="CE181E"/>
+          <w:lang w:val="en-US" w:eastAsia="zh-CN"/>
+        </w:rPr>
+        <w:t>FOREGIN KEY (aname)</w:t>
+      </w:r>
+    </w:p>
+    <w:p>
+      <w:pPr>
+        <w:pStyle w:val="Normal"/>
+        <w:rPr>
+          <w:color w:val="CE181E"/>
+        </w:rPr>
+      </w:pPr>
+      <w:r>
+        <w:rPr>
+          <w:color w:val="CE181E"/>
+          <w:lang w:val="en-US" w:eastAsia="zh-CN"/>
+        </w:rPr>
+        <w:t xml:space="preserve">           </w:t>
+      </w:r>
+      <w:r>
+        <w:rPr>
+          <w:color w:val="CE181E"/>
+          <w:lang w:val="en-US" w:eastAsia="zh-CN"/>
+        </w:rPr>
+        <w:t>REFERENCES artist</w:t>
+      </w:r>
+    </w:p>
+    <w:p>
+      <w:pPr>
+        <w:pStyle w:val="Normal"/>
+        <w:rPr>
+          <w:i w:val="false"/>
+          <w:i w:val="false"/>
+          <w:iCs w:val="false"/>
+          <w:color w:val="CE181E"/>
+          <w:lang w:val="en-US" w:eastAsia="zh-CN"/>
+        </w:rPr>
+      </w:pPr>
+      <w:r>
+        <w:rPr>
+          <w:i w:val="false"/>
+          <w:iCs w:val="false"/>
+          <w:color w:val="CE181E"/>
+          <w:lang w:val="en-US" w:eastAsia="zh-CN"/>
+        </w:rPr>
+        <w:t>)</w:t>
+      </w:r>
+    </w:p>
+    <w:p>
+      <w:pPr>
+        <w:pStyle w:val="Normal"/>
+        <w:rPr>
+          <w:i w:val="false"/>
+          <w:i w:val="false"/>
+          <w:iCs w:val="false"/>
+          <w:lang w:val="en-US" w:eastAsia="zh-CN"/>
+        </w:rPr>
+      </w:pPr>
+      <w:r>
+        <w:rPr>
+          <w:i w:val="false"/>
+          <w:iCs w:val="false"/>
+          <w:lang w:val="en-US" w:eastAsia="zh-CN"/>
+        </w:rPr>
+      </w:r>
+    </w:p>
+    <w:p>
+      <w:pPr>
+        <w:pStyle w:val="Normal"/>
+        <w:rPr>
+          <w:i w:val="false"/>
+          <w:i w:val="false"/>
+          <w:iCs w:val="false"/>
+          <w:lang w:val="en-US" w:eastAsia="zh-CN"/>
+        </w:rPr>
+      </w:pPr>
+      <w:r>
+        <w:rPr>
+          <w:i w:val="false"/>
+          <w:iCs w:val="false"/>
+          <w:lang w:val="en-US" w:eastAsia="zh-CN"/>
+        </w:rPr>
+        <w:t xml:space="preserve">INSERT INTO album </w:t>
+      </w:r>
+      <w:r>
+        <w:rPr>
+          <w:i w:val="false"/>
+          <w:iCs w:val="false"/>
+          <w:lang w:val="en-US" w:eastAsia="zh-CN"/>
+        </w:rPr>
+        <w:t xml:space="preserve">(abtranum, abname, date, aname) </w:t>
+      </w:r>
+      <w:r>
+        <w:rPr>
+          <w:i w:val="false"/>
+          <w:iCs w:val="false"/>
+          <w:lang w:val="en-US" w:eastAsia="zh-CN"/>
+        </w:rPr>
+        <w:t>VALUES (‘Rearview Town’, ‘</w:t>
+      </w:r>
+      <w:r>
+        <w:rPr>
+          <w:i w:val="false"/>
+          <w:iCs w:val="false"/>
+          <w:lang w:val="en-US" w:eastAsia="zh-CN"/>
+        </w:rPr>
+        <w:t>0000001’, ‘2018-04-13’, ‘Jason Aldean’);</w:t>
+      </w:r>
+    </w:p>
+    <w:p>
+      <w:pPr>
+        <w:pStyle w:val="Normal"/>
+        <w:rPr>
+          <w:i w:val="false"/>
+          <w:i w:val="false"/>
+          <w:iCs w:val="false"/>
+          <w:lang w:val="en-US" w:eastAsia="zh-CN"/>
+        </w:rPr>
+      </w:pPr>
+      <w:r>
+        <w:rPr>
+          <w:i w:val="false"/>
+          <w:iCs w:val="false"/>
+          <w:lang w:val="en-US" w:eastAsia="zh-CN"/>
+        </w:rPr>
+        <w:t xml:space="preserve">INSERT INTO album </w:t>
+      </w:r>
+      <w:r>
+        <w:rPr>
+          <w:i w:val="false"/>
+          <w:iCs w:val="false"/>
+          <w:lang w:val="en-US" w:eastAsia="zh-CN"/>
+        </w:rPr>
+        <w:t xml:space="preserve">(abtranum, abname, date, aname) </w:t>
+      </w:r>
+      <w:r>
+        <w:rPr>
+          <w:i w:val="false"/>
+          <w:iCs w:val="false"/>
+          <w:lang w:val="en-US" w:eastAsia="zh-CN"/>
+        </w:rPr>
+        <w:t>VALUES (‘</w:t>
+      </w:r>
+      <w:r>
+        <w:rPr>
+          <w:i w:val="false"/>
+          <w:iCs w:val="false"/>
+          <w:lang w:val="en-US" w:eastAsia="zh-CN"/>
+        </w:rPr>
+        <w:t>They Don’t Know</w:t>
+      </w:r>
+      <w:r>
+        <w:rPr>
+          <w:i w:val="false"/>
+          <w:iCs w:val="false"/>
+          <w:lang w:val="en-US" w:eastAsia="zh-CN"/>
+        </w:rPr>
+        <w:t>’, ‘</w:t>
+      </w:r>
+      <w:r>
+        <w:rPr>
+          <w:i w:val="false"/>
+          <w:iCs w:val="false"/>
+          <w:lang w:val="en-US" w:eastAsia="zh-CN"/>
+        </w:rPr>
+        <w:t>0000002’, ‘2016-09-9’, ‘Jason Aldean’);</w:t>
+      </w:r>
+    </w:p>
+    <w:p>
+      <w:pPr>
+        <w:pStyle w:val="Normal"/>
+        <w:rPr>
           <w:i w:val="false"/>
           <w:i w:val="false"/>
           <w:iCs w:val="false"/>
@@ -1251,6 +1688,1648 @@
     <w:p>
       <w:pPr>
         <w:pStyle w:val="Normal"/>
+        <w:rPr>
+          <w:color w:val="CE181E"/>
+        </w:rPr>
+      </w:pPr>
+      <w:r>
+        <w:rPr>
+          <w:color w:val="CE181E"/>
+          <w:lang w:val="en-US" w:eastAsia="zh-CN"/>
+        </w:rPr>
+        <w:t>CREATE TABLE song</w:t>
+      </w:r>
+    </w:p>
+    <w:p>
+      <w:pPr>
+        <w:pStyle w:val="Normal"/>
+        <w:rPr>
+          <w:color w:val="CE181E"/>
+        </w:rPr>
+      </w:pPr>
+      <w:r>
+        <w:rPr>
+          <w:color w:val="CE181E"/>
+          <w:lang w:val="en-US" w:eastAsia="zh-CN"/>
+        </w:rPr>
+        <w:t xml:space="preserve">       </w:t>
+      </w:r>
+      <w:r>
+        <w:rPr>
+          <w:color w:val="CE181E"/>
+          <w:lang w:val="en-US" w:eastAsia="zh-CN"/>
+        </w:rPr>
+        <w:t>(stranum INTEGER,</w:t>
+      </w:r>
+    </w:p>
+    <w:p>
+      <w:pPr>
+        <w:pStyle w:val="Normal"/>
+        <w:rPr>
+          <w:color w:val="CE181E"/>
+        </w:rPr>
+      </w:pPr>
+      <w:r>
+        <w:rPr>
+          <w:color w:val="CE181E"/>
+          <w:lang w:val="en-US" w:eastAsia="zh-CN"/>
+        </w:rPr>
+        <w:t xml:space="preserve">        </w:t>
+      </w:r>
+      <w:r>
+        <w:rPr>
+          <w:color w:val="CE181E"/>
+          <w:lang w:val="en-US" w:eastAsia="zh-CN"/>
+        </w:rPr>
+        <w:t>sname CHAR(20),</w:t>
+      </w:r>
+    </w:p>
+    <w:p>
+      <w:pPr>
+        <w:pStyle w:val="Normal"/>
+        <w:rPr>
+          <w:color w:val="CE181E"/>
+        </w:rPr>
+      </w:pPr>
+      <w:r>
+        <w:rPr>
+          <w:color w:val="CE181E"/>
+          <w:lang w:val="en-US" w:eastAsia="zh-CN"/>
+        </w:rPr>
+        <w:t xml:space="preserve">        </w:t>
+      </w:r>
+      <w:r>
+        <w:rPr>
+          <w:color w:val="CE181E"/>
+          <w:lang w:val="en-US" w:eastAsia="zh-CN"/>
+        </w:rPr>
+        <w:t>aname CHAR(20),</w:t>
+      </w:r>
+    </w:p>
+    <w:p>
+      <w:pPr>
+        <w:pStyle w:val="Normal"/>
+        <w:rPr>
+          <w:color w:val="CE181E"/>
+        </w:rPr>
+      </w:pPr>
+      <w:r>
+        <w:rPr>
+          <w:color w:val="CE181E"/>
+          <w:lang w:val="en-US" w:eastAsia="zh-CN"/>
+        </w:rPr>
+        <w:t xml:space="preserve">        </w:t>
+      </w:r>
+      <w:r>
+        <w:rPr>
+          <w:color w:val="CE181E"/>
+          <w:lang w:val="en-US" w:eastAsia="zh-CN"/>
+        </w:rPr>
+        <w:t>PRIMARY KEY (aname, stranum),</w:t>
+      </w:r>
+    </w:p>
+    <w:p>
+      <w:pPr>
+        <w:pStyle w:val="Normal"/>
+        <w:rPr>
+          <w:color w:val="CE181E"/>
+        </w:rPr>
+      </w:pPr>
+      <w:r>
+        <w:rPr>
+          <w:color w:val="CE181E"/>
+          <w:lang w:val="en-US" w:eastAsia="zh-CN"/>
+        </w:rPr>
+        <w:t xml:space="preserve">        </w:t>
+      </w:r>
+      <w:r>
+        <w:rPr>
+          <w:color w:val="CE181E"/>
+          <w:lang w:val="en-US" w:eastAsia="zh-CN"/>
+        </w:rPr>
+        <w:t>FOREGIN KEY (aname)</w:t>
+      </w:r>
+    </w:p>
+    <w:p>
+      <w:pPr>
+        <w:pStyle w:val="Normal"/>
+        <w:rPr>
+          <w:color w:val="CE181E"/>
+        </w:rPr>
+      </w:pPr>
+      <w:r>
+        <w:rPr>
+          <w:color w:val="CE181E"/>
+          <w:lang w:val="en-US" w:eastAsia="zh-CN"/>
+        </w:rPr>
+        <w:t xml:space="preserve">          </w:t>
+      </w:r>
+      <w:r>
+        <w:rPr>
+          <w:color w:val="CE181E"/>
+          <w:lang w:val="en-US" w:eastAsia="zh-CN"/>
+        </w:rPr>
+        <w:t>FEFERENCES artist</w:t>
+      </w:r>
+    </w:p>
+    <w:p>
+      <w:pPr>
+        <w:pStyle w:val="Normal"/>
+        <w:rPr>
+          <w:i w:val="false"/>
+          <w:i w:val="false"/>
+          <w:iCs w:val="false"/>
+          <w:color w:val="CE181E"/>
+          <w:lang w:val="en-US" w:eastAsia="zh-CN"/>
+        </w:rPr>
+      </w:pPr>
+      <w:r>
+        <w:rPr>
+          <w:i w:val="false"/>
+          <w:iCs w:val="false"/>
+          <w:color w:val="CE181E"/>
+          <w:lang w:val="en-US" w:eastAsia="zh-CN"/>
+        </w:rPr>
+        <w:t>)</w:t>
+      </w:r>
+    </w:p>
+    <w:p>
+      <w:pPr>
+        <w:pStyle w:val="Normal"/>
+        <w:rPr>
+          <w:i w:val="false"/>
+          <w:i w:val="false"/>
+          <w:iCs w:val="false"/>
+          <w:lang w:val="en-US" w:eastAsia="zh-CN"/>
+        </w:rPr>
+      </w:pPr>
+      <w:r>
+        <w:rPr>
+          <w:i w:val="false"/>
+          <w:iCs w:val="false"/>
+          <w:lang w:val="en-US" w:eastAsia="zh-CN"/>
+        </w:rPr>
+      </w:r>
+    </w:p>
+    <w:p>
+      <w:pPr>
+        <w:pStyle w:val="Normal"/>
+        <w:rPr>
+          <w:i w:val="false"/>
+          <w:i w:val="false"/>
+          <w:iCs w:val="false"/>
+          <w:lang w:val="en-US" w:eastAsia="zh-CN"/>
+        </w:rPr>
+      </w:pPr>
+      <w:r>
+        <w:rPr>
+          <w:i w:val="false"/>
+          <w:iCs w:val="false"/>
+          <w:lang w:val="en-US" w:eastAsia="zh-CN"/>
+        </w:rPr>
+        <w:t>INSERT INTO song (stranum, sname, aname) VALUES (‘1’, ‘Dirt To Dust’, ‘Rearview Town’, ‘Jason Aldean’);</w:t>
+      </w:r>
+    </w:p>
+    <w:p>
+      <w:pPr>
+        <w:pStyle w:val="Normal"/>
+        <w:rPr>
+          <w:i w:val="false"/>
+          <w:i w:val="false"/>
+          <w:iCs w:val="false"/>
+          <w:lang w:val="en-US" w:eastAsia="zh-CN"/>
+        </w:rPr>
+      </w:pPr>
+      <w:r>
+        <w:rPr>
+          <w:i w:val="false"/>
+          <w:iCs w:val="false"/>
+          <w:lang w:val="en-US" w:eastAsia="zh-CN"/>
+        </w:rPr>
+        <w:t>INSERT INTO song (stranum, sname, aname) VALUES (‘2’, ‘Set it Off’, ‘Rearview Town’, ‘Jason Aldean’);</w:t>
+      </w:r>
+    </w:p>
+    <w:p>
+      <w:pPr>
+        <w:pStyle w:val="Normal"/>
+        <w:rPr>
+          <w:i w:val="false"/>
+          <w:i w:val="false"/>
+          <w:iCs w:val="false"/>
+          <w:lang w:val="en-US" w:eastAsia="zh-CN"/>
+        </w:rPr>
+      </w:pPr>
+      <w:r>
+        <w:rPr>
+          <w:i w:val="false"/>
+          <w:iCs w:val="false"/>
+          <w:lang w:val="en-US" w:eastAsia="zh-CN"/>
+        </w:rPr>
+        <w:t>INSERT INTO song (stranum, sname, aname) VALUES (‘3’, ‘Girl Like You’, ‘Rearview Town’, ‘Jason Aldean’);</w:t>
+      </w:r>
+    </w:p>
+    <w:p>
+      <w:pPr>
+        <w:pStyle w:val="Normal"/>
+        <w:rPr>
+          <w:i w:val="false"/>
+          <w:i w:val="false"/>
+          <w:iCs w:val="false"/>
+          <w:lang w:val="en-US" w:eastAsia="zh-CN"/>
+        </w:rPr>
+      </w:pPr>
+      <w:r>
+        <w:rPr>
+          <w:i w:val="false"/>
+          <w:iCs w:val="false"/>
+          <w:lang w:val="en-US" w:eastAsia="zh-CN"/>
+        </w:rPr>
+        <w:t>INSERT INTO song (stranum, sname, aname) VALUES (‘4’, ‘You Make It Easy’, ‘Rearview Town’, ‘Jason Aldean’);</w:t>
+      </w:r>
+    </w:p>
+    <w:p>
+      <w:pPr>
+        <w:pStyle w:val="Normal"/>
+        <w:rPr>
+          <w:i w:val="false"/>
+          <w:i w:val="false"/>
+          <w:iCs w:val="false"/>
+          <w:lang w:val="en-US" w:eastAsia="zh-CN"/>
+        </w:rPr>
+      </w:pPr>
+      <w:r>
+        <w:rPr>
+          <w:i w:val="false"/>
+          <w:iCs w:val="false"/>
+          <w:lang w:val="en-US" w:eastAsia="zh-CN"/>
+        </w:rPr>
+        <w:t>INSERT INTO song (stranum, sname, aname) VALUES (‘5’, ‘Gettin’ Warmed Up’, ‘Rearview Town’, ‘Jason Aldean’);</w:t>
+      </w:r>
+    </w:p>
+    <w:p>
+      <w:pPr>
+        <w:pStyle w:val="Normal"/>
+        <w:rPr>
+          <w:i w:val="false"/>
+          <w:i w:val="false"/>
+          <w:iCs w:val="false"/>
+          <w:lang w:val="en-US" w:eastAsia="zh-CN"/>
+        </w:rPr>
+      </w:pPr>
+      <w:r>
+        <w:rPr>
+          <w:i w:val="false"/>
+          <w:iCs w:val="false"/>
+          <w:lang w:val="en-US" w:eastAsia="zh-CN"/>
+        </w:rPr>
+        <w:t>INSERT INTO song (stranum, sname, aname) VALUES (‘6’, ‘Blacktop Gone’, ‘Rearview Town’, ‘Jason Aldean’);</w:t>
+      </w:r>
+    </w:p>
+    <w:p>
+      <w:pPr>
+        <w:pStyle w:val="Normal"/>
+        <w:rPr>
+          <w:i w:val="false"/>
+          <w:i w:val="false"/>
+          <w:iCs w:val="false"/>
+          <w:lang w:val="en-US" w:eastAsia="zh-CN"/>
+        </w:rPr>
+      </w:pPr>
+      <w:r>
+        <w:rPr>
+          <w:i w:val="false"/>
+          <w:iCs w:val="false"/>
+          <w:lang w:val="en-US" w:eastAsia="zh-CN"/>
+        </w:rPr>
+        <w:t>INSERT INTO song (stranum, sname, aname) VALUES (‘7’, ‘Drowns the Whiskey’, ‘Rearview Town’, ‘Jason Aldean’);</w:t>
+      </w:r>
+    </w:p>
+    <w:p>
+      <w:pPr>
+        <w:pStyle w:val="Normal"/>
+        <w:rPr>
+          <w:i w:val="false"/>
+          <w:i w:val="false"/>
+          <w:iCs w:val="false"/>
+          <w:lang w:val="en-US" w:eastAsia="zh-CN"/>
+        </w:rPr>
+      </w:pPr>
+      <w:r>
+        <w:rPr>
+          <w:i w:val="false"/>
+          <w:iCs w:val="false"/>
+          <w:lang w:val="en-US" w:eastAsia="zh-CN"/>
+        </w:rPr>
+        <w:t>INSERT INTO song (stranum, sname, aname) VALUES (‘8’, ‘</w:t>
+      </w:r>
+      <w:r>
+        <w:rPr>
+          <w:i w:val="false"/>
+          <w:iCs w:val="false"/>
+          <w:lang w:val="en-US" w:eastAsia="zh-CN"/>
+        </w:rPr>
+        <w:t>Rearview Town</w:t>
+      </w:r>
+      <w:r>
+        <w:rPr>
+          <w:i w:val="false"/>
+          <w:iCs w:val="false"/>
+          <w:lang w:val="en-US" w:eastAsia="zh-CN"/>
+        </w:rPr>
+        <w:t>’, ‘Rearview Town’, ‘Jason Aldean’);</w:t>
+      </w:r>
+    </w:p>
+    <w:p>
+      <w:pPr>
+        <w:pStyle w:val="Normal"/>
+        <w:rPr>
+          <w:i w:val="false"/>
+          <w:i w:val="false"/>
+          <w:iCs w:val="false"/>
+          <w:lang w:val="en-US" w:eastAsia="zh-CN"/>
+        </w:rPr>
+      </w:pPr>
+      <w:r>
+        <w:rPr>
+          <w:i w:val="false"/>
+          <w:iCs w:val="false"/>
+          <w:lang w:val="en-US" w:eastAsia="zh-CN"/>
+        </w:rPr>
+        <w:t>INSERT INTO song (stranum, sname, aname) VALUES (‘9’, ‘</w:t>
+      </w:r>
+      <w:r>
+        <w:rPr>
+          <w:i w:val="false"/>
+          <w:iCs w:val="false"/>
+          <w:lang w:val="en-US" w:eastAsia="zh-CN"/>
+        </w:rPr>
+        <w:t>Love Me Or Don’t</w:t>
+      </w:r>
+      <w:r>
+        <w:rPr>
+          <w:i w:val="false"/>
+          <w:iCs w:val="false"/>
+          <w:lang w:val="en-US" w:eastAsia="zh-CN"/>
+        </w:rPr>
+        <w:t>’, ‘Rearview Town’, ‘Jason Aldean’);</w:t>
+      </w:r>
+    </w:p>
+    <w:p>
+      <w:pPr>
+        <w:pStyle w:val="Normal"/>
+        <w:rPr>
+          <w:i w:val="false"/>
+          <w:i w:val="false"/>
+          <w:iCs w:val="false"/>
+          <w:lang w:val="en-US" w:eastAsia="zh-CN"/>
+        </w:rPr>
+      </w:pPr>
+      <w:r>
+        <w:rPr>
+          <w:i w:val="false"/>
+          <w:iCs w:val="false"/>
+          <w:lang w:val="en-US" w:eastAsia="zh-CN"/>
+        </w:rPr>
+        <w:t>INSERT INTO song (stranum, sname, aname) VALUES (‘10’, ‘</w:t>
+      </w:r>
+      <w:r>
+        <w:rPr>
+          <w:i w:val="false"/>
+          <w:iCs w:val="false"/>
+          <w:lang w:val="en-US" w:eastAsia="zh-CN"/>
+        </w:rPr>
+        <w:t>Like You Were Mine</w:t>
+      </w:r>
+      <w:r>
+        <w:rPr>
+          <w:i w:val="false"/>
+          <w:iCs w:val="false"/>
+          <w:lang w:val="en-US" w:eastAsia="zh-CN"/>
+        </w:rPr>
+        <w:t>’, ‘Rearview Town’, ‘Jason Aldean’);</w:t>
+      </w:r>
+    </w:p>
+    <w:p>
+      <w:pPr>
+        <w:pStyle w:val="Normal"/>
+        <w:rPr>
+          <w:i w:val="false"/>
+          <w:i w:val="false"/>
+          <w:iCs w:val="false"/>
+          <w:lang w:val="en-US" w:eastAsia="zh-CN"/>
+        </w:rPr>
+      </w:pPr>
+      <w:r>
+        <w:rPr>
+          <w:i w:val="false"/>
+          <w:iCs w:val="false"/>
+          <w:lang w:val="en-US" w:eastAsia="zh-CN"/>
+        </w:rPr>
+        <w:t>INSERT INTO song (stranum, sname, aname) VALUES (‘11’, ‘</w:t>
+      </w:r>
+      <w:r>
+        <w:rPr>
+          <w:i w:val="false"/>
+          <w:iCs w:val="false"/>
+          <w:lang w:val="en-US" w:eastAsia="zh-CN"/>
+        </w:rPr>
+        <w:t>Better At Being Who I Am</w:t>
+      </w:r>
+      <w:r>
+        <w:rPr>
+          <w:i w:val="false"/>
+          <w:iCs w:val="false"/>
+          <w:lang w:val="en-US" w:eastAsia="zh-CN"/>
+        </w:rPr>
+        <w:t>’, ‘Rearview Town’, ‘Jason Aldean’);</w:t>
+      </w:r>
+    </w:p>
+    <w:p>
+      <w:pPr>
+        <w:pStyle w:val="Normal"/>
+        <w:rPr>
+          <w:i w:val="false"/>
+          <w:i w:val="false"/>
+          <w:iCs w:val="false"/>
+          <w:lang w:val="en-US" w:eastAsia="zh-CN"/>
+        </w:rPr>
+      </w:pPr>
+      <w:r>
+        <w:rPr>
+          <w:i w:val="false"/>
+          <w:iCs w:val="false"/>
+          <w:lang w:val="en-US" w:eastAsia="zh-CN"/>
+        </w:rPr>
+        <w:t>INSERT INTO song (stranum, sname, aname) VALUES (‘12’, ‘</w:t>
+      </w:r>
+      <w:r>
+        <w:rPr>
+          <w:i w:val="false"/>
+          <w:iCs w:val="false"/>
+          <w:lang w:val="en-US" w:eastAsia="zh-CN"/>
+        </w:rPr>
+        <w:t>I’ll Wait For You</w:t>
+      </w:r>
+      <w:r>
+        <w:rPr>
+          <w:i w:val="false"/>
+          <w:iCs w:val="false"/>
+          <w:lang w:val="en-US" w:eastAsia="zh-CN"/>
+        </w:rPr>
+        <w:t>’, ‘Rearview Town’, ‘Jason Aldean’);</w:t>
+      </w:r>
+    </w:p>
+    <w:p>
+      <w:pPr>
+        <w:pStyle w:val="Normal"/>
+        <w:rPr>
+          <w:i w:val="false"/>
+          <w:i w:val="false"/>
+          <w:iCs w:val="false"/>
+          <w:lang w:val="en-US" w:eastAsia="zh-CN"/>
+        </w:rPr>
+      </w:pPr>
+      <w:r>
+        <w:rPr>
+          <w:i w:val="false"/>
+          <w:iCs w:val="false"/>
+          <w:lang w:val="en-US" w:eastAsia="zh-CN"/>
+        </w:rPr>
+        <w:t>INSERT INTO song (stranum, sname, aname) VALUES (‘13’, ‘</w:t>
+      </w:r>
+      <w:r>
+        <w:rPr>
+          <w:i w:val="false"/>
+          <w:iCs w:val="false"/>
+          <w:lang w:val="en-US" w:eastAsia="zh-CN"/>
+        </w:rPr>
+        <w:t>Ride All Night</w:t>
+      </w:r>
+      <w:r>
+        <w:rPr>
+          <w:i w:val="false"/>
+          <w:iCs w:val="false"/>
+          <w:lang w:val="en-US" w:eastAsia="zh-CN"/>
+        </w:rPr>
+        <w:t>’, ‘Rearview Town’, ‘Jason Aldean’);</w:t>
+      </w:r>
+    </w:p>
+    <w:p>
+      <w:pPr>
+        <w:pStyle w:val="Normal"/>
+        <w:rPr>
+          <w:i w:val="false"/>
+          <w:i w:val="false"/>
+          <w:iCs w:val="false"/>
+          <w:lang w:val="en-US" w:eastAsia="zh-CN"/>
+        </w:rPr>
+      </w:pPr>
+      <w:r>
+        <w:rPr>
+          <w:i w:val="false"/>
+          <w:iCs w:val="false"/>
+          <w:lang w:val="en-US" w:eastAsia="zh-CN"/>
+        </w:rPr>
+        <w:t>INSERT INTO song (stranum, sname, aname) VALUES (‘14’, ‘</w:t>
+      </w:r>
+      <w:r>
+        <w:rPr>
+          <w:i w:val="false"/>
+          <w:iCs w:val="false"/>
+          <w:lang w:val="en-US" w:eastAsia="zh-CN"/>
+        </w:rPr>
+        <w:t>Up In Smoke</w:t>
+      </w:r>
+      <w:r>
+        <w:rPr>
+          <w:i w:val="false"/>
+          <w:iCs w:val="false"/>
+          <w:lang w:val="en-US" w:eastAsia="zh-CN"/>
+        </w:rPr>
+        <w:t>’, ‘Rearview Town’, ‘Jason Aldean’);</w:t>
+      </w:r>
+    </w:p>
+    <w:p>
+      <w:pPr>
+        <w:pStyle w:val="Normal"/>
+        <w:rPr>
+          <w:i w:val="false"/>
+          <w:i w:val="false"/>
+          <w:iCs w:val="false"/>
+          <w:lang w:val="en-US" w:eastAsia="zh-CN"/>
+        </w:rPr>
+      </w:pPr>
+      <w:r>
+        <w:rPr>
+          <w:i w:val="false"/>
+          <w:iCs w:val="false"/>
+          <w:lang w:val="en-US" w:eastAsia="zh-CN"/>
+        </w:rPr>
+        <w:t>INSERT INTO song (stranum, sname, aname) VALUES (‘15’, ‘</w:t>
+      </w:r>
+      <w:r>
+        <w:rPr>
+          <w:i w:val="false"/>
+          <w:iCs w:val="false"/>
+          <w:lang w:val="en-US" w:eastAsia="zh-CN"/>
+        </w:rPr>
+        <w:t>High Noon Neon</w:t>
+      </w:r>
+      <w:r>
+        <w:rPr>
+          <w:i w:val="false"/>
+          <w:iCs w:val="false"/>
+          <w:lang w:val="en-US" w:eastAsia="zh-CN"/>
+        </w:rPr>
+        <w:t>’, ‘Rearview Town’, ‘Jason Aldean’);</w:t>
+      </w:r>
+    </w:p>
+    <w:p>
+      <w:pPr>
+        <w:pStyle w:val="Normal"/>
+        <w:rPr>
+          <w:i w:val="false"/>
+          <w:i w:val="false"/>
+          <w:iCs w:val="false"/>
+          <w:lang w:val="en-US" w:eastAsia="zh-CN"/>
+        </w:rPr>
+      </w:pPr>
+      <w:r>
+        <w:rPr>
+          <w:i w:val="false"/>
+          <w:iCs w:val="false"/>
+          <w:lang w:val="en-US" w:eastAsia="zh-CN"/>
+        </w:rPr>
+      </w:r>
+    </w:p>
+    <w:p>
+      <w:pPr>
+        <w:pStyle w:val="Normal"/>
+        <w:rPr>
+          <w:i w:val="false"/>
+          <w:i w:val="false"/>
+          <w:iCs w:val="false"/>
+          <w:lang w:val="en-US" w:eastAsia="zh-CN"/>
+        </w:rPr>
+      </w:pPr>
+      <w:r>
+        <w:rPr>
+          <w:i w:val="false"/>
+          <w:iCs w:val="false"/>
+          <w:lang w:val="en-US" w:eastAsia="zh-CN"/>
+        </w:rPr>
+        <w:t>INSERT INTO song (stranum, sname, aname) VALUES (‘1’, ‘</w:t>
+      </w:r>
+      <w:r>
+        <w:rPr>
+          <w:i w:val="false"/>
+          <w:iCs w:val="false"/>
+          <w:lang w:val="en-US" w:eastAsia="zh-CN"/>
+        </w:rPr>
+        <w:t>Lights Come On</w:t>
+      </w:r>
+      <w:r>
+        <w:rPr>
+          <w:i w:val="false"/>
+          <w:iCs w:val="false"/>
+          <w:lang w:val="en-US" w:eastAsia="zh-CN"/>
+        </w:rPr>
+        <w:t>’, ‘</w:t>
+      </w:r>
+      <w:r>
+        <w:rPr>
+          <w:i w:val="false"/>
+          <w:iCs w:val="false"/>
+          <w:lang w:val="en-US" w:eastAsia="zh-CN"/>
+        </w:rPr>
+        <w:t>They Don’t Know’</w:t>
+      </w:r>
+      <w:r>
+        <w:rPr>
+          <w:i w:val="false"/>
+          <w:iCs w:val="false"/>
+          <w:lang w:val="en-US" w:eastAsia="zh-CN"/>
+        </w:rPr>
+        <w:t>, ‘Jason Aldean’);</w:t>
+      </w:r>
+    </w:p>
+    <w:p>
+      <w:pPr>
+        <w:pStyle w:val="Normal"/>
+        <w:rPr>
+          <w:i w:val="false"/>
+          <w:i w:val="false"/>
+          <w:iCs w:val="false"/>
+          <w:lang w:val="en-US" w:eastAsia="zh-CN"/>
+        </w:rPr>
+      </w:pPr>
+      <w:r>
+        <w:rPr>
+          <w:i w:val="false"/>
+          <w:iCs w:val="false"/>
+          <w:lang w:val="en-US" w:eastAsia="zh-CN"/>
+        </w:rPr>
+        <w:t>INSERT INTO song (stranum, sname, aname) VALUES (‘</w:t>
+      </w:r>
+      <w:r>
+        <w:rPr>
+          <w:i w:val="false"/>
+          <w:iCs w:val="false"/>
+          <w:lang w:val="en-US" w:eastAsia="zh-CN"/>
+        </w:rPr>
+        <w:t>2</w:t>
+      </w:r>
+      <w:r>
+        <w:rPr>
+          <w:i w:val="false"/>
+          <w:iCs w:val="false"/>
+          <w:lang w:val="en-US" w:eastAsia="zh-CN"/>
+        </w:rPr>
+        <w:t>’, ‘</w:t>
+      </w:r>
+      <w:r>
+        <w:rPr>
+          <w:i w:val="false"/>
+          <w:iCs w:val="false"/>
+          <w:lang w:val="en-US" w:eastAsia="zh-CN"/>
+        </w:rPr>
+        <w:t>A Little More Summertime</w:t>
+      </w:r>
+      <w:r>
+        <w:rPr>
+          <w:i w:val="false"/>
+          <w:iCs w:val="false"/>
+          <w:lang w:val="en-US" w:eastAsia="zh-CN"/>
+        </w:rPr>
+        <w:t>’, ‘</w:t>
+      </w:r>
+      <w:r>
+        <w:rPr>
+          <w:i w:val="false"/>
+          <w:iCs w:val="false"/>
+          <w:lang w:val="en-US" w:eastAsia="zh-CN"/>
+        </w:rPr>
+        <w:t>They Don’t Know’</w:t>
+      </w:r>
+      <w:r>
+        <w:rPr>
+          <w:i w:val="false"/>
+          <w:iCs w:val="false"/>
+          <w:lang w:val="en-US" w:eastAsia="zh-CN"/>
+        </w:rPr>
+        <w:t>, ‘Jason Aldean’);</w:t>
+      </w:r>
+    </w:p>
+    <w:p>
+      <w:pPr>
+        <w:pStyle w:val="Normal"/>
+        <w:rPr>
+          <w:i w:val="false"/>
+          <w:i w:val="false"/>
+          <w:iCs w:val="false"/>
+          <w:lang w:val="en-US" w:eastAsia="zh-CN"/>
+        </w:rPr>
+      </w:pPr>
+      <w:r>
+        <w:rPr>
+          <w:i w:val="false"/>
+          <w:iCs w:val="false"/>
+          <w:lang w:val="en-US" w:eastAsia="zh-CN"/>
+        </w:rPr>
+        <w:t>INSERT INTO song (stranum, sname, aname) VALUES (‘</w:t>
+      </w:r>
+      <w:r>
+        <w:rPr>
+          <w:i w:val="false"/>
+          <w:iCs w:val="false"/>
+          <w:lang w:val="en-US" w:eastAsia="zh-CN"/>
+        </w:rPr>
+        <w:t>3</w:t>
+      </w:r>
+      <w:r>
+        <w:rPr>
+          <w:i w:val="false"/>
+          <w:iCs w:val="false"/>
+          <w:lang w:val="en-US" w:eastAsia="zh-CN"/>
+        </w:rPr>
+        <w:t>’, ‘</w:t>
+      </w:r>
+      <w:r>
+        <w:rPr>
+          <w:i w:val="false"/>
+          <w:iCs w:val="false"/>
+          <w:lang w:val="en-US" w:eastAsia="zh-CN"/>
+        </w:rPr>
+        <w:t>This Plane Don’t Go There</w:t>
+      </w:r>
+      <w:r>
+        <w:rPr>
+          <w:i w:val="false"/>
+          <w:iCs w:val="false"/>
+          <w:lang w:val="en-US" w:eastAsia="zh-CN"/>
+        </w:rPr>
+        <w:t>’, ‘</w:t>
+      </w:r>
+      <w:r>
+        <w:rPr>
+          <w:i w:val="false"/>
+          <w:iCs w:val="false"/>
+          <w:lang w:val="en-US" w:eastAsia="zh-CN"/>
+        </w:rPr>
+        <w:t>They Don’t Know’</w:t>
+      </w:r>
+      <w:r>
+        <w:rPr>
+          <w:i w:val="false"/>
+          <w:iCs w:val="false"/>
+          <w:lang w:val="en-US" w:eastAsia="zh-CN"/>
+        </w:rPr>
+        <w:t>, ‘Jason Aldean’);</w:t>
+      </w:r>
+    </w:p>
+    <w:p>
+      <w:pPr>
+        <w:pStyle w:val="Normal"/>
+        <w:rPr>
+          <w:i w:val="false"/>
+          <w:i w:val="false"/>
+          <w:iCs w:val="false"/>
+          <w:lang w:val="en-US" w:eastAsia="zh-CN"/>
+        </w:rPr>
+      </w:pPr>
+      <w:r>
+        <w:rPr>
+          <w:i w:val="false"/>
+          <w:iCs w:val="false"/>
+          <w:lang w:val="en-US" w:eastAsia="zh-CN"/>
+        </w:rPr>
+        <w:t>INSERT INTO song (stranum, sname, aname) VALUES (‘</w:t>
+      </w:r>
+      <w:r>
+        <w:rPr>
+          <w:i w:val="false"/>
+          <w:iCs w:val="false"/>
+          <w:lang w:val="en-US" w:eastAsia="zh-CN"/>
+        </w:rPr>
+        <w:t>4</w:t>
+      </w:r>
+      <w:r>
+        <w:rPr>
+          <w:i w:val="false"/>
+          <w:iCs w:val="false"/>
+          <w:lang w:val="en-US" w:eastAsia="zh-CN"/>
+        </w:rPr>
+        <w:t>’, ‘</w:t>
+      </w:r>
+      <w:r>
+        <w:rPr>
+          <w:i w:val="false"/>
+          <w:iCs w:val="false"/>
+          <w:lang w:val="en-US" w:eastAsia="zh-CN"/>
+        </w:rPr>
+        <w:t>Comin’ In Hot</w:t>
+      </w:r>
+      <w:r>
+        <w:rPr>
+          <w:i w:val="false"/>
+          <w:iCs w:val="false"/>
+          <w:lang w:val="en-US" w:eastAsia="zh-CN"/>
+        </w:rPr>
+        <w:t>’, ‘</w:t>
+      </w:r>
+      <w:r>
+        <w:rPr>
+          <w:i w:val="false"/>
+          <w:iCs w:val="false"/>
+          <w:lang w:val="en-US" w:eastAsia="zh-CN"/>
+        </w:rPr>
+        <w:t>They Don’t Know’</w:t>
+      </w:r>
+      <w:r>
+        <w:rPr>
+          <w:i w:val="false"/>
+          <w:iCs w:val="false"/>
+          <w:lang w:val="en-US" w:eastAsia="zh-CN"/>
+        </w:rPr>
+        <w:t>, ‘Jason Aldean’);</w:t>
+      </w:r>
+    </w:p>
+    <w:p>
+      <w:pPr>
+        <w:pStyle w:val="Normal"/>
+        <w:rPr>
+          <w:i w:val="false"/>
+          <w:i w:val="false"/>
+          <w:iCs w:val="false"/>
+          <w:lang w:val="en-US" w:eastAsia="zh-CN"/>
+        </w:rPr>
+      </w:pPr>
+      <w:r>
+        <w:rPr>
+          <w:i w:val="false"/>
+          <w:iCs w:val="false"/>
+          <w:lang w:val="en-US" w:eastAsia="zh-CN"/>
+        </w:rPr>
+        <w:t>INSERT INTO song (stranum, sname, aname) VALUES (‘</w:t>
+      </w:r>
+      <w:r>
+        <w:rPr>
+          <w:i w:val="false"/>
+          <w:iCs w:val="false"/>
+          <w:lang w:val="en-US" w:eastAsia="zh-CN"/>
+        </w:rPr>
+        <w:t>5</w:t>
+      </w:r>
+      <w:r>
+        <w:rPr>
+          <w:i w:val="false"/>
+          <w:iCs w:val="false"/>
+          <w:lang w:val="en-US" w:eastAsia="zh-CN"/>
+        </w:rPr>
+        <w:t>’, ‘</w:t>
+      </w:r>
+      <w:r>
+        <w:rPr>
+          <w:i w:val="false"/>
+          <w:iCs w:val="false"/>
+          <w:lang w:val="en-US" w:eastAsia="zh-CN"/>
+        </w:rPr>
+        <w:t>First Time Again</w:t>
+      </w:r>
+      <w:r>
+        <w:rPr>
+          <w:i w:val="false"/>
+          <w:iCs w:val="false"/>
+          <w:lang w:val="en-US" w:eastAsia="zh-CN"/>
+        </w:rPr>
+        <w:t>’, ‘</w:t>
+      </w:r>
+      <w:r>
+        <w:rPr>
+          <w:i w:val="false"/>
+          <w:iCs w:val="false"/>
+          <w:lang w:val="en-US" w:eastAsia="zh-CN"/>
+        </w:rPr>
+        <w:t>They Don’t Know’</w:t>
+      </w:r>
+      <w:r>
+        <w:rPr>
+          <w:i w:val="false"/>
+          <w:iCs w:val="false"/>
+          <w:lang w:val="en-US" w:eastAsia="zh-CN"/>
+        </w:rPr>
+        <w:t>, ‘Jason Aldean’);</w:t>
+      </w:r>
+    </w:p>
+    <w:p>
+      <w:pPr>
+        <w:pStyle w:val="Normal"/>
+        <w:rPr>
+          <w:i w:val="false"/>
+          <w:i w:val="false"/>
+          <w:iCs w:val="false"/>
+          <w:lang w:val="en-US" w:eastAsia="zh-CN"/>
+        </w:rPr>
+      </w:pPr>
+      <w:r>
+        <w:rPr>
+          <w:i w:val="false"/>
+          <w:iCs w:val="false"/>
+          <w:lang w:val="en-US" w:eastAsia="zh-CN"/>
+        </w:rPr>
+        <w:t>INSERT INTO song (stranum, sname, aname) VALUES (‘</w:t>
+      </w:r>
+      <w:r>
+        <w:rPr>
+          <w:i w:val="false"/>
+          <w:iCs w:val="false"/>
+          <w:lang w:val="en-US" w:eastAsia="zh-CN"/>
+        </w:rPr>
+        <w:t>6</w:t>
+      </w:r>
+      <w:r>
+        <w:rPr>
+          <w:i w:val="false"/>
+          <w:iCs w:val="false"/>
+          <w:lang w:val="en-US" w:eastAsia="zh-CN"/>
+        </w:rPr>
+        <w:t>’, ‘</w:t>
+      </w:r>
+      <w:r>
+        <w:rPr>
+          <w:i w:val="false"/>
+          <w:iCs w:val="false"/>
+          <w:lang w:val="en-US" w:eastAsia="zh-CN"/>
+        </w:rPr>
+        <w:t>Bad</w:t>
+      </w:r>
+      <w:r>
+        <w:rPr>
+          <w:i w:val="false"/>
+          <w:iCs w:val="false"/>
+          <w:lang w:val="en-US" w:eastAsia="zh-CN"/>
+        </w:rPr>
+        <w:t>’, ‘</w:t>
+      </w:r>
+      <w:r>
+        <w:rPr>
+          <w:i w:val="false"/>
+          <w:iCs w:val="false"/>
+          <w:lang w:val="en-US" w:eastAsia="zh-CN"/>
+        </w:rPr>
+        <w:t>They Don’t Know’</w:t>
+      </w:r>
+      <w:r>
+        <w:rPr>
+          <w:i w:val="false"/>
+          <w:iCs w:val="false"/>
+          <w:lang w:val="en-US" w:eastAsia="zh-CN"/>
+        </w:rPr>
+        <w:t>, ‘Jason Aldean’);</w:t>
+      </w:r>
+    </w:p>
+    <w:p>
+      <w:pPr>
+        <w:pStyle w:val="Normal"/>
+        <w:rPr>
+          <w:i w:val="false"/>
+          <w:i w:val="false"/>
+          <w:iCs w:val="false"/>
+          <w:lang w:val="en-US" w:eastAsia="zh-CN"/>
+        </w:rPr>
+      </w:pPr>
+      <w:r>
+        <w:rPr>
+          <w:i w:val="false"/>
+          <w:iCs w:val="false"/>
+          <w:lang w:val="en-US" w:eastAsia="zh-CN"/>
+        </w:rPr>
+        <w:t>INSERT INTO song (stranum, sname, aname) VALUES (‘</w:t>
+      </w:r>
+      <w:r>
+        <w:rPr>
+          <w:i w:val="false"/>
+          <w:iCs w:val="false"/>
+          <w:lang w:val="en-US" w:eastAsia="zh-CN"/>
+        </w:rPr>
+        <w:t>7</w:t>
+      </w:r>
+      <w:r>
+        <w:rPr>
+          <w:i w:val="false"/>
+          <w:iCs w:val="false"/>
+          <w:lang w:val="en-US" w:eastAsia="zh-CN"/>
+        </w:rPr>
+        <w:t>’, ‘</w:t>
+      </w:r>
+      <w:r>
+        <w:rPr>
+          <w:i w:val="false"/>
+          <w:iCs w:val="false"/>
+          <w:lang w:val="en-US" w:eastAsia="zh-CN"/>
+        </w:rPr>
+        <w:t>They Don’t Know</w:t>
+      </w:r>
+      <w:r>
+        <w:rPr>
+          <w:i w:val="false"/>
+          <w:iCs w:val="false"/>
+          <w:lang w:val="en-US" w:eastAsia="zh-CN"/>
+        </w:rPr>
+        <w:t>’, ‘</w:t>
+      </w:r>
+      <w:r>
+        <w:rPr>
+          <w:i w:val="false"/>
+          <w:iCs w:val="false"/>
+          <w:lang w:val="en-US" w:eastAsia="zh-CN"/>
+        </w:rPr>
+        <w:t>They Don’t Know’</w:t>
+      </w:r>
+      <w:r>
+        <w:rPr>
+          <w:i w:val="false"/>
+          <w:iCs w:val="false"/>
+          <w:lang w:val="en-US" w:eastAsia="zh-CN"/>
+        </w:rPr>
+        <w:t>, ‘Jason Aldean’);</w:t>
+      </w:r>
+    </w:p>
+    <w:p>
+      <w:pPr>
+        <w:pStyle w:val="Normal"/>
+        <w:rPr>
+          <w:i w:val="false"/>
+          <w:i w:val="false"/>
+          <w:iCs w:val="false"/>
+          <w:lang w:val="en-US" w:eastAsia="zh-CN"/>
+        </w:rPr>
+      </w:pPr>
+      <w:r>
+        <w:rPr>
+          <w:i w:val="false"/>
+          <w:iCs w:val="false"/>
+          <w:lang w:val="en-US" w:eastAsia="zh-CN"/>
+        </w:rPr>
+        <w:t>INSERT INTO song (stranum, sname, aname) VALUES (‘</w:t>
+      </w:r>
+      <w:r>
+        <w:rPr>
+          <w:i w:val="false"/>
+          <w:iCs w:val="false"/>
+          <w:lang w:val="en-US" w:eastAsia="zh-CN"/>
+        </w:rPr>
+        <w:t>8</w:t>
+      </w:r>
+      <w:r>
+        <w:rPr>
+          <w:i w:val="false"/>
+          <w:iCs w:val="false"/>
+          <w:lang w:val="en-US" w:eastAsia="zh-CN"/>
+        </w:rPr>
+        <w:t>’, ‘</w:t>
+      </w:r>
+      <w:r>
+        <w:rPr>
+          <w:i w:val="false"/>
+          <w:iCs w:val="false"/>
+          <w:lang w:val="en-US" w:eastAsia="zh-CN"/>
+        </w:rPr>
+        <w:t>One Way Won’t Forget</w:t>
+      </w:r>
+      <w:r>
+        <w:rPr>
+          <w:i w:val="false"/>
+          <w:iCs w:val="false"/>
+          <w:lang w:val="en-US" w:eastAsia="zh-CN"/>
+        </w:rPr>
+        <w:t>’, ‘</w:t>
+      </w:r>
+      <w:r>
+        <w:rPr>
+          <w:i w:val="false"/>
+          <w:iCs w:val="false"/>
+          <w:lang w:val="en-US" w:eastAsia="zh-CN"/>
+        </w:rPr>
+        <w:t>They Don’t Know’</w:t>
+      </w:r>
+      <w:r>
+        <w:rPr>
+          <w:i w:val="false"/>
+          <w:iCs w:val="false"/>
+          <w:lang w:val="en-US" w:eastAsia="zh-CN"/>
+        </w:rPr>
+        <w:t>, ‘Jason Aldean’);</w:t>
+      </w:r>
+    </w:p>
+    <w:p>
+      <w:pPr>
+        <w:pStyle w:val="Normal"/>
+        <w:rPr>
+          <w:i w:val="false"/>
+          <w:i w:val="false"/>
+          <w:iCs w:val="false"/>
+          <w:lang w:val="en-US" w:eastAsia="zh-CN"/>
+        </w:rPr>
+      </w:pPr>
+      <w:r>
+        <w:rPr>
+          <w:i w:val="false"/>
+          <w:iCs w:val="false"/>
+          <w:lang w:val="en-US" w:eastAsia="zh-CN"/>
+        </w:rPr>
+        <w:t>INSERT INTO song (stranum, sname, aname) VALUES (‘</w:t>
+      </w:r>
+      <w:r>
+        <w:rPr>
+          <w:i w:val="false"/>
+          <w:iCs w:val="false"/>
+          <w:lang w:val="en-US" w:eastAsia="zh-CN"/>
+        </w:rPr>
+        <w:t>9</w:t>
+      </w:r>
+      <w:r>
+        <w:rPr>
+          <w:i w:val="false"/>
+          <w:iCs w:val="false"/>
+          <w:lang w:val="en-US" w:eastAsia="zh-CN"/>
+        </w:rPr>
+        <w:t>’, ‘</w:t>
+      </w:r>
+      <w:r>
+        <w:rPr>
+          <w:i w:val="false"/>
+          <w:iCs w:val="false"/>
+          <w:lang w:val="en-US" w:eastAsia="zh-CN"/>
+        </w:rPr>
+        <w:t>Whiskey’d Up</w:t>
+      </w:r>
+      <w:r>
+        <w:rPr>
+          <w:i w:val="false"/>
+          <w:iCs w:val="false"/>
+          <w:lang w:val="en-US" w:eastAsia="zh-CN"/>
+        </w:rPr>
+        <w:t>’, ‘</w:t>
+      </w:r>
+      <w:r>
+        <w:rPr>
+          <w:i w:val="false"/>
+          <w:iCs w:val="false"/>
+          <w:lang w:val="en-US" w:eastAsia="zh-CN"/>
+        </w:rPr>
+        <w:t>They Don’t Know’</w:t>
+      </w:r>
+      <w:r>
+        <w:rPr>
+          <w:i w:val="false"/>
+          <w:iCs w:val="false"/>
+          <w:lang w:val="en-US" w:eastAsia="zh-CN"/>
+        </w:rPr>
+        <w:t>, ‘Jason Aldean’);</w:t>
+      </w:r>
+    </w:p>
+    <w:p>
+      <w:pPr>
+        <w:pStyle w:val="Normal"/>
+        <w:rPr>
+          <w:i w:val="false"/>
+          <w:i w:val="false"/>
+          <w:iCs w:val="false"/>
+          <w:lang w:val="en-US" w:eastAsia="zh-CN"/>
+        </w:rPr>
+      </w:pPr>
+      <w:r>
+        <w:rPr>
+          <w:i w:val="false"/>
+          <w:iCs w:val="false"/>
+          <w:lang w:val="en-US" w:eastAsia="zh-CN"/>
+        </w:rPr>
+        <w:t>INSERT INTO song (stranum, sname, aname) VALUES (‘1</w:t>
+      </w:r>
+      <w:r>
+        <w:rPr>
+          <w:i w:val="false"/>
+          <w:iCs w:val="false"/>
+          <w:lang w:val="en-US" w:eastAsia="zh-CN"/>
+        </w:rPr>
+        <w:t>0</w:t>
+      </w:r>
+      <w:r>
+        <w:rPr>
+          <w:i w:val="false"/>
+          <w:iCs w:val="false"/>
+          <w:lang w:val="en-US" w:eastAsia="zh-CN"/>
+        </w:rPr>
+        <w:t>’, ‘</w:t>
+      </w:r>
+      <w:r>
+        <w:rPr>
+          <w:i w:val="false"/>
+          <w:iCs w:val="false"/>
+          <w:lang w:val="en-US" w:eastAsia="zh-CN"/>
+        </w:rPr>
+        <w:t>In Case You Don’t Remember</w:t>
+      </w:r>
+      <w:r>
+        <w:rPr>
+          <w:i w:val="false"/>
+          <w:iCs w:val="false"/>
+          <w:lang w:val="en-US" w:eastAsia="zh-CN"/>
+        </w:rPr>
+        <w:t>’, ‘</w:t>
+      </w:r>
+      <w:r>
+        <w:rPr>
+          <w:i w:val="false"/>
+          <w:iCs w:val="false"/>
+          <w:lang w:val="en-US" w:eastAsia="zh-CN"/>
+        </w:rPr>
+        <w:t>They Don’t Know’</w:t>
+      </w:r>
+      <w:r>
+        <w:rPr>
+          <w:i w:val="false"/>
+          <w:iCs w:val="false"/>
+          <w:lang w:val="en-US" w:eastAsia="zh-CN"/>
+        </w:rPr>
+        <w:t>, ‘Jason Aldean’);</w:t>
+      </w:r>
+    </w:p>
+    <w:p>
+      <w:pPr>
+        <w:pStyle w:val="Normal"/>
+        <w:rPr>
+          <w:i w:val="false"/>
+          <w:i w:val="false"/>
+          <w:iCs w:val="false"/>
+          <w:lang w:val="en-US" w:eastAsia="zh-CN"/>
+        </w:rPr>
+      </w:pPr>
+      <w:r>
+        <w:rPr>
+          <w:i w:val="false"/>
+          <w:iCs w:val="false"/>
+          <w:lang w:val="en-US" w:eastAsia="zh-CN"/>
+        </w:rPr>
+        <w:t>INSERT INTO song (stranum, sname, aname) VALUES (‘1</w:t>
+      </w:r>
+      <w:r>
+        <w:rPr>
+          <w:i w:val="false"/>
+          <w:iCs w:val="false"/>
+          <w:lang w:val="en-US" w:eastAsia="zh-CN"/>
+        </w:rPr>
+        <w:t>1</w:t>
+      </w:r>
+      <w:r>
+        <w:rPr>
+          <w:i w:val="false"/>
+          <w:iCs w:val="false"/>
+          <w:lang w:val="en-US" w:eastAsia="zh-CN"/>
+        </w:rPr>
+        <w:t>’, ‘</w:t>
+      </w:r>
+      <w:r>
+        <w:rPr>
+          <w:i w:val="false"/>
+          <w:iCs w:val="false"/>
+          <w:lang w:val="en-US" w:eastAsia="zh-CN"/>
+        </w:rPr>
+        <w:t>All Out of Beer</w:t>
+      </w:r>
+      <w:r>
+        <w:rPr>
+          <w:i w:val="false"/>
+          <w:iCs w:val="false"/>
+          <w:lang w:val="en-US" w:eastAsia="zh-CN"/>
+        </w:rPr>
+        <w:t>’, ‘</w:t>
+      </w:r>
+      <w:r>
+        <w:rPr>
+          <w:i w:val="false"/>
+          <w:iCs w:val="false"/>
+          <w:lang w:val="en-US" w:eastAsia="zh-CN"/>
+        </w:rPr>
+        <w:t>They Don’t Know’</w:t>
+      </w:r>
+      <w:r>
+        <w:rPr>
+          <w:i w:val="false"/>
+          <w:iCs w:val="false"/>
+          <w:lang w:val="en-US" w:eastAsia="zh-CN"/>
+        </w:rPr>
+        <w:t>, ‘Jason Aldean’);</w:t>
+      </w:r>
+    </w:p>
+    <w:p>
+      <w:pPr>
+        <w:pStyle w:val="Normal"/>
+        <w:rPr>
+          <w:i w:val="false"/>
+          <w:i w:val="false"/>
+          <w:iCs w:val="false"/>
+          <w:lang w:val="en-US" w:eastAsia="zh-CN"/>
+        </w:rPr>
+      </w:pPr>
+      <w:r>
+        <w:rPr>
+          <w:i w:val="false"/>
+          <w:iCs w:val="false"/>
+          <w:lang w:val="en-US" w:eastAsia="zh-CN"/>
+        </w:rPr>
+        <w:t>INSERT INTO song (stranum, sname, aname) VALUES (‘1</w:t>
+      </w:r>
+      <w:r>
+        <w:rPr>
+          <w:i w:val="false"/>
+          <w:iCs w:val="false"/>
+          <w:lang w:val="en-US" w:eastAsia="zh-CN"/>
+        </w:rPr>
+        <w:t>2</w:t>
+      </w:r>
+      <w:r>
+        <w:rPr>
+          <w:i w:val="false"/>
+          <w:iCs w:val="false"/>
+          <w:lang w:val="en-US" w:eastAsia="zh-CN"/>
+        </w:rPr>
+        <w:t>’, ‘</w:t>
+      </w:r>
+      <w:r>
+        <w:rPr>
+          <w:i w:val="false"/>
+          <w:iCs w:val="false"/>
+          <w:lang w:val="en-US" w:eastAsia="zh-CN"/>
+        </w:rPr>
+        <w:t>Any Ol’ Barstool</w:t>
+      </w:r>
+      <w:r>
+        <w:rPr>
+          <w:i w:val="false"/>
+          <w:iCs w:val="false"/>
+          <w:lang w:val="en-US" w:eastAsia="zh-CN"/>
+        </w:rPr>
+        <w:t>’, ‘</w:t>
+      </w:r>
+      <w:r>
+        <w:rPr>
+          <w:i w:val="false"/>
+          <w:iCs w:val="false"/>
+          <w:lang w:val="en-US" w:eastAsia="zh-CN"/>
+        </w:rPr>
+        <w:t>They Don’t Know’</w:t>
+      </w:r>
+      <w:r>
+        <w:rPr>
+          <w:i w:val="false"/>
+          <w:iCs w:val="false"/>
+          <w:lang w:val="en-US" w:eastAsia="zh-CN"/>
+        </w:rPr>
+        <w:t>, ‘Jason Aldean’);</w:t>
+      </w:r>
+    </w:p>
+    <w:p>
+      <w:pPr>
+        <w:pStyle w:val="Normal"/>
+        <w:rPr>
+          <w:i w:val="false"/>
+          <w:i w:val="false"/>
+          <w:iCs w:val="false"/>
+          <w:lang w:val="en-US" w:eastAsia="zh-CN"/>
+        </w:rPr>
+      </w:pPr>
+      <w:r>
+        <w:rPr>
+          <w:i w:val="false"/>
+          <w:iCs w:val="false"/>
+          <w:lang w:val="en-US" w:eastAsia="zh-CN"/>
+        </w:rPr>
+        <w:t>INSERT INTO song (stranum, sname, aname) VALUES (‘1</w:t>
+      </w:r>
+      <w:r>
+        <w:rPr>
+          <w:i w:val="false"/>
+          <w:iCs w:val="false"/>
+          <w:lang w:val="en-US" w:eastAsia="zh-CN"/>
+        </w:rPr>
+        <w:t>3</w:t>
+      </w:r>
+      <w:r>
+        <w:rPr>
+          <w:i w:val="false"/>
+          <w:iCs w:val="false"/>
+          <w:lang w:val="en-US" w:eastAsia="zh-CN"/>
+        </w:rPr>
+        <w:t>’, ‘</w:t>
+      </w:r>
+      <w:r>
+        <w:rPr>
+          <w:i w:val="false"/>
+          <w:iCs w:val="false"/>
+          <w:lang w:val="en-US" w:eastAsia="zh-CN"/>
+        </w:rPr>
+        <w:t>The Way a Night Should Feel</w:t>
+      </w:r>
+      <w:r>
+        <w:rPr>
+          <w:i w:val="false"/>
+          <w:iCs w:val="false"/>
+          <w:lang w:val="en-US" w:eastAsia="zh-CN"/>
+        </w:rPr>
+        <w:t>’, ‘</w:t>
+      </w:r>
+      <w:r>
+        <w:rPr>
+          <w:i w:val="false"/>
+          <w:iCs w:val="false"/>
+          <w:lang w:val="en-US" w:eastAsia="zh-CN"/>
+        </w:rPr>
+        <w:t>They Don’t Know’</w:t>
+      </w:r>
+      <w:r>
+        <w:rPr>
+          <w:i w:val="false"/>
+          <w:iCs w:val="false"/>
+          <w:lang w:val="en-US" w:eastAsia="zh-CN"/>
+        </w:rPr>
+        <w:t>, ‘Jason Aldean’);</w:t>
+      </w:r>
+    </w:p>
+    <w:p>
+      <w:pPr>
+        <w:pStyle w:val="Normal"/>
+        <w:rPr>
+          <w:i w:val="false"/>
+          <w:i w:val="false"/>
+          <w:iCs w:val="false"/>
+          <w:lang w:val="en-US" w:eastAsia="zh-CN"/>
+        </w:rPr>
+      </w:pPr>
+      <w:r>
+        <w:rPr>
+          <w:i w:val="false"/>
+          <w:iCs w:val="false"/>
+          <w:lang w:val="en-US" w:eastAsia="zh-CN"/>
+        </w:rPr>
+        <w:t>INSERT INTO song (stranum, sname, aname) VALUES (‘1</w:t>
+      </w:r>
+      <w:r>
+        <w:rPr>
+          <w:i w:val="false"/>
+          <w:iCs w:val="false"/>
+          <w:lang w:val="en-US" w:eastAsia="zh-CN"/>
+        </w:rPr>
+        <w:t>4</w:t>
+      </w:r>
+      <w:r>
+        <w:rPr>
+          <w:i w:val="false"/>
+          <w:iCs w:val="false"/>
+          <w:lang w:val="en-US" w:eastAsia="zh-CN"/>
+        </w:rPr>
+        <w:t>’, ‘</w:t>
+      </w:r>
+      <w:r>
+        <w:rPr>
+          <w:i w:val="false"/>
+          <w:iCs w:val="false"/>
+          <w:lang w:val="en-US" w:eastAsia="zh-CN"/>
+        </w:rPr>
+        <w:t>Reason to Love L.A.</w:t>
+      </w:r>
+      <w:r>
+        <w:rPr>
+          <w:i w:val="false"/>
+          <w:iCs w:val="false"/>
+          <w:lang w:val="en-US" w:eastAsia="zh-CN"/>
+        </w:rPr>
+        <w:t>’, ‘</w:t>
+      </w:r>
+      <w:r>
+        <w:rPr>
+          <w:i w:val="false"/>
+          <w:iCs w:val="false"/>
+          <w:lang w:val="en-US" w:eastAsia="zh-CN"/>
+        </w:rPr>
+        <w:t>They Don’t Know’</w:t>
+      </w:r>
+      <w:r>
+        <w:rPr>
+          <w:i w:val="false"/>
+          <w:iCs w:val="false"/>
+          <w:lang w:val="en-US" w:eastAsia="zh-CN"/>
+        </w:rPr>
+        <w:t>, ‘Jason Aldean’);</w:t>
+      </w:r>
+    </w:p>
+    <w:p>
+      <w:pPr>
+        <w:pStyle w:val="Normal"/>
+        <w:rPr>
+          <w:i w:val="false"/>
+          <w:i w:val="false"/>
+          <w:iCs w:val="false"/>
+          <w:lang w:val="en-US" w:eastAsia="zh-CN"/>
+        </w:rPr>
+      </w:pPr>
+      <w:r>
+        <w:rPr>
+          <w:i w:val="false"/>
+          <w:iCs w:val="false"/>
+          <w:lang w:val="en-US" w:eastAsia="zh-CN"/>
+        </w:rPr>
+        <w:t>INSERT INTO song (stranum, sname, aname) VALUES (‘1</w:t>
+      </w:r>
+      <w:r>
+        <w:rPr>
+          <w:i w:val="false"/>
+          <w:iCs w:val="false"/>
+          <w:lang w:val="en-US" w:eastAsia="zh-CN"/>
+        </w:rPr>
+        <w:t>5</w:t>
+      </w:r>
+      <w:r>
+        <w:rPr>
+          <w:i w:val="false"/>
+          <w:iCs w:val="false"/>
+          <w:lang w:val="en-US" w:eastAsia="zh-CN"/>
+        </w:rPr>
+        <w:t>’, ‘</w:t>
+      </w:r>
+      <w:r>
+        <w:rPr>
+          <w:i w:val="false"/>
+          <w:iCs w:val="false"/>
+          <w:lang w:val="en-US" w:eastAsia="zh-CN"/>
+        </w:rPr>
+        <w:t>When the Lights Go Out</w:t>
+      </w:r>
+      <w:r>
+        <w:rPr>
+          <w:i w:val="false"/>
+          <w:iCs w:val="false"/>
+          <w:lang w:val="en-US" w:eastAsia="zh-CN"/>
+        </w:rPr>
+        <w:t>’, ‘</w:t>
+      </w:r>
+      <w:r>
+        <w:rPr>
+          <w:i w:val="false"/>
+          <w:iCs w:val="false"/>
+          <w:lang w:val="en-US" w:eastAsia="zh-CN"/>
+        </w:rPr>
+        <w:t>They Don’t Know’</w:t>
+      </w:r>
+      <w:r>
+        <w:rPr>
+          <w:i w:val="false"/>
+          <w:iCs w:val="false"/>
+          <w:lang w:val="en-US" w:eastAsia="zh-CN"/>
+        </w:rPr>
+        <w:t>, ‘Jason Aldean’);</w:t>
+      </w:r>
+    </w:p>
+    <w:p>
+      <w:pPr>
+        <w:pStyle w:val="Normal"/>
+        <w:rPr>
+          <w:i w:val="false"/>
+          <w:i w:val="false"/>
+          <w:iCs w:val="false"/>
+          <w:lang w:val="en-US" w:eastAsia="zh-CN"/>
+        </w:rPr>
+      </w:pPr>
+      <w:r>
+        <w:rPr>
+          <w:i w:val="false"/>
+          <w:iCs w:val="false"/>
+          <w:lang w:val="en-US" w:eastAsia="zh-CN"/>
+        </w:rPr>
+      </w:r>
+    </w:p>
+    <w:p>
+      <w:pPr>
+        <w:pStyle w:val="Normal"/>
+        <w:rPr>
+          <w:i w:val="false"/>
+          <w:i w:val="false"/>
+          <w:iCs w:val="false"/>
+          <w:lang w:val="en-US" w:eastAsia="zh-CN"/>
+        </w:rPr>
+      </w:pPr>
+      <w:r>
+        <w:rPr>
+          <w:i w:val="false"/>
+          <w:iCs w:val="false"/>
+          <w:lang w:val="en-US" w:eastAsia="zh-CN"/>
+        </w:rPr>
+      </w:r>
+    </w:p>
+    <w:p>
+      <w:pPr>
+        <w:pStyle w:val="Normal"/>
         <w:rPr/>
       </w:pPr>
       <w:r>
@@ -1266,6 +3345,111 @@
       <w:pPr>
         <w:pStyle w:val="Normal"/>
         <w:rPr>
+          <w:color w:val="CE181E"/>
+        </w:rPr>
+      </w:pPr>
+      <w:r>
+        <w:rPr>
+          <w:color w:val="CE181E"/>
+          <w:lang w:val="en-US" w:eastAsia="zh-CN"/>
+        </w:rPr>
+        <w:t>CREATE TABLE featured_artist</w:t>
+      </w:r>
+    </w:p>
+    <w:p>
+      <w:pPr>
+        <w:pStyle w:val="Normal"/>
+        <w:rPr>
+          <w:color w:val="CE181E"/>
+        </w:rPr>
+      </w:pPr>
+      <w:r>
+        <w:rPr>
+          <w:color w:val="CE181E"/>
+          <w:lang w:val="en-US" w:eastAsia="zh-CN"/>
+        </w:rPr>
+        <w:t xml:space="preserve">       </w:t>
+      </w:r>
+      <w:r>
+        <w:rPr>
+          <w:color w:val="CE181E"/>
+          <w:lang w:val="en-US" w:eastAsia="zh-CN"/>
+        </w:rPr>
+        <w:t>(faname CHAR(20),</w:t>
+      </w:r>
+    </w:p>
+    <w:p>
+      <w:pPr>
+        <w:pStyle w:val="Normal"/>
+        <w:rPr>
+          <w:color w:val="CE181E"/>
+        </w:rPr>
+      </w:pPr>
+      <w:r>
+        <w:rPr>
+          <w:i w:val="false"/>
+          <w:iCs w:val="false"/>
+          <w:color w:val="CE181E"/>
+          <w:lang w:val="en-US" w:eastAsia="zh-CN"/>
+        </w:rPr>
+        <w:t xml:space="preserve">        </w:t>
+      </w:r>
+      <w:r>
+        <w:rPr>
+          <w:i w:val="false"/>
+          <w:iCs w:val="false"/>
+          <w:color w:val="CE181E"/>
+          <w:lang w:val="en-US" w:eastAsia="zh-CN"/>
+        </w:rPr>
+        <w:t>PRIMARY KEY (faname))</w:t>
+      </w:r>
+    </w:p>
+    <w:p>
+      <w:pPr>
+        <w:pStyle w:val="Normal"/>
+        <w:rPr>
+          <w:i w:val="false"/>
+          <w:i w:val="false"/>
+          <w:iCs w:val="false"/>
+          <w:lang w:val="en-US" w:eastAsia="zh-CN"/>
+        </w:rPr>
+      </w:pPr>
+      <w:r>
+        <w:rPr/>
+      </w:r>
+    </w:p>
+    <w:p>
+      <w:pPr>
+        <w:pStyle w:val="Normal"/>
+        <w:rPr/>
+      </w:pPr>
+      <w:r>
+        <w:rPr>
+          <w:i w:val="false"/>
+          <w:iCs w:val="false"/>
+          <w:lang w:val="en-US" w:eastAsia="zh-CN"/>
+        </w:rPr>
+        <w:t>INSERT INTO featured_artist VALUES (‘Miranda Lambert’);</w:t>
+      </w:r>
+    </w:p>
+    <w:p>
+      <w:pPr>
+        <w:pStyle w:val="Normal"/>
+        <w:rPr/>
+      </w:pPr>
+      <w:r>
+        <w:rPr>
+          <w:i w:val="false"/>
+          <w:iCs w:val="false"/>
+          <w:lang w:val="en-US" w:eastAsia="zh-CN"/>
+        </w:rPr>
+        <w:t>INSERT INTO featured_artist VALUES (‘Kelsea Ballerini’);</w:t>
+      </w:r>
+    </w:p>
+    <w:p>
+      <w:pPr>
+        <w:pStyle w:val="Normal"/>
+        <w:rPr>
           <w:i w:val="false"/>
           <w:i w:val="false"/>
           <w:iCs w:val="false"/>
@@ -1330,18 +3514,353 @@
       <w:pPr>
         <w:pStyle w:val="Normal"/>
         <w:rPr>
-          <w:i w:val="false"/>
-          <w:i w:val="false"/>
-          <w:iCs w:val="false"/>
-          <w:lang w:val="en-US" w:eastAsia="zh-CN"/>
-        </w:rPr>
-      </w:pPr>
-      <w:r>
-        <w:rPr>
-          <w:i w:val="false"/>
-          <w:iCs w:val="false"/>
-          <w:lang w:val="en-US" w:eastAsia="zh-CN"/>
-        </w:rPr>
+          <w:color w:val="CE181E"/>
+        </w:rPr>
+      </w:pPr>
+      <w:r>
+        <w:rPr>
+          <w:color w:val="CE181E"/>
+          <w:lang w:val="en-US" w:eastAsia="zh-CN"/>
+        </w:rPr>
+        <w:t>CREATE TABLE feature</w:t>
+      </w:r>
+    </w:p>
+    <w:p>
+      <w:pPr>
+        <w:pStyle w:val="Normal"/>
+        <w:rPr>
+          <w:color w:val="CE181E"/>
+        </w:rPr>
+      </w:pPr>
+      <w:r>
+        <w:rPr>
+          <w:color w:val="CE181E"/>
+          <w:lang w:val="en-US" w:eastAsia="zh-CN"/>
+        </w:rPr>
+        <w:t xml:space="preserve">       </w:t>
+      </w:r>
+      <w:r>
+        <w:rPr>
+          <w:color w:val="CE181E"/>
+          <w:lang w:val="en-US" w:eastAsia="zh-CN"/>
+        </w:rPr>
+        <w:t>(faname CHAR(20),</w:t>
+      </w:r>
+    </w:p>
+    <w:p>
+      <w:pPr>
+        <w:pStyle w:val="Normal"/>
+        <w:rPr>
+          <w:color w:val="CE181E"/>
+        </w:rPr>
+      </w:pPr>
+      <w:r>
+        <w:rPr>
+          <w:color w:val="CE181E"/>
+          <w:lang w:val="en-US" w:eastAsia="zh-CN"/>
+        </w:rPr>
+        <w:t xml:space="preserve">        </w:t>
+      </w:r>
+      <w:r>
+        <w:rPr>
+          <w:color w:val="CE181E"/>
+          <w:lang w:val="en-US" w:eastAsia="zh-CN"/>
+        </w:rPr>
+        <w:t>stranum INTEGER,</w:t>
+      </w:r>
+    </w:p>
+    <w:p>
+      <w:pPr>
+        <w:pStyle w:val="Normal"/>
+        <w:rPr>
+          <w:color w:val="CE181E"/>
+        </w:rPr>
+      </w:pPr>
+      <w:r>
+        <w:rPr>
+          <w:color w:val="CE181E"/>
+          <w:lang w:val="en-US" w:eastAsia="zh-CN"/>
+        </w:rPr>
+        <w:tab/>
+      </w:r>
+      <w:r>
+        <w:rPr>
+          <w:color w:val="CE181E"/>
+          <w:lang w:val="en-US" w:eastAsia="zh-CN"/>
+        </w:rPr>
+        <w:t>ab</w:t>
+      </w:r>
+      <w:r>
+        <w:rPr>
+          <w:color w:val="CE181E"/>
+          <w:lang w:val="en-US" w:eastAsia="zh-CN"/>
+        </w:rPr>
+        <w:t>tranum</w:t>
+      </w:r>
+      <w:r>
+        <w:rPr>
+          <w:color w:val="CE181E"/>
+          <w:lang w:val="en-US" w:eastAsia="zh-CN"/>
+        </w:rPr>
+        <w:t xml:space="preserve"> CHAR(20),</w:t>
+      </w:r>
+    </w:p>
+    <w:p>
+      <w:pPr>
+        <w:pStyle w:val="Normal"/>
+        <w:rPr>
+          <w:color w:val="CE181E"/>
+        </w:rPr>
+      </w:pPr>
+      <w:r>
+        <w:rPr>
+          <w:color w:val="CE181E"/>
+          <w:lang w:val="en-US" w:eastAsia="zh-CN"/>
+        </w:rPr>
+        <w:t xml:space="preserve">        </w:t>
+      </w:r>
+      <w:r>
+        <w:rPr>
+          <w:color w:val="CE181E"/>
+          <w:lang w:val="en-US" w:eastAsia="zh-CN"/>
+        </w:rPr>
+        <w:t xml:space="preserve">PRIMARY KEY (faname, stranum, </w:t>
+      </w:r>
+      <w:r>
+        <w:rPr>
+          <w:color w:val="CE181E"/>
+          <w:lang w:val="en-US" w:eastAsia="zh-CN"/>
+        </w:rPr>
+        <w:t>abtranum</w:t>
+      </w:r>
+      <w:r>
+        <w:rPr>
+          <w:color w:val="CE181E"/>
+          <w:lang w:val="en-US" w:eastAsia="zh-CN"/>
+        </w:rPr>
+        <w:t>),</w:t>
+      </w:r>
+    </w:p>
+    <w:p>
+      <w:pPr>
+        <w:pStyle w:val="Normal"/>
+        <w:rPr>
+          <w:color w:val="CE181E"/>
+        </w:rPr>
+      </w:pPr>
+      <w:r>
+        <w:rPr>
+          <w:color w:val="CE181E"/>
+          <w:lang w:val="en-US" w:eastAsia="zh-CN"/>
+        </w:rPr>
+        <w:t xml:space="preserve">        </w:t>
+      </w:r>
+      <w:r>
+        <w:rPr>
+          <w:color w:val="CE181E"/>
+          <w:lang w:val="en-US" w:eastAsia="zh-CN"/>
+        </w:rPr>
+        <w:t>FORE</w:t>
+      </w:r>
+      <w:r>
+        <w:rPr>
+          <w:color w:val="CE181E"/>
+          <w:lang w:val="en-US" w:eastAsia="zh-CN"/>
+        </w:rPr>
+        <w:t>I</w:t>
+      </w:r>
+      <w:r>
+        <w:rPr>
+          <w:color w:val="CE181E"/>
+          <w:lang w:val="en-US" w:eastAsia="zh-CN"/>
+        </w:rPr>
+        <w:t>GN KEY (faname)</w:t>
+      </w:r>
+    </w:p>
+    <w:p>
+      <w:pPr>
+        <w:pStyle w:val="Normal"/>
+        <w:rPr>
+          <w:color w:val="CE181E"/>
+        </w:rPr>
+      </w:pPr>
+      <w:r>
+        <w:rPr>
+          <w:color w:val="CE181E"/>
+          <w:lang w:val="en-US" w:eastAsia="zh-CN"/>
+        </w:rPr>
+        <w:t xml:space="preserve">          </w:t>
+      </w:r>
+      <w:r>
+        <w:rPr>
+          <w:color w:val="CE181E"/>
+          <w:lang w:val="en-US" w:eastAsia="zh-CN"/>
+        </w:rPr>
+        <w:t>REFERENCES featured_artist,</w:t>
+      </w:r>
+    </w:p>
+    <w:p>
+      <w:pPr>
+        <w:pStyle w:val="Normal"/>
+        <w:rPr>
+          <w:color w:val="CE181E"/>
+        </w:rPr>
+      </w:pPr>
+      <w:r>
+        <w:rPr>
+          <w:color w:val="CE181E"/>
+          <w:lang w:val="en-US" w:eastAsia="zh-CN"/>
+        </w:rPr>
+        <w:t xml:space="preserve">        </w:t>
+      </w:r>
+      <w:r>
+        <w:rPr>
+          <w:color w:val="CE181E"/>
+          <w:lang w:val="en-US" w:eastAsia="zh-CN"/>
+        </w:rPr>
+        <w:t>FORE</w:t>
+      </w:r>
+      <w:r>
+        <w:rPr>
+          <w:color w:val="CE181E"/>
+          <w:lang w:val="en-US" w:eastAsia="zh-CN"/>
+        </w:rPr>
+        <w:t>I</w:t>
+      </w:r>
+      <w:r>
+        <w:rPr>
+          <w:color w:val="CE181E"/>
+          <w:lang w:val="en-US" w:eastAsia="zh-CN"/>
+        </w:rPr>
+        <w:t>GN KEY (stranum)</w:t>
+      </w:r>
+    </w:p>
+    <w:p>
+      <w:pPr>
+        <w:pStyle w:val="Normal"/>
+        <w:rPr>
+          <w:color w:val="CE181E"/>
+        </w:rPr>
+      </w:pPr>
+      <w:r>
+        <w:rPr>
+          <w:color w:val="CE181E"/>
+          <w:lang w:val="en-US" w:eastAsia="zh-CN"/>
+        </w:rPr>
+        <w:t xml:space="preserve">          </w:t>
+      </w:r>
+      <w:r>
+        <w:rPr>
+          <w:color w:val="CE181E"/>
+          <w:lang w:val="en-US" w:eastAsia="zh-CN"/>
+        </w:rPr>
+        <w:t>R</w:t>
+      </w:r>
+      <w:r>
+        <w:rPr>
+          <w:color w:val="CE181E"/>
+          <w:lang w:val="en-US" w:eastAsia="zh-CN"/>
+        </w:rPr>
+        <w:t>EFERENCES song,</w:t>
+      </w:r>
+    </w:p>
+    <w:p>
+      <w:pPr>
+        <w:pStyle w:val="Normal"/>
+        <w:rPr>
+          <w:color w:val="CE181E"/>
+        </w:rPr>
+      </w:pPr>
+      <w:r>
+        <w:rPr>
+          <w:color w:val="CE181E"/>
+          <w:lang w:val="en-US" w:eastAsia="zh-CN"/>
+        </w:rPr>
+        <w:tab/>
+      </w:r>
+      <w:r>
+        <w:rPr>
+          <w:color w:val="CE181E"/>
+          <w:lang w:val="en-US" w:eastAsia="zh-CN"/>
+        </w:rPr>
+        <w:t>FOREIGN KEY (abtranum)</w:t>
+      </w:r>
+    </w:p>
+    <w:p>
+      <w:pPr>
+        <w:pStyle w:val="Normal"/>
+        <w:rPr>
+          <w:color w:val="CE181E"/>
+        </w:rPr>
+      </w:pPr>
+      <w:r>
+        <w:rPr>
+          <w:color w:val="CE181E"/>
+          <w:lang w:val="en-US" w:eastAsia="zh-CN"/>
+        </w:rPr>
+        <w:tab/>
+        <w:t xml:space="preserve">  REFERNCES album</w:t>
+      </w:r>
+    </w:p>
+    <w:p>
+      <w:pPr>
+        <w:pStyle w:val="Normal"/>
+        <w:rPr>
+          <w:i w:val="false"/>
+          <w:i w:val="false"/>
+          <w:iCs w:val="false"/>
+          <w:color w:val="CE181E"/>
+          <w:lang w:val="en-US" w:eastAsia="zh-CN"/>
+        </w:rPr>
+      </w:pPr>
+      <w:r>
+        <w:rPr>
+          <w:i w:val="false"/>
+          <w:iCs w:val="false"/>
+          <w:color w:val="CE181E"/>
+          <w:lang w:val="en-US" w:eastAsia="zh-CN"/>
+        </w:rPr>
+        <w:t>)</w:t>
+      </w:r>
+    </w:p>
+    <w:p>
+      <w:pPr>
+        <w:pStyle w:val="Normal"/>
+        <w:rPr>
+          <w:i w:val="false"/>
+          <w:i w:val="false"/>
+          <w:iCs w:val="false"/>
+          <w:lang w:val="en-US" w:eastAsia="zh-CN"/>
+        </w:rPr>
+      </w:pPr>
+      <w:bookmarkStart w:id="0" w:name="__DdeLink__495_1179397026"/>
+      <w:r>
+        <w:rPr>
+          <w:i w:val="false"/>
+          <w:iCs w:val="false"/>
+          <w:lang w:val="en-US" w:eastAsia="zh-CN"/>
+        </w:rPr>
+        <w:t>INSERT INTO feature (faname, stranum, abtranum) VALUES (‘Miranda Lambert’, ‘7’, ‘0000001’);</w:t>
+      </w:r>
+      <w:bookmarkEnd w:id="0"/>
+    </w:p>
+    <w:p>
+      <w:pPr>
+        <w:pStyle w:val="Normal"/>
+        <w:rPr>
+          <w:i w:val="false"/>
+          <w:i w:val="false"/>
+          <w:iCs w:val="false"/>
+          <w:lang w:val="en-US" w:eastAsia="zh-CN"/>
+        </w:rPr>
+      </w:pPr>
+      <w:r>
+        <w:rPr>
+          <w:i w:val="false"/>
+          <w:iCs w:val="false"/>
+          <w:lang w:val="en-US" w:eastAsia="zh-CN"/>
+        </w:rPr>
+        <w:t>INSERT INTO feature (faname, stranum, abtranum) VALUES (‘Kelsea Ballerini’, ‘5’, ‘0000002’);</w:t>
       </w:r>
     </w:p>
     <w:p>

</xml_diff>

<commit_message>
KR04 - 2/10 musician's data completely archived.
</commit_message>
<xml_diff>
--- a/final report.docx
+++ b/final report.docx
@@ -1656,6 +1656,142 @@
     <w:p>
       <w:pPr>
         <w:pStyle w:val="Normal"/>
+        <w:rPr>
+          <w:i w:val="false"/>
+          <w:i w:val="false"/>
+          <w:iCs w:val="false"/>
+          <w:lang w:val="en-US" w:eastAsia="zh-CN"/>
+        </w:rPr>
+      </w:pPr>
+      <w:r>
+        <w:rPr>
+          <w:i w:val="false"/>
+          <w:iCs w:val="false"/>
+          <w:lang w:val="en-US" w:eastAsia="zh-CN"/>
+        </w:rPr>
+        <w:t xml:space="preserve">INSERT INTO album </w:t>
+      </w:r>
+      <w:r>
+        <w:rPr>
+          <w:i w:val="false"/>
+          <w:iCs w:val="false"/>
+          <w:lang w:val="en-US" w:eastAsia="zh-CN"/>
+        </w:rPr>
+        <w:t xml:space="preserve">(abtranum, abname, date, aname) </w:t>
+      </w:r>
+      <w:r>
+        <w:rPr>
+          <w:i w:val="false"/>
+          <w:iCs w:val="false"/>
+          <w:lang w:val="en-US" w:eastAsia="zh-CN"/>
+        </w:rPr>
+        <w:t>VALUES (‘</w:t>
+      </w:r>
+      <w:r>
+        <w:rPr>
+          <w:i w:val="false"/>
+          <w:iCs w:val="false"/>
+          <w:lang w:val="en-US" w:eastAsia="zh-CN"/>
+        </w:rPr>
+        <w:t>PTX Presents: Top Pop, Vol. I</w:t>
+      </w:r>
+      <w:r>
+        <w:rPr>
+          <w:i w:val="false"/>
+          <w:iCs w:val="false"/>
+          <w:lang w:val="en-US" w:eastAsia="zh-CN"/>
+        </w:rPr>
+        <w:t>’, ‘</w:t>
+      </w:r>
+      <w:r>
+        <w:rPr>
+          <w:i w:val="false"/>
+          <w:iCs w:val="false"/>
+          <w:lang w:val="en-US" w:eastAsia="zh-CN"/>
+        </w:rPr>
+        <w:t>0000003’, ‘2018-04-13’, ‘Pentatonix’);</w:t>
+      </w:r>
+    </w:p>
+    <w:p>
+      <w:pPr>
+        <w:pStyle w:val="Normal"/>
+        <w:rPr>
+          <w:i w:val="false"/>
+          <w:i w:val="false"/>
+          <w:iCs w:val="false"/>
+          <w:lang w:val="en-US" w:eastAsia="zh-CN"/>
+        </w:rPr>
+      </w:pPr>
+      <w:r>
+        <w:rPr>
+          <w:i w:val="false"/>
+          <w:iCs w:val="false"/>
+          <w:lang w:val="en-US" w:eastAsia="zh-CN"/>
+        </w:rPr>
+        <w:t xml:space="preserve">INSERT INTO album </w:t>
+      </w:r>
+      <w:r>
+        <w:rPr>
+          <w:i w:val="false"/>
+          <w:iCs w:val="false"/>
+          <w:lang w:val="en-US" w:eastAsia="zh-CN"/>
+        </w:rPr>
+        <w:t xml:space="preserve">(abtranum, abname, date, aname) </w:t>
+      </w:r>
+      <w:r>
+        <w:rPr>
+          <w:i w:val="false"/>
+          <w:iCs w:val="false"/>
+          <w:lang w:val="en-US" w:eastAsia="zh-CN"/>
+        </w:rPr>
+        <w:t>VALUES (‘</w:t>
+      </w:r>
+      <w:r>
+        <w:rPr>
+          <w:i w:val="false"/>
+          <w:iCs w:val="false"/>
+          <w:lang w:val="en-US" w:eastAsia="zh-CN"/>
+        </w:rPr>
+        <w:t>A Pentatonix Christmas Deluxe</w:t>
+      </w:r>
+      <w:r>
+        <w:rPr>
+          <w:i w:val="false"/>
+          <w:iCs w:val="false"/>
+          <w:lang w:val="en-US" w:eastAsia="zh-CN"/>
+        </w:rPr>
+        <w:t>’, ‘</w:t>
+      </w:r>
+      <w:r>
+        <w:rPr>
+          <w:i w:val="false"/>
+          <w:iCs w:val="false"/>
+          <w:lang w:val="en-US" w:eastAsia="zh-CN"/>
+        </w:rPr>
+        <w:t>0000004’, ‘2017-10-20’, ‘Pentatonix’);</w:t>
+      </w:r>
+    </w:p>
+    <w:p>
+      <w:pPr>
+        <w:pStyle w:val="Normal"/>
+        <w:rPr>
+          <w:i w:val="false"/>
+          <w:i w:val="false"/>
+          <w:iCs w:val="false"/>
+          <w:lang w:val="en-US" w:eastAsia="zh-CN"/>
+        </w:rPr>
+      </w:pPr>
+      <w:r>
+        <w:rPr>
+          <w:i w:val="false"/>
+          <w:iCs w:val="false"/>
+          <w:lang w:val="en-US" w:eastAsia="zh-CN"/>
+        </w:rPr>
+      </w:r>
+    </w:p>
+    <w:p>
+      <w:pPr>
+        <w:pStyle w:val="Normal"/>
         <w:rPr/>
       </w:pPr>
       <w:r>
@@ -3325,6 +3461,2251 @@
           <w:iCs w:val="false"/>
           <w:lang w:val="en-US" w:eastAsia="zh-CN"/>
         </w:rPr>
+        <w:t>INSERT INTO song (stranum, sname, aname) VALUES (‘1’, ‘</w:t>
+      </w:r>
+      <w:r>
+        <w:rPr>
+          <w:i w:val="false"/>
+          <w:iCs w:val="false"/>
+          <w:lang w:val="en-US" w:eastAsia="zh-CN"/>
+        </w:rPr>
+        <w:t>Attention</w:t>
+      </w:r>
+      <w:r>
+        <w:rPr>
+          <w:i w:val="false"/>
+          <w:iCs w:val="false"/>
+          <w:lang w:val="en-US" w:eastAsia="zh-CN"/>
+        </w:rPr>
+        <w:t>’, ‘</w:t>
+      </w:r>
+      <w:r>
+        <w:rPr>
+          <w:i w:val="false"/>
+          <w:iCs w:val="false"/>
+          <w:lang w:val="en-US" w:eastAsia="zh-CN"/>
+        </w:rPr>
+        <w:t>PTX Presents: Top Pop, Vol. I’</w:t>
+      </w:r>
+      <w:r>
+        <w:rPr>
+          <w:i w:val="false"/>
+          <w:iCs w:val="false"/>
+          <w:lang w:val="en-US" w:eastAsia="zh-CN"/>
+        </w:rPr>
+        <w:t>, ‘</w:t>
+      </w:r>
+      <w:r>
+        <w:rPr>
+          <w:i w:val="false"/>
+          <w:iCs w:val="false"/>
+          <w:lang w:val="en-US" w:eastAsia="zh-CN"/>
+        </w:rPr>
+        <w:t>Pentatonix</w:t>
+      </w:r>
+      <w:r>
+        <w:rPr>
+          <w:i w:val="false"/>
+          <w:iCs w:val="false"/>
+          <w:lang w:val="en-US" w:eastAsia="zh-CN"/>
+        </w:rPr>
+        <w:t>’);</w:t>
+      </w:r>
+    </w:p>
+    <w:p>
+      <w:pPr>
+        <w:pStyle w:val="Normal"/>
+        <w:rPr>
+          <w:i w:val="false"/>
+          <w:i w:val="false"/>
+          <w:iCs w:val="false"/>
+          <w:lang w:val="en-US" w:eastAsia="zh-CN"/>
+        </w:rPr>
+      </w:pPr>
+      <w:r>
+        <w:rPr>
+          <w:i w:val="false"/>
+          <w:iCs w:val="false"/>
+          <w:lang w:val="en-US" w:eastAsia="zh-CN"/>
+        </w:rPr>
+        <w:t>INSERT INTO song (stranum, sname, aname) VALUES (‘</w:t>
+      </w:r>
+      <w:r>
+        <w:rPr>
+          <w:i w:val="false"/>
+          <w:iCs w:val="false"/>
+          <w:lang w:val="en-US" w:eastAsia="zh-CN"/>
+        </w:rPr>
+        <w:t>2</w:t>
+      </w:r>
+      <w:r>
+        <w:rPr>
+          <w:i w:val="false"/>
+          <w:iCs w:val="false"/>
+          <w:lang w:val="en-US" w:eastAsia="zh-CN"/>
+        </w:rPr>
+        <w:t>’, ‘</w:t>
+      </w:r>
+      <w:r>
+        <w:rPr>
+          <w:i w:val="false"/>
+          <w:iCs w:val="false"/>
+          <w:lang w:val="en-US" w:eastAsia="zh-CN"/>
+        </w:rPr>
+        <w:t>Finesse</w:t>
+      </w:r>
+      <w:r>
+        <w:rPr>
+          <w:i w:val="false"/>
+          <w:iCs w:val="false"/>
+          <w:lang w:val="en-US" w:eastAsia="zh-CN"/>
+        </w:rPr>
+        <w:t>’, ‘</w:t>
+      </w:r>
+      <w:r>
+        <w:rPr>
+          <w:i w:val="false"/>
+          <w:iCs w:val="false"/>
+          <w:lang w:val="en-US" w:eastAsia="zh-CN"/>
+        </w:rPr>
+        <w:t>PTX Presents: Top Pop, Vol. I’</w:t>
+      </w:r>
+      <w:r>
+        <w:rPr>
+          <w:i w:val="false"/>
+          <w:iCs w:val="false"/>
+          <w:lang w:val="en-US" w:eastAsia="zh-CN"/>
+        </w:rPr>
+        <w:t>, ‘</w:t>
+      </w:r>
+      <w:r>
+        <w:rPr>
+          <w:i w:val="false"/>
+          <w:iCs w:val="false"/>
+          <w:lang w:val="en-US" w:eastAsia="zh-CN"/>
+        </w:rPr>
+        <w:t>Pentatonix</w:t>
+      </w:r>
+      <w:r>
+        <w:rPr>
+          <w:i w:val="false"/>
+          <w:iCs w:val="false"/>
+          <w:lang w:val="en-US" w:eastAsia="zh-CN"/>
+        </w:rPr>
+        <w:t>’);</w:t>
+      </w:r>
+    </w:p>
+    <w:p>
+      <w:pPr>
+        <w:pStyle w:val="Normal"/>
+        <w:rPr>
+          <w:i w:val="false"/>
+          <w:i w:val="false"/>
+          <w:iCs w:val="false"/>
+          <w:lang w:val="en-US" w:eastAsia="zh-CN"/>
+        </w:rPr>
+      </w:pPr>
+      <w:r>
+        <w:rPr>
+          <w:i w:val="false"/>
+          <w:iCs w:val="false"/>
+          <w:lang w:val="en-US" w:eastAsia="zh-CN"/>
+        </w:rPr>
+        <w:t>INSERT INTO song (stranum, sname, aname) VALUES (‘</w:t>
+      </w:r>
+      <w:r>
+        <w:rPr>
+          <w:i w:val="false"/>
+          <w:iCs w:val="false"/>
+          <w:lang w:val="en-US" w:eastAsia="zh-CN"/>
+        </w:rPr>
+        <w:t>3</w:t>
+      </w:r>
+      <w:r>
+        <w:rPr>
+          <w:i w:val="false"/>
+          <w:iCs w:val="false"/>
+          <w:lang w:val="en-US" w:eastAsia="zh-CN"/>
+        </w:rPr>
+        <w:t>’, ‘</w:t>
+      </w:r>
+      <w:r>
+        <w:rPr>
+          <w:i w:val="false"/>
+          <w:iCs w:val="false"/>
+          <w:lang w:val="en-US" w:eastAsia="zh-CN"/>
+        </w:rPr>
+        <w:t>New Rules x Are You That Somebody</w:t>
+      </w:r>
+      <w:r>
+        <w:rPr>
+          <w:i w:val="false"/>
+          <w:iCs w:val="false"/>
+          <w:lang w:val="en-US" w:eastAsia="zh-CN"/>
+        </w:rPr>
+        <w:t>’, ‘</w:t>
+      </w:r>
+      <w:r>
+        <w:rPr>
+          <w:i w:val="false"/>
+          <w:iCs w:val="false"/>
+          <w:lang w:val="en-US" w:eastAsia="zh-CN"/>
+        </w:rPr>
+        <w:t>PTX Presents: Top Pop, Vol. I’</w:t>
+      </w:r>
+      <w:r>
+        <w:rPr>
+          <w:i w:val="false"/>
+          <w:iCs w:val="false"/>
+          <w:lang w:val="en-US" w:eastAsia="zh-CN"/>
+        </w:rPr>
+        <w:t>, ‘</w:t>
+      </w:r>
+      <w:r>
+        <w:rPr>
+          <w:i w:val="false"/>
+          <w:iCs w:val="false"/>
+          <w:lang w:val="en-US" w:eastAsia="zh-CN"/>
+        </w:rPr>
+        <w:t>Pentatonix</w:t>
+      </w:r>
+      <w:r>
+        <w:rPr>
+          <w:i w:val="false"/>
+          <w:iCs w:val="false"/>
+          <w:lang w:val="en-US" w:eastAsia="zh-CN"/>
+        </w:rPr>
+        <w:t>’);</w:t>
+      </w:r>
+    </w:p>
+    <w:p>
+      <w:pPr>
+        <w:pStyle w:val="Normal"/>
+        <w:rPr>
+          <w:i w:val="false"/>
+          <w:i w:val="false"/>
+          <w:iCs w:val="false"/>
+          <w:lang w:val="en-US" w:eastAsia="zh-CN"/>
+        </w:rPr>
+      </w:pPr>
+      <w:r>
+        <w:rPr>
+          <w:i w:val="false"/>
+          <w:iCs w:val="false"/>
+          <w:lang w:val="en-US" w:eastAsia="zh-CN"/>
+        </w:rPr>
+        <w:t>INSERT INTO song (stranum, sname, aname) VALUES (‘</w:t>
+      </w:r>
+      <w:r>
+        <w:rPr>
+          <w:i w:val="false"/>
+          <w:iCs w:val="false"/>
+          <w:lang w:val="en-US" w:eastAsia="zh-CN"/>
+        </w:rPr>
+        <w:t>4</w:t>
+      </w:r>
+      <w:r>
+        <w:rPr>
+          <w:i w:val="false"/>
+          <w:iCs w:val="false"/>
+          <w:lang w:val="en-US" w:eastAsia="zh-CN"/>
+        </w:rPr>
+        <w:t>’, ‘</w:t>
+      </w:r>
+      <w:r>
+        <w:rPr>
+          <w:i w:val="false"/>
+          <w:iCs w:val="false"/>
+          <w:lang w:val="en-US" w:eastAsia="zh-CN"/>
+        </w:rPr>
+        <w:t>Havana</w:t>
+      </w:r>
+      <w:r>
+        <w:rPr>
+          <w:i w:val="false"/>
+          <w:iCs w:val="false"/>
+          <w:lang w:val="en-US" w:eastAsia="zh-CN"/>
+        </w:rPr>
+        <w:t>’, ‘</w:t>
+      </w:r>
+      <w:r>
+        <w:rPr>
+          <w:i w:val="false"/>
+          <w:iCs w:val="false"/>
+          <w:lang w:val="en-US" w:eastAsia="zh-CN"/>
+        </w:rPr>
+        <w:t>PTX Presents: Top Pop, Vol. I’</w:t>
+      </w:r>
+      <w:r>
+        <w:rPr>
+          <w:i w:val="false"/>
+          <w:iCs w:val="false"/>
+          <w:lang w:val="en-US" w:eastAsia="zh-CN"/>
+        </w:rPr>
+        <w:t>, ‘</w:t>
+      </w:r>
+      <w:r>
+        <w:rPr>
+          <w:i w:val="false"/>
+          <w:iCs w:val="false"/>
+          <w:lang w:val="en-US" w:eastAsia="zh-CN"/>
+        </w:rPr>
+        <w:t>Pentatonix</w:t>
+      </w:r>
+      <w:r>
+        <w:rPr>
+          <w:i w:val="false"/>
+          <w:iCs w:val="false"/>
+          <w:lang w:val="en-US" w:eastAsia="zh-CN"/>
+        </w:rPr>
+        <w:t>’);</w:t>
+      </w:r>
+    </w:p>
+    <w:p>
+      <w:pPr>
+        <w:pStyle w:val="Normal"/>
+        <w:rPr>
+          <w:i w:val="false"/>
+          <w:i w:val="false"/>
+          <w:iCs w:val="false"/>
+          <w:lang w:val="en-US" w:eastAsia="zh-CN"/>
+        </w:rPr>
+      </w:pPr>
+      <w:r>
+        <w:rPr>
+          <w:i w:val="false"/>
+          <w:iCs w:val="false"/>
+          <w:lang w:val="en-US" w:eastAsia="zh-CN"/>
+        </w:rPr>
+        <w:t>INSERT INTO song (stranum, sname, aname) VALUES (‘</w:t>
+      </w:r>
+      <w:r>
+        <w:rPr>
+          <w:i w:val="false"/>
+          <w:iCs w:val="false"/>
+          <w:lang w:val="en-US" w:eastAsia="zh-CN"/>
+        </w:rPr>
+        <w:t>5</w:t>
+      </w:r>
+      <w:r>
+        <w:rPr>
+          <w:i w:val="false"/>
+          <w:iCs w:val="false"/>
+          <w:lang w:val="en-US" w:eastAsia="zh-CN"/>
+        </w:rPr>
+        <w:t>’, ‘</w:t>
+      </w:r>
+      <w:r>
+        <w:rPr>
+          <w:i w:val="false"/>
+          <w:iCs w:val="false"/>
+          <w:lang w:val="en-US" w:eastAsia="zh-CN"/>
+        </w:rPr>
+        <w:t>Perfect</w:t>
+      </w:r>
+      <w:r>
+        <w:rPr>
+          <w:i w:val="false"/>
+          <w:iCs w:val="false"/>
+          <w:lang w:val="en-US" w:eastAsia="zh-CN"/>
+        </w:rPr>
+        <w:t>’, ‘</w:t>
+      </w:r>
+      <w:r>
+        <w:rPr>
+          <w:i w:val="false"/>
+          <w:iCs w:val="false"/>
+          <w:lang w:val="en-US" w:eastAsia="zh-CN"/>
+        </w:rPr>
+        <w:t>PTX Presents: Top Pop, Vol. I’</w:t>
+      </w:r>
+      <w:r>
+        <w:rPr>
+          <w:i w:val="false"/>
+          <w:iCs w:val="false"/>
+          <w:lang w:val="en-US" w:eastAsia="zh-CN"/>
+        </w:rPr>
+        <w:t>, ‘</w:t>
+      </w:r>
+      <w:r>
+        <w:rPr>
+          <w:i w:val="false"/>
+          <w:iCs w:val="false"/>
+          <w:lang w:val="en-US" w:eastAsia="zh-CN"/>
+        </w:rPr>
+        <w:t>Pentatonix</w:t>
+      </w:r>
+      <w:r>
+        <w:rPr>
+          <w:i w:val="false"/>
+          <w:iCs w:val="false"/>
+          <w:lang w:val="en-US" w:eastAsia="zh-CN"/>
+        </w:rPr>
+        <w:t>’);</w:t>
+      </w:r>
+    </w:p>
+    <w:p>
+      <w:pPr>
+        <w:pStyle w:val="Normal"/>
+        <w:rPr>
+          <w:i w:val="false"/>
+          <w:i w:val="false"/>
+          <w:iCs w:val="false"/>
+          <w:lang w:val="en-US" w:eastAsia="zh-CN"/>
+        </w:rPr>
+      </w:pPr>
+      <w:r>
+        <w:rPr>
+          <w:i w:val="false"/>
+          <w:iCs w:val="false"/>
+          <w:lang w:val="en-US" w:eastAsia="zh-CN"/>
+        </w:rPr>
+        <w:t>INSERT INTO song (stranum, sname, aname) VALUES (‘</w:t>
+      </w:r>
+      <w:r>
+        <w:rPr>
+          <w:i w:val="false"/>
+          <w:iCs w:val="false"/>
+          <w:lang w:val="en-US" w:eastAsia="zh-CN"/>
+        </w:rPr>
+        <w:t>6</w:t>
+      </w:r>
+      <w:r>
+        <w:rPr>
+          <w:i w:val="false"/>
+          <w:iCs w:val="false"/>
+          <w:lang w:val="en-US" w:eastAsia="zh-CN"/>
+        </w:rPr>
+        <w:t>’, ‘</w:t>
+      </w:r>
+      <w:r>
+        <w:rPr>
+          <w:i w:val="false"/>
+          <w:iCs w:val="false"/>
+          <w:lang w:val="en-US" w:eastAsia="zh-CN"/>
+        </w:rPr>
+        <w:t>Stay</w:t>
+      </w:r>
+      <w:r>
+        <w:rPr>
+          <w:i w:val="false"/>
+          <w:iCs w:val="false"/>
+          <w:lang w:val="en-US" w:eastAsia="zh-CN"/>
+        </w:rPr>
+        <w:t>’, ‘</w:t>
+      </w:r>
+      <w:r>
+        <w:rPr>
+          <w:i w:val="false"/>
+          <w:iCs w:val="false"/>
+          <w:lang w:val="en-US" w:eastAsia="zh-CN"/>
+        </w:rPr>
+        <w:t>PTX Presents: Top Pop, Vol. I’</w:t>
+      </w:r>
+      <w:r>
+        <w:rPr>
+          <w:i w:val="false"/>
+          <w:iCs w:val="false"/>
+          <w:lang w:val="en-US" w:eastAsia="zh-CN"/>
+        </w:rPr>
+        <w:t>, ‘</w:t>
+      </w:r>
+      <w:r>
+        <w:rPr>
+          <w:i w:val="false"/>
+          <w:iCs w:val="false"/>
+          <w:lang w:val="en-US" w:eastAsia="zh-CN"/>
+        </w:rPr>
+        <w:t>Pentatonix</w:t>
+      </w:r>
+      <w:r>
+        <w:rPr>
+          <w:i w:val="false"/>
+          <w:iCs w:val="false"/>
+          <w:lang w:val="en-US" w:eastAsia="zh-CN"/>
+        </w:rPr>
+        <w:t>’);</w:t>
+      </w:r>
+    </w:p>
+    <w:p>
+      <w:pPr>
+        <w:pStyle w:val="Normal"/>
+        <w:rPr>
+          <w:i w:val="false"/>
+          <w:i w:val="false"/>
+          <w:iCs w:val="false"/>
+          <w:lang w:val="en-US" w:eastAsia="zh-CN"/>
+        </w:rPr>
+      </w:pPr>
+      <w:r>
+        <w:rPr>
+          <w:i w:val="false"/>
+          <w:iCs w:val="false"/>
+          <w:lang w:val="en-US" w:eastAsia="zh-CN"/>
+        </w:rPr>
+        <w:t>INSERT INTO song (stranum, sname, aname) VALUES (‘</w:t>
+      </w:r>
+      <w:r>
+        <w:rPr>
+          <w:i w:val="false"/>
+          <w:iCs w:val="false"/>
+          <w:lang w:val="en-US" w:eastAsia="zh-CN"/>
+        </w:rPr>
+        <w:t>7</w:t>
+      </w:r>
+      <w:r>
+        <w:rPr>
+          <w:i w:val="false"/>
+          <w:iCs w:val="false"/>
+          <w:lang w:val="en-US" w:eastAsia="zh-CN"/>
+        </w:rPr>
+        <w:t>’, ‘</w:t>
+      </w:r>
+      <w:r>
+        <w:rPr>
+          <w:i w:val="false"/>
+          <w:iCs w:val="false"/>
+          <w:lang w:val="en-US" w:eastAsia="zh-CN"/>
+        </w:rPr>
+        <w:t>Feel It Still</w:t>
+      </w:r>
+      <w:r>
+        <w:rPr>
+          <w:i w:val="false"/>
+          <w:iCs w:val="false"/>
+          <w:lang w:val="en-US" w:eastAsia="zh-CN"/>
+        </w:rPr>
+        <w:t>’, ‘</w:t>
+      </w:r>
+      <w:r>
+        <w:rPr>
+          <w:i w:val="false"/>
+          <w:iCs w:val="false"/>
+          <w:lang w:val="en-US" w:eastAsia="zh-CN"/>
+        </w:rPr>
+        <w:t>PTX Presents: Top Pop, Vol. I’</w:t>
+      </w:r>
+      <w:r>
+        <w:rPr>
+          <w:i w:val="false"/>
+          <w:iCs w:val="false"/>
+          <w:lang w:val="en-US" w:eastAsia="zh-CN"/>
+        </w:rPr>
+        <w:t>, ‘</w:t>
+      </w:r>
+      <w:r>
+        <w:rPr>
+          <w:i w:val="false"/>
+          <w:iCs w:val="false"/>
+          <w:lang w:val="en-US" w:eastAsia="zh-CN"/>
+        </w:rPr>
+        <w:t>Pentatonix</w:t>
+      </w:r>
+      <w:r>
+        <w:rPr>
+          <w:i w:val="false"/>
+          <w:iCs w:val="false"/>
+          <w:lang w:val="en-US" w:eastAsia="zh-CN"/>
+        </w:rPr>
+        <w:t>’);</w:t>
+      </w:r>
+    </w:p>
+    <w:p>
+      <w:pPr>
+        <w:pStyle w:val="Normal"/>
+        <w:rPr>
+          <w:i w:val="false"/>
+          <w:i w:val="false"/>
+          <w:iCs w:val="false"/>
+          <w:lang w:val="en-US" w:eastAsia="zh-CN"/>
+        </w:rPr>
+      </w:pPr>
+      <w:r>
+        <w:rPr>
+          <w:i w:val="false"/>
+          <w:iCs w:val="false"/>
+          <w:lang w:val="en-US" w:eastAsia="zh-CN"/>
+        </w:rPr>
+        <w:t>INSERT INTO song (stranum, sname, aname) VALUES (‘</w:t>
+      </w:r>
+      <w:r>
+        <w:rPr>
+          <w:i w:val="false"/>
+          <w:iCs w:val="false"/>
+          <w:lang w:val="en-US" w:eastAsia="zh-CN"/>
+        </w:rPr>
+        <w:t>8</w:t>
+      </w:r>
+      <w:r>
+        <w:rPr>
+          <w:i w:val="false"/>
+          <w:iCs w:val="false"/>
+          <w:lang w:val="en-US" w:eastAsia="zh-CN"/>
+        </w:rPr>
+        <w:t>’, ‘</w:t>
+      </w:r>
+      <w:r>
+        <w:rPr>
+          <w:i w:val="false"/>
+          <w:iCs w:val="false"/>
+          <w:lang w:val="en-US" w:eastAsia="zh-CN"/>
+        </w:rPr>
+        <w:t>Despacito x Shape Of You</w:t>
+      </w:r>
+      <w:r>
+        <w:rPr>
+          <w:i w:val="false"/>
+          <w:iCs w:val="false"/>
+          <w:lang w:val="en-US" w:eastAsia="zh-CN"/>
+        </w:rPr>
+        <w:t>’, ‘</w:t>
+      </w:r>
+      <w:r>
+        <w:rPr>
+          <w:i w:val="false"/>
+          <w:iCs w:val="false"/>
+          <w:lang w:val="en-US" w:eastAsia="zh-CN"/>
+        </w:rPr>
+        <w:t>PTX Presents: Top Pop, Vol. I’</w:t>
+      </w:r>
+      <w:r>
+        <w:rPr>
+          <w:i w:val="false"/>
+          <w:iCs w:val="false"/>
+          <w:lang w:val="en-US" w:eastAsia="zh-CN"/>
+        </w:rPr>
+        <w:t>, ‘</w:t>
+      </w:r>
+      <w:r>
+        <w:rPr>
+          <w:i w:val="false"/>
+          <w:iCs w:val="false"/>
+          <w:lang w:val="en-US" w:eastAsia="zh-CN"/>
+        </w:rPr>
+        <w:t>Pentatonix</w:t>
+      </w:r>
+      <w:r>
+        <w:rPr>
+          <w:i w:val="false"/>
+          <w:iCs w:val="false"/>
+          <w:lang w:val="en-US" w:eastAsia="zh-CN"/>
+        </w:rPr>
+        <w:t>’);</w:t>
+      </w:r>
+    </w:p>
+    <w:p>
+      <w:pPr>
+        <w:pStyle w:val="Normal"/>
+        <w:rPr>
+          <w:i w:val="false"/>
+          <w:i w:val="false"/>
+          <w:iCs w:val="false"/>
+          <w:lang w:val="en-US" w:eastAsia="zh-CN"/>
+        </w:rPr>
+      </w:pPr>
+      <w:r>
+        <w:rPr>
+          <w:i w:val="false"/>
+          <w:iCs w:val="false"/>
+          <w:lang w:val="en-US" w:eastAsia="zh-CN"/>
+        </w:rPr>
+        <w:t>INSERT INTO song (stranum, sname, aname) VALUES (‘</w:t>
+      </w:r>
+      <w:r>
+        <w:rPr>
+          <w:i w:val="false"/>
+          <w:iCs w:val="false"/>
+          <w:lang w:val="en-US" w:eastAsia="zh-CN"/>
+        </w:rPr>
+        <w:t>9</w:t>
+      </w:r>
+      <w:r>
+        <w:rPr>
+          <w:i w:val="false"/>
+          <w:iCs w:val="false"/>
+          <w:lang w:val="en-US" w:eastAsia="zh-CN"/>
+        </w:rPr>
+        <w:t>’, ‘</w:t>
+      </w:r>
+      <w:r>
+        <w:rPr>
+          <w:i w:val="false"/>
+          <w:iCs w:val="false"/>
+          <w:lang w:val="en-US" w:eastAsia="zh-CN"/>
+        </w:rPr>
+        <w:t>Issues</w:t>
+      </w:r>
+      <w:r>
+        <w:rPr>
+          <w:i w:val="false"/>
+          <w:iCs w:val="false"/>
+          <w:lang w:val="en-US" w:eastAsia="zh-CN"/>
+        </w:rPr>
+        <w:t>’, ‘</w:t>
+      </w:r>
+      <w:r>
+        <w:rPr>
+          <w:i w:val="false"/>
+          <w:iCs w:val="false"/>
+          <w:lang w:val="en-US" w:eastAsia="zh-CN"/>
+        </w:rPr>
+        <w:t>PTX Presents: Top Pop, Vol. I’</w:t>
+      </w:r>
+      <w:r>
+        <w:rPr>
+          <w:i w:val="false"/>
+          <w:iCs w:val="false"/>
+          <w:lang w:val="en-US" w:eastAsia="zh-CN"/>
+        </w:rPr>
+        <w:t>, ‘</w:t>
+      </w:r>
+      <w:r>
+        <w:rPr>
+          <w:i w:val="false"/>
+          <w:iCs w:val="false"/>
+          <w:lang w:val="en-US" w:eastAsia="zh-CN"/>
+        </w:rPr>
+        <w:t>Pentatonix</w:t>
+      </w:r>
+      <w:r>
+        <w:rPr>
+          <w:i w:val="false"/>
+          <w:iCs w:val="false"/>
+          <w:lang w:val="en-US" w:eastAsia="zh-CN"/>
+        </w:rPr>
+        <w:t>’);</w:t>
+      </w:r>
+    </w:p>
+    <w:p>
+      <w:pPr>
+        <w:pStyle w:val="Normal"/>
+        <w:rPr>
+          <w:i w:val="false"/>
+          <w:i w:val="false"/>
+          <w:iCs w:val="false"/>
+          <w:lang w:val="en-US" w:eastAsia="zh-CN"/>
+        </w:rPr>
+      </w:pPr>
+      <w:r>
+        <w:rPr>
+          <w:i w:val="false"/>
+          <w:iCs w:val="false"/>
+          <w:lang w:val="en-US" w:eastAsia="zh-CN"/>
+        </w:rPr>
+        <w:t>INSERT INTO song (stranum, sname, aname) VALUES (‘1</w:t>
+      </w:r>
+      <w:r>
+        <w:rPr>
+          <w:i w:val="false"/>
+          <w:iCs w:val="false"/>
+          <w:lang w:val="en-US" w:eastAsia="zh-CN"/>
+        </w:rPr>
+        <w:t>0</w:t>
+      </w:r>
+      <w:r>
+        <w:rPr>
+          <w:i w:val="false"/>
+          <w:iCs w:val="false"/>
+          <w:lang w:val="en-US" w:eastAsia="zh-CN"/>
+        </w:rPr>
+        <w:t>’, ‘</w:t>
+      </w:r>
+      <w:r>
+        <w:rPr>
+          <w:i w:val="false"/>
+          <w:iCs w:val="false"/>
+          <w:lang w:val="en-US" w:eastAsia="zh-CN"/>
+        </w:rPr>
+        <w:t>Praying</w:t>
+      </w:r>
+      <w:r>
+        <w:rPr>
+          <w:i w:val="false"/>
+          <w:iCs w:val="false"/>
+          <w:lang w:val="en-US" w:eastAsia="zh-CN"/>
+        </w:rPr>
+        <w:t>’, ‘</w:t>
+      </w:r>
+      <w:r>
+        <w:rPr>
+          <w:i w:val="false"/>
+          <w:iCs w:val="false"/>
+          <w:lang w:val="en-US" w:eastAsia="zh-CN"/>
+        </w:rPr>
+        <w:t>PTX Presents: Top Pop, Vol. I’</w:t>
+      </w:r>
+      <w:r>
+        <w:rPr>
+          <w:i w:val="false"/>
+          <w:iCs w:val="false"/>
+          <w:lang w:val="en-US" w:eastAsia="zh-CN"/>
+        </w:rPr>
+        <w:t>, ‘</w:t>
+      </w:r>
+      <w:r>
+        <w:rPr>
+          <w:i w:val="false"/>
+          <w:iCs w:val="false"/>
+          <w:lang w:val="en-US" w:eastAsia="zh-CN"/>
+        </w:rPr>
+        <w:t>Pentatonix</w:t>
+      </w:r>
+      <w:r>
+        <w:rPr>
+          <w:i w:val="false"/>
+          <w:iCs w:val="false"/>
+          <w:lang w:val="en-US" w:eastAsia="zh-CN"/>
+        </w:rPr>
+        <w:t>’);</w:t>
+      </w:r>
+    </w:p>
+    <w:p>
+      <w:pPr>
+        <w:pStyle w:val="Normal"/>
+        <w:rPr>
+          <w:i w:val="false"/>
+          <w:i w:val="false"/>
+          <w:iCs w:val="false"/>
+          <w:lang w:val="en-US" w:eastAsia="zh-CN"/>
+        </w:rPr>
+      </w:pPr>
+      <w:r>
+        <w:rPr>
+          <w:i w:val="false"/>
+          <w:iCs w:val="false"/>
+          <w:lang w:val="en-US" w:eastAsia="zh-CN"/>
+        </w:rPr>
+        <w:t>INSERT INTO song (stranum, sname, aname) VALUES (‘1</w:t>
+      </w:r>
+      <w:r>
+        <w:rPr>
+          <w:i w:val="false"/>
+          <w:iCs w:val="false"/>
+          <w:lang w:val="en-US" w:eastAsia="zh-CN"/>
+        </w:rPr>
+        <w:t>1</w:t>
+      </w:r>
+      <w:r>
+        <w:rPr>
+          <w:i w:val="false"/>
+          <w:iCs w:val="false"/>
+          <w:lang w:val="en-US" w:eastAsia="zh-CN"/>
+        </w:rPr>
+        <w:t>’, ‘</w:t>
+      </w:r>
+      <w:r>
+        <w:rPr>
+          <w:i w:val="false"/>
+          <w:iCs w:val="false"/>
+          <w:lang w:val="en-US" w:eastAsia="zh-CN"/>
+        </w:rPr>
+        <w:t>Sorry Not Sorry</w:t>
+      </w:r>
+      <w:r>
+        <w:rPr>
+          <w:i w:val="false"/>
+          <w:iCs w:val="false"/>
+          <w:lang w:val="en-US" w:eastAsia="zh-CN"/>
+        </w:rPr>
+        <w:t>’, ‘</w:t>
+      </w:r>
+      <w:r>
+        <w:rPr>
+          <w:i w:val="false"/>
+          <w:iCs w:val="false"/>
+          <w:lang w:val="en-US" w:eastAsia="zh-CN"/>
+        </w:rPr>
+        <w:t>PTX Presents: Top Pop, Vol. I’</w:t>
+      </w:r>
+      <w:r>
+        <w:rPr>
+          <w:i w:val="false"/>
+          <w:iCs w:val="false"/>
+          <w:lang w:val="en-US" w:eastAsia="zh-CN"/>
+        </w:rPr>
+        <w:t>, ‘</w:t>
+      </w:r>
+      <w:r>
+        <w:rPr>
+          <w:i w:val="false"/>
+          <w:iCs w:val="false"/>
+          <w:lang w:val="en-US" w:eastAsia="zh-CN"/>
+        </w:rPr>
+        <w:t>Pentatonix</w:t>
+      </w:r>
+      <w:r>
+        <w:rPr>
+          <w:i w:val="false"/>
+          <w:iCs w:val="false"/>
+          <w:lang w:val="en-US" w:eastAsia="zh-CN"/>
+        </w:rPr>
+        <w:t>’);</w:t>
+      </w:r>
+    </w:p>
+    <w:p>
+      <w:pPr>
+        <w:pStyle w:val="Normal"/>
+        <w:rPr>
+          <w:i w:val="false"/>
+          <w:i w:val="false"/>
+          <w:iCs w:val="false"/>
+          <w:lang w:val="en-US" w:eastAsia="zh-CN"/>
+        </w:rPr>
+      </w:pPr>
+      <w:r>
+        <w:rPr>
+          <w:i w:val="false"/>
+          <w:iCs w:val="false"/>
+          <w:lang w:val="en-US" w:eastAsia="zh-CN"/>
+        </w:rPr>
+      </w:r>
+    </w:p>
+    <w:p>
+      <w:pPr>
+        <w:pStyle w:val="Normal"/>
+        <w:rPr>
+          <w:i w:val="false"/>
+          <w:i w:val="false"/>
+          <w:iCs w:val="false"/>
+          <w:lang w:val="en-US" w:eastAsia="zh-CN"/>
+        </w:rPr>
+      </w:pPr>
+      <w:r>
+        <w:rPr>
+          <w:i w:val="false"/>
+          <w:iCs w:val="false"/>
+          <w:lang w:val="en-US" w:eastAsia="zh-CN"/>
+        </w:rPr>
+        <w:t>INSERT INTO song (stranum, sname, aname) VALUES (‘1’, ‘</w:t>
+      </w:r>
+      <w:r>
+        <w:rPr>
+          <w:i w:val="false"/>
+          <w:iCs w:val="false"/>
+          <w:lang w:val="en-US" w:eastAsia="zh-CN"/>
+        </w:rPr>
+        <w:t>O Come, All Ye Faithful</w:t>
+      </w:r>
+      <w:r>
+        <w:rPr>
+          <w:i w:val="false"/>
+          <w:iCs w:val="false"/>
+          <w:lang w:val="en-US" w:eastAsia="zh-CN"/>
+        </w:rPr>
+        <w:t>’, ‘</w:t>
+      </w:r>
+      <w:r>
+        <w:rPr>
+          <w:i w:val="false"/>
+          <w:iCs w:val="false"/>
+          <w:lang w:val="en-US" w:eastAsia="zh-CN"/>
+        </w:rPr>
+        <w:t>A Pentatonix Christmas Deluxe’</w:t>
+      </w:r>
+      <w:r>
+        <w:rPr>
+          <w:i w:val="false"/>
+          <w:iCs w:val="false"/>
+          <w:lang w:val="en-US" w:eastAsia="zh-CN"/>
+        </w:rPr>
+        <w:t>, ‘</w:t>
+      </w:r>
+      <w:r>
+        <w:rPr>
+          <w:i w:val="false"/>
+          <w:iCs w:val="false"/>
+          <w:lang w:val="en-US" w:eastAsia="zh-CN"/>
+        </w:rPr>
+        <w:t>Pentatonix</w:t>
+      </w:r>
+      <w:r>
+        <w:rPr>
+          <w:i w:val="false"/>
+          <w:iCs w:val="false"/>
+          <w:lang w:val="en-US" w:eastAsia="zh-CN"/>
+        </w:rPr>
+        <w:t>’);</w:t>
+      </w:r>
+    </w:p>
+    <w:p>
+      <w:pPr>
+        <w:pStyle w:val="Normal"/>
+        <w:rPr>
+          <w:i w:val="false"/>
+          <w:i w:val="false"/>
+          <w:iCs w:val="false"/>
+          <w:lang w:val="en-US" w:eastAsia="zh-CN"/>
+        </w:rPr>
+      </w:pPr>
+      <w:r>
+        <w:rPr>
+          <w:i w:val="false"/>
+          <w:iCs w:val="false"/>
+          <w:lang w:val="en-US" w:eastAsia="zh-CN"/>
+        </w:rPr>
+        <w:t>INSERT INTO song (stranum, sname, aname) VALUES (‘</w:t>
+      </w:r>
+      <w:r>
+        <w:rPr>
+          <w:i w:val="false"/>
+          <w:iCs w:val="false"/>
+          <w:lang w:val="en-US" w:eastAsia="zh-CN"/>
+        </w:rPr>
+        <w:t>2</w:t>
+      </w:r>
+      <w:r>
+        <w:rPr>
+          <w:i w:val="false"/>
+          <w:iCs w:val="false"/>
+          <w:lang w:val="en-US" w:eastAsia="zh-CN"/>
+        </w:rPr>
+        <w:t>’, ‘</w:t>
+      </w:r>
+      <w:r>
+        <w:rPr>
+          <w:i w:val="false"/>
+          <w:iCs w:val="false"/>
+          <w:lang w:val="en-US" w:eastAsia="zh-CN"/>
+        </w:rPr>
+        <w:t>God Rest Ye Merry gentlemen</w:t>
+      </w:r>
+      <w:r>
+        <w:rPr>
+          <w:i w:val="false"/>
+          <w:iCs w:val="false"/>
+          <w:lang w:val="en-US" w:eastAsia="zh-CN"/>
+        </w:rPr>
+        <w:t>’, ‘</w:t>
+      </w:r>
+      <w:r>
+        <w:rPr>
+          <w:i w:val="false"/>
+          <w:iCs w:val="false"/>
+          <w:lang w:val="en-US" w:eastAsia="zh-CN"/>
+        </w:rPr>
+        <w:t>A Pentatonix Christmas Deluxe’</w:t>
+      </w:r>
+      <w:r>
+        <w:rPr>
+          <w:i w:val="false"/>
+          <w:iCs w:val="false"/>
+          <w:lang w:val="en-US" w:eastAsia="zh-CN"/>
+        </w:rPr>
+        <w:t>, ‘</w:t>
+      </w:r>
+      <w:r>
+        <w:rPr>
+          <w:i w:val="false"/>
+          <w:iCs w:val="false"/>
+          <w:lang w:val="en-US" w:eastAsia="zh-CN"/>
+        </w:rPr>
+        <w:t>Pentatonix</w:t>
+      </w:r>
+      <w:r>
+        <w:rPr>
+          <w:i w:val="false"/>
+          <w:iCs w:val="false"/>
+          <w:lang w:val="en-US" w:eastAsia="zh-CN"/>
+        </w:rPr>
+        <w:t>’)</w:t>
+      </w:r>
+    </w:p>
+    <w:p>
+      <w:pPr>
+        <w:pStyle w:val="Normal"/>
+        <w:rPr>
+          <w:i w:val="false"/>
+          <w:i w:val="false"/>
+          <w:iCs w:val="false"/>
+          <w:lang w:val="en-US" w:eastAsia="zh-CN"/>
+        </w:rPr>
+      </w:pPr>
+      <w:r>
+        <w:rPr>
+          <w:i w:val="false"/>
+          <w:iCs w:val="false"/>
+          <w:lang w:val="en-US" w:eastAsia="zh-CN"/>
+        </w:rPr>
+        <w:t>INSERT INTO song (stranum, sname, aname) VALUES (‘</w:t>
+      </w:r>
+      <w:r>
+        <w:rPr>
+          <w:i w:val="false"/>
+          <w:iCs w:val="false"/>
+          <w:lang w:val="en-US" w:eastAsia="zh-CN"/>
+        </w:rPr>
+        <w:t>3</w:t>
+      </w:r>
+      <w:r>
+        <w:rPr>
+          <w:i w:val="false"/>
+          <w:iCs w:val="false"/>
+          <w:lang w:val="en-US" w:eastAsia="zh-CN"/>
+        </w:rPr>
+        <w:t>’, ‘</w:t>
+      </w:r>
+      <w:r>
+        <w:rPr>
+          <w:i w:val="false"/>
+          <w:iCs w:val="false"/>
+          <w:lang w:val="en-US" w:eastAsia="zh-CN"/>
+        </w:rPr>
+        <w:t>White Christmas</w:t>
+      </w:r>
+      <w:r>
+        <w:rPr>
+          <w:i w:val="false"/>
+          <w:iCs w:val="false"/>
+          <w:lang w:val="en-US" w:eastAsia="zh-CN"/>
+        </w:rPr>
+        <w:t>’, ‘</w:t>
+      </w:r>
+      <w:r>
+        <w:rPr>
+          <w:i w:val="false"/>
+          <w:iCs w:val="false"/>
+          <w:lang w:val="en-US" w:eastAsia="zh-CN"/>
+        </w:rPr>
+        <w:t>A Pentatonix Christmas Deluxe’</w:t>
+      </w:r>
+      <w:r>
+        <w:rPr>
+          <w:i w:val="false"/>
+          <w:iCs w:val="false"/>
+          <w:lang w:val="en-US" w:eastAsia="zh-CN"/>
+        </w:rPr>
+        <w:t>, ‘</w:t>
+      </w:r>
+      <w:r>
+        <w:rPr>
+          <w:i w:val="false"/>
+          <w:iCs w:val="false"/>
+          <w:lang w:val="en-US" w:eastAsia="zh-CN"/>
+        </w:rPr>
+        <w:t>Pentatonix</w:t>
+      </w:r>
+      <w:r>
+        <w:rPr>
+          <w:i w:val="false"/>
+          <w:iCs w:val="false"/>
+          <w:lang w:val="en-US" w:eastAsia="zh-CN"/>
+        </w:rPr>
+        <w:t>’);</w:t>
+      </w:r>
+    </w:p>
+    <w:p>
+      <w:pPr>
+        <w:pStyle w:val="Normal"/>
+        <w:rPr>
+          <w:i w:val="false"/>
+          <w:i w:val="false"/>
+          <w:iCs w:val="false"/>
+          <w:lang w:val="en-US" w:eastAsia="zh-CN"/>
+        </w:rPr>
+      </w:pPr>
+      <w:r>
+        <w:rPr>
+          <w:i w:val="false"/>
+          <w:iCs w:val="false"/>
+          <w:lang w:val="en-US" w:eastAsia="zh-CN"/>
+        </w:rPr>
+        <w:t>INSERT INTO song (stranum, sname, aname) VALUES (‘</w:t>
+      </w:r>
+      <w:r>
+        <w:rPr>
+          <w:i w:val="false"/>
+          <w:iCs w:val="false"/>
+          <w:lang w:val="en-US" w:eastAsia="zh-CN"/>
+        </w:rPr>
+        <w:t>4</w:t>
+      </w:r>
+      <w:r>
+        <w:rPr>
+          <w:i w:val="false"/>
+          <w:iCs w:val="false"/>
+          <w:lang w:val="en-US" w:eastAsia="zh-CN"/>
+        </w:rPr>
+        <w:t>’, ‘</w:t>
+      </w:r>
+      <w:r>
+        <w:rPr>
+          <w:i w:val="false"/>
+          <w:iCs w:val="false"/>
+          <w:lang w:val="en-US" w:eastAsia="zh-CN"/>
+        </w:rPr>
+        <w:t>I’ll Be Home For Christmas</w:t>
+      </w:r>
+      <w:r>
+        <w:rPr>
+          <w:i w:val="false"/>
+          <w:iCs w:val="false"/>
+          <w:lang w:val="en-US" w:eastAsia="zh-CN"/>
+        </w:rPr>
+        <w:t>’, ‘</w:t>
+      </w:r>
+      <w:r>
+        <w:rPr>
+          <w:i w:val="false"/>
+          <w:iCs w:val="false"/>
+          <w:lang w:val="en-US" w:eastAsia="zh-CN"/>
+        </w:rPr>
+        <w:t>A Pentatonix Christmas Deluxe’</w:t>
+      </w:r>
+      <w:r>
+        <w:rPr>
+          <w:i w:val="false"/>
+          <w:iCs w:val="false"/>
+          <w:lang w:val="en-US" w:eastAsia="zh-CN"/>
+        </w:rPr>
+        <w:t>, ‘</w:t>
+      </w:r>
+      <w:r>
+        <w:rPr>
+          <w:i w:val="false"/>
+          <w:iCs w:val="false"/>
+          <w:lang w:val="en-US" w:eastAsia="zh-CN"/>
+        </w:rPr>
+        <w:t>Pentatonix</w:t>
+      </w:r>
+      <w:r>
+        <w:rPr>
+          <w:i w:val="false"/>
+          <w:iCs w:val="false"/>
+          <w:lang w:val="en-US" w:eastAsia="zh-CN"/>
+        </w:rPr>
+        <w:t>’);</w:t>
+      </w:r>
+    </w:p>
+    <w:p>
+      <w:pPr>
+        <w:pStyle w:val="Normal"/>
+        <w:rPr>
+          <w:i w:val="false"/>
+          <w:i w:val="false"/>
+          <w:iCs w:val="false"/>
+          <w:lang w:val="en-US" w:eastAsia="zh-CN"/>
+        </w:rPr>
+      </w:pPr>
+      <w:r>
+        <w:rPr>
+          <w:i w:val="false"/>
+          <w:iCs w:val="false"/>
+          <w:lang w:val="en-US" w:eastAsia="zh-CN"/>
+        </w:rPr>
+        <w:t>INSERT INTO song (stranum, sname, aname) VALUES (‘</w:t>
+      </w:r>
+      <w:r>
+        <w:rPr>
+          <w:i w:val="false"/>
+          <w:iCs w:val="false"/>
+          <w:lang w:val="en-US" w:eastAsia="zh-CN"/>
+        </w:rPr>
+        <w:t>5</w:t>
+      </w:r>
+      <w:r>
+        <w:rPr>
+          <w:i w:val="false"/>
+          <w:iCs w:val="false"/>
+          <w:lang w:val="en-US" w:eastAsia="zh-CN"/>
+        </w:rPr>
+        <w:t>’, ‘</w:t>
+      </w:r>
+      <w:r>
+        <w:rPr>
+          <w:i w:val="false"/>
+          <w:iCs w:val="false"/>
+          <w:lang w:val="en-US" w:eastAsia="zh-CN"/>
+        </w:rPr>
+        <w:t>Up On the Housetop</w:t>
+      </w:r>
+      <w:r>
+        <w:rPr>
+          <w:i w:val="false"/>
+          <w:iCs w:val="false"/>
+          <w:lang w:val="en-US" w:eastAsia="zh-CN"/>
+        </w:rPr>
+        <w:t>’, ‘</w:t>
+      </w:r>
+      <w:r>
+        <w:rPr>
+          <w:i w:val="false"/>
+          <w:iCs w:val="false"/>
+          <w:lang w:val="en-US" w:eastAsia="zh-CN"/>
+        </w:rPr>
+        <w:t>A Pentatonix Christmas Deluxe’</w:t>
+      </w:r>
+      <w:r>
+        <w:rPr>
+          <w:i w:val="false"/>
+          <w:iCs w:val="false"/>
+          <w:lang w:val="en-US" w:eastAsia="zh-CN"/>
+        </w:rPr>
+        <w:t>, ‘</w:t>
+      </w:r>
+      <w:r>
+        <w:rPr>
+          <w:i w:val="false"/>
+          <w:iCs w:val="false"/>
+          <w:lang w:val="en-US" w:eastAsia="zh-CN"/>
+        </w:rPr>
+        <w:t>Pentatonix</w:t>
+      </w:r>
+      <w:r>
+        <w:rPr>
+          <w:i w:val="false"/>
+          <w:iCs w:val="false"/>
+          <w:lang w:val="en-US" w:eastAsia="zh-CN"/>
+        </w:rPr>
+        <w:t>’);</w:t>
+      </w:r>
+    </w:p>
+    <w:p>
+      <w:pPr>
+        <w:pStyle w:val="Normal"/>
+        <w:rPr>
+          <w:i w:val="false"/>
+          <w:i w:val="false"/>
+          <w:iCs w:val="false"/>
+          <w:lang w:val="en-US" w:eastAsia="zh-CN"/>
+        </w:rPr>
+      </w:pPr>
+      <w:r>
+        <w:rPr>
+          <w:i w:val="false"/>
+          <w:iCs w:val="false"/>
+          <w:lang w:val="en-US" w:eastAsia="zh-CN"/>
+        </w:rPr>
+        <w:t>INSERT INTO song (stranum, sname, aname) VALUES (‘</w:t>
+      </w:r>
+      <w:r>
+        <w:rPr>
+          <w:i w:val="false"/>
+          <w:iCs w:val="false"/>
+          <w:lang w:val="en-US" w:eastAsia="zh-CN"/>
+        </w:rPr>
+        <w:t>6</w:t>
+      </w:r>
+      <w:r>
+        <w:rPr>
+          <w:i w:val="false"/>
+          <w:iCs w:val="false"/>
+          <w:lang w:val="en-US" w:eastAsia="zh-CN"/>
+        </w:rPr>
+        <w:t>’, ‘</w:t>
+      </w:r>
+      <w:r>
+        <w:rPr>
+          <w:i w:val="false"/>
+          <w:iCs w:val="false"/>
+          <w:lang w:val="en-US" w:eastAsia="zh-CN"/>
+        </w:rPr>
+        <w:t>The Christmas Song-Along</w:t>
+      </w:r>
+      <w:r>
+        <w:rPr>
+          <w:i w:val="false"/>
+          <w:iCs w:val="false"/>
+          <w:lang w:val="en-US" w:eastAsia="zh-CN"/>
+        </w:rPr>
+        <w:t>’, ‘</w:t>
+      </w:r>
+      <w:r>
+        <w:rPr>
+          <w:i w:val="false"/>
+          <w:iCs w:val="false"/>
+          <w:lang w:val="en-US" w:eastAsia="zh-CN"/>
+        </w:rPr>
+        <w:t>A Pentatonix Christmas Deluxe’</w:t>
+      </w:r>
+      <w:r>
+        <w:rPr>
+          <w:i w:val="false"/>
+          <w:iCs w:val="false"/>
+          <w:lang w:val="en-US" w:eastAsia="zh-CN"/>
+        </w:rPr>
+        <w:t>, ‘</w:t>
+      </w:r>
+      <w:r>
+        <w:rPr>
+          <w:i w:val="false"/>
+          <w:iCs w:val="false"/>
+          <w:lang w:val="en-US" w:eastAsia="zh-CN"/>
+        </w:rPr>
+        <w:t>Pentatonix</w:t>
+      </w:r>
+      <w:r>
+        <w:rPr>
+          <w:i w:val="false"/>
+          <w:iCs w:val="false"/>
+          <w:lang w:val="en-US" w:eastAsia="zh-CN"/>
+        </w:rPr>
+        <w:t>’);</w:t>
+      </w:r>
+    </w:p>
+    <w:p>
+      <w:pPr>
+        <w:pStyle w:val="Normal"/>
+        <w:rPr>
+          <w:i w:val="false"/>
+          <w:i w:val="false"/>
+          <w:iCs w:val="false"/>
+          <w:lang w:val="en-US" w:eastAsia="zh-CN"/>
+        </w:rPr>
+      </w:pPr>
+      <w:r>
+        <w:rPr>
+          <w:i w:val="false"/>
+          <w:iCs w:val="false"/>
+          <w:lang w:val="en-US" w:eastAsia="zh-CN"/>
+        </w:rPr>
+        <w:t>INSERT INTO song (stranum, sname, aname) VALUES (‘</w:t>
+      </w:r>
+      <w:r>
+        <w:rPr>
+          <w:i w:val="false"/>
+          <w:iCs w:val="false"/>
+          <w:lang w:val="en-US" w:eastAsia="zh-CN"/>
+        </w:rPr>
+        <w:t>7</w:t>
+      </w:r>
+      <w:r>
+        <w:rPr>
+          <w:i w:val="false"/>
+          <w:iCs w:val="false"/>
+          <w:lang w:val="en-US" w:eastAsia="zh-CN"/>
+        </w:rPr>
+        <w:t>’, ‘</w:t>
+      </w:r>
+      <w:r>
+        <w:rPr>
+          <w:i w:val="false"/>
+          <w:iCs w:val="false"/>
+          <w:lang w:val="en-US" w:eastAsia="zh-CN"/>
+        </w:rPr>
+        <w:t>Coventry Carol</w:t>
+      </w:r>
+      <w:r>
+        <w:rPr>
+          <w:i w:val="false"/>
+          <w:iCs w:val="false"/>
+          <w:lang w:val="en-US" w:eastAsia="zh-CN"/>
+        </w:rPr>
+        <w:t>’, ‘</w:t>
+      </w:r>
+      <w:r>
+        <w:rPr>
+          <w:i w:val="false"/>
+          <w:iCs w:val="false"/>
+          <w:lang w:val="en-US" w:eastAsia="zh-CN"/>
+        </w:rPr>
+        <w:t>A Pentatonix Christmas Deluxe’</w:t>
+      </w:r>
+      <w:r>
+        <w:rPr>
+          <w:i w:val="false"/>
+          <w:iCs w:val="false"/>
+          <w:lang w:val="en-US" w:eastAsia="zh-CN"/>
+        </w:rPr>
+        <w:t>, ‘</w:t>
+      </w:r>
+      <w:r>
+        <w:rPr>
+          <w:i w:val="false"/>
+          <w:iCs w:val="false"/>
+          <w:lang w:val="en-US" w:eastAsia="zh-CN"/>
+        </w:rPr>
+        <w:t>Pentatonix</w:t>
+      </w:r>
+      <w:r>
+        <w:rPr>
+          <w:i w:val="false"/>
+          <w:iCs w:val="false"/>
+          <w:lang w:val="en-US" w:eastAsia="zh-CN"/>
+        </w:rPr>
+        <w:t>’);</w:t>
+      </w:r>
+    </w:p>
+    <w:p>
+      <w:pPr>
+        <w:pStyle w:val="Normal"/>
+        <w:rPr>
+          <w:i w:val="false"/>
+          <w:i w:val="false"/>
+          <w:iCs w:val="false"/>
+          <w:lang w:val="en-US" w:eastAsia="zh-CN"/>
+        </w:rPr>
+      </w:pPr>
+      <w:r>
+        <w:rPr>
+          <w:i w:val="false"/>
+          <w:iCs w:val="false"/>
+          <w:lang w:val="en-US" w:eastAsia="zh-CN"/>
+        </w:rPr>
+        <w:t>INSERT INTO song (stranum, sname, aname) VALUES (‘</w:t>
+      </w:r>
+      <w:r>
+        <w:rPr>
+          <w:i w:val="false"/>
+          <w:iCs w:val="false"/>
+          <w:lang w:val="en-US" w:eastAsia="zh-CN"/>
+        </w:rPr>
+        <w:t>8</w:t>
+      </w:r>
+      <w:r>
+        <w:rPr>
+          <w:i w:val="false"/>
+          <w:iCs w:val="false"/>
+          <w:lang w:val="en-US" w:eastAsia="zh-CN"/>
+        </w:rPr>
+        <w:t>’, ‘</w:t>
+      </w:r>
+      <w:r>
+        <w:rPr>
+          <w:i w:val="false"/>
+          <w:iCs w:val="false"/>
+          <w:lang w:val="en-US" w:eastAsia="zh-CN"/>
+        </w:rPr>
+        <w:t>Hallelujah</w:t>
+      </w:r>
+      <w:r>
+        <w:rPr>
+          <w:i w:val="false"/>
+          <w:iCs w:val="false"/>
+          <w:lang w:val="en-US" w:eastAsia="zh-CN"/>
+        </w:rPr>
+        <w:t>’, ‘</w:t>
+      </w:r>
+      <w:r>
+        <w:rPr>
+          <w:i w:val="false"/>
+          <w:iCs w:val="false"/>
+          <w:lang w:val="en-US" w:eastAsia="zh-CN"/>
+        </w:rPr>
+        <w:t>A Pentatonix Christmas Deluxe’</w:t>
+      </w:r>
+      <w:r>
+        <w:rPr>
+          <w:i w:val="false"/>
+          <w:iCs w:val="false"/>
+          <w:lang w:val="en-US" w:eastAsia="zh-CN"/>
+        </w:rPr>
+        <w:t>, ‘</w:t>
+      </w:r>
+      <w:r>
+        <w:rPr>
+          <w:i w:val="false"/>
+          <w:iCs w:val="false"/>
+          <w:lang w:val="en-US" w:eastAsia="zh-CN"/>
+        </w:rPr>
+        <w:t>Pentatonix</w:t>
+      </w:r>
+      <w:r>
+        <w:rPr>
+          <w:i w:val="false"/>
+          <w:iCs w:val="false"/>
+          <w:lang w:val="en-US" w:eastAsia="zh-CN"/>
+        </w:rPr>
+        <w:t>’);</w:t>
+      </w:r>
+    </w:p>
+    <w:p>
+      <w:pPr>
+        <w:pStyle w:val="Normal"/>
+        <w:rPr>
+          <w:i w:val="false"/>
+          <w:i w:val="false"/>
+          <w:iCs w:val="false"/>
+          <w:lang w:val="en-US" w:eastAsia="zh-CN"/>
+        </w:rPr>
+      </w:pPr>
+      <w:r>
+        <w:rPr>
+          <w:i w:val="false"/>
+          <w:iCs w:val="false"/>
+          <w:lang w:val="en-US" w:eastAsia="zh-CN"/>
+        </w:rPr>
+        <w:t>INSERT INTO song (stranum, sname, aname) VALUES (‘</w:t>
+      </w:r>
+      <w:r>
+        <w:rPr>
+          <w:i w:val="false"/>
+          <w:iCs w:val="false"/>
+          <w:lang w:val="en-US" w:eastAsia="zh-CN"/>
+        </w:rPr>
+        <w:t>9</w:t>
+      </w:r>
+      <w:r>
+        <w:rPr>
+          <w:i w:val="false"/>
+          <w:iCs w:val="false"/>
+          <w:lang w:val="en-US" w:eastAsia="zh-CN"/>
+        </w:rPr>
+        <w:t>’, ‘</w:t>
+      </w:r>
+      <w:r>
+        <w:rPr>
+          <w:i w:val="false"/>
+          <w:iCs w:val="false"/>
+          <w:lang w:val="en-US" w:eastAsia="zh-CN"/>
+        </w:rPr>
+        <w:t>Coldest Winter</w:t>
+      </w:r>
+      <w:r>
+        <w:rPr>
+          <w:i w:val="false"/>
+          <w:iCs w:val="false"/>
+          <w:lang w:val="en-US" w:eastAsia="zh-CN"/>
+        </w:rPr>
+        <w:t>’, ‘</w:t>
+      </w:r>
+      <w:r>
+        <w:rPr>
+          <w:i w:val="false"/>
+          <w:iCs w:val="false"/>
+          <w:lang w:val="en-US" w:eastAsia="zh-CN"/>
+        </w:rPr>
+        <w:t>A Pentatonix Christmas Deluxe’</w:t>
+      </w:r>
+      <w:r>
+        <w:rPr>
+          <w:i w:val="false"/>
+          <w:iCs w:val="false"/>
+          <w:lang w:val="en-US" w:eastAsia="zh-CN"/>
+        </w:rPr>
+        <w:t>, ‘</w:t>
+      </w:r>
+      <w:r>
+        <w:rPr>
+          <w:i w:val="false"/>
+          <w:iCs w:val="false"/>
+          <w:lang w:val="en-US" w:eastAsia="zh-CN"/>
+        </w:rPr>
+        <w:t>Pentatonix</w:t>
+      </w:r>
+      <w:r>
+        <w:rPr>
+          <w:i w:val="false"/>
+          <w:iCs w:val="false"/>
+          <w:lang w:val="en-US" w:eastAsia="zh-CN"/>
+        </w:rPr>
+        <w:t>’);</w:t>
+      </w:r>
+    </w:p>
+    <w:p>
+      <w:pPr>
+        <w:pStyle w:val="Normal"/>
+        <w:rPr>
+          <w:i w:val="false"/>
+          <w:i w:val="false"/>
+          <w:iCs w:val="false"/>
+          <w:lang w:val="en-US" w:eastAsia="zh-CN"/>
+        </w:rPr>
+      </w:pPr>
+      <w:r>
+        <w:rPr>
+          <w:i w:val="false"/>
+          <w:iCs w:val="false"/>
+          <w:lang w:val="en-US" w:eastAsia="zh-CN"/>
+        </w:rPr>
+        <w:t>INSERT INTO song (stranum, sname, aname) VALUES (‘1</w:t>
+      </w:r>
+      <w:r>
+        <w:rPr>
+          <w:i w:val="false"/>
+          <w:iCs w:val="false"/>
+          <w:lang w:val="en-US" w:eastAsia="zh-CN"/>
+        </w:rPr>
+        <w:t>0</w:t>
+      </w:r>
+      <w:r>
+        <w:rPr>
+          <w:i w:val="false"/>
+          <w:iCs w:val="false"/>
+          <w:lang w:val="en-US" w:eastAsia="zh-CN"/>
+        </w:rPr>
+        <w:t>’, ‘</w:t>
+      </w:r>
+      <w:r>
+        <w:rPr>
+          <w:i w:val="false"/>
+          <w:iCs w:val="false"/>
+          <w:lang w:val="en-US" w:eastAsia="zh-CN"/>
+        </w:rPr>
+        <w:t>Good To Be Bad</w:t>
+      </w:r>
+      <w:r>
+        <w:rPr>
+          <w:i w:val="false"/>
+          <w:iCs w:val="false"/>
+          <w:lang w:val="en-US" w:eastAsia="zh-CN"/>
+        </w:rPr>
+        <w:t>’, ‘</w:t>
+      </w:r>
+      <w:r>
+        <w:rPr>
+          <w:i w:val="false"/>
+          <w:iCs w:val="false"/>
+          <w:lang w:val="en-US" w:eastAsia="zh-CN"/>
+        </w:rPr>
+        <w:t>A Pentatonix Christmas Deluxe’</w:t>
+      </w:r>
+      <w:r>
+        <w:rPr>
+          <w:i w:val="false"/>
+          <w:iCs w:val="false"/>
+          <w:lang w:val="en-US" w:eastAsia="zh-CN"/>
+        </w:rPr>
+        <w:t>, ‘</w:t>
+      </w:r>
+      <w:r>
+        <w:rPr>
+          <w:i w:val="false"/>
+          <w:iCs w:val="false"/>
+          <w:lang w:val="en-US" w:eastAsia="zh-CN"/>
+        </w:rPr>
+        <w:t>Pentatonix</w:t>
+      </w:r>
+      <w:r>
+        <w:rPr>
+          <w:i w:val="false"/>
+          <w:iCs w:val="false"/>
+          <w:lang w:val="en-US" w:eastAsia="zh-CN"/>
+        </w:rPr>
+        <w:t>’);</w:t>
+      </w:r>
+    </w:p>
+    <w:p>
+      <w:pPr>
+        <w:pStyle w:val="Normal"/>
+        <w:rPr>
+          <w:i w:val="false"/>
+          <w:i w:val="false"/>
+          <w:iCs w:val="false"/>
+          <w:lang w:val="en-US" w:eastAsia="zh-CN"/>
+        </w:rPr>
+      </w:pPr>
+      <w:r>
+        <w:rPr>
+          <w:i w:val="false"/>
+          <w:iCs w:val="false"/>
+          <w:lang w:val="en-US" w:eastAsia="zh-CN"/>
+        </w:rPr>
+        <w:t>INSERT INTO song (stranum, sname, aname) VALUES (‘1</w:t>
+      </w:r>
+      <w:r>
+        <w:rPr>
+          <w:i w:val="false"/>
+          <w:iCs w:val="false"/>
+          <w:lang w:val="en-US" w:eastAsia="zh-CN"/>
+        </w:rPr>
+        <w:t>1</w:t>
+      </w:r>
+      <w:r>
+        <w:rPr>
+          <w:i w:val="false"/>
+          <w:iCs w:val="false"/>
+          <w:lang w:val="en-US" w:eastAsia="zh-CN"/>
+        </w:rPr>
+        <w:t>’, ‘</w:t>
+      </w:r>
+      <w:r>
+        <w:rPr>
+          <w:i w:val="false"/>
+          <w:iCs w:val="false"/>
+          <w:lang w:val="en-US" w:eastAsia="zh-CN"/>
+        </w:rPr>
+        <w:t>Merry Christmas, Happy Holidays</w:t>
+      </w:r>
+      <w:r>
+        <w:rPr>
+          <w:i w:val="false"/>
+          <w:iCs w:val="false"/>
+          <w:lang w:val="en-US" w:eastAsia="zh-CN"/>
+        </w:rPr>
+        <w:t>’, ‘</w:t>
+      </w:r>
+      <w:r>
+        <w:rPr>
+          <w:i w:val="false"/>
+          <w:iCs w:val="false"/>
+          <w:lang w:val="en-US" w:eastAsia="zh-CN"/>
+        </w:rPr>
+        <w:t>A Pentatonix Christmas Deluxe’</w:t>
+      </w:r>
+      <w:r>
+        <w:rPr>
+          <w:i w:val="false"/>
+          <w:iCs w:val="false"/>
+          <w:lang w:val="en-US" w:eastAsia="zh-CN"/>
+        </w:rPr>
+        <w:t>, ‘</w:t>
+      </w:r>
+      <w:r>
+        <w:rPr>
+          <w:i w:val="false"/>
+          <w:iCs w:val="false"/>
+          <w:lang w:val="en-US" w:eastAsia="zh-CN"/>
+        </w:rPr>
+        <w:t>Pentatonix</w:t>
+      </w:r>
+      <w:r>
+        <w:rPr>
+          <w:i w:val="false"/>
+          <w:iCs w:val="false"/>
+          <w:lang w:val="en-US" w:eastAsia="zh-CN"/>
+        </w:rPr>
+        <w:t>’);</w:t>
+      </w:r>
+    </w:p>
+    <w:p>
+      <w:pPr>
+        <w:pStyle w:val="Normal"/>
+        <w:rPr>
+          <w:i w:val="false"/>
+          <w:i w:val="false"/>
+          <w:iCs w:val="false"/>
+          <w:lang w:val="en-US" w:eastAsia="zh-CN"/>
+        </w:rPr>
+      </w:pPr>
+      <w:r>
+        <w:rPr>
+          <w:i w:val="false"/>
+          <w:iCs w:val="false"/>
+          <w:lang w:val="en-US" w:eastAsia="zh-CN"/>
+        </w:rPr>
+        <w:t>INSERT INTO song (stranum, sname, aname) VALUES (‘1</w:t>
+      </w:r>
+      <w:r>
+        <w:rPr>
+          <w:i w:val="false"/>
+          <w:iCs w:val="false"/>
+          <w:lang w:val="en-US" w:eastAsia="zh-CN"/>
+        </w:rPr>
+        <w:t>2</w:t>
+      </w:r>
+      <w:r>
+        <w:rPr>
+          <w:i w:val="false"/>
+          <w:iCs w:val="false"/>
+          <w:lang w:val="en-US" w:eastAsia="zh-CN"/>
+        </w:rPr>
+        <w:t>’, ‘</w:t>
+      </w:r>
+      <w:r>
+        <w:rPr>
+          <w:i w:val="false"/>
+          <w:iCs w:val="false"/>
+          <w:lang w:val="en-US" w:eastAsia="zh-CN"/>
+        </w:rPr>
+        <w:t>Deck the Halls</w:t>
+      </w:r>
+      <w:r>
+        <w:rPr>
+          <w:i w:val="false"/>
+          <w:iCs w:val="false"/>
+          <w:lang w:val="en-US" w:eastAsia="zh-CN"/>
+        </w:rPr>
+        <w:t>’, ‘</w:t>
+      </w:r>
+      <w:r>
+        <w:rPr>
+          <w:i w:val="false"/>
+          <w:iCs w:val="false"/>
+          <w:lang w:val="en-US" w:eastAsia="zh-CN"/>
+        </w:rPr>
+        <w:t>A Pentatonix Christmas Deluxe’</w:t>
+      </w:r>
+      <w:r>
+        <w:rPr>
+          <w:i w:val="false"/>
+          <w:iCs w:val="false"/>
+          <w:lang w:val="en-US" w:eastAsia="zh-CN"/>
+        </w:rPr>
+        <w:t>, ‘</w:t>
+      </w:r>
+      <w:r>
+        <w:rPr>
+          <w:i w:val="false"/>
+          <w:iCs w:val="false"/>
+          <w:lang w:val="en-US" w:eastAsia="zh-CN"/>
+        </w:rPr>
+        <w:t>Pentatonix</w:t>
+      </w:r>
+      <w:r>
+        <w:rPr>
+          <w:i w:val="false"/>
+          <w:iCs w:val="false"/>
+          <w:lang w:val="en-US" w:eastAsia="zh-CN"/>
+        </w:rPr>
+        <w:t>’);</w:t>
+      </w:r>
+    </w:p>
+    <w:p>
+      <w:pPr>
+        <w:pStyle w:val="Normal"/>
+        <w:rPr>
+          <w:i w:val="false"/>
+          <w:i w:val="false"/>
+          <w:iCs w:val="false"/>
+          <w:lang w:val="en-US" w:eastAsia="zh-CN"/>
+        </w:rPr>
+      </w:pPr>
+      <w:r>
+        <w:rPr>
+          <w:i w:val="false"/>
+          <w:iCs w:val="false"/>
+          <w:lang w:val="en-US" w:eastAsia="zh-CN"/>
+        </w:rPr>
+        <w:t>INSERT INTO song (stranum, sname, aname) VALUES (‘1</w:t>
+      </w:r>
+      <w:r>
+        <w:rPr>
+          <w:i w:val="false"/>
+          <w:iCs w:val="false"/>
+          <w:lang w:val="en-US" w:eastAsia="zh-CN"/>
+        </w:rPr>
+        <w:t>3</w:t>
+      </w:r>
+      <w:r>
+        <w:rPr>
+          <w:i w:val="false"/>
+          <w:iCs w:val="false"/>
+          <w:lang w:val="en-US" w:eastAsia="zh-CN"/>
+        </w:rPr>
+        <w:t>’, ‘</w:t>
+      </w:r>
+      <w:r>
+        <w:rPr>
+          <w:i w:val="false"/>
+          <w:iCs w:val="false"/>
+          <w:lang w:val="en-US" w:eastAsia="zh-CN"/>
+        </w:rPr>
+        <w:t>How Great Thou Art</w:t>
+      </w:r>
+      <w:r>
+        <w:rPr>
+          <w:i w:val="false"/>
+          <w:iCs w:val="false"/>
+          <w:lang w:val="en-US" w:eastAsia="zh-CN"/>
+        </w:rPr>
+        <w:t>’, ‘</w:t>
+      </w:r>
+      <w:r>
+        <w:rPr>
+          <w:i w:val="false"/>
+          <w:iCs w:val="false"/>
+          <w:lang w:val="en-US" w:eastAsia="zh-CN"/>
+        </w:rPr>
+        <w:t>A Pentatonix Christmas Deluxe’</w:t>
+      </w:r>
+      <w:r>
+        <w:rPr>
+          <w:i w:val="false"/>
+          <w:iCs w:val="false"/>
+          <w:lang w:val="en-US" w:eastAsia="zh-CN"/>
+        </w:rPr>
+        <w:t>, ‘</w:t>
+      </w:r>
+      <w:r>
+        <w:rPr>
+          <w:i w:val="false"/>
+          <w:iCs w:val="false"/>
+          <w:lang w:val="en-US" w:eastAsia="zh-CN"/>
+        </w:rPr>
+        <w:t>Pentatonix</w:t>
+      </w:r>
+      <w:r>
+        <w:rPr>
+          <w:i w:val="false"/>
+          <w:iCs w:val="false"/>
+          <w:lang w:val="en-US" w:eastAsia="zh-CN"/>
+        </w:rPr>
+        <w:t>’);</w:t>
+      </w:r>
+    </w:p>
+    <w:p>
+      <w:pPr>
+        <w:pStyle w:val="Normal"/>
+        <w:rPr>
+          <w:i w:val="false"/>
+          <w:i w:val="false"/>
+          <w:iCs w:val="false"/>
+          <w:lang w:val="en-US" w:eastAsia="zh-CN"/>
+        </w:rPr>
+      </w:pPr>
+      <w:r>
+        <w:rPr>
+          <w:i w:val="false"/>
+          <w:iCs w:val="false"/>
+          <w:lang w:val="en-US" w:eastAsia="zh-CN"/>
+        </w:rPr>
+        <w:t>INSERT INTO song (stranum, sname, aname) VALUES (‘1</w:t>
+      </w:r>
+      <w:r>
+        <w:rPr>
+          <w:i w:val="false"/>
+          <w:iCs w:val="false"/>
+          <w:lang w:val="en-US" w:eastAsia="zh-CN"/>
+        </w:rPr>
+        <w:t>4</w:t>
+      </w:r>
+      <w:r>
+        <w:rPr>
+          <w:i w:val="false"/>
+          <w:iCs w:val="false"/>
+          <w:lang w:val="en-US" w:eastAsia="zh-CN"/>
+        </w:rPr>
+        <w:t>’, ‘</w:t>
+      </w:r>
+      <w:r>
+        <w:rPr>
+          <w:i w:val="false"/>
+          <w:iCs w:val="false"/>
+          <w:lang w:val="en-US" w:eastAsia="zh-CN"/>
+        </w:rPr>
+        <w:t>Away in a Manger</w:t>
+      </w:r>
+      <w:r>
+        <w:rPr>
+          <w:i w:val="false"/>
+          <w:iCs w:val="false"/>
+          <w:lang w:val="en-US" w:eastAsia="zh-CN"/>
+        </w:rPr>
+        <w:t>’, ‘</w:t>
+      </w:r>
+      <w:r>
+        <w:rPr>
+          <w:i w:val="false"/>
+          <w:iCs w:val="false"/>
+          <w:lang w:val="en-US" w:eastAsia="zh-CN"/>
+        </w:rPr>
+        <w:t>A Pentatonix Christmas Deluxe’</w:t>
+      </w:r>
+      <w:r>
+        <w:rPr>
+          <w:i w:val="false"/>
+          <w:iCs w:val="false"/>
+          <w:lang w:val="en-US" w:eastAsia="zh-CN"/>
+        </w:rPr>
+        <w:t>, ‘</w:t>
+      </w:r>
+      <w:r>
+        <w:rPr>
+          <w:i w:val="false"/>
+          <w:iCs w:val="false"/>
+          <w:lang w:val="en-US" w:eastAsia="zh-CN"/>
+        </w:rPr>
+        <w:t>Pentatonix</w:t>
+      </w:r>
+      <w:r>
+        <w:rPr>
+          <w:i w:val="false"/>
+          <w:iCs w:val="false"/>
+          <w:lang w:val="en-US" w:eastAsia="zh-CN"/>
+        </w:rPr>
+        <w:t>’);</w:t>
+      </w:r>
+    </w:p>
+    <w:p>
+      <w:pPr>
+        <w:pStyle w:val="Normal"/>
+        <w:rPr>
+          <w:i w:val="false"/>
+          <w:i w:val="false"/>
+          <w:iCs w:val="false"/>
+          <w:lang w:val="en-US" w:eastAsia="zh-CN"/>
+        </w:rPr>
+      </w:pPr>
+      <w:r>
+        <w:rPr>
+          <w:i w:val="false"/>
+          <w:iCs w:val="false"/>
+          <w:lang w:val="en-US" w:eastAsia="zh-CN"/>
+        </w:rPr>
+        <w:t>INSERT INTO song (stranum, sname, aname) VALUES (‘1</w:t>
+      </w:r>
+      <w:r>
+        <w:rPr>
+          <w:i w:val="false"/>
+          <w:iCs w:val="false"/>
+          <w:lang w:val="en-US" w:eastAsia="zh-CN"/>
+        </w:rPr>
+        <w:t>5</w:t>
+      </w:r>
+      <w:r>
+        <w:rPr>
+          <w:i w:val="false"/>
+          <w:iCs w:val="false"/>
+          <w:lang w:val="en-US" w:eastAsia="zh-CN"/>
+        </w:rPr>
+        <w:t>’, ‘</w:t>
+      </w:r>
+      <w:r>
+        <w:rPr>
+          <w:i w:val="false"/>
+          <w:iCs w:val="false"/>
+          <w:lang w:val="en-US" w:eastAsia="zh-CN"/>
+        </w:rPr>
+        <w:t>Let it Snow! Let It Snow! Let It Snow!</w:t>
+      </w:r>
+      <w:r>
+        <w:rPr>
+          <w:i w:val="false"/>
+          <w:iCs w:val="false"/>
+          <w:lang w:val="en-US" w:eastAsia="zh-CN"/>
+        </w:rPr>
+        <w:t>’, ‘</w:t>
+      </w:r>
+      <w:r>
+        <w:rPr>
+          <w:i w:val="false"/>
+          <w:iCs w:val="false"/>
+          <w:lang w:val="en-US" w:eastAsia="zh-CN"/>
+        </w:rPr>
+        <w:t>A Pentatonix Christmas Deluxe’</w:t>
+      </w:r>
+      <w:r>
+        <w:rPr>
+          <w:i w:val="false"/>
+          <w:iCs w:val="false"/>
+          <w:lang w:val="en-US" w:eastAsia="zh-CN"/>
+        </w:rPr>
+        <w:t>, ‘</w:t>
+      </w:r>
+      <w:r>
+        <w:rPr>
+          <w:i w:val="false"/>
+          <w:iCs w:val="false"/>
+          <w:lang w:val="en-US" w:eastAsia="zh-CN"/>
+        </w:rPr>
+        <w:t>Pentatonix</w:t>
+      </w:r>
+      <w:r>
+        <w:rPr>
+          <w:i w:val="false"/>
+          <w:iCs w:val="false"/>
+          <w:lang w:val="en-US" w:eastAsia="zh-CN"/>
+        </w:rPr>
+        <w:t>’);</w:t>
+      </w:r>
+    </w:p>
+    <w:p>
+      <w:pPr>
+        <w:pStyle w:val="Normal"/>
+        <w:rPr>
+          <w:i w:val="false"/>
+          <w:i w:val="false"/>
+          <w:iCs w:val="false"/>
+          <w:lang w:val="en-US" w:eastAsia="zh-CN"/>
+        </w:rPr>
+      </w:pPr>
+      <w:r>
+        <w:rPr>
+          <w:i w:val="false"/>
+          <w:iCs w:val="false"/>
+          <w:lang w:val="en-US" w:eastAsia="zh-CN"/>
+        </w:rPr>
+        <w:t>INSERT INTO song (stranum, sname, aname) VALUES (‘1</w:t>
+      </w:r>
+      <w:r>
+        <w:rPr>
+          <w:i w:val="false"/>
+          <w:iCs w:val="false"/>
+          <w:lang w:val="en-US" w:eastAsia="zh-CN"/>
+        </w:rPr>
+        <w:t>6</w:t>
+      </w:r>
+      <w:r>
+        <w:rPr>
+          <w:i w:val="false"/>
+          <w:iCs w:val="false"/>
+          <w:lang w:val="en-US" w:eastAsia="zh-CN"/>
+        </w:rPr>
+        <w:t>’, ‘</w:t>
+      </w:r>
+      <w:r>
+        <w:rPr>
+          <w:i w:val="false"/>
+          <w:iCs w:val="false"/>
+          <w:lang w:val="en-US" w:eastAsia="zh-CN"/>
+        </w:rPr>
+        <w:t>Hallelujah</w:t>
+      </w:r>
+      <w:r>
+        <w:rPr>
+          <w:i w:val="false"/>
+          <w:iCs w:val="false"/>
+          <w:lang w:val="en-US" w:eastAsia="zh-CN"/>
+        </w:rPr>
+        <w:t>’, ‘</w:t>
+      </w:r>
+      <w:r>
+        <w:rPr>
+          <w:i w:val="false"/>
+          <w:iCs w:val="false"/>
+          <w:lang w:val="en-US" w:eastAsia="zh-CN"/>
+        </w:rPr>
+        <w:t>A Pentatonix Christmas Deluxe’</w:t>
+      </w:r>
+      <w:r>
+        <w:rPr>
+          <w:i w:val="false"/>
+          <w:iCs w:val="false"/>
+          <w:lang w:val="en-US" w:eastAsia="zh-CN"/>
+        </w:rPr>
+        <w:t>, ‘</w:t>
+      </w:r>
+      <w:r>
+        <w:rPr>
+          <w:i w:val="false"/>
+          <w:iCs w:val="false"/>
+          <w:lang w:val="en-US" w:eastAsia="zh-CN"/>
+        </w:rPr>
+        <w:t>Pentatonix</w:t>
+      </w:r>
+      <w:r>
+        <w:rPr>
+          <w:i w:val="false"/>
+          <w:iCs w:val="false"/>
+          <w:lang w:val="en-US" w:eastAsia="zh-CN"/>
+        </w:rPr>
+        <w:t>’);</w:t>
+      </w:r>
+    </w:p>
+    <w:p>
+      <w:pPr>
+        <w:pStyle w:val="Normal"/>
+        <w:rPr>
+          <w:i w:val="false"/>
+          <w:i w:val="false"/>
+          <w:iCs w:val="false"/>
+          <w:lang w:val="en-US" w:eastAsia="zh-CN"/>
+        </w:rPr>
+      </w:pPr>
+      <w:r>
+        <w:rPr>
+          <w:i w:val="false"/>
+          <w:iCs w:val="false"/>
+          <w:lang w:val="en-US" w:eastAsia="zh-CN"/>
+        </w:rPr>
+      </w:r>
+    </w:p>
+    <w:p>
+      <w:pPr>
+        <w:pStyle w:val="Normal"/>
+        <w:rPr>
+          <w:i w:val="false"/>
+          <w:i w:val="false"/>
+          <w:iCs w:val="false"/>
+          <w:lang w:val="en-US" w:eastAsia="zh-CN"/>
+        </w:rPr>
+      </w:pPr>
+      <w:r>
+        <w:rPr>
+          <w:i w:val="false"/>
+          <w:iCs w:val="false"/>
+          <w:lang w:val="en-US" w:eastAsia="zh-CN"/>
+        </w:rPr>
       </w:r>
     </w:p>
     <w:p>
@@ -3444,6 +5825,48 @@
           <w:lang w:val="en-US" w:eastAsia="zh-CN"/>
         </w:rPr>
         <w:t>INSERT INTO featured_artist VALUES (‘Kelsea Ballerini’);</w:t>
+      </w:r>
+    </w:p>
+    <w:p>
+      <w:pPr>
+        <w:pStyle w:val="Normal"/>
+        <w:rPr/>
+      </w:pPr>
+      <w:r>
+        <w:rPr>
+          <w:i w:val="false"/>
+          <w:iCs w:val="false"/>
+          <w:lang w:val="en-US" w:eastAsia="zh-CN"/>
+        </w:rPr>
+        <w:t>INSERT INTO featured_artist VALUES (‘The Manhattan Transfer’);</w:t>
+      </w:r>
+    </w:p>
+    <w:p>
+      <w:pPr>
+        <w:pStyle w:val="Normal"/>
+        <w:rPr/>
+      </w:pPr>
+      <w:r>
+        <w:rPr>
+          <w:i w:val="false"/>
+          <w:iCs w:val="false"/>
+          <w:lang w:val="en-US" w:eastAsia="zh-CN"/>
+        </w:rPr>
+        <w:t>INSERT INTO featured_artist VALUES (‘Jennifer Hudson’);</w:t>
+      </w:r>
+    </w:p>
+    <w:p>
+      <w:pPr>
+        <w:pStyle w:val="Normal"/>
+        <w:rPr/>
+      </w:pPr>
+      <w:r>
+        <w:rPr>
+          <w:i w:val="false"/>
+          <w:iCs w:val="false"/>
+          <w:lang w:val="en-US" w:eastAsia="zh-CN"/>
+        </w:rPr>
+        <w:t>INSERT INTO featured_artist VALUES (‘The String Mob’);</w:t>
       </w:r>
     </w:p>
     <w:p>
@@ -3833,7 +6256,6 @@
           <w:lang w:val="en-US" w:eastAsia="zh-CN"/>
         </w:rPr>
       </w:pPr>
-      <w:bookmarkStart w:id="0" w:name="__DdeLink__495_1179397026"/>
       <w:r>
         <w:rPr>
           <w:i w:val="false"/>
@@ -3842,7 +6264,6 @@
         </w:rPr>
         <w:t>INSERT INTO feature (faname, stranum, abtranum) VALUES (‘Miranda Lambert’, ‘7’, ‘0000001’);</w:t>
       </w:r>
-      <w:bookmarkEnd w:id="0"/>
     </w:p>
     <w:p>
       <w:pPr>
@@ -3861,6 +6282,63 @@
           <w:lang w:val="en-US" w:eastAsia="zh-CN"/>
         </w:rPr>
         <w:t>INSERT INTO feature (faname, stranum, abtranum) VALUES (‘Kelsea Ballerini’, ‘5’, ‘0000002’);</w:t>
+      </w:r>
+    </w:p>
+    <w:p>
+      <w:pPr>
+        <w:pStyle w:val="Normal"/>
+        <w:rPr>
+          <w:i w:val="false"/>
+          <w:i w:val="false"/>
+          <w:iCs w:val="false"/>
+          <w:lang w:val="en-US" w:eastAsia="zh-CN"/>
+        </w:rPr>
+      </w:pPr>
+      <w:r>
+        <w:rPr>
+          <w:i w:val="false"/>
+          <w:iCs w:val="false"/>
+          <w:lang w:val="en-US" w:eastAsia="zh-CN"/>
+        </w:rPr>
+        <w:t>INSERT INTO feature (faname, stranum, abtranum) VALUES (‘The Manhattan Transfer’, ‘3’, ‘0000004’);</w:t>
+      </w:r>
+    </w:p>
+    <w:p>
+      <w:pPr>
+        <w:pStyle w:val="Normal"/>
+        <w:rPr>
+          <w:i w:val="false"/>
+          <w:i w:val="false"/>
+          <w:iCs w:val="false"/>
+          <w:lang w:val="en-US" w:eastAsia="zh-CN"/>
+        </w:rPr>
+      </w:pPr>
+      <w:r>
+        <w:rPr>
+          <w:i w:val="false"/>
+          <w:iCs w:val="false"/>
+          <w:lang w:val="en-US" w:eastAsia="zh-CN"/>
+        </w:rPr>
+        <w:t>INSERT INTO feature (faname, stranum, abtranum) VALUES (‘Jennifer Hudson’, ‘13’, ‘0000004’);</w:t>
+      </w:r>
+    </w:p>
+    <w:p>
+      <w:pPr>
+        <w:pStyle w:val="Normal"/>
+        <w:rPr>
+          <w:i w:val="false"/>
+          <w:i w:val="false"/>
+          <w:iCs w:val="false"/>
+          <w:lang w:val="en-US" w:eastAsia="zh-CN"/>
+        </w:rPr>
+      </w:pPr>
+      <w:r>
+        <w:rPr>
+          <w:i w:val="false"/>
+          <w:iCs w:val="false"/>
+          <w:lang w:val="en-US" w:eastAsia="zh-CN"/>
+        </w:rPr>
+        <w:t>INSERT INTO feature (faname, stranum, abtranum) VALUES (‘The String Mob’, ‘16’, ‘0000004’);</w:t>
       </w:r>
     </w:p>
     <w:p>

</xml_diff>

<commit_message>
KR05 - 3/10 musician's data completely archived.
</commit_message>
<xml_diff>
--- a/final report.docx
+++ b/final report.docx
@@ -1787,6 +1787,124 @@
           <w:iCs w:val="false"/>
           <w:lang w:val="en-US" w:eastAsia="zh-CN"/>
         </w:rPr>
+        <w:t xml:space="preserve">INSERT INTO album </w:t>
+      </w:r>
+      <w:r>
+        <w:rPr>
+          <w:i w:val="false"/>
+          <w:iCs w:val="false"/>
+          <w:lang w:val="en-US" w:eastAsia="zh-CN"/>
+        </w:rPr>
+        <w:t xml:space="preserve">(abtranum, abname, date, aname) </w:t>
+      </w:r>
+      <w:r>
+        <w:rPr>
+          <w:i w:val="false"/>
+          <w:iCs w:val="false"/>
+          <w:lang w:val="en-US" w:eastAsia="zh-CN"/>
+        </w:rPr>
+        <w:t>VALUES (‘</w:t>
+      </w:r>
+      <w:r>
+        <w:rPr>
+          <w:i w:val="false"/>
+          <w:iCs w:val="false"/>
+          <w:lang w:val="en-US" w:eastAsia="zh-CN"/>
+        </w:rPr>
+        <w:t>From A Room: Volume 1</w:t>
+      </w:r>
+      <w:r>
+        <w:rPr>
+          <w:i w:val="false"/>
+          <w:iCs w:val="false"/>
+          <w:lang w:val="en-US" w:eastAsia="zh-CN"/>
+        </w:rPr>
+        <w:t>’, ‘</w:t>
+      </w:r>
+      <w:r>
+        <w:rPr>
+          <w:i w:val="false"/>
+          <w:iCs w:val="false"/>
+          <w:lang w:val="en-US" w:eastAsia="zh-CN"/>
+        </w:rPr>
+        <w:t>0000005’, ‘2017-05-05’, ‘Chris Stapleton’);</w:t>
+      </w:r>
+    </w:p>
+    <w:p>
+      <w:pPr>
+        <w:pStyle w:val="Normal"/>
+        <w:rPr>
+          <w:i w:val="false"/>
+          <w:i w:val="false"/>
+          <w:iCs w:val="false"/>
+          <w:lang w:val="en-US" w:eastAsia="zh-CN"/>
+        </w:rPr>
+      </w:pPr>
+      <w:r>
+        <w:rPr>
+          <w:i w:val="false"/>
+          <w:iCs w:val="false"/>
+          <w:lang w:val="en-US" w:eastAsia="zh-CN"/>
+        </w:rPr>
+        <w:t xml:space="preserve">INSERT INTO album </w:t>
+      </w:r>
+      <w:r>
+        <w:rPr>
+          <w:i w:val="false"/>
+          <w:iCs w:val="false"/>
+          <w:lang w:val="en-US" w:eastAsia="zh-CN"/>
+        </w:rPr>
+        <w:t xml:space="preserve">(abtranum, abname, date, aname) </w:t>
+      </w:r>
+      <w:r>
+        <w:rPr>
+          <w:i w:val="false"/>
+          <w:iCs w:val="false"/>
+          <w:lang w:val="en-US" w:eastAsia="zh-CN"/>
+        </w:rPr>
+        <w:t>VALUES (‘</w:t>
+      </w:r>
+      <w:r>
+        <w:rPr>
+          <w:i w:val="false"/>
+          <w:iCs w:val="false"/>
+          <w:lang w:val="en-US" w:eastAsia="zh-CN"/>
+        </w:rPr>
+        <w:t>From A Room: Volume 2</w:t>
+      </w:r>
+      <w:r>
+        <w:rPr>
+          <w:i w:val="false"/>
+          <w:iCs w:val="false"/>
+          <w:lang w:val="en-US" w:eastAsia="zh-CN"/>
+        </w:rPr>
+        <w:t>’, ‘</w:t>
+      </w:r>
+      <w:r>
+        <w:rPr>
+          <w:i w:val="false"/>
+          <w:iCs w:val="false"/>
+          <w:lang w:val="en-US" w:eastAsia="zh-CN"/>
+        </w:rPr>
+        <w:t>0000006’, ‘2017-12-01’, ‘Chris Stapleton’);</w:t>
+      </w:r>
+    </w:p>
+    <w:p>
+      <w:pPr>
+        <w:pStyle w:val="Normal"/>
+        <w:rPr>
+          <w:i w:val="false"/>
+          <w:i w:val="false"/>
+          <w:iCs w:val="false"/>
+          <w:lang w:val="en-US" w:eastAsia="zh-CN"/>
+        </w:rPr>
+      </w:pPr>
+      <w:r>
+        <w:rPr>
+          <w:i w:val="false"/>
+          <w:iCs w:val="false"/>
+          <w:lang w:val="en-US" w:eastAsia="zh-CN"/>
+        </w:rPr>
       </w:r>
     </w:p>
     <w:p>
@@ -5670,6 +5788,1504 @@
           <w:lang w:val="en-US" w:eastAsia="zh-CN"/>
         </w:rPr>
         <w:t>’);</w:t>
+      </w:r>
+    </w:p>
+    <w:p>
+      <w:pPr>
+        <w:pStyle w:val="Normal"/>
+        <w:rPr>
+          <w:i w:val="false"/>
+          <w:i w:val="false"/>
+          <w:iCs w:val="false"/>
+          <w:lang w:val="en-US" w:eastAsia="zh-CN"/>
+        </w:rPr>
+      </w:pPr>
+      <w:r>
+        <w:rPr>
+          <w:i w:val="false"/>
+          <w:iCs w:val="false"/>
+          <w:lang w:val="en-US" w:eastAsia="zh-CN"/>
+        </w:rPr>
+      </w:r>
+    </w:p>
+    <w:p>
+      <w:pPr>
+        <w:pStyle w:val="Normal"/>
+        <w:rPr>
+          <w:i w:val="false"/>
+          <w:i w:val="false"/>
+          <w:iCs w:val="false"/>
+          <w:lang w:val="en-US" w:eastAsia="zh-CN"/>
+        </w:rPr>
+      </w:pPr>
+      <w:r>
+        <w:rPr>
+          <w:i w:val="false"/>
+          <w:iCs w:val="false"/>
+          <w:lang w:val="en-US" w:eastAsia="zh-CN"/>
+        </w:rPr>
+        <w:t>INSERT INTO song (stranum, sname, aname) VALUES (‘1’, ‘</w:t>
+      </w:r>
+      <w:r>
+        <w:rPr>
+          <w:i w:val="false"/>
+          <w:iCs w:val="false"/>
+          <w:lang w:val="en-US" w:eastAsia="zh-CN"/>
+        </w:rPr>
+        <w:t>Broken Halos</w:t>
+      </w:r>
+      <w:r>
+        <w:rPr>
+          <w:i w:val="false"/>
+          <w:iCs w:val="false"/>
+          <w:lang w:val="en-US" w:eastAsia="zh-CN"/>
+        </w:rPr>
+        <w:t>’, ‘</w:t>
+      </w:r>
+      <w:r>
+        <w:rPr>
+          <w:i w:val="false"/>
+          <w:iCs w:val="false"/>
+          <w:lang w:val="en-US" w:eastAsia="zh-CN"/>
+        </w:rPr>
+        <w:t>From A Room: Volume 1’</w:t>
+      </w:r>
+      <w:r>
+        <w:rPr>
+          <w:i w:val="false"/>
+          <w:iCs w:val="false"/>
+          <w:lang w:val="en-US" w:eastAsia="zh-CN"/>
+        </w:rPr>
+        <w:t>, ‘</w:t>
+      </w:r>
+      <w:r>
+        <w:rPr>
+          <w:i w:val="false"/>
+          <w:iCs w:val="false"/>
+          <w:lang w:val="en-US" w:eastAsia="zh-CN"/>
+        </w:rPr>
+        <w:t>Chris Stapleton</w:t>
+      </w:r>
+      <w:r>
+        <w:rPr>
+          <w:i w:val="false"/>
+          <w:iCs w:val="false"/>
+          <w:lang w:val="en-US" w:eastAsia="zh-CN"/>
+        </w:rPr>
+        <w:t>);</w:t>
+      </w:r>
+    </w:p>
+    <w:p>
+      <w:pPr>
+        <w:pStyle w:val="Normal"/>
+        <w:rPr>
+          <w:i w:val="false"/>
+          <w:i w:val="false"/>
+          <w:iCs w:val="false"/>
+          <w:lang w:val="en-US" w:eastAsia="zh-CN"/>
+        </w:rPr>
+      </w:pPr>
+      <w:r>
+        <w:rPr>
+          <w:i w:val="false"/>
+          <w:iCs w:val="false"/>
+          <w:lang w:val="en-US" w:eastAsia="zh-CN"/>
+        </w:rPr>
+        <w:t>INSERT INTO song (stranum, sname, aname) VALUES (‘</w:t>
+      </w:r>
+      <w:r>
+        <w:rPr>
+          <w:i w:val="false"/>
+          <w:iCs w:val="false"/>
+          <w:lang w:val="en-US" w:eastAsia="zh-CN"/>
+        </w:rPr>
+        <w:t>2</w:t>
+      </w:r>
+      <w:r>
+        <w:rPr>
+          <w:i w:val="false"/>
+          <w:iCs w:val="false"/>
+          <w:lang w:val="en-US" w:eastAsia="zh-CN"/>
+        </w:rPr>
+        <w:t>’, ‘</w:t>
+      </w:r>
+      <w:r>
+        <w:rPr>
+          <w:i w:val="false"/>
+          <w:iCs w:val="false"/>
+          <w:lang w:val="en-US" w:eastAsia="zh-CN"/>
+        </w:rPr>
+        <w:t>Last Thing I Needed, First Thing This Morning</w:t>
+      </w:r>
+      <w:r>
+        <w:rPr>
+          <w:i w:val="false"/>
+          <w:iCs w:val="false"/>
+          <w:lang w:val="en-US" w:eastAsia="zh-CN"/>
+        </w:rPr>
+        <w:t>’, ‘</w:t>
+      </w:r>
+      <w:r>
+        <w:rPr>
+          <w:i w:val="false"/>
+          <w:iCs w:val="false"/>
+          <w:lang w:val="en-US" w:eastAsia="zh-CN"/>
+        </w:rPr>
+        <w:t>From A Room: Volume 1’</w:t>
+      </w:r>
+      <w:r>
+        <w:rPr>
+          <w:i w:val="false"/>
+          <w:iCs w:val="false"/>
+          <w:lang w:val="en-US" w:eastAsia="zh-CN"/>
+        </w:rPr>
+        <w:t>, ‘</w:t>
+      </w:r>
+      <w:r>
+        <w:rPr>
+          <w:i w:val="false"/>
+          <w:iCs w:val="false"/>
+          <w:lang w:val="en-US" w:eastAsia="zh-CN"/>
+        </w:rPr>
+        <w:t>Chris Stapleton</w:t>
+      </w:r>
+      <w:r>
+        <w:rPr>
+          <w:i w:val="false"/>
+          <w:iCs w:val="false"/>
+          <w:lang w:val="en-US" w:eastAsia="zh-CN"/>
+        </w:rPr>
+        <w:t>);</w:t>
+      </w:r>
+    </w:p>
+    <w:p>
+      <w:pPr>
+        <w:pStyle w:val="Normal"/>
+        <w:rPr>
+          <w:i w:val="false"/>
+          <w:i w:val="false"/>
+          <w:iCs w:val="false"/>
+          <w:lang w:val="en-US" w:eastAsia="zh-CN"/>
+        </w:rPr>
+      </w:pPr>
+      <w:r>
+        <w:rPr>
+          <w:i w:val="false"/>
+          <w:iCs w:val="false"/>
+          <w:lang w:val="en-US" w:eastAsia="zh-CN"/>
+        </w:rPr>
+        <w:t>INSERT INTO song (stranum, sname, aname) VALUES (‘</w:t>
+      </w:r>
+      <w:r>
+        <w:rPr>
+          <w:i w:val="false"/>
+          <w:iCs w:val="false"/>
+          <w:lang w:val="en-US" w:eastAsia="zh-CN"/>
+        </w:rPr>
+        <w:t>3</w:t>
+      </w:r>
+      <w:r>
+        <w:rPr>
+          <w:i w:val="false"/>
+          <w:iCs w:val="false"/>
+          <w:lang w:val="en-US" w:eastAsia="zh-CN"/>
+        </w:rPr>
+        <w:t>’, ‘</w:t>
+      </w:r>
+      <w:r>
+        <w:rPr>
+          <w:i w:val="false"/>
+          <w:iCs w:val="false"/>
+          <w:lang w:val="en-US" w:eastAsia="zh-CN"/>
+        </w:rPr>
+        <w:t>Second One to Know</w:t>
+      </w:r>
+      <w:r>
+        <w:rPr>
+          <w:i w:val="false"/>
+          <w:iCs w:val="false"/>
+          <w:lang w:val="en-US" w:eastAsia="zh-CN"/>
+        </w:rPr>
+        <w:t>’, ‘</w:t>
+      </w:r>
+      <w:r>
+        <w:rPr>
+          <w:i w:val="false"/>
+          <w:iCs w:val="false"/>
+          <w:lang w:val="en-US" w:eastAsia="zh-CN"/>
+        </w:rPr>
+        <w:t>From A Room: Volume 1’</w:t>
+      </w:r>
+      <w:r>
+        <w:rPr>
+          <w:i w:val="false"/>
+          <w:iCs w:val="false"/>
+          <w:lang w:val="en-US" w:eastAsia="zh-CN"/>
+        </w:rPr>
+        <w:t>, ‘</w:t>
+      </w:r>
+      <w:r>
+        <w:rPr>
+          <w:i w:val="false"/>
+          <w:iCs w:val="false"/>
+          <w:lang w:val="en-US" w:eastAsia="zh-CN"/>
+        </w:rPr>
+        <w:t>Chris Stapleton</w:t>
+      </w:r>
+      <w:r>
+        <w:rPr>
+          <w:i w:val="false"/>
+          <w:iCs w:val="false"/>
+          <w:lang w:val="en-US" w:eastAsia="zh-CN"/>
+        </w:rPr>
+        <w:t>);</w:t>
+      </w:r>
+    </w:p>
+    <w:p>
+      <w:pPr>
+        <w:pStyle w:val="Normal"/>
+        <w:rPr>
+          <w:i w:val="false"/>
+          <w:i w:val="false"/>
+          <w:iCs w:val="false"/>
+          <w:lang w:val="en-US" w:eastAsia="zh-CN"/>
+        </w:rPr>
+      </w:pPr>
+      <w:r>
+        <w:rPr>
+          <w:i w:val="false"/>
+          <w:iCs w:val="false"/>
+          <w:lang w:val="en-US" w:eastAsia="zh-CN"/>
+        </w:rPr>
+        <w:t>INSERT INTO song (stranum, sname, aname) VALUES (‘</w:t>
+      </w:r>
+      <w:r>
+        <w:rPr>
+          <w:i w:val="false"/>
+          <w:iCs w:val="false"/>
+          <w:lang w:val="en-US" w:eastAsia="zh-CN"/>
+        </w:rPr>
+        <w:t>4</w:t>
+      </w:r>
+      <w:r>
+        <w:rPr>
+          <w:i w:val="false"/>
+          <w:iCs w:val="false"/>
+          <w:lang w:val="en-US" w:eastAsia="zh-CN"/>
+        </w:rPr>
+        <w:t>’, ‘</w:t>
+      </w:r>
+      <w:r>
+        <w:rPr>
+          <w:i w:val="false"/>
+          <w:iCs w:val="false"/>
+          <w:lang w:val="en-US" w:eastAsia="zh-CN"/>
+        </w:rPr>
+        <w:t>Up to No Good Livin’</w:t>
+      </w:r>
+      <w:r>
+        <w:rPr>
+          <w:i w:val="false"/>
+          <w:iCs w:val="false"/>
+          <w:lang w:val="en-US" w:eastAsia="zh-CN"/>
+        </w:rPr>
+        <w:t>’, ‘</w:t>
+      </w:r>
+      <w:r>
+        <w:rPr>
+          <w:i w:val="false"/>
+          <w:iCs w:val="false"/>
+          <w:lang w:val="en-US" w:eastAsia="zh-CN"/>
+        </w:rPr>
+        <w:t>From A Room: Volume 1’</w:t>
+      </w:r>
+      <w:r>
+        <w:rPr>
+          <w:i w:val="false"/>
+          <w:iCs w:val="false"/>
+          <w:lang w:val="en-US" w:eastAsia="zh-CN"/>
+        </w:rPr>
+        <w:t>, ‘</w:t>
+      </w:r>
+      <w:r>
+        <w:rPr>
+          <w:i w:val="false"/>
+          <w:iCs w:val="false"/>
+          <w:lang w:val="en-US" w:eastAsia="zh-CN"/>
+        </w:rPr>
+        <w:t>Chris Stapleton</w:t>
+      </w:r>
+      <w:r>
+        <w:rPr>
+          <w:i w:val="false"/>
+          <w:iCs w:val="false"/>
+          <w:lang w:val="en-US" w:eastAsia="zh-CN"/>
+        </w:rPr>
+        <w:t>);</w:t>
+      </w:r>
+    </w:p>
+    <w:p>
+      <w:pPr>
+        <w:pStyle w:val="Normal"/>
+        <w:rPr>
+          <w:i w:val="false"/>
+          <w:i w:val="false"/>
+          <w:iCs w:val="false"/>
+          <w:lang w:val="en-US" w:eastAsia="zh-CN"/>
+        </w:rPr>
+      </w:pPr>
+      <w:r>
+        <w:rPr>
+          <w:i w:val="false"/>
+          <w:iCs w:val="false"/>
+          <w:lang w:val="en-US" w:eastAsia="zh-CN"/>
+        </w:rPr>
+        <w:t>INSERT INTO song (stranum, sname, aname) VALUES (‘</w:t>
+      </w:r>
+      <w:r>
+        <w:rPr>
+          <w:i w:val="false"/>
+          <w:iCs w:val="false"/>
+          <w:lang w:val="en-US" w:eastAsia="zh-CN"/>
+        </w:rPr>
+        <w:t>5</w:t>
+      </w:r>
+      <w:r>
+        <w:rPr>
+          <w:i w:val="false"/>
+          <w:iCs w:val="false"/>
+          <w:lang w:val="en-US" w:eastAsia="zh-CN"/>
+        </w:rPr>
+        <w:t>’, ‘</w:t>
+      </w:r>
+      <w:r>
+        <w:rPr>
+          <w:i w:val="false"/>
+          <w:iCs w:val="false"/>
+          <w:lang w:val="en-US" w:eastAsia="zh-CN"/>
+        </w:rPr>
+        <w:t>Either Way</w:t>
+      </w:r>
+      <w:r>
+        <w:rPr>
+          <w:i w:val="false"/>
+          <w:iCs w:val="false"/>
+          <w:lang w:val="en-US" w:eastAsia="zh-CN"/>
+        </w:rPr>
+        <w:t>’, ‘</w:t>
+      </w:r>
+      <w:r>
+        <w:rPr>
+          <w:i w:val="false"/>
+          <w:iCs w:val="false"/>
+          <w:lang w:val="en-US" w:eastAsia="zh-CN"/>
+        </w:rPr>
+        <w:t>From A Room: Volume 1’</w:t>
+      </w:r>
+      <w:r>
+        <w:rPr>
+          <w:i w:val="false"/>
+          <w:iCs w:val="false"/>
+          <w:lang w:val="en-US" w:eastAsia="zh-CN"/>
+        </w:rPr>
+        <w:t>, ‘</w:t>
+      </w:r>
+      <w:r>
+        <w:rPr>
+          <w:i w:val="false"/>
+          <w:iCs w:val="false"/>
+          <w:lang w:val="en-US" w:eastAsia="zh-CN"/>
+        </w:rPr>
+        <w:t>Chris Stapleton</w:t>
+      </w:r>
+      <w:r>
+        <w:rPr>
+          <w:i w:val="false"/>
+          <w:iCs w:val="false"/>
+          <w:lang w:val="en-US" w:eastAsia="zh-CN"/>
+        </w:rPr>
+        <w:t>);</w:t>
+      </w:r>
+    </w:p>
+    <w:p>
+      <w:pPr>
+        <w:pStyle w:val="Normal"/>
+        <w:rPr>
+          <w:i w:val="false"/>
+          <w:i w:val="false"/>
+          <w:iCs w:val="false"/>
+          <w:lang w:val="en-US" w:eastAsia="zh-CN"/>
+        </w:rPr>
+      </w:pPr>
+      <w:r>
+        <w:rPr>
+          <w:i w:val="false"/>
+          <w:iCs w:val="false"/>
+          <w:lang w:val="en-US" w:eastAsia="zh-CN"/>
+        </w:rPr>
+        <w:t>INSERT INTO song (stranum, sname, aname) VALUES (‘</w:t>
+      </w:r>
+      <w:r>
+        <w:rPr>
+          <w:i w:val="false"/>
+          <w:iCs w:val="false"/>
+          <w:lang w:val="en-US" w:eastAsia="zh-CN"/>
+        </w:rPr>
+        <w:t>6</w:t>
+      </w:r>
+      <w:r>
+        <w:rPr>
+          <w:i w:val="false"/>
+          <w:iCs w:val="false"/>
+          <w:lang w:val="en-US" w:eastAsia="zh-CN"/>
+        </w:rPr>
+        <w:t>’, ‘</w:t>
+      </w:r>
+      <w:r>
+        <w:rPr>
+          <w:i w:val="false"/>
+          <w:iCs w:val="false"/>
+          <w:lang w:val="en-US" w:eastAsia="zh-CN"/>
+        </w:rPr>
+        <w:t>I Was Wrong</w:t>
+      </w:r>
+      <w:r>
+        <w:rPr>
+          <w:i w:val="false"/>
+          <w:iCs w:val="false"/>
+          <w:lang w:val="en-US" w:eastAsia="zh-CN"/>
+        </w:rPr>
+        <w:t>’, ‘</w:t>
+      </w:r>
+      <w:r>
+        <w:rPr>
+          <w:i w:val="false"/>
+          <w:iCs w:val="false"/>
+          <w:lang w:val="en-US" w:eastAsia="zh-CN"/>
+        </w:rPr>
+        <w:t>From A Room: Volume 1’</w:t>
+      </w:r>
+      <w:r>
+        <w:rPr>
+          <w:i w:val="false"/>
+          <w:iCs w:val="false"/>
+          <w:lang w:val="en-US" w:eastAsia="zh-CN"/>
+        </w:rPr>
+        <w:t>, ‘</w:t>
+      </w:r>
+      <w:r>
+        <w:rPr>
+          <w:i w:val="false"/>
+          <w:iCs w:val="false"/>
+          <w:lang w:val="en-US" w:eastAsia="zh-CN"/>
+        </w:rPr>
+        <w:t>Chris Stapleton</w:t>
+      </w:r>
+      <w:r>
+        <w:rPr>
+          <w:i w:val="false"/>
+          <w:iCs w:val="false"/>
+          <w:lang w:val="en-US" w:eastAsia="zh-CN"/>
+        </w:rPr>
+        <w:t>);</w:t>
+      </w:r>
+    </w:p>
+    <w:p>
+      <w:pPr>
+        <w:pStyle w:val="Normal"/>
+        <w:rPr>
+          <w:i w:val="false"/>
+          <w:i w:val="false"/>
+          <w:iCs w:val="false"/>
+          <w:lang w:val="en-US" w:eastAsia="zh-CN"/>
+        </w:rPr>
+      </w:pPr>
+      <w:r>
+        <w:rPr>
+          <w:i w:val="false"/>
+          <w:iCs w:val="false"/>
+          <w:lang w:val="en-US" w:eastAsia="zh-CN"/>
+        </w:rPr>
+        <w:t>INSERT INTO song (stranum, sname, aname) VALUES (‘</w:t>
+      </w:r>
+      <w:r>
+        <w:rPr>
+          <w:i w:val="false"/>
+          <w:iCs w:val="false"/>
+          <w:lang w:val="en-US" w:eastAsia="zh-CN"/>
+        </w:rPr>
+        <w:t>7</w:t>
+      </w:r>
+      <w:r>
+        <w:rPr>
+          <w:i w:val="false"/>
+          <w:iCs w:val="false"/>
+          <w:lang w:val="en-US" w:eastAsia="zh-CN"/>
+        </w:rPr>
+        <w:t>’, ‘</w:t>
+      </w:r>
+      <w:r>
+        <w:rPr>
+          <w:i w:val="false"/>
+          <w:iCs w:val="false"/>
+          <w:lang w:val="en-US" w:eastAsia="zh-CN"/>
+        </w:rPr>
+        <w:t>Without Your Love</w:t>
+      </w:r>
+      <w:r>
+        <w:rPr>
+          <w:i w:val="false"/>
+          <w:iCs w:val="false"/>
+          <w:lang w:val="en-US" w:eastAsia="zh-CN"/>
+        </w:rPr>
+        <w:t>’, ‘</w:t>
+      </w:r>
+      <w:r>
+        <w:rPr>
+          <w:i w:val="false"/>
+          <w:iCs w:val="false"/>
+          <w:lang w:val="en-US" w:eastAsia="zh-CN"/>
+        </w:rPr>
+        <w:t>From A Room: Volume 1’</w:t>
+      </w:r>
+      <w:r>
+        <w:rPr>
+          <w:i w:val="false"/>
+          <w:iCs w:val="false"/>
+          <w:lang w:val="en-US" w:eastAsia="zh-CN"/>
+        </w:rPr>
+        <w:t>, ‘</w:t>
+      </w:r>
+      <w:r>
+        <w:rPr>
+          <w:i w:val="false"/>
+          <w:iCs w:val="false"/>
+          <w:lang w:val="en-US" w:eastAsia="zh-CN"/>
+        </w:rPr>
+        <w:t>Chris Stapleton</w:t>
+      </w:r>
+      <w:r>
+        <w:rPr>
+          <w:i w:val="false"/>
+          <w:iCs w:val="false"/>
+          <w:lang w:val="en-US" w:eastAsia="zh-CN"/>
+        </w:rPr>
+        <w:t>);</w:t>
+      </w:r>
+    </w:p>
+    <w:p>
+      <w:pPr>
+        <w:pStyle w:val="Normal"/>
+        <w:rPr>
+          <w:i w:val="false"/>
+          <w:i w:val="false"/>
+          <w:iCs w:val="false"/>
+          <w:lang w:val="en-US" w:eastAsia="zh-CN"/>
+        </w:rPr>
+      </w:pPr>
+      <w:r>
+        <w:rPr>
+          <w:i w:val="false"/>
+          <w:iCs w:val="false"/>
+          <w:lang w:val="en-US" w:eastAsia="zh-CN"/>
+        </w:rPr>
+        <w:t>INSERT INTO song (stranum, sname, aname) VALUES (‘</w:t>
+      </w:r>
+      <w:r>
+        <w:rPr>
+          <w:i w:val="false"/>
+          <w:iCs w:val="false"/>
+          <w:lang w:val="en-US" w:eastAsia="zh-CN"/>
+        </w:rPr>
+        <w:t>8</w:t>
+      </w:r>
+      <w:r>
+        <w:rPr>
+          <w:i w:val="false"/>
+          <w:iCs w:val="false"/>
+          <w:lang w:val="en-US" w:eastAsia="zh-CN"/>
+        </w:rPr>
+        <w:t>’, ‘</w:t>
+      </w:r>
+      <w:r>
+        <w:rPr>
+          <w:i w:val="false"/>
+          <w:iCs w:val="false"/>
+          <w:lang w:val="en-US" w:eastAsia="zh-CN"/>
+        </w:rPr>
+        <w:t>Them Stems</w:t>
+      </w:r>
+      <w:r>
+        <w:rPr>
+          <w:i w:val="false"/>
+          <w:iCs w:val="false"/>
+          <w:lang w:val="en-US" w:eastAsia="zh-CN"/>
+        </w:rPr>
+        <w:t>’, ‘</w:t>
+      </w:r>
+      <w:r>
+        <w:rPr>
+          <w:i w:val="false"/>
+          <w:iCs w:val="false"/>
+          <w:lang w:val="en-US" w:eastAsia="zh-CN"/>
+        </w:rPr>
+        <w:t>From A Room: Volume 1’</w:t>
+      </w:r>
+      <w:r>
+        <w:rPr>
+          <w:i w:val="false"/>
+          <w:iCs w:val="false"/>
+          <w:lang w:val="en-US" w:eastAsia="zh-CN"/>
+        </w:rPr>
+        <w:t>, ‘</w:t>
+      </w:r>
+      <w:r>
+        <w:rPr>
+          <w:i w:val="false"/>
+          <w:iCs w:val="false"/>
+          <w:lang w:val="en-US" w:eastAsia="zh-CN"/>
+        </w:rPr>
+        <w:t>Chris Stapleton</w:t>
+      </w:r>
+      <w:r>
+        <w:rPr>
+          <w:i w:val="false"/>
+          <w:iCs w:val="false"/>
+          <w:lang w:val="en-US" w:eastAsia="zh-CN"/>
+        </w:rPr>
+        <w:t>);</w:t>
+      </w:r>
+    </w:p>
+    <w:p>
+      <w:pPr>
+        <w:pStyle w:val="Normal"/>
+        <w:rPr>
+          <w:i w:val="false"/>
+          <w:i w:val="false"/>
+          <w:iCs w:val="false"/>
+          <w:lang w:val="en-US" w:eastAsia="zh-CN"/>
+        </w:rPr>
+      </w:pPr>
+      <w:r>
+        <w:rPr>
+          <w:i w:val="false"/>
+          <w:iCs w:val="false"/>
+          <w:lang w:val="en-US" w:eastAsia="zh-CN"/>
+        </w:rPr>
+        <w:t>INSERT INTO song (stranum, sname, aname) VALUES (‘</w:t>
+      </w:r>
+      <w:r>
+        <w:rPr>
+          <w:i w:val="false"/>
+          <w:iCs w:val="false"/>
+          <w:lang w:val="en-US" w:eastAsia="zh-CN"/>
+        </w:rPr>
+        <w:t>9</w:t>
+      </w:r>
+      <w:r>
+        <w:rPr>
+          <w:i w:val="false"/>
+          <w:iCs w:val="false"/>
+          <w:lang w:val="en-US" w:eastAsia="zh-CN"/>
+        </w:rPr>
+        <w:t>’, ‘</w:t>
+      </w:r>
+      <w:r>
+        <w:rPr>
+          <w:i w:val="false"/>
+          <w:iCs w:val="false"/>
+          <w:lang w:val="en-US" w:eastAsia="zh-CN"/>
+        </w:rPr>
+        <w:t>Death Row</w:t>
+      </w:r>
+      <w:r>
+        <w:rPr>
+          <w:i w:val="false"/>
+          <w:iCs w:val="false"/>
+          <w:lang w:val="en-US" w:eastAsia="zh-CN"/>
+        </w:rPr>
+        <w:t>’, ‘</w:t>
+      </w:r>
+      <w:r>
+        <w:rPr>
+          <w:i w:val="false"/>
+          <w:iCs w:val="false"/>
+          <w:lang w:val="en-US" w:eastAsia="zh-CN"/>
+        </w:rPr>
+        <w:t>From A Room: Volume 1’</w:t>
+      </w:r>
+      <w:r>
+        <w:rPr>
+          <w:i w:val="false"/>
+          <w:iCs w:val="false"/>
+          <w:lang w:val="en-US" w:eastAsia="zh-CN"/>
+        </w:rPr>
+        <w:t>, ‘</w:t>
+      </w:r>
+      <w:r>
+        <w:rPr>
+          <w:i w:val="false"/>
+          <w:iCs w:val="false"/>
+          <w:lang w:val="en-US" w:eastAsia="zh-CN"/>
+        </w:rPr>
+        <w:t>Chris Stapleton</w:t>
+      </w:r>
+      <w:r>
+        <w:rPr>
+          <w:i w:val="false"/>
+          <w:iCs w:val="false"/>
+          <w:lang w:val="en-US" w:eastAsia="zh-CN"/>
+        </w:rPr>
+        <w:t>);</w:t>
+      </w:r>
+    </w:p>
+    <w:p>
+      <w:pPr>
+        <w:pStyle w:val="Normal"/>
+        <w:rPr>
+          <w:i w:val="false"/>
+          <w:i w:val="false"/>
+          <w:iCs w:val="false"/>
+          <w:lang w:val="en-US" w:eastAsia="zh-CN"/>
+        </w:rPr>
+      </w:pPr>
+      <w:r>
+        <w:rPr>
+          <w:i w:val="false"/>
+          <w:iCs w:val="false"/>
+          <w:lang w:val="en-US" w:eastAsia="zh-CN"/>
+        </w:rPr>
+      </w:r>
+    </w:p>
+    <w:p>
+      <w:pPr>
+        <w:pStyle w:val="Normal"/>
+        <w:rPr>
+          <w:i w:val="false"/>
+          <w:i w:val="false"/>
+          <w:iCs w:val="false"/>
+          <w:lang w:val="en-US" w:eastAsia="zh-CN"/>
+        </w:rPr>
+      </w:pPr>
+      <w:r>
+        <w:rPr>
+          <w:i w:val="false"/>
+          <w:iCs w:val="false"/>
+          <w:lang w:val="en-US" w:eastAsia="zh-CN"/>
+        </w:rPr>
+        <w:t>INSERT INTO song (stranum, sname, aname) VALUES (‘1’, ‘</w:t>
+      </w:r>
+      <w:r>
+        <w:rPr>
+          <w:i w:val="false"/>
+          <w:iCs w:val="false"/>
+          <w:lang w:val="en-US" w:eastAsia="zh-CN"/>
+        </w:rPr>
+        <w:t>Millionaire</w:t>
+      </w:r>
+      <w:r>
+        <w:rPr>
+          <w:i w:val="false"/>
+          <w:iCs w:val="false"/>
+          <w:lang w:val="en-US" w:eastAsia="zh-CN"/>
+        </w:rPr>
+        <w:t>’, ‘</w:t>
+      </w:r>
+      <w:r>
+        <w:rPr>
+          <w:i w:val="false"/>
+          <w:iCs w:val="false"/>
+          <w:lang w:val="en-US" w:eastAsia="zh-CN"/>
+        </w:rPr>
+        <w:t>From A Room: Volume 2’</w:t>
+      </w:r>
+      <w:r>
+        <w:rPr>
+          <w:i w:val="false"/>
+          <w:iCs w:val="false"/>
+          <w:lang w:val="en-US" w:eastAsia="zh-CN"/>
+        </w:rPr>
+        <w:t>, ‘</w:t>
+      </w:r>
+      <w:r>
+        <w:rPr>
+          <w:i w:val="false"/>
+          <w:iCs w:val="false"/>
+          <w:lang w:val="en-US" w:eastAsia="zh-CN"/>
+        </w:rPr>
+        <w:t>Chris Stapleton</w:t>
+      </w:r>
+      <w:r>
+        <w:rPr>
+          <w:i w:val="false"/>
+          <w:iCs w:val="false"/>
+          <w:lang w:val="en-US" w:eastAsia="zh-CN"/>
+        </w:rPr>
+        <w:t>);</w:t>
+      </w:r>
+    </w:p>
+    <w:p>
+      <w:pPr>
+        <w:pStyle w:val="Normal"/>
+        <w:rPr>
+          <w:i w:val="false"/>
+          <w:i w:val="false"/>
+          <w:iCs w:val="false"/>
+          <w:lang w:val="en-US" w:eastAsia="zh-CN"/>
+        </w:rPr>
+      </w:pPr>
+      <w:r>
+        <w:rPr>
+          <w:i w:val="false"/>
+          <w:iCs w:val="false"/>
+          <w:lang w:val="en-US" w:eastAsia="zh-CN"/>
+        </w:rPr>
+        <w:t>INSERT INTO song (stranum, sname, aname) VALUES (‘</w:t>
+      </w:r>
+      <w:r>
+        <w:rPr>
+          <w:i w:val="false"/>
+          <w:iCs w:val="false"/>
+          <w:lang w:val="en-US" w:eastAsia="zh-CN"/>
+        </w:rPr>
+        <w:t>2</w:t>
+      </w:r>
+      <w:r>
+        <w:rPr>
+          <w:i w:val="false"/>
+          <w:iCs w:val="false"/>
+          <w:lang w:val="en-US" w:eastAsia="zh-CN"/>
+        </w:rPr>
+        <w:t>’, ‘</w:t>
+      </w:r>
+      <w:r>
+        <w:rPr>
+          <w:i w:val="false"/>
+          <w:iCs w:val="false"/>
+          <w:lang w:val="en-US" w:eastAsia="zh-CN"/>
+        </w:rPr>
+        <w:t>Hard Livin’</w:t>
+      </w:r>
+      <w:r>
+        <w:rPr>
+          <w:i w:val="false"/>
+          <w:iCs w:val="false"/>
+          <w:lang w:val="en-US" w:eastAsia="zh-CN"/>
+        </w:rPr>
+        <w:t>’, ‘</w:t>
+      </w:r>
+      <w:r>
+        <w:rPr>
+          <w:i w:val="false"/>
+          <w:iCs w:val="false"/>
+          <w:lang w:val="en-US" w:eastAsia="zh-CN"/>
+        </w:rPr>
+        <w:t>From A Room: Volume 2’</w:t>
+      </w:r>
+      <w:r>
+        <w:rPr>
+          <w:i w:val="false"/>
+          <w:iCs w:val="false"/>
+          <w:lang w:val="en-US" w:eastAsia="zh-CN"/>
+        </w:rPr>
+        <w:t>, ‘</w:t>
+      </w:r>
+      <w:r>
+        <w:rPr>
+          <w:i w:val="false"/>
+          <w:iCs w:val="false"/>
+          <w:lang w:val="en-US" w:eastAsia="zh-CN"/>
+        </w:rPr>
+        <w:t>Chris Stapleton</w:t>
+      </w:r>
+      <w:r>
+        <w:rPr>
+          <w:i w:val="false"/>
+          <w:iCs w:val="false"/>
+          <w:lang w:val="en-US" w:eastAsia="zh-CN"/>
+        </w:rPr>
+        <w:t>);</w:t>
+      </w:r>
+    </w:p>
+    <w:p>
+      <w:pPr>
+        <w:pStyle w:val="Normal"/>
+        <w:rPr>
+          <w:i w:val="false"/>
+          <w:i w:val="false"/>
+          <w:iCs w:val="false"/>
+          <w:lang w:val="en-US" w:eastAsia="zh-CN"/>
+        </w:rPr>
+      </w:pPr>
+      <w:r>
+        <w:rPr>
+          <w:i w:val="false"/>
+          <w:iCs w:val="false"/>
+          <w:lang w:val="en-US" w:eastAsia="zh-CN"/>
+        </w:rPr>
+        <w:t>INSERT INTO song (stranum, sname, aname) VALUES (‘</w:t>
+      </w:r>
+      <w:r>
+        <w:rPr>
+          <w:i w:val="false"/>
+          <w:iCs w:val="false"/>
+          <w:lang w:val="en-US" w:eastAsia="zh-CN"/>
+        </w:rPr>
+        <w:t>3</w:t>
+      </w:r>
+      <w:r>
+        <w:rPr>
+          <w:i w:val="false"/>
+          <w:iCs w:val="false"/>
+          <w:lang w:val="en-US" w:eastAsia="zh-CN"/>
+        </w:rPr>
+        <w:t>’, ‘</w:t>
+      </w:r>
+      <w:r>
+        <w:rPr>
+          <w:i w:val="false"/>
+          <w:iCs w:val="false"/>
+          <w:lang w:val="en-US" w:eastAsia="zh-CN"/>
+        </w:rPr>
+        <w:t>Scarecrow in the Garden</w:t>
+      </w:r>
+      <w:r>
+        <w:rPr>
+          <w:i w:val="false"/>
+          <w:iCs w:val="false"/>
+          <w:lang w:val="en-US" w:eastAsia="zh-CN"/>
+        </w:rPr>
+        <w:t>’, ‘</w:t>
+      </w:r>
+      <w:r>
+        <w:rPr>
+          <w:i w:val="false"/>
+          <w:iCs w:val="false"/>
+          <w:lang w:val="en-US" w:eastAsia="zh-CN"/>
+        </w:rPr>
+        <w:t>From A Room: Volume 2’</w:t>
+      </w:r>
+      <w:r>
+        <w:rPr>
+          <w:i w:val="false"/>
+          <w:iCs w:val="false"/>
+          <w:lang w:val="en-US" w:eastAsia="zh-CN"/>
+        </w:rPr>
+        <w:t>, ‘</w:t>
+      </w:r>
+      <w:r>
+        <w:rPr>
+          <w:i w:val="false"/>
+          <w:iCs w:val="false"/>
+          <w:lang w:val="en-US" w:eastAsia="zh-CN"/>
+        </w:rPr>
+        <w:t>Chris Stapleton</w:t>
+      </w:r>
+      <w:r>
+        <w:rPr>
+          <w:i w:val="false"/>
+          <w:iCs w:val="false"/>
+          <w:lang w:val="en-US" w:eastAsia="zh-CN"/>
+        </w:rPr>
+        <w:t>);</w:t>
+      </w:r>
+    </w:p>
+    <w:p>
+      <w:pPr>
+        <w:pStyle w:val="Normal"/>
+        <w:rPr>
+          <w:i w:val="false"/>
+          <w:i w:val="false"/>
+          <w:iCs w:val="false"/>
+          <w:lang w:val="en-US" w:eastAsia="zh-CN"/>
+        </w:rPr>
+      </w:pPr>
+      <w:r>
+        <w:rPr>
+          <w:i w:val="false"/>
+          <w:iCs w:val="false"/>
+          <w:lang w:val="en-US" w:eastAsia="zh-CN"/>
+        </w:rPr>
+        <w:t>INSERT INTO song (stranum, sname, aname) VALUES (‘</w:t>
+      </w:r>
+      <w:r>
+        <w:rPr>
+          <w:i w:val="false"/>
+          <w:iCs w:val="false"/>
+          <w:lang w:val="en-US" w:eastAsia="zh-CN"/>
+        </w:rPr>
+        <w:t>4</w:t>
+      </w:r>
+      <w:r>
+        <w:rPr>
+          <w:i w:val="false"/>
+          <w:iCs w:val="false"/>
+          <w:lang w:val="en-US" w:eastAsia="zh-CN"/>
+        </w:rPr>
+        <w:t>’, ‘</w:t>
+      </w:r>
+      <w:r>
+        <w:rPr>
+          <w:i w:val="false"/>
+          <w:iCs w:val="false"/>
+          <w:lang w:val="en-US" w:eastAsia="zh-CN"/>
+        </w:rPr>
+        <w:t>Nobody’s Lonely Tonight</w:t>
+      </w:r>
+      <w:r>
+        <w:rPr>
+          <w:i w:val="false"/>
+          <w:iCs w:val="false"/>
+          <w:lang w:val="en-US" w:eastAsia="zh-CN"/>
+        </w:rPr>
+        <w:t>’, ‘</w:t>
+      </w:r>
+      <w:r>
+        <w:rPr>
+          <w:i w:val="false"/>
+          <w:iCs w:val="false"/>
+          <w:lang w:val="en-US" w:eastAsia="zh-CN"/>
+        </w:rPr>
+        <w:t>From A Room: Volume 2’</w:t>
+      </w:r>
+      <w:r>
+        <w:rPr>
+          <w:i w:val="false"/>
+          <w:iCs w:val="false"/>
+          <w:lang w:val="en-US" w:eastAsia="zh-CN"/>
+        </w:rPr>
+        <w:t>, ‘</w:t>
+      </w:r>
+      <w:r>
+        <w:rPr>
+          <w:i w:val="false"/>
+          <w:iCs w:val="false"/>
+          <w:lang w:val="en-US" w:eastAsia="zh-CN"/>
+        </w:rPr>
+        <w:t>Chris Stapleton</w:t>
+      </w:r>
+      <w:r>
+        <w:rPr>
+          <w:i w:val="false"/>
+          <w:iCs w:val="false"/>
+          <w:lang w:val="en-US" w:eastAsia="zh-CN"/>
+        </w:rPr>
+        <w:t>);</w:t>
+      </w:r>
+    </w:p>
+    <w:p>
+      <w:pPr>
+        <w:pStyle w:val="Normal"/>
+        <w:rPr>
+          <w:i w:val="false"/>
+          <w:i w:val="false"/>
+          <w:iCs w:val="false"/>
+          <w:lang w:val="en-US" w:eastAsia="zh-CN"/>
+        </w:rPr>
+      </w:pPr>
+      <w:r>
+        <w:rPr>
+          <w:i w:val="false"/>
+          <w:iCs w:val="false"/>
+          <w:lang w:val="en-US" w:eastAsia="zh-CN"/>
+        </w:rPr>
+        <w:t>INSERT INTO song (stranum, sname, aname) VALUES (‘</w:t>
+      </w:r>
+      <w:r>
+        <w:rPr>
+          <w:i w:val="false"/>
+          <w:iCs w:val="false"/>
+          <w:lang w:val="en-US" w:eastAsia="zh-CN"/>
+        </w:rPr>
+        <w:t>5</w:t>
+      </w:r>
+      <w:r>
+        <w:rPr>
+          <w:i w:val="false"/>
+          <w:iCs w:val="false"/>
+          <w:lang w:val="en-US" w:eastAsia="zh-CN"/>
+        </w:rPr>
+        <w:t>’, ‘</w:t>
+      </w:r>
+      <w:r>
+        <w:rPr>
+          <w:i w:val="false"/>
+          <w:iCs w:val="false"/>
+          <w:lang w:val="en-US" w:eastAsia="zh-CN"/>
+        </w:rPr>
+        <w:t>Tryin’ to Untangle My Mind</w:t>
+      </w:r>
+      <w:r>
+        <w:rPr>
+          <w:i w:val="false"/>
+          <w:iCs w:val="false"/>
+          <w:lang w:val="en-US" w:eastAsia="zh-CN"/>
+        </w:rPr>
+        <w:t>’, ‘</w:t>
+      </w:r>
+      <w:r>
+        <w:rPr>
+          <w:i w:val="false"/>
+          <w:iCs w:val="false"/>
+          <w:lang w:val="en-US" w:eastAsia="zh-CN"/>
+        </w:rPr>
+        <w:t>From A Room: Volume 2’</w:t>
+      </w:r>
+      <w:r>
+        <w:rPr>
+          <w:i w:val="false"/>
+          <w:iCs w:val="false"/>
+          <w:lang w:val="en-US" w:eastAsia="zh-CN"/>
+        </w:rPr>
+        <w:t>, ‘</w:t>
+      </w:r>
+      <w:r>
+        <w:rPr>
+          <w:i w:val="false"/>
+          <w:iCs w:val="false"/>
+          <w:lang w:val="en-US" w:eastAsia="zh-CN"/>
+        </w:rPr>
+        <w:t>Chris Stapleton</w:t>
+      </w:r>
+      <w:r>
+        <w:rPr>
+          <w:i w:val="false"/>
+          <w:iCs w:val="false"/>
+          <w:lang w:val="en-US" w:eastAsia="zh-CN"/>
+        </w:rPr>
+        <w:t>);</w:t>
+      </w:r>
+    </w:p>
+    <w:p>
+      <w:pPr>
+        <w:pStyle w:val="Normal"/>
+        <w:rPr>
+          <w:i w:val="false"/>
+          <w:i w:val="false"/>
+          <w:iCs w:val="false"/>
+          <w:lang w:val="en-US" w:eastAsia="zh-CN"/>
+        </w:rPr>
+      </w:pPr>
+      <w:r>
+        <w:rPr>
+          <w:i w:val="false"/>
+          <w:iCs w:val="false"/>
+          <w:lang w:val="en-US" w:eastAsia="zh-CN"/>
+        </w:rPr>
+        <w:t>INSERT INTO song (stranum, sname, aname) VALUES (‘</w:t>
+      </w:r>
+      <w:r>
+        <w:rPr>
+          <w:i w:val="false"/>
+          <w:iCs w:val="false"/>
+          <w:lang w:val="en-US" w:eastAsia="zh-CN"/>
+        </w:rPr>
+        <w:t>6</w:t>
+      </w:r>
+      <w:r>
+        <w:rPr>
+          <w:i w:val="false"/>
+          <w:iCs w:val="false"/>
+          <w:lang w:val="en-US" w:eastAsia="zh-CN"/>
+        </w:rPr>
+        <w:t>’, ‘</w:t>
+      </w:r>
+      <w:r>
+        <w:rPr>
+          <w:i w:val="false"/>
+          <w:iCs w:val="false"/>
+          <w:lang w:val="en-US" w:eastAsia="zh-CN"/>
+        </w:rPr>
+        <w:t>A Simple Song</w:t>
+      </w:r>
+      <w:r>
+        <w:rPr>
+          <w:i w:val="false"/>
+          <w:iCs w:val="false"/>
+          <w:lang w:val="en-US" w:eastAsia="zh-CN"/>
+        </w:rPr>
+        <w:t>’, ‘</w:t>
+      </w:r>
+      <w:r>
+        <w:rPr>
+          <w:i w:val="false"/>
+          <w:iCs w:val="false"/>
+          <w:lang w:val="en-US" w:eastAsia="zh-CN"/>
+        </w:rPr>
+        <w:t>From A Room: Volume 2’</w:t>
+      </w:r>
+      <w:r>
+        <w:rPr>
+          <w:i w:val="false"/>
+          <w:iCs w:val="false"/>
+          <w:lang w:val="en-US" w:eastAsia="zh-CN"/>
+        </w:rPr>
+        <w:t>, ‘</w:t>
+      </w:r>
+      <w:r>
+        <w:rPr>
+          <w:i w:val="false"/>
+          <w:iCs w:val="false"/>
+          <w:lang w:val="en-US" w:eastAsia="zh-CN"/>
+        </w:rPr>
+        <w:t>Chris Stapleton</w:t>
+      </w:r>
+      <w:r>
+        <w:rPr>
+          <w:i w:val="false"/>
+          <w:iCs w:val="false"/>
+          <w:lang w:val="en-US" w:eastAsia="zh-CN"/>
+        </w:rPr>
+        <w:t>);</w:t>
+      </w:r>
+    </w:p>
+    <w:p>
+      <w:pPr>
+        <w:pStyle w:val="Normal"/>
+        <w:rPr>
+          <w:i w:val="false"/>
+          <w:i w:val="false"/>
+          <w:iCs w:val="false"/>
+          <w:lang w:val="en-US" w:eastAsia="zh-CN"/>
+        </w:rPr>
+      </w:pPr>
+      <w:r>
+        <w:rPr>
+          <w:i w:val="false"/>
+          <w:iCs w:val="false"/>
+          <w:lang w:val="en-US" w:eastAsia="zh-CN"/>
+        </w:rPr>
+        <w:t>INSERT INTO song (stranum, sname, aname) VALUES (‘</w:t>
+      </w:r>
+      <w:r>
+        <w:rPr>
+          <w:i w:val="false"/>
+          <w:iCs w:val="false"/>
+          <w:lang w:val="en-US" w:eastAsia="zh-CN"/>
+        </w:rPr>
+        <w:t>7</w:t>
+      </w:r>
+      <w:r>
+        <w:rPr>
+          <w:i w:val="false"/>
+          <w:iCs w:val="false"/>
+          <w:lang w:val="en-US" w:eastAsia="zh-CN"/>
+        </w:rPr>
+        <w:t>’, ‘</w:t>
+      </w:r>
+      <w:r>
+        <w:rPr>
+          <w:i w:val="false"/>
+          <w:iCs w:val="false"/>
+          <w:lang w:val="en-US" w:eastAsia="zh-CN"/>
+        </w:rPr>
+        <w:t>Midnight Train to Memphis</w:t>
+      </w:r>
+      <w:r>
+        <w:rPr>
+          <w:i w:val="false"/>
+          <w:iCs w:val="false"/>
+          <w:lang w:val="en-US" w:eastAsia="zh-CN"/>
+        </w:rPr>
+        <w:t>’, ‘</w:t>
+      </w:r>
+      <w:r>
+        <w:rPr>
+          <w:i w:val="false"/>
+          <w:iCs w:val="false"/>
+          <w:lang w:val="en-US" w:eastAsia="zh-CN"/>
+        </w:rPr>
+        <w:t>From A Room: Volume 2’</w:t>
+      </w:r>
+      <w:r>
+        <w:rPr>
+          <w:i w:val="false"/>
+          <w:iCs w:val="false"/>
+          <w:lang w:val="en-US" w:eastAsia="zh-CN"/>
+        </w:rPr>
+        <w:t>, ‘</w:t>
+      </w:r>
+      <w:r>
+        <w:rPr>
+          <w:i w:val="false"/>
+          <w:iCs w:val="false"/>
+          <w:lang w:val="en-US" w:eastAsia="zh-CN"/>
+        </w:rPr>
+        <w:t>Chris Stapleton</w:t>
+      </w:r>
+      <w:r>
+        <w:rPr>
+          <w:i w:val="false"/>
+          <w:iCs w:val="false"/>
+          <w:lang w:val="en-US" w:eastAsia="zh-CN"/>
+        </w:rPr>
+        <w:t>);</w:t>
+      </w:r>
+    </w:p>
+    <w:p>
+      <w:pPr>
+        <w:pStyle w:val="Normal"/>
+        <w:rPr>
+          <w:i w:val="false"/>
+          <w:i w:val="false"/>
+          <w:iCs w:val="false"/>
+          <w:lang w:val="en-US" w:eastAsia="zh-CN"/>
+        </w:rPr>
+      </w:pPr>
+      <w:r>
+        <w:rPr>
+          <w:i w:val="false"/>
+          <w:iCs w:val="false"/>
+          <w:lang w:val="en-US" w:eastAsia="zh-CN"/>
+        </w:rPr>
+        <w:t>INSERT INTO song (stranum, sname, aname) VALUES (‘</w:t>
+      </w:r>
+      <w:r>
+        <w:rPr>
+          <w:i w:val="false"/>
+          <w:iCs w:val="false"/>
+          <w:lang w:val="en-US" w:eastAsia="zh-CN"/>
+        </w:rPr>
+        <w:t>8</w:t>
+      </w:r>
+      <w:r>
+        <w:rPr>
+          <w:i w:val="false"/>
+          <w:iCs w:val="false"/>
+          <w:lang w:val="en-US" w:eastAsia="zh-CN"/>
+        </w:rPr>
+        <w:t>’, ‘</w:t>
+      </w:r>
+      <w:r>
+        <w:rPr>
+          <w:i w:val="false"/>
+          <w:iCs w:val="false"/>
+          <w:lang w:val="en-US" w:eastAsia="zh-CN"/>
+        </w:rPr>
+        <w:t>Drunkard’s Prayer</w:t>
+      </w:r>
+      <w:r>
+        <w:rPr>
+          <w:i w:val="false"/>
+          <w:iCs w:val="false"/>
+          <w:lang w:val="en-US" w:eastAsia="zh-CN"/>
+        </w:rPr>
+        <w:t>’, ‘</w:t>
+      </w:r>
+      <w:r>
+        <w:rPr>
+          <w:i w:val="false"/>
+          <w:iCs w:val="false"/>
+          <w:lang w:val="en-US" w:eastAsia="zh-CN"/>
+        </w:rPr>
+        <w:t>From A Room: Volume 2’</w:t>
+      </w:r>
+      <w:r>
+        <w:rPr>
+          <w:i w:val="false"/>
+          <w:iCs w:val="false"/>
+          <w:lang w:val="en-US" w:eastAsia="zh-CN"/>
+        </w:rPr>
+        <w:t>, ‘</w:t>
+      </w:r>
+      <w:r>
+        <w:rPr>
+          <w:i w:val="false"/>
+          <w:iCs w:val="false"/>
+          <w:lang w:val="en-US" w:eastAsia="zh-CN"/>
+        </w:rPr>
+        <w:t>Chris Stapleton</w:t>
+      </w:r>
+      <w:r>
+        <w:rPr>
+          <w:i w:val="false"/>
+          <w:iCs w:val="false"/>
+          <w:lang w:val="en-US" w:eastAsia="zh-CN"/>
+        </w:rPr>
+        <w:t>);</w:t>
+      </w:r>
+    </w:p>
+    <w:p>
+      <w:pPr>
+        <w:pStyle w:val="Normal"/>
+        <w:rPr>
+          <w:i w:val="false"/>
+          <w:i w:val="false"/>
+          <w:iCs w:val="false"/>
+          <w:lang w:val="en-US" w:eastAsia="zh-CN"/>
+        </w:rPr>
+      </w:pPr>
+      <w:r>
+        <w:rPr>
+          <w:i w:val="false"/>
+          <w:iCs w:val="false"/>
+          <w:lang w:val="en-US" w:eastAsia="zh-CN"/>
+        </w:rPr>
+        <w:t>INSERT INTO song (stranum, sname, aname) VALUES (‘</w:t>
+      </w:r>
+      <w:r>
+        <w:rPr>
+          <w:i w:val="false"/>
+          <w:iCs w:val="false"/>
+          <w:lang w:val="en-US" w:eastAsia="zh-CN"/>
+        </w:rPr>
+        <w:t>9</w:t>
+      </w:r>
+      <w:r>
+        <w:rPr>
+          <w:i w:val="false"/>
+          <w:iCs w:val="false"/>
+          <w:lang w:val="en-US" w:eastAsia="zh-CN"/>
+        </w:rPr>
+        <w:t>’, ‘</w:t>
+      </w:r>
+      <w:r>
+        <w:rPr>
+          <w:i w:val="false"/>
+          <w:iCs w:val="false"/>
+          <w:lang w:val="en-US" w:eastAsia="zh-CN"/>
+        </w:rPr>
+        <w:t>Friendship</w:t>
+      </w:r>
+      <w:r>
+        <w:rPr>
+          <w:i w:val="false"/>
+          <w:iCs w:val="false"/>
+          <w:lang w:val="en-US" w:eastAsia="zh-CN"/>
+        </w:rPr>
+        <w:t>’, ‘</w:t>
+      </w:r>
+      <w:r>
+        <w:rPr>
+          <w:i w:val="false"/>
+          <w:iCs w:val="false"/>
+          <w:lang w:val="en-US" w:eastAsia="zh-CN"/>
+        </w:rPr>
+        <w:t>From A Room: Volume 2’</w:t>
+      </w:r>
+      <w:r>
+        <w:rPr>
+          <w:i w:val="false"/>
+          <w:iCs w:val="false"/>
+          <w:lang w:val="en-US" w:eastAsia="zh-CN"/>
+        </w:rPr>
+        <w:t>, ‘</w:t>
+      </w:r>
+      <w:r>
+        <w:rPr>
+          <w:i w:val="false"/>
+          <w:iCs w:val="false"/>
+          <w:lang w:val="en-US" w:eastAsia="zh-CN"/>
+        </w:rPr>
+        <w:t>Chris Stapleton</w:t>
+      </w:r>
+      <w:r>
+        <w:rPr>
+          <w:i w:val="false"/>
+          <w:iCs w:val="false"/>
+          <w:lang w:val="en-US" w:eastAsia="zh-CN"/>
+        </w:rPr>
+        <w:t>);</w:t>
       </w:r>
     </w:p>
     <w:p>

</xml_diff>

<commit_message>
KR06 - 4/10 musician's data completely archived.
</commit_message>
<xml_diff>
--- a/final report.docx
+++ b/final report.docx
@@ -1905,6 +1905,124 @@
           <w:iCs w:val="false"/>
           <w:lang w:val="en-US" w:eastAsia="zh-CN"/>
         </w:rPr>
+        <w:t xml:space="preserve">INSERT INTO album </w:t>
+      </w:r>
+      <w:r>
+        <w:rPr>
+          <w:i w:val="false"/>
+          <w:iCs w:val="false"/>
+          <w:lang w:val="en-US" w:eastAsia="zh-CN"/>
+        </w:rPr>
+        <w:t xml:space="preserve">(abtranum, abname, date, aname) </w:t>
+      </w:r>
+      <w:r>
+        <w:rPr>
+          <w:i w:val="false"/>
+          <w:iCs w:val="false"/>
+          <w:lang w:val="en-US" w:eastAsia="zh-CN"/>
+        </w:rPr>
+        <w:t>VALUES (‘</w:t>
+      </w:r>
+      <w:r>
+        <w:rPr>
+          <w:i w:val="false"/>
+          <w:iCs w:val="false"/>
+          <w:lang w:val="en-US" w:eastAsia="zh-CN"/>
+        </w:rPr>
+        <w:t>The Tree of Frogiveness</w:t>
+      </w:r>
+      <w:r>
+        <w:rPr>
+          <w:i w:val="false"/>
+          <w:iCs w:val="false"/>
+          <w:lang w:val="en-US" w:eastAsia="zh-CN"/>
+        </w:rPr>
+        <w:t>’, ‘</w:t>
+      </w:r>
+      <w:r>
+        <w:rPr>
+          <w:i w:val="false"/>
+          <w:iCs w:val="false"/>
+          <w:lang w:val="en-US" w:eastAsia="zh-CN"/>
+        </w:rPr>
+        <w:t>0000007’, ‘2018-08-13’, ‘John Prine’);</w:t>
+      </w:r>
+    </w:p>
+    <w:p>
+      <w:pPr>
+        <w:pStyle w:val="Normal"/>
+        <w:rPr>
+          <w:i w:val="false"/>
+          <w:i w:val="false"/>
+          <w:iCs w:val="false"/>
+          <w:lang w:val="en-US" w:eastAsia="zh-CN"/>
+        </w:rPr>
+      </w:pPr>
+      <w:r>
+        <w:rPr>
+          <w:i w:val="false"/>
+          <w:iCs w:val="false"/>
+          <w:lang w:val="en-US" w:eastAsia="zh-CN"/>
+        </w:rPr>
+        <w:t xml:space="preserve">INSERT INTO album </w:t>
+      </w:r>
+      <w:r>
+        <w:rPr>
+          <w:i w:val="false"/>
+          <w:iCs w:val="false"/>
+          <w:lang w:val="en-US" w:eastAsia="zh-CN"/>
+        </w:rPr>
+        <w:t xml:space="preserve">(abtranum, abname, date, aname) </w:t>
+      </w:r>
+      <w:r>
+        <w:rPr>
+          <w:i w:val="false"/>
+          <w:iCs w:val="false"/>
+          <w:lang w:val="en-US" w:eastAsia="zh-CN"/>
+        </w:rPr>
+        <w:t>VALUES (‘</w:t>
+      </w:r>
+      <w:r>
+        <w:rPr>
+          <w:i w:val="false"/>
+          <w:iCs w:val="false"/>
+          <w:lang w:val="en-US" w:eastAsia="zh-CN"/>
+        </w:rPr>
+        <w:t>Fair and Square</w:t>
+      </w:r>
+      <w:r>
+        <w:rPr>
+          <w:i w:val="false"/>
+          <w:iCs w:val="false"/>
+          <w:lang w:val="en-US" w:eastAsia="zh-CN"/>
+        </w:rPr>
+        <w:t>’, ‘</w:t>
+      </w:r>
+      <w:r>
+        <w:rPr>
+          <w:i w:val="false"/>
+          <w:iCs w:val="false"/>
+          <w:lang w:val="en-US" w:eastAsia="zh-CN"/>
+        </w:rPr>
+        <w:t>0000008’, ‘2006-05-26’, ‘John Prine’);</w:t>
+      </w:r>
+    </w:p>
+    <w:p>
+      <w:pPr>
+        <w:pStyle w:val="Normal"/>
+        <w:rPr>
+          <w:i w:val="false"/>
+          <w:i w:val="false"/>
+          <w:iCs w:val="false"/>
+          <w:lang w:val="en-US" w:eastAsia="zh-CN"/>
+        </w:rPr>
+      </w:pPr>
+      <w:r>
+        <w:rPr>
+          <w:i w:val="false"/>
+          <w:iCs w:val="false"/>
+          <w:lang w:val="en-US" w:eastAsia="zh-CN"/>
+        </w:rPr>
       </w:r>
     </w:p>
     <w:p>
@@ -7278,6 +7396,2034 @@
           <w:lang w:val="en-US" w:eastAsia="zh-CN"/>
         </w:rPr>
         <w:t>Chris Stapleton</w:t>
+      </w:r>
+      <w:r>
+        <w:rPr>
+          <w:i w:val="false"/>
+          <w:iCs w:val="false"/>
+          <w:lang w:val="en-US" w:eastAsia="zh-CN"/>
+        </w:rPr>
+        <w:t>);</w:t>
+      </w:r>
+    </w:p>
+    <w:p>
+      <w:pPr>
+        <w:pStyle w:val="Normal"/>
+        <w:rPr>
+          <w:i w:val="false"/>
+          <w:i w:val="false"/>
+          <w:iCs w:val="false"/>
+          <w:lang w:val="en-US" w:eastAsia="zh-CN"/>
+        </w:rPr>
+      </w:pPr>
+      <w:r>
+        <w:rPr>
+          <w:i w:val="false"/>
+          <w:iCs w:val="false"/>
+          <w:lang w:val="en-US" w:eastAsia="zh-CN"/>
+        </w:rPr>
+      </w:r>
+    </w:p>
+    <w:p>
+      <w:pPr>
+        <w:pStyle w:val="Normal"/>
+        <w:rPr>
+          <w:i w:val="false"/>
+          <w:i w:val="false"/>
+          <w:iCs w:val="false"/>
+          <w:lang w:val="en-US" w:eastAsia="zh-CN"/>
+        </w:rPr>
+      </w:pPr>
+      <w:r>
+        <w:rPr>
+          <w:i w:val="false"/>
+          <w:iCs w:val="false"/>
+          <w:lang w:val="en-US" w:eastAsia="zh-CN"/>
+        </w:rPr>
+        <w:t>INSERT INTO song (stranum, sname, aname) VALUES (‘</w:t>
+      </w:r>
+      <w:r>
+        <w:rPr>
+          <w:i w:val="false"/>
+          <w:iCs w:val="false"/>
+          <w:lang w:val="en-US" w:eastAsia="zh-CN"/>
+        </w:rPr>
+        <w:t>1</w:t>
+      </w:r>
+      <w:r>
+        <w:rPr>
+          <w:i w:val="false"/>
+          <w:iCs w:val="false"/>
+          <w:lang w:val="en-US" w:eastAsia="zh-CN"/>
+        </w:rPr>
+        <w:t>’, ‘</w:t>
+      </w:r>
+      <w:r>
+        <w:rPr>
+          <w:i w:val="false"/>
+          <w:iCs w:val="false"/>
+          <w:lang w:val="en-US" w:eastAsia="zh-CN"/>
+        </w:rPr>
+        <w:t>Knockin’ on Your Screen Door</w:t>
+      </w:r>
+      <w:r>
+        <w:rPr>
+          <w:i w:val="false"/>
+          <w:iCs w:val="false"/>
+          <w:lang w:val="en-US" w:eastAsia="zh-CN"/>
+        </w:rPr>
+        <w:t>’, ‘</w:t>
+      </w:r>
+      <w:r>
+        <w:rPr>
+          <w:i w:val="false"/>
+          <w:iCs w:val="false"/>
+          <w:lang w:val="en-US" w:eastAsia="zh-CN"/>
+        </w:rPr>
+        <w:t>The Tree of Forgiveness</w:t>
+      </w:r>
+      <w:r>
+        <w:rPr>
+          <w:i w:val="false"/>
+          <w:iCs w:val="false"/>
+          <w:lang w:val="en-US" w:eastAsia="zh-CN"/>
+        </w:rPr>
+        <w:t>’, ‘</w:t>
+      </w:r>
+      <w:r>
+        <w:rPr>
+          <w:i w:val="false"/>
+          <w:iCs w:val="false"/>
+          <w:lang w:val="en-US" w:eastAsia="zh-CN"/>
+        </w:rPr>
+        <w:t>John Prine</w:t>
+      </w:r>
+      <w:r>
+        <w:rPr>
+          <w:i w:val="false"/>
+          <w:iCs w:val="false"/>
+          <w:lang w:val="en-US" w:eastAsia="zh-CN"/>
+        </w:rPr>
+        <w:t>);</w:t>
+      </w:r>
+    </w:p>
+    <w:p>
+      <w:pPr>
+        <w:pStyle w:val="Normal"/>
+        <w:rPr>
+          <w:i w:val="false"/>
+          <w:i w:val="false"/>
+          <w:iCs w:val="false"/>
+          <w:lang w:val="en-US" w:eastAsia="zh-CN"/>
+        </w:rPr>
+      </w:pPr>
+      <w:r>
+        <w:rPr>
+          <w:i w:val="false"/>
+          <w:iCs w:val="false"/>
+          <w:lang w:val="en-US" w:eastAsia="zh-CN"/>
+        </w:rPr>
+        <w:t>INSERT INTO song (stranum, sname, aname) VALUES (‘</w:t>
+      </w:r>
+      <w:r>
+        <w:rPr>
+          <w:i w:val="false"/>
+          <w:iCs w:val="false"/>
+          <w:lang w:val="en-US" w:eastAsia="zh-CN"/>
+        </w:rPr>
+        <w:t>2</w:t>
+      </w:r>
+      <w:r>
+        <w:rPr>
+          <w:i w:val="false"/>
+          <w:iCs w:val="false"/>
+          <w:lang w:val="en-US" w:eastAsia="zh-CN"/>
+        </w:rPr>
+        <w:t>’, ‘</w:t>
+      </w:r>
+      <w:r>
+        <w:rPr>
+          <w:i w:val="false"/>
+          <w:iCs w:val="false"/>
+          <w:lang w:val="en-US" w:eastAsia="zh-CN"/>
+        </w:rPr>
+        <w:t>I Have Mey My Love Today</w:t>
+      </w:r>
+      <w:r>
+        <w:rPr>
+          <w:i w:val="false"/>
+          <w:iCs w:val="false"/>
+          <w:lang w:val="en-US" w:eastAsia="zh-CN"/>
+        </w:rPr>
+        <w:t>’, ‘</w:t>
+      </w:r>
+      <w:r>
+        <w:rPr>
+          <w:i w:val="false"/>
+          <w:iCs w:val="false"/>
+          <w:lang w:val="en-US" w:eastAsia="zh-CN"/>
+        </w:rPr>
+        <w:t>The Tree of Forgiveness</w:t>
+      </w:r>
+      <w:r>
+        <w:rPr>
+          <w:i w:val="false"/>
+          <w:iCs w:val="false"/>
+          <w:lang w:val="en-US" w:eastAsia="zh-CN"/>
+        </w:rPr>
+        <w:t>’, ‘</w:t>
+      </w:r>
+      <w:r>
+        <w:rPr>
+          <w:i w:val="false"/>
+          <w:iCs w:val="false"/>
+          <w:lang w:val="en-US" w:eastAsia="zh-CN"/>
+        </w:rPr>
+        <w:t>John Prine</w:t>
+      </w:r>
+      <w:r>
+        <w:rPr>
+          <w:i w:val="false"/>
+          <w:iCs w:val="false"/>
+          <w:lang w:val="en-US" w:eastAsia="zh-CN"/>
+        </w:rPr>
+        <w:t>);</w:t>
+      </w:r>
+    </w:p>
+    <w:p>
+      <w:pPr>
+        <w:pStyle w:val="Normal"/>
+        <w:rPr>
+          <w:i w:val="false"/>
+          <w:i w:val="false"/>
+          <w:iCs w:val="false"/>
+          <w:lang w:val="en-US" w:eastAsia="zh-CN"/>
+        </w:rPr>
+      </w:pPr>
+      <w:r>
+        <w:rPr>
+          <w:i w:val="false"/>
+          <w:iCs w:val="false"/>
+          <w:lang w:val="en-US" w:eastAsia="zh-CN"/>
+        </w:rPr>
+        <w:t>INSERT INTO song (stranum, sname, aname) VALUES (‘</w:t>
+      </w:r>
+      <w:r>
+        <w:rPr>
+          <w:i w:val="false"/>
+          <w:iCs w:val="false"/>
+          <w:lang w:val="en-US" w:eastAsia="zh-CN"/>
+        </w:rPr>
+        <w:t>3</w:t>
+      </w:r>
+      <w:r>
+        <w:rPr>
+          <w:i w:val="false"/>
+          <w:iCs w:val="false"/>
+          <w:lang w:val="en-US" w:eastAsia="zh-CN"/>
+        </w:rPr>
+        <w:t>’, ‘</w:t>
+      </w:r>
+      <w:r>
+        <w:rPr>
+          <w:i w:val="false"/>
+          <w:iCs w:val="false"/>
+          <w:lang w:val="en-US" w:eastAsia="zh-CN"/>
+        </w:rPr>
+        <w:t>Egg &amp; Daughter Nite</w:t>
+      </w:r>
+      <w:r>
+        <w:rPr>
+          <w:i w:val="false"/>
+          <w:iCs w:val="false"/>
+          <w:lang w:val="en-US" w:eastAsia="zh-CN"/>
+        </w:rPr>
+        <w:t>’, ‘</w:t>
+      </w:r>
+      <w:r>
+        <w:rPr>
+          <w:i w:val="false"/>
+          <w:iCs w:val="false"/>
+          <w:lang w:val="en-US" w:eastAsia="zh-CN"/>
+        </w:rPr>
+        <w:t>The Tree of Forgiveness</w:t>
+      </w:r>
+      <w:r>
+        <w:rPr>
+          <w:i w:val="false"/>
+          <w:iCs w:val="false"/>
+          <w:lang w:val="en-US" w:eastAsia="zh-CN"/>
+        </w:rPr>
+        <w:t>’, ‘</w:t>
+      </w:r>
+      <w:r>
+        <w:rPr>
+          <w:i w:val="false"/>
+          <w:iCs w:val="false"/>
+          <w:lang w:val="en-US" w:eastAsia="zh-CN"/>
+        </w:rPr>
+        <w:t>John Prine</w:t>
+      </w:r>
+      <w:r>
+        <w:rPr>
+          <w:i w:val="false"/>
+          <w:iCs w:val="false"/>
+          <w:lang w:val="en-US" w:eastAsia="zh-CN"/>
+        </w:rPr>
+        <w:t>);</w:t>
+      </w:r>
+    </w:p>
+    <w:p>
+      <w:pPr>
+        <w:pStyle w:val="Normal"/>
+        <w:rPr>
+          <w:i w:val="false"/>
+          <w:i w:val="false"/>
+          <w:iCs w:val="false"/>
+          <w:lang w:val="en-US" w:eastAsia="zh-CN"/>
+        </w:rPr>
+      </w:pPr>
+      <w:r>
+        <w:rPr>
+          <w:i w:val="false"/>
+          <w:iCs w:val="false"/>
+          <w:lang w:val="en-US" w:eastAsia="zh-CN"/>
+        </w:rPr>
+        <w:t>INSERT INTO song (stranum, sname, aname) VALUES (‘</w:t>
+      </w:r>
+      <w:r>
+        <w:rPr>
+          <w:i w:val="false"/>
+          <w:iCs w:val="false"/>
+          <w:lang w:val="en-US" w:eastAsia="zh-CN"/>
+        </w:rPr>
+        <w:t>4</w:t>
+      </w:r>
+      <w:r>
+        <w:rPr>
+          <w:i w:val="false"/>
+          <w:iCs w:val="false"/>
+          <w:lang w:val="en-US" w:eastAsia="zh-CN"/>
+        </w:rPr>
+        <w:t>’, ‘</w:t>
+      </w:r>
+      <w:r>
+        <w:rPr>
+          <w:i w:val="false"/>
+          <w:iCs w:val="false"/>
+          <w:lang w:val="en-US" w:eastAsia="zh-CN"/>
+        </w:rPr>
+        <w:t>Summer’s End</w:t>
+      </w:r>
+      <w:r>
+        <w:rPr>
+          <w:i w:val="false"/>
+          <w:iCs w:val="false"/>
+          <w:lang w:val="en-US" w:eastAsia="zh-CN"/>
+        </w:rPr>
+        <w:t>’, ‘</w:t>
+      </w:r>
+      <w:r>
+        <w:rPr>
+          <w:i w:val="false"/>
+          <w:iCs w:val="false"/>
+          <w:lang w:val="en-US" w:eastAsia="zh-CN"/>
+        </w:rPr>
+        <w:t>The Tree of Forgiveness</w:t>
+      </w:r>
+      <w:r>
+        <w:rPr>
+          <w:i w:val="false"/>
+          <w:iCs w:val="false"/>
+          <w:lang w:val="en-US" w:eastAsia="zh-CN"/>
+        </w:rPr>
+        <w:t>’, ‘</w:t>
+      </w:r>
+      <w:r>
+        <w:rPr>
+          <w:i w:val="false"/>
+          <w:iCs w:val="false"/>
+          <w:lang w:val="en-US" w:eastAsia="zh-CN"/>
+        </w:rPr>
+        <w:t>John Prine</w:t>
+      </w:r>
+      <w:r>
+        <w:rPr>
+          <w:i w:val="false"/>
+          <w:iCs w:val="false"/>
+          <w:lang w:val="en-US" w:eastAsia="zh-CN"/>
+        </w:rPr>
+        <w:t>);</w:t>
+      </w:r>
+    </w:p>
+    <w:p>
+      <w:pPr>
+        <w:pStyle w:val="Normal"/>
+        <w:rPr>
+          <w:i w:val="false"/>
+          <w:i w:val="false"/>
+          <w:iCs w:val="false"/>
+          <w:lang w:val="en-US" w:eastAsia="zh-CN"/>
+        </w:rPr>
+      </w:pPr>
+      <w:r>
+        <w:rPr>
+          <w:i w:val="false"/>
+          <w:iCs w:val="false"/>
+          <w:lang w:val="en-US" w:eastAsia="zh-CN"/>
+        </w:rPr>
+        <w:t>INSERT INTO song (stranum, sname, aname) VALUES (‘</w:t>
+      </w:r>
+      <w:r>
+        <w:rPr>
+          <w:i w:val="false"/>
+          <w:iCs w:val="false"/>
+          <w:lang w:val="en-US" w:eastAsia="zh-CN"/>
+        </w:rPr>
+        <w:t>5</w:t>
+      </w:r>
+      <w:r>
+        <w:rPr>
+          <w:i w:val="false"/>
+          <w:iCs w:val="false"/>
+          <w:lang w:val="en-US" w:eastAsia="zh-CN"/>
+        </w:rPr>
+        <w:t>’, ‘</w:t>
+      </w:r>
+      <w:r>
+        <w:rPr>
+          <w:i w:val="false"/>
+          <w:iCs w:val="false"/>
+          <w:lang w:val="en-US" w:eastAsia="zh-CN"/>
+        </w:rPr>
+        <w:t>Caravan of Fools</w:t>
+      </w:r>
+      <w:r>
+        <w:rPr>
+          <w:i w:val="false"/>
+          <w:iCs w:val="false"/>
+          <w:lang w:val="en-US" w:eastAsia="zh-CN"/>
+        </w:rPr>
+        <w:t>’, ‘</w:t>
+      </w:r>
+      <w:r>
+        <w:rPr>
+          <w:i w:val="false"/>
+          <w:iCs w:val="false"/>
+          <w:lang w:val="en-US" w:eastAsia="zh-CN"/>
+        </w:rPr>
+        <w:t>The Tree of Forgiveness</w:t>
+      </w:r>
+      <w:r>
+        <w:rPr>
+          <w:i w:val="false"/>
+          <w:iCs w:val="false"/>
+          <w:lang w:val="en-US" w:eastAsia="zh-CN"/>
+        </w:rPr>
+        <w:t>’, ‘</w:t>
+      </w:r>
+      <w:r>
+        <w:rPr>
+          <w:i w:val="false"/>
+          <w:iCs w:val="false"/>
+          <w:lang w:val="en-US" w:eastAsia="zh-CN"/>
+        </w:rPr>
+        <w:t>John Prine</w:t>
+      </w:r>
+      <w:r>
+        <w:rPr>
+          <w:i w:val="false"/>
+          <w:iCs w:val="false"/>
+          <w:lang w:val="en-US" w:eastAsia="zh-CN"/>
+        </w:rPr>
+        <w:t>);</w:t>
+      </w:r>
+    </w:p>
+    <w:p>
+      <w:pPr>
+        <w:pStyle w:val="Normal"/>
+        <w:rPr>
+          <w:i w:val="false"/>
+          <w:i w:val="false"/>
+          <w:iCs w:val="false"/>
+          <w:lang w:val="en-US" w:eastAsia="zh-CN"/>
+        </w:rPr>
+      </w:pPr>
+      <w:r>
+        <w:rPr>
+          <w:i w:val="false"/>
+          <w:iCs w:val="false"/>
+          <w:lang w:val="en-US" w:eastAsia="zh-CN"/>
+        </w:rPr>
+        <w:t>INSERT INTO song (stranum, sname, aname) VALUES (‘</w:t>
+      </w:r>
+      <w:r>
+        <w:rPr>
+          <w:i w:val="false"/>
+          <w:iCs w:val="false"/>
+          <w:lang w:val="en-US" w:eastAsia="zh-CN"/>
+        </w:rPr>
+        <w:t>6</w:t>
+      </w:r>
+      <w:r>
+        <w:rPr>
+          <w:i w:val="false"/>
+          <w:iCs w:val="false"/>
+          <w:lang w:val="en-US" w:eastAsia="zh-CN"/>
+        </w:rPr>
+        <w:t>’, ‘</w:t>
+      </w:r>
+      <w:r>
+        <w:rPr>
+          <w:i w:val="false"/>
+          <w:iCs w:val="false"/>
+          <w:lang w:val="en-US" w:eastAsia="zh-CN"/>
+        </w:rPr>
+        <w:t>Lonesome Friends of Science</w:t>
+      </w:r>
+      <w:r>
+        <w:rPr>
+          <w:i w:val="false"/>
+          <w:iCs w:val="false"/>
+          <w:lang w:val="en-US" w:eastAsia="zh-CN"/>
+        </w:rPr>
+        <w:t>’, ‘</w:t>
+      </w:r>
+      <w:r>
+        <w:rPr>
+          <w:i w:val="false"/>
+          <w:iCs w:val="false"/>
+          <w:lang w:val="en-US" w:eastAsia="zh-CN"/>
+        </w:rPr>
+        <w:t>The Tree of Forgiveness</w:t>
+      </w:r>
+      <w:r>
+        <w:rPr>
+          <w:i w:val="false"/>
+          <w:iCs w:val="false"/>
+          <w:lang w:val="en-US" w:eastAsia="zh-CN"/>
+        </w:rPr>
+        <w:t>’, ‘</w:t>
+      </w:r>
+      <w:r>
+        <w:rPr>
+          <w:i w:val="false"/>
+          <w:iCs w:val="false"/>
+          <w:lang w:val="en-US" w:eastAsia="zh-CN"/>
+        </w:rPr>
+        <w:t>John Prine</w:t>
+      </w:r>
+      <w:r>
+        <w:rPr>
+          <w:i w:val="false"/>
+          <w:iCs w:val="false"/>
+          <w:lang w:val="en-US" w:eastAsia="zh-CN"/>
+        </w:rPr>
+        <w:t>);</w:t>
+      </w:r>
+    </w:p>
+    <w:p>
+      <w:pPr>
+        <w:pStyle w:val="Normal"/>
+        <w:rPr>
+          <w:i w:val="false"/>
+          <w:i w:val="false"/>
+          <w:iCs w:val="false"/>
+          <w:lang w:val="en-US" w:eastAsia="zh-CN"/>
+        </w:rPr>
+      </w:pPr>
+      <w:r>
+        <w:rPr>
+          <w:i w:val="false"/>
+          <w:iCs w:val="false"/>
+          <w:lang w:val="en-US" w:eastAsia="zh-CN"/>
+        </w:rPr>
+        <w:t>INSERT INTO song (stranum, sname, aname) VALUES (‘</w:t>
+      </w:r>
+      <w:r>
+        <w:rPr>
+          <w:i w:val="false"/>
+          <w:iCs w:val="false"/>
+          <w:lang w:val="en-US" w:eastAsia="zh-CN"/>
+        </w:rPr>
+        <w:t>7</w:t>
+      </w:r>
+      <w:r>
+        <w:rPr>
+          <w:i w:val="false"/>
+          <w:iCs w:val="false"/>
+          <w:lang w:val="en-US" w:eastAsia="zh-CN"/>
+        </w:rPr>
+        <w:t>’, ‘</w:t>
+      </w:r>
+      <w:r>
+        <w:rPr>
+          <w:i w:val="false"/>
+          <w:iCs w:val="false"/>
+          <w:lang w:val="en-US" w:eastAsia="zh-CN"/>
+        </w:rPr>
+        <w:t>No Ordinary Blue</w:t>
+      </w:r>
+      <w:r>
+        <w:rPr>
+          <w:i w:val="false"/>
+          <w:iCs w:val="false"/>
+          <w:lang w:val="en-US" w:eastAsia="zh-CN"/>
+        </w:rPr>
+        <w:t>’, ‘</w:t>
+      </w:r>
+      <w:r>
+        <w:rPr>
+          <w:i w:val="false"/>
+          <w:iCs w:val="false"/>
+          <w:lang w:val="en-US" w:eastAsia="zh-CN"/>
+        </w:rPr>
+        <w:t>The Tree of Forgiveness</w:t>
+      </w:r>
+      <w:r>
+        <w:rPr>
+          <w:i w:val="false"/>
+          <w:iCs w:val="false"/>
+          <w:lang w:val="en-US" w:eastAsia="zh-CN"/>
+        </w:rPr>
+        <w:t>’, ‘</w:t>
+      </w:r>
+      <w:r>
+        <w:rPr>
+          <w:i w:val="false"/>
+          <w:iCs w:val="false"/>
+          <w:lang w:val="en-US" w:eastAsia="zh-CN"/>
+        </w:rPr>
+        <w:t>John Prine</w:t>
+      </w:r>
+      <w:r>
+        <w:rPr>
+          <w:i w:val="false"/>
+          <w:iCs w:val="false"/>
+          <w:lang w:val="en-US" w:eastAsia="zh-CN"/>
+        </w:rPr>
+        <w:t>);</w:t>
+      </w:r>
+    </w:p>
+    <w:p>
+      <w:pPr>
+        <w:pStyle w:val="Normal"/>
+        <w:rPr>
+          <w:i w:val="false"/>
+          <w:i w:val="false"/>
+          <w:iCs w:val="false"/>
+          <w:lang w:val="en-US" w:eastAsia="zh-CN"/>
+        </w:rPr>
+      </w:pPr>
+      <w:r>
+        <w:rPr>
+          <w:i w:val="false"/>
+          <w:iCs w:val="false"/>
+          <w:lang w:val="en-US" w:eastAsia="zh-CN"/>
+        </w:rPr>
+        <w:t>INSERT INTO song (stranum, sname, aname) VALUES (‘</w:t>
+      </w:r>
+      <w:r>
+        <w:rPr>
+          <w:i w:val="false"/>
+          <w:iCs w:val="false"/>
+          <w:lang w:val="en-US" w:eastAsia="zh-CN"/>
+        </w:rPr>
+        <w:t>8</w:t>
+      </w:r>
+      <w:r>
+        <w:rPr>
+          <w:i w:val="false"/>
+          <w:iCs w:val="false"/>
+          <w:lang w:val="en-US" w:eastAsia="zh-CN"/>
+        </w:rPr>
+        <w:t>’, ‘</w:t>
+      </w:r>
+      <w:r>
+        <w:rPr>
+          <w:i w:val="false"/>
+          <w:iCs w:val="false"/>
+          <w:lang w:val="en-US" w:eastAsia="zh-CN"/>
+        </w:rPr>
+        <w:t>Boundless Love</w:t>
+      </w:r>
+      <w:r>
+        <w:rPr>
+          <w:i w:val="false"/>
+          <w:iCs w:val="false"/>
+          <w:lang w:val="en-US" w:eastAsia="zh-CN"/>
+        </w:rPr>
+        <w:t>’, ‘</w:t>
+      </w:r>
+      <w:r>
+        <w:rPr>
+          <w:i w:val="false"/>
+          <w:iCs w:val="false"/>
+          <w:lang w:val="en-US" w:eastAsia="zh-CN"/>
+        </w:rPr>
+        <w:t>The Tree of Forgiveness</w:t>
+      </w:r>
+      <w:r>
+        <w:rPr>
+          <w:i w:val="false"/>
+          <w:iCs w:val="false"/>
+          <w:lang w:val="en-US" w:eastAsia="zh-CN"/>
+        </w:rPr>
+        <w:t>’, ‘</w:t>
+      </w:r>
+      <w:r>
+        <w:rPr>
+          <w:i w:val="false"/>
+          <w:iCs w:val="false"/>
+          <w:lang w:val="en-US" w:eastAsia="zh-CN"/>
+        </w:rPr>
+        <w:t>John Prine</w:t>
+      </w:r>
+      <w:r>
+        <w:rPr>
+          <w:i w:val="false"/>
+          <w:iCs w:val="false"/>
+          <w:lang w:val="en-US" w:eastAsia="zh-CN"/>
+        </w:rPr>
+        <w:t>);</w:t>
+      </w:r>
+    </w:p>
+    <w:p>
+      <w:pPr>
+        <w:pStyle w:val="Normal"/>
+        <w:rPr>
+          <w:i w:val="false"/>
+          <w:i w:val="false"/>
+          <w:iCs w:val="false"/>
+          <w:lang w:val="en-US" w:eastAsia="zh-CN"/>
+        </w:rPr>
+      </w:pPr>
+      <w:r>
+        <w:rPr>
+          <w:i w:val="false"/>
+          <w:iCs w:val="false"/>
+          <w:lang w:val="en-US" w:eastAsia="zh-CN"/>
+        </w:rPr>
+        <w:t>INSERT INTO song (stranum, sname, aname) VALUES (‘</w:t>
+      </w:r>
+      <w:r>
+        <w:rPr>
+          <w:i w:val="false"/>
+          <w:iCs w:val="false"/>
+          <w:lang w:val="en-US" w:eastAsia="zh-CN"/>
+        </w:rPr>
+        <w:t>9</w:t>
+      </w:r>
+      <w:r>
+        <w:rPr>
+          <w:i w:val="false"/>
+          <w:iCs w:val="false"/>
+          <w:lang w:val="en-US" w:eastAsia="zh-CN"/>
+        </w:rPr>
+        <w:t>’, ‘</w:t>
+      </w:r>
+      <w:r>
+        <w:rPr>
+          <w:i w:val="false"/>
+          <w:iCs w:val="false"/>
+          <w:lang w:val="en-US" w:eastAsia="zh-CN"/>
+        </w:rPr>
+        <w:t>God Only Knows</w:t>
+      </w:r>
+      <w:r>
+        <w:rPr>
+          <w:i w:val="false"/>
+          <w:iCs w:val="false"/>
+          <w:lang w:val="en-US" w:eastAsia="zh-CN"/>
+        </w:rPr>
+        <w:t>’, ‘</w:t>
+      </w:r>
+      <w:r>
+        <w:rPr>
+          <w:i w:val="false"/>
+          <w:iCs w:val="false"/>
+          <w:lang w:val="en-US" w:eastAsia="zh-CN"/>
+        </w:rPr>
+        <w:t>The Tree of Forgiveness</w:t>
+      </w:r>
+      <w:r>
+        <w:rPr>
+          <w:i w:val="false"/>
+          <w:iCs w:val="false"/>
+          <w:lang w:val="en-US" w:eastAsia="zh-CN"/>
+        </w:rPr>
+        <w:t>’, ‘</w:t>
+      </w:r>
+      <w:r>
+        <w:rPr>
+          <w:i w:val="false"/>
+          <w:iCs w:val="false"/>
+          <w:lang w:val="en-US" w:eastAsia="zh-CN"/>
+        </w:rPr>
+        <w:t>John Prine</w:t>
+      </w:r>
+      <w:r>
+        <w:rPr>
+          <w:i w:val="false"/>
+          <w:iCs w:val="false"/>
+          <w:lang w:val="en-US" w:eastAsia="zh-CN"/>
+        </w:rPr>
+        <w:t>);</w:t>
+      </w:r>
+    </w:p>
+    <w:p>
+      <w:pPr>
+        <w:pStyle w:val="Normal"/>
+        <w:rPr>
+          <w:i w:val="false"/>
+          <w:i w:val="false"/>
+          <w:iCs w:val="false"/>
+          <w:lang w:val="en-US" w:eastAsia="zh-CN"/>
+        </w:rPr>
+      </w:pPr>
+      <w:r>
+        <w:rPr>
+          <w:i w:val="false"/>
+          <w:iCs w:val="false"/>
+          <w:lang w:val="en-US" w:eastAsia="zh-CN"/>
+        </w:rPr>
+        <w:t>INSERT INTO song (stranum, sname, aname) VALUES (‘</w:t>
+      </w:r>
+      <w:r>
+        <w:rPr>
+          <w:i w:val="false"/>
+          <w:iCs w:val="false"/>
+          <w:lang w:val="en-US" w:eastAsia="zh-CN"/>
+        </w:rPr>
+        <w:t>10</w:t>
+      </w:r>
+      <w:r>
+        <w:rPr>
+          <w:i w:val="false"/>
+          <w:iCs w:val="false"/>
+          <w:lang w:val="en-US" w:eastAsia="zh-CN"/>
+        </w:rPr>
+        <w:t>’, ‘</w:t>
+      </w:r>
+      <w:r>
+        <w:rPr>
+          <w:i w:val="false"/>
+          <w:iCs w:val="false"/>
+          <w:lang w:val="en-US" w:eastAsia="zh-CN"/>
+        </w:rPr>
+        <w:t>When I Get to Heaven</w:t>
+      </w:r>
+      <w:r>
+        <w:rPr>
+          <w:i w:val="false"/>
+          <w:iCs w:val="false"/>
+          <w:lang w:val="en-US" w:eastAsia="zh-CN"/>
+        </w:rPr>
+        <w:t>’, ‘</w:t>
+      </w:r>
+      <w:r>
+        <w:rPr>
+          <w:i w:val="false"/>
+          <w:iCs w:val="false"/>
+          <w:lang w:val="en-US" w:eastAsia="zh-CN"/>
+        </w:rPr>
+        <w:t>The Tree of Forgiveness</w:t>
+      </w:r>
+      <w:r>
+        <w:rPr>
+          <w:i w:val="false"/>
+          <w:iCs w:val="false"/>
+          <w:lang w:val="en-US" w:eastAsia="zh-CN"/>
+        </w:rPr>
+        <w:t>’, ‘</w:t>
+      </w:r>
+      <w:r>
+        <w:rPr>
+          <w:i w:val="false"/>
+          <w:iCs w:val="false"/>
+          <w:lang w:val="en-US" w:eastAsia="zh-CN"/>
+        </w:rPr>
+        <w:t>John Prine</w:t>
+      </w:r>
+      <w:r>
+        <w:rPr>
+          <w:i w:val="false"/>
+          <w:iCs w:val="false"/>
+          <w:lang w:val="en-US" w:eastAsia="zh-CN"/>
+        </w:rPr>
+        <w:t>);</w:t>
+      </w:r>
+    </w:p>
+    <w:p>
+      <w:pPr>
+        <w:pStyle w:val="Normal"/>
+        <w:rPr>
+          <w:i w:val="false"/>
+          <w:i w:val="false"/>
+          <w:iCs w:val="false"/>
+          <w:lang w:val="en-US" w:eastAsia="zh-CN"/>
+        </w:rPr>
+      </w:pPr>
+      <w:r>
+        <w:rPr>
+          <w:i w:val="false"/>
+          <w:iCs w:val="false"/>
+          <w:lang w:val="en-US" w:eastAsia="zh-CN"/>
+        </w:rPr>
+      </w:r>
+    </w:p>
+    <w:p>
+      <w:pPr>
+        <w:pStyle w:val="Normal"/>
+        <w:rPr>
+          <w:i w:val="false"/>
+          <w:i w:val="false"/>
+          <w:iCs w:val="false"/>
+          <w:lang w:val="en-US" w:eastAsia="zh-CN"/>
+        </w:rPr>
+      </w:pPr>
+      <w:r>
+        <w:rPr>
+          <w:i w:val="false"/>
+          <w:iCs w:val="false"/>
+          <w:lang w:val="en-US" w:eastAsia="zh-CN"/>
+        </w:rPr>
+        <w:t>INSERT INTO song (stranum, sname, aname) VALUES (‘</w:t>
+      </w:r>
+      <w:r>
+        <w:rPr>
+          <w:i w:val="false"/>
+          <w:iCs w:val="false"/>
+          <w:lang w:val="en-US" w:eastAsia="zh-CN"/>
+        </w:rPr>
+        <w:t>1</w:t>
+      </w:r>
+      <w:r>
+        <w:rPr>
+          <w:i w:val="false"/>
+          <w:iCs w:val="false"/>
+          <w:lang w:val="en-US" w:eastAsia="zh-CN"/>
+        </w:rPr>
+        <w:t>’, ‘</w:t>
+      </w:r>
+      <w:r>
+        <w:rPr>
+          <w:i w:val="false"/>
+          <w:iCs w:val="false"/>
+          <w:lang w:val="en-US" w:eastAsia="zh-CN"/>
+        </w:rPr>
+        <w:t>Glory of True Love</w:t>
+      </w:r>
+      <w:r>
+        <w:rPr>
+          <w:i w:val="false"/>
+          <w:iCs w:val="false"/>
+          <w:lang w:val="en-US" w:eastAsia="zh-CN"/>
+        </w:rPr>
+        <w:t>’, ‘</w:t>
+      </w:r>
+      <w:r>
+        <w:rPr>
+          <w:i w:val="false"/>
+          <w:iCs w:val="false"/>
+          <w:lang w:val="en-US" w:eastAsia="zh-CN"/>
+        </w:rPr>
+        <w:t>Fair and Square</w:t>
+      </w:r>
+      <w:r>
+        <w:rPr>
+          <w:i w:val="false"/>
+          <w:iCs w:val="false"/>
+          <w:lang w:val="en-US" w:eastAsia="zh-CN"/>
+        </w:rPr>
+        <w:t>’, ‘</w:t>
+      </w:r>
+      <w:r>
+        <w:rPr>
+          <w:i w:val="false"/>
+          <w:iCs w:val="false"/>
+          <w:lang w:val="en-US" w:eastAsia="zh-CN"/>
+        </w:rPr>
+        <w:t>John Prine</w:t>
+      </w:r>
+      <w:r>
+        <w:rPr>
+          <w:i w:val="false"/>
+          <w:iCs w:val="false"/>
+          <w:lang w:val="en-US" w:eastAsia="zh-CN"/>
+        </w:rPr>
+        <w:t>);</w:t>
+      </w:r>
+    </w:p>
+    <w:p>
+      <w:pPr>
+        <w:pStyle w:val="Normal"/>
+        <w:rPr>
+          <w:i w:val="false"/>
+          <w:i w:val="false"/>
+          <w:iCs w:val="false"/>
+          <w:lang w:val="en-US" w:eastAsia="zh-CN"/>
+        </w:rPr>
+      </w:pPr>
+      <w:r>
+        <w:rPr>
+          <w:i w:val="false"/>
+          <w:iCs w:val="false"/>
+          <w:lang w:val="en-US" w:eastAsia="zh-CN"/>
+        </w:rPr>
+        <w:t>INSERT INTO song (stranum, sname, aname) VALUES (‘</w:t>
+      </w:r>
+      <w:r>
+        <w:rPr>
+          <w:i w:val="false"/>
+          <w:iCs w:val="false"/>
+          <w:lang w:val="en-US" w:eastAsia="zh-CN"/>
+        </w:rPr>
+        <w:t>2</w:t>
+      </w:r>
+      <w:r>
+        <w:rPr>
+          <w:i w:val="false"/>
+          <w:iCs w:val="false"/>
+          <w:lang w:val="en-US" w:eastAsia="zh-CN"/>
+        </w:rPr>
+        <w:t>’, ‘</w:t>
+      </w:r>
+      <w:r>
+        <w:rPr>
+          <w:i w:val="false"/>
+          <w:iCs w:val="false"/>
+          <w:lang w:val="en-US" w:eastAsia="zh-CN"/>
+        </w:rPr>
+        <w:t>Crazy as a Loon</w:t>
+      </w:r>
+      <w:r>
+        <w:rPr>
+          <w:i w:val="false"/>
+          <w:iCs w:val="false"/>
+          <w:lang w:val="en-US" w:eastAsia="zh-CN"/>
+        </w:rPr>
+        <w:t>’, ‘</w:t>
+      </w:r>
+      <w:r>
+        <w:rPr>
+          <w:i w:val="false"/>
+          <w:iCs w:val="false"/>
+          <w:lang w:val="en-US" w:eastAsia="zh-CN"/>
+        </w:rPr>
+        <w:t>Fair and Square</w:t>
+      </w:r>
+      <w:r>
+        <w:rPr>
+          <w:i w:val="false"/>
+          <w:iCs w:val="false"/>
+          <w:lang w:val="en-US" w:eastAsia="zh-CN"/>
+        </w:rPr>
+        <w:t>’, ‘</w:t>
+      </w:r>
+      <w:r>
+        <w:rPr>
+          <w:i w:val="false"/>
+          <w:iCs w:val="false"/>
+          <w:lang w:val="en-US" w:eastAsia="zh-CN"/>
+        </w:rPr>
+        <w:t>John Prine</w:t>
+      </w:r>
+      <w:r>
+        <w:rPr>
+          <w:i w:val="false"/>
+          <w:iCs w:val="false"/>
+          <w:lang w:val="en-US" w:eastAsia="zh-CN"/>
+        </w:rPr>
+        <w:t>);</w:t>
+      </w:r>
+    </w:p>
+    <w:p>
+      <w:pPr>
+        <w:pStyle w:val="Normal"/>
+        <w:rPr>
+          <w:i w:val="false"/>
+          <w:i w:val="false"/>
+          <w:iCs w:val="false"/>
+          <w:lang w:val="en-US" w:eastAsia="zh-CN"/>
+        </w:rPr>
+      </w:pPr>
+      <w:r>
+        <w:rPr>
+          <w:i w:val="false"/>
+          <w:iCs w:val="false"/>
+          <w:lang w:val="en-US" w:eastAsia="zh-CN"/>
+        </w:rPr>
+        <w:t>INSERT INTO song (stranum, sname, aname) VALUES (‘</w:t>
+      </w:r>
+      <w:r>
+        <w:rPr>
+          <w:i w:val="false"/>
+          <w:iCs w:val="false"/>
+          <w:lang w:val="en-US" w:eastAsia="zh-CN"/>
+        </w:rPr>
+        <w:t>3</w:t>
+      </w:r>
+      <w:r>
+        <w:rPr>
+          <w:i w:val="false"/>
+          <w:iCs w:val="false"/>
+          <w:lang w:val="en-US" w:eastAsia="zh-CN"/>
+        </w:rPr>
+        <w:t>’, ‘</w:t>
+      </w:r>
+      <w:r>
+        <w:rPr>
+          <w:i w:val="false"/>
+          <w:iCs w:val="false"/>
+          <w:lang w:val="en-US" w:eastAsia="zh-CN"/>
+        </w:rPr>
+        <w:t>Long Monday</w:t>
+      </w:r>
+      <w:r>
+        <w:rPr>
+          <w:i w:val="false"/>
+          <w:iCs w:val="false"/>
+          <w:lang w:val="en-US" w:eastAsia="zh-CN"/>
+        </w:rPr>
+        <w:t>’, ‘</w:t>
+      </w:r>
+      <w:r>
+        <w:rPr>
+          <w:i w:val="false"/>
+          <w:iCs w:val="false"/>
+          <w:lang w:val="en-US" w:eastAsia="zh-CN"/>
+        </w:rPr>
+        <w:t>Fair and Square</w:t>
+      </w:r>
+      <w:r>
+        <w:rPr>
+          <w:i w:val="false"/>
+          <w:iCs w:val="false"/>
+          <w:lang w:val="en-US" w:eastAsia="zh-CN"/>
+        </w:rPr>
+        <w:t>’, ‘</w:t>
+      </w:r>
+      <w:r>
+        <w:rPr>
+          <w:i w:val="false"/>
+          <w:iCs w:val="false"/>
+          <w:lang w:val="en-US" w:eastAsia="zh-CN"/>
+        </w:rPr>
+        <w:t>John Prine</w:t>
+      </w:r>
+      <w:r>
+        <w:rPr>
+          <w:i w:val="false"/>
+          <w:iCs w:val="false"/>
+          <w:lang w:val="en-US" w:eastAsia="zh-CN"/>
+        </w:rPr>
+        <w:t>);</w:t>
+      </w:r>
+    </w:p>
+    <w:p>
+      <w:pPr>
+        <w:pStyle w:val="Normal"/>
+        <w:rPr>
+          <w:i w:val="false"/>
+          <w:i w:val="false"/>
+          <w:iCs w:val="false"/>
+          <w:lang w:val="en-US" w:eastAsia="zh-CN"/>
+        </w:rPr>
+      </w:pPr>
+      <w:r>
+        <w:rPr>
+          <w:i w:val="false"/>
+          <w:iCs w:val="false"/>
+          <w:lang w:val="en-US" w:eastAsia="zh-CN"/>
+        </w:rPr>
+        <w:t>INSERT INTO song (stranum, sname, aname) VALUES (‘</w:t>
+      </w:r>
+      <w:r>
+        <w:rPr>
+          <w:i w:val="false"/>
+          <w:iCs w:val="false"/>
+          <w:lang w:val="en-US" w:eastAsia="zh-CN"/>
+        </w:rPr>
+        <w:t>4</w:t>
+      </w:r>
+      <w:r>
+        <w:rPr>
+          <w:i w:val="false"/>
+          <w:iCs w:val="false"/>
+          <w:lang w:val="en-US" w:eastAsia="zh-CN"/>
+        </w:rPr>
+        <w:t>’, ‘</w:t>
+      </w:r>
+      <w:r>
+        <w:rPr>
+          <w:i w:val="false"/>
+          <w:iCs w:val="false"/>
+          <w:lang w:val="en-US" w:eastAsia="zh-CN"/>
+        </w:rPr>
+        <w:t>Taking a Walk</w:t>
+      </w:r>
+      <w:r>
+        <w:rPr>
+          <w:i w:val="false"/>
+          <w:iCs w:val="false"/>
+          <w:lang w:val="en-US" w:eastAsia="zh-CN"/>
+        </w:rPr>
+        <w:t>’, ‘</w:t>
+      </w:r>
+      <w:r>
+        <w:rPr>
+          <w:i w:val="false"/>
+          <w:iCs w:val="false"/>
+          <w:lang w:val="en-US" w:eastAsia="zh-CN"/>
+        </w:rPr>
+        <w:t>Fair and Square</w:t>
+      </w:r>
+      <w:r>
+        <w:rPr>
+          <w:i w:val="false"/>
+          <w:iCs w:val="false"/>
+          <w:lang w:val="en-US" w:eastAsia="zh-CN"/>
+        </w:rPr>
+        <w:t>’, ‘</w:t>
+      </w:r>
+      <w:r>
+        <w:rPr>
+          <w:i w:val="false"/>
+          <w:iCs w:val="false"/>
+          <w:lang w:val="en-US" w:eastAsia="zh-CN"/>
+        </w:rPr>
+        <w:t>John Prine</w:t>
+      </w:r>
+      <w:r>
+        <w:rPr>
+          <w:i w:val="false"/>
+          <w:iCs w:val="false"/>
+          <w:lang w:val="en-US" w:eastAsia="zh-CN"/>
+        </w:rPr>
+        <w:t>);</w:t>
+      </w:r>
+    </w:p>
+    <w:p>
+      <w:pPr>
+        <w:pStyle w:val="Normal"/>
+        <w:rPr>
+          <w:i w:val="false"/>
+          <w:i w:val="false"/>
+          <w:iCs w:val="false"/>
+          <w:lang w:val="en-US" w:eastAsia="zh-CN"/>
+        </w:rPr>
+      </w:pPr>
+      <w:r>
+        <w:rPr>
+          <w:i w:val="false"/>
+          <w:iCs w:val="false"/>
+          <w:lang w:val="en-US" w:eastAsia="zh-CN"/>
+        </w:rPr>
+        <w:t>INSERT INTO song (stranum, sname, aname) VALUES (‘</w:t>
+      </w:r>
+      <w:r>
+        <w:rPr>
+          <w:i w:val="false"/>
+          <w:iCs w:val="false"/>
+          <w:lang w:val="en-US" w:eastAsia="zh-CN"/>
+        </w:rPr>
+        <w:t>5</w:t>
+      </w:r>
+      <w:r>
+        <w:rPr>
+          <w:i w:val="false"/>
+          <w:iCs w:val="false"/>
+          <w:lang w:val="en-US" w:eastAsia="zh-CN"/>
+        </w:rPr>
+        <w:t>’, ‘</w:t>
+      </w:r>
+      <w:r>
+        <w:rPr>
+          <w:i w:val="false"/>
+          <w:iCs w:val="false"/>
+          <w:lang w:val="en-US" w:eastAsia="zh-CN"/>
+        </w:rPr>
+        <w:t>Some Humans Ain’t Human</w:t>
+      </w:r>
+      <w:r>
+        <w:rPr>
+          <w:i w:val="false"/>
+          <w:iCs w:val="false"/>
+          <w:lang w:val="en-US" w:eastAsia="zh-CN"/>
+        </w:rPr>
+        <w:t>’, ‘</w:t>
+      </w:r>
+      <w:r>
+        <w:rPr>
+          <w:i w:val="false"/>
+          <w:iCs w:val="false"/>
+          <w:lang w:val="en-US" w:eastAsia="zh-CN"/>
+        </w:rPr>
+        <w:t>Fair and Square</w:t>
+      </w:r>
+      <w:r>
+        <w:rPr>
+          <w:i w:val="false"/>
+          <w:iCs w:val="false"/>
+          <w:lang w:val="en-US" w:eastAsia="zh-CN"/>
+        </w:rPr>
+        <w:t>’, ‘</w:t>
+      </w:r>
+      <w:r>
+        <w:rPr>
+          <w:i w:val="false"/>
+          <w:iCs w:val="false"/>
+          <w:lang w:val="en-US" w:eastAsia="zh-CN"/>
+        </w:rPr>
+        <w:t>John Prine</w:t>
+      </w:r>
+      <w:r>
+        <w:rPr>
+          <w:i w:val="false"/>
+          <w:iCs w:val="false"/>
+          <w:lang w:val="en-US" w:eastAsia="zh-CN"/>
+        </w:rPr>
+        <w:t>);</w:t>
+      </w:r>
+    </w:p>
+    <w:p>
+      <w:pPr>
+        <w:pStyle w:val="Normal"/>
+        <w:rPr>
+          <w:i w:val="false"/>
+          <w:i w:val="false"/>
+          <w:iCs w:val="false"/>
+          <w:lang w:val="en-US" w:eastAsia="zh-CN"/>
+        </w:rPr>
+      </w:pPr>
+      <w:r>
+        <w:rPr>
+          <w:i w:val="false"/>
+          <w:iCs w:val="false"/>
+          <w:lang w:val="en-US" w:eastAsia="zh-CN"/>
+        </w:rPr>
+        <w:t>INSERT INTO song (stranum, sname, aname) VALUES (‘</w:t>
+      </w:r>
+      <w:r>
+        <w:rPr>
+          <w:i w:val="false"/>
+          <w:iCs w:val="false"/>
+          <w:lang w:val="en-US" w:eastAsia="zh-CN"/>
+        </w:rPr>
+        <w:t>6</w:t>
+      </w:r>
+      <w:r>
+        <w:rPr>
+          <w:i w:val="false"/>
+          <w:iCs w:val="false"/>
+          <w:lang w:val="en-US" w:eastAsia="zh-CN"/>
+        </w:rPr>
+        <w:t>’, ‘</w:t>
+      </w:r>
+      <w:r>
+        <w:rPr>
+          <w:i w:val="false"/>
+          <w:iCs w:val="false"/>
+          <w:lang w:val="en-US" w:eastAsia="zh-CN"/>
+        </w:rPr>
+        <w:t>My Darlin’ Hometown</w:t>
+      </w:r>
+      <w:r>
+        <w:rPr>
+          <w:i w:val="false"/>
+          <w:iCs w:val="false"/>
+          <w:lang w:val="en-US" w:eastAsia="zh-CN"/>
+        </w:rPr>
+        <w:t>’, ‘</w:t>
+      </w:r>
+      <w:r>
+        <w:rPr>
+          <w:i w:val="false"/>
+          <w:iCs w:val="false"/>
+          <w:lang w:val="en-US" w:eastAsia="zh-CN"/>
+        </w:rPr>
+        <w:t>Fair and Square</w:t>
+      </w:r>
+      <w:r>
+        <w:rPr>
+          <w:i w:val="false"/>
+          <w:iCs w:val="false"/>
+          <w:lang w:val="en-US" w:eastAsia="zh-CN"/>
+        </w:rPr>
+        <w:t>’, ‘</w:t>
+      </w:r>
+      <w:r>
+        <w:rPr>
+          <w:i w:val="false"/>
+          <w:iCs w:val="false"/>
+          <w:lang w:val="en-US" w:eastAsia="zh-CN"/>
+        </w:rPr>
+        <w:t>John Prine</w:t>
+      </w:r>
+      <w:r>
+        <w:rPr>
+          <w:i w:val="false"/>
+          <w:iCs w:val="false"/>
+          <w:lang w:val="en-US" w:eastAsia="zh-CN"/>
+        </w:rPr>
+        <w:t>);</w:t>
+      </w:r>
+    </w:p>
+    <w:p>
+      <w:pPr>
+        <w:pStyle w:val="Normal"/>
+        <w:rPr>
+          <w:i w:val="false"/>
+          <w:i w:val="false"/>
+          <w:iCs w:val="false"/>
+          <w:lang w:val="en-US" w:eastAsia="zh-CN"/>
+        </w:rPr>
+      </w:pPr>
+      <w:r>
+        <w:rPr>
+          <w:i w:val="false"/>
+          <w:iCs w:val="false"/>
+          <w:lang w:val="en-US" w:eastAsia="zh-CN"/>
+        </w:rPr>
+        <w:t>INSERT INTO song (stranum, sname, aname) VALUES (‘</w:t>
+      </w:r>
+      <w:r>
+        <w:rPr>
+          <w:i w:val="false"/>
+          <w:iCs w:val="false"/>
+          <w:lang w:val="en-US" w:eastAsia="zh-CN"/>
+        </w:rPr>
+        <w:t>7</w:t>
+      </w:r>
+      <w:r>
+        <w:rPr>
+          <w:i w:val="false"/>
+          <w:iCs w:val="false"/>
+          <w:lang w:val="en-US" w:eastAsia="zh-CN"/>
+        </w:rPr>
+        <w:t>’, ‘</w:t>
+      </w:r>
+      <w:r>
+        <w:rPr>
+          <w:i w:val="false"/>
+          <w:iCs w:val="false"/>
+          <w:lang w:val="en-US" w:eastAsia="zh-CN"/>
+        </w:rPr>
+        <w:t>Morning Train</w:t>
+      </w:r>
+      <w:r>
+        <w:rPr>
+          <w:i w:val="false"/>
+          <w:iCs w:val="false"/>
+          <w:lang w:val="en-US" w:eastAsia="zh-CN"/>
+        </w:rPr>
+        <w:t>’, ‘</w:t>
+      </w:r>
+      <w:r>
+        <w:rPr>
+          <w:i w:val="false"/>
+          <w:iCs w:val="false"/>
+          <w:lang w:val="en-US" w:eastAsia="zh-CN"/>
+        </w:rPr>
+        <w:t>Fair and Square</w:t>
+      </w:r>
+      <w:r>
+        <w:rPr>
+          <w:i w:val="false"/>
+          <w:iCs w:val="false"/>
+          <w:lang w:val="en-US" w:eastAsia="zh-CN"/>
+        </w:rPr>
+        <w:t>’, ‘</w:t>
+      </w:r>
+      <w:r>
+        <w:rPr>
+          <w:i w:val="false"/>
+          <w:iCs w:val="false"/>
+          <w:lang w:val="en-US" w:eastAsia="zh-CN"/>
+        </w:rPr>
+        <w:t>John Prine</w:t>
+      </w:r>
+      <w:r>
+        <w:rPr>
+          <w:i w:val="false"/>
+          <w:iCs w:val="false"/>
+          <w:lang w:val="en-US" w:eastAsia="zh-CN"/>
+        </w:rPr>
+        <w:t>);</w:t>
+      </w:r>
+    </w:p>
+    <w:p>
+      <w:pPr>
+        <w:pStyle w:val="Normal"/>
+        <w:rPr>
+          <w:i w:val="false"/>
+          <w:i w:val="false"/>
+          <w:iCs w:val="false"/>
+          <w:lang w:val="en-US" w:eastAsia="zh-CN"/>
+        </w:rPr>
+      </w:pPr>
+      <w:r>
+        <w:rPr>
+          <w:i w:val="false"/>
+          <w:iCs w:val="false"/>
+          <w:lang w:val="en-US" w:eastAsia="zh-CN"/>
+        </w:rPr>
+        <w:t>INSERT INTO song (stranum, sname, aname) VALUES (‘</w:t>
+      </w:r>
+      <w:r>
+        <w:rPr>
+          <w:i w:val="false"/>
+          <w:iCs w:val="false"/>
+          <w:lang w:val="en-US" w:eastAsia="zh-CN"/>
+        </w:rPr>
+        <w:t>8</w:t>
+      </w:r>
+      <w:r>
+        <w:rPr>
+          <w:i w:val="false"/>
+          <w:iCs w:val="false"/>
+          <w:lang w:val="en-US" w:eastAsia="zh-CN"/>
+        </w:rPr>
+        <w:t>’, ‘</w:t>
+      </w:r>
+      <w:r>
+        <w:rPr>
+          <w:i w:val="false"/>
+          <w:iCs w:val="false"/>
+          <w:lang w:val="en-US" w:eastAsia="zh-CN"/>
+        </w:rPr>
+        <w:t>The Moon Is Down</w:t>
+      </w:r>
+      <w:r>
+        <w:rPr>
+          <w:i w:val="false"/>
+          <w:iCs w:val="false"/>
+          <w:lang w:val="en-US" w:eastAsia="zh-CN"/>
+        </w:rPr>
+        <w:t>’, ‘</w:t>
+      </w:r>
+      <w:r>
+        <w:rPr>
+          <w:i w:val="false"/>
+          <w:iCs w:val="false"/>
+          <w:lang w:val="en-US" w:eastAsia="zh-CN"/>
+        </w:rPr>
+        <w:t>Fair and Square</w:t>
+      </w:r>
+      <w:r>
+        <w:rPr>
+          <w:i w:val="false"/>
+          <w:iCs w:val="false"/>
+          <w:lang w:val="en-US" w:eastAsia="zh-CN"/>
+        </w:rPr>
+        <w:t>’, ‘</w:t>
+      </w:r>
+      <w:r>
+        <w:rPr>
+          <w:i w:val="false"/>
+          <w:iCs w:val="false"/>
+          <w:lang w:val="en-US" w:eastAsia="zh-CN"/>
+        </w:rPr>
+        <w:t>John Prine</w:t>
+      </w:r>
+      <w:r>
+        <w:rPr>
+          <w:i w:val="false"/>
+          <w:iCs w:val="false"/>
+          <w:lang w:val="en-US" w:eastAsia="zh-CN"/>
+        </w:rPr>
+        <w:t>);</w:t>
+      </w:r>
+    </w:p>
+    <w:p>
+      <w:pPr>
+        <w:pStyle w:val="Normal"/>
+        <w:rPr>
+          <w:i w:val="false"/>
+          <w:i w:val="false"/>
+          <w:iCs w:val="false"/>
+          <w:lang w:val="en-US" w:eastAsia="zh-CN"/>
+        </w:rPr>
+      </w:pPr>
+      <w:r>
+        <w:rPr>
+          <w:i w:val="false"/>
+          <w:iCs w:val="false"/>
+          <w:lang w:val="en-US" w:eastAsia="zh-CN"/>
+        </w:rPr>
+        <w:t>INSERT INTO song (stranum, sname, aname) VALUES (‘</w:t>
+      </w:r>
+      <w:r>
+        <w:rPr>
+          <w:i w:val="false"/>
+          <w:iCs w:val="false"/>
+          <w:lang w:val="en-US" w:eastAsia="zh-CN"/>
+        </w:rPr>
+        <w:t>9</w:t>
+      </w:r>
+      <w:r>
+        <w:rPr>
+          <w:i w:val="false"/>
+          <w:iCs w:val="false"/>
+          <w:lang w:val="en-US" w:eastAsia="zh-CN"/>
+        </w:rPr>
+        <w:t>’, ‘</w:t>
+      </w:r>
+      <w:r>
+        <w:rPr>
+          <w:i w:val="false"/>
+          <w:iCs w:val="false"/>
+          <w:lang w:val="en-US" w:eastAsia="zh-CN"/>
+        </w:rPr>
+        <w:t>Clay Pigeons</w:t>
+      </w:r>
+      <w:r>
+        <w:rPr>
+          <w:i w:val="false"/>
+          <w:iCs w:val="false"/>
+          <w:lang w:val="en-US" w:eastAsia="zh-CN"/>
+        </w:rPr>
+        <w:t>’, ‘</w:t>
+      </w:r>
+      <w:r>
+        <w:rPr>
+          <w:i w:val="false"/>
+          <w:iCs w:val="false"/>
+          <w:lang w:val="en-US" w:eastAsia="zh-CN"/>
+        </w:rPr>
+        <w:t>Fair and Square</w:t>
+      </w:r>
+      <w:r>
+        <w:rPr>
+          <w:i w:val="false"/>
+          <w:iCs w:val="false"/>
+          <w:lang w:val="en-US" w:eastAsia="zh-CN"/>
+        </w:rPr>
+        <w:t>’, ‘</w:t>
+      </w:r>
+      <w:r>
+        <w:rPr>
+          <w:i w:val="false"/>
+          <w:iCs w:val="false"/>
+          <w:lang w:val="en-US" w:eastAsia="zh-CN"/>
+        </w:rPr>
+        <w:t>John Prine</w:t>
+      </w:r>
+      <w:r>
+        <w:rPr>
+          <w:i w:val="false"/>
+          <w:iCs w:val="false"/>
+          <w:lang w:val="en-US" w:eastAsia="zh-CN"/>
+        </w:rPr>
+        <w:t>);</w:t>
+      </w:r>
+    </w:p>
+    <w:p>
+      <w:pPr>
+        <w:pStyle w:val="Normal"/>
+        <w:rPr>
+          <w:i w:val="false"/>
+          <w:i w:val="false"/>
+          <w:iCs w:val="false"/>
+          <w:lang w:val="en-US" w:eastAsia="zh-CN"/>
+        </w:rPr>
+      </w:pPr>
+      <w:r>
+        <w:rPr>
+          <w:i w:val="false"/>
+          <w:iCs w:val="false"/>
+          <w:lang w:val="en-US" w:eastAsia="zh-CN"/>
+        </w:rPr>
+        <w:t>INSERT INTO song (stranum, sname, aname) VALUES (‘</w:t>
+      </w:r>
+      <w:r>
+        <w:rPr>
+          <w:i w:val="false"/>
+          <w:iCs w:val="false"/>
+          <w:lang w:val="en-US" w:eastAsia="zh-CN"/>
+        </w:rPr>
+        <w:t>10</w:t>
+      </w:r>
+      <w:r>
+        <w:rPr>
+          <w:i w:val="false"/>
+          <w:iCs w:val="false"/>
+          <w:lang w:val="en-US" w:eastAsia="zh-CN"/>
+        </w:rPr>
+        <w:t>’, ‘</w:t>
+      </w:r>
+      <w:r>
+        <w:rPr>
+          <w:i w:val="false"/>
+          <w:iCs w:val="false"/>
+          <w:lang w:val="en-US" w:eastAsia="zh-CN"/>
+        </w:rPr>
+        <w:t>She Is My Everything</w:t>
+      </w:r>
+      <w:r>
+        <w:rPr>
+          <w:i w:val="false"/>
+          <w:iCs w:val="false"/>
+          <w:lang w:val="en-US" w:eastAsia="zh-CN"/>
+        </w:rPr>
+        <w:t>’, ‘</w:t>
+      </w:r>
+      <w:r>
+        <w:rPr>
+          <w:i w:val="false"/>
+          <w:iCs w:val="false"/>
+          <w:lang w:val="en-US" w:eastAsia="zh-CN"/>
+        </w:rPr>
+        <w:t>Fair and Square</w:t>
+      </w:r>
+      <w:r>
+        <w:rPr>
+          <w:i w:val="false"/>
+          <w:iCs w:val="false"/>
+          <w:lang w:val="en-US" w:eastAsia="zh-CN"/>
+        </w:rPr>
+        <w:t>’, ‘</w:t>
+      </w:r>
+      <w:r>
+        <w:rPr>
+          <w:i w:val="false"/>
+          <w:iCs w:val="false"/>
+          <w:lang w:val="en-US" w:eastAsia="zh-CN"/>
+        </w:rPr>
+        <w:t>John Prine</w:t>
+      </w:r>
+      <w:r>
+        <w:rPr>
+          <w:i w:val="false"/>
+          <w:iCs w:val="false"/>
+          <w:lang w:val="en-US" w:eastAsia="zh-CN"/>
+        </w:rPr>
+        <w:t>);</w:t>
+      </w:r>
+    </w:p>
+    <w:p>
+      <w:pPr>
+        <w:pStyle w:val="Normal"/>
+        <w:rPr>
+          <w:i w:val="false"/>
+          <w:i w:val="false"/>
+          <w:iCs w:val="false"/>
+          <w:lang w:val="en-US" w:eastAsia="zh-CN"/>
+        </w:rPr>
+      </w:pPr>
+      <w:r>
+        <w:rPr>
+          <w:i w:val="false"/>
+          <w:iCs w:val="false"/>
+          <w:lang w:val="en-US" w:eastAsia="zh-CN"/>
+        </w:rPr>
+        <w:t>INSERT INTO song (stranum, sname, aname) VALUES (‘</w:t>
+      </w:r>
+      <w:r>
+        <w:rPr>
+          <w:i w:val="false"/>
+          <w:iCs w:val="false"/>
+          <w:lang w:val="en-US" w:eastAsia="zh-CN"/>
+        </w:rPr>
+        <w:t>11</w:t>
+      </w:r>
+      <w:r>
+        <w:rPr>
+          <w:i w:val="false"/>
+          <w:iCs w:val="false"/>
+          <w:lang w:val="en-US" w:eastAsia="zh-CN"/>
+        </w:rPr>
+        <w:t>’, ‘</w:t>
+      </w:r>
+      <w:r>
+        <w:rPr>
+          <w:i w:val="false"/>
+          <w:iCs w:val="false"/>
+          <w:lang w:val="en-US" w:eastAsia="zh-CN"/>
+        </w:rPr>
+        <w:t>I Hate It When That Happens to Me</w:t>
+      </w:r>
+      <w:r>
+        <w:rPr>
+          <w:i w:val="false"/>
+          <w:iCs w:val="false"/>
+          <w:lang w:val="en-US" w:eastAsia="zh-CN"/>
+        </w:rPr>
+        <w:t>’, ‘</w:t>
+      </w:r>
+      <w:r>
+        <w:rPr>
+          <w:i w:val="false"/>
+          <w:iCs w:val="false"/>
+          <w:lang w:val="en-US" w:eastAsia="zh-CN"/>
+        </w:rPr>
+        <w:t>Fair and Square</w:t>
+      </w:r>
+      <w:r>
+        <w:rPr>
+          <w:i w:val="false"/>
+          <w:iCs w:val="false"/>
+          <w:lang w:val="en-US" w:eastAsia="zh-CN"/>
+        </w:rPr>
+        <w:t>’, ‘</w:t>
+      </w:r>
+      <w:r>
+        <w:rPr>
+          <w:i w:val="false"/>
+          <w:iCs w:val="false"/>
+          <w:lang w:val="en-US" w:eastAsia="zh-CN"/>
+        </w:rPr>
+        <w:t>John Prine</w:t>
+      </w:r>
+      <w:r>
+        <w:rPr>
+          <w:i w:val="false"/>
+          <w:iCs w:val="false"/>
+          <w:lang w:val="en-US" w:eastAsia="zh-CN"/>
+        </w:rPr>
+        <w:t>);</w:t>
+      </w:r>
+    </w:p>
+    <w:p>
+      <w:pPr>
+        <w:pStyle w:val="Normal"/>
+        <w:rPr>
+          <w:i w:val="false"/>
+          <w:i w:val="false"/>
+          <w:iCs w:val="false"/>
+          <w:lang w:val="en-US" w:eastAsia="zh-CN"/>
+        </w:rPr>
+      </w:pPr>
+      <w:r>
+        <w:rPr>
+          <w:i w:val="false"/>
+          <w:iCs w:val="false"/>
+          <w:lang w:val="en-US" w:eastAsia="zh-CN"/>
+        </w:rPr>
+        <w:t>INSERT INTO song (stranum, sname, aname) VALUES (‘</w:t>
+      </w:r>
+      <w:r>
+        <w:rPr>
+          <w:i w:val="false"/>
+          <w:iCs w:val="false"/>
+          <w:lang w:val="en-US" w:eastAsia="zh-CN"/>
+        </w:rPr>
+        <w:t>12</w:t>
+      </w:r>
+      <w:r>
+        <w:rPr>
+          <w:i w:val="false"/>
+          <w:iCs w:val="false"/>
+          <w:lang w:val="en-US" w:eastAsia="zh-CN"/>
+        </w:rPr>
+        <w:t>’, ‘</w:t>
+      </w:r>
+      <w:r>
+        <w:rPr>
+          <w:i w:val="false"/>
+          <w:iCs w:val="false"/>
+          <w:lang w:val="en-US" w:eastAsia="zh-CN"/>
+        </w:rPr>
+        <w:t>Bear Creek Blues</w:t>
+      </w:r>
+      <w:r>
+        <w:rPr>
+          <w:i w:val="false"/>
+          <w:iCs w:val="false"/>
+          <w:lang w:val="en-US" w:eastAsia="zh-CN"/>
+        </w:rPr>
+        <w:t>’, ‘</w:t>
+      </w:r>
+      <w:r>
+        <w:rPr>
+          <w:i w:val="false"/>
+          <w:iCs w:val="false"/>
+          <w:lang w:val="en-US" w:eastAsia="zh-CN"/>
+        </w:rPr>
+        <w:t>Fair and Square</w:t>
+      </w:r>
+      <w:r>
+        <w:rPr>
+          <w:i w:val="false"/>
+          <w:iCs w:val="false"/>
+          <w:lang w:val="en-US" w:eastAsia="zh-CN"/>
+        </w:rPr>
+        <w:t>’, ‘</w:t>
+      </w:r>
+      <w:r>
+        <w:rPr>
+          <w:i w:val="false"/>
+          <w:iCs w:val="false"/>
+          <w:lang w:val="en-US" w:eastAsia="zh-CN"/>
+        </w:rPr>
+        <w:t>John Prine</w:t>
+      </w:r>
+      <w:r>
+        <w:rPr>
+          <w:i w:val="false"/>
+          <w:iCs w:val="false"/>
+          <w:lang w:val="en-US" w:eastAsia="zh-CN"/>
+        </w:rPr>
+        <w:t>);</w:t>
+      </w:r>
+    </w:p>
+    <w:p>
+      <w:pPr>
+        <w:pStyle w:val="Normal"/>
+        <w:rPr>
+          <w:i w:val="false"/>
+          <w:i w:val="false"/>
+          <w:iCs w:val="false"/>
+          <w:lang w:val="en-US" w:eastAsia="zh-CN"/>
+        </w:rPr>
+      </w:pPr>
+      <w:r>
+        <w:rPr>
+          <w:i w:val="false"/>
+          <w:iCs w:val="false"/>
+          <w:lang w:val="en-US" w:eastAsia="zh-CN"/>
+        </w:rPr>
+        <w:t>INSERT INTO song (stranum, sname, aname) VALUES (‘</w:t>
+      </w:r>
+      <w:r>
+        <w:rPr>
+          <w:i w:val="false"/>
+          <w:iCs w:val="false"/>
+          <w:lang w:val="en-US" w:eastAsia="zh-CN"/>
+        </w:rPr>
+        <w:t>13</w:t>
+      </w:r>
+      <w:r>
+        <w:rPr>
+          <w:i w:val="false"/>
+          <w:iCs w:val="false"/>
+          <w:lang w:val="en-US" w:eastAsia="zh-CN"/>
+        </w:rPr>
+        <w:t>’, ‘</w:t>
+      </w:r>
+      <w:r>
+        <w:rPr>
+          <w:i w:val="false"/>
+          <w:iCs w:val="false"/>
+          <w:lang w:val="en-US" w:eastAsia="zh-CN"/>
+        </w:rPr>
+        <w:t>Other Side of Town (Live)</w:t>
+      </w:r>
+      <w:r>
+        <w:rPr>
+          <w:i w:val="false"/>
+          <w:iCs w:val="false"/>
+          <w:lang w:val="en-US" w:eastAsia="zh-CN"/>
+        </w:rPr>
+        <w:t>’, ‘</w:t>
+      </w:r>
+      <w:r>
+        <w:rPr>
+          <w:i w:val="false"/>
+          <w:iCs w:val="false"/>
+          <w:lang w:val="en-US" w:eastAsia="zh-CN"/>
+        </w:rPr>
+        <w:t>Fair and Square</w:t>
+      </w:r>
+      <w:r>
+        <w:rPr>
+          <w:i w:val="false"/>
+          <w:iCs w:val="false"/>
+          <w:lang w:val="en-US" w:eastAsia="zh-CN"/>
+        </w:rPr>
+        <w:t>’, ‘</w:t>
+      </w:r>
+      <w:r>
+        <w:rPr>
+          <w:i w:val="false"/>
+          <w:iCs w:val="false"/>
+          <w:lang w:val="en-US" w:eastAsia="zh-CN"/>
+        </w:rPr>
+        <w:t>John Prine</w:t>
+      </w:r>
+      <w:r>
+        <w:rPr>
+          <w:i w:val="false"/>
+          <w:iCs w:val="false"/>
+          <w:lang w:val="en-US" w:eastAsia="zh-CN"/>
+        </w:rPr>
+        <w:t>);</w:t>
+      </w:r>
+    </w:p>
+    <w:p>
+      <w:pPr>
+        <w:pStyle w:val="Normal"/>
+        <w:rPr>
+          <w:i w:val="false"/>
+          <w:i w:val="false"/>
+          <w:iCs w:val="false"/>
+          <w:lang w:val="en-US" w:eastAsia="zh-CN"/>
+        </w:rPr>
+      </w:pPr>
+      <w:r>
+        <w:rPr>
+          <w:i w:val="false"/>
+          <w:iCs w:val="false"/>
+          <w:lang w:val="en-US" w:eastAsia="zh-CN"/>
+        </w:rPr>
+        <w:t>INSERT INTO song (stranum, sname, aname) VALUES (‘</w:t>
+      </w:r>
+      <w:r>
+        <w:rPr>
+          <w:i w:val="false"/>
+          <w:iCs w:val="false"/>
+          <w:lang w:val="en-US" w:eastAsia="zh-CN"/>
+        </w:rPr>
+        <w:t>14</w:t>
+      </w:r>
+      <w:r>
+        <w:rPr>
+          <w:i w:val="false"/>
+          <w:iCs w:val="false"/>
+          <w:lang w:val="en-US" w:eastAsia="zh-CN"/>
+        </w:rPr>
+        <w:t>’, ‘</w:t>
+      </w:r>
+      <w:r>
+        <w:rPr>
+          <w:i w:val="false"/>
+          <w:iCs w:val="false"/>
+          <w:lang w:val="en-US" w:eastAsia="zh-CN"/>
+        </w:rPr>
+        <w:t>Safety Joe</w:t>
+      </w:r>
+      <w:r>
+        <w:rPr>
+          <w:i w:val="false"/>
+          <w:iCs w:val="false"/>
+          <w:lang w:val="en-US" w:eastAsia="zh-CN"/>
+        </w:rPr>
+        <w:t>’, ‘</w:t>
+      </w:r>
+      <w:r>
+        <w:rPr>
+          <w:i w:val="false"/>
+          <w:iCs w:val="false"/>
+          <w:lang w:val="en-US" w:eastAsia="zh-CN"/>
+        </w:rPr>
+        <w:t>Fair and Square</w:t>
+      </w:r>
+      <w:r>
+        <w:rPr>
+          <w:i w:val="false"/>
+          <w:iCs w:val="false"/>
+          <w:lang w:val="en-US" w:eastAsia="zh-CN"/>
+        </w:rPr>
+        <w:t>’, ‘</w:t>
+      </w:r>
+      <w:r>
+        <w:rPr>
+          <w:i w:val="false"/>
+          <w:iCs w:val="false"/>
+          <w:lang w:val="en-US" w:eastAsia="zh-CN"/>
+        </w:rPr>
+        <w:t>John Prine</w:t>
       </w:r>
       <w:r>
         <w:rPr>

</xml_diff>

<commit_message>
KR09 - all musician's data completely archived.
</commit_message>
<xml_diff>
--- a/final report.docx
+++ b/final report.docx
@@ -1300,44 +1300,6 @@
           <w:iCs w:val="false"/>
           <w:lang w:val="en-US" w:eastAsia="zh-CN"/>
         </w:rPr>
-        <w:t>INSERT INTO artist VALUES (‘Stone Temple Pilots’);</w:t>
-      </w:r>
-    </w:p>
-    <w:p>
-      <w:pPr>
-        <w:pStyle w:val="Normal"/>
-        <w:rPr>
-          <w:i w:val="false"/>
-          <w:i w:val="false"/>
-          <w:iCs w:val="false"/>
-          <w:lang w:val="en-US" w:eastAsia="zh-CN"/>
-        </w:rPr>
-      </w:pPr>
-      <w:r>
-        <w:rPr>
-          <w:i w:val="false"/>
-          <w:iCs w:val="false"/>
-          <w:lang w:val="en-US" w:eastAsia="zh-CN"/>
-        </w:rPr>
-        <w:t>INSERT INTO artist VALUES (‘Kane Brown’);</w:t>
-      </w:r>
-    </w:p>
-    <w:p>
-      <w:pPr>
-        <w:pStyle w:val="Normal"/>
-        <w:rPr>
-          <w:i w:val="false"/>
-          <w:i w:val="false"/>
-          <w:iCs w:val="false"/>
-          <w:lang w:val="en-US" w:eastAsia="zh-CN"/>
-        </w:rPr>
-      </w:pPr>
-      <w:r>
-        <w:rPr>
-          <w:i w:val="false"/>
-          <w:iCs w:val="false"/>
-          <w:lang w:val="en-US" w:eastAsia="zh-CN"/>
-        </w:rPr>
       </w:r>
     </w:p>
     <w:p>
@@ -1985,6 +1947,207 @@
           <w:iCs w:val="false"/>
           <w:lang w:val="en-US" w:eastAsia="zh-CN"/>
         </w:rPr>
+        <w:t>I</w:t>
+      </w:r>
+      <w:r>
+        <w:rPr>
+          <w:i w:val="false"/>
+          <w:iCs w:val="false"/>
+          <w:lang w:val="en-US" w:eastAsia="zh-CN"/>
+        </w:rPr>
+        <w:t xml:space="preserve">NSERT INTO album </w:t>
+      </w:r>
+      <w:r>
+        <w:rPr>
+          <w:i w:val="false"/>
+          <w:iCs w:val="false"/>
+          <w:lang w:val="en-US" w:eastAsia="zh-CN"/>
+        </w:rPr>
+        <w:t xml:space="preserve">(abtranum, abname, date, aname) </w:t>
+      </w:r>
+      <w:r>
+        <w:rPr>
+          <w:i w:val="false"/>
+          <w:iCs w:val="false"/>
+          <w:lang w:val="en-US" w:eastAsia="zh-CN"/>
+        </w:rPr>
+        <w:t>VALUES (‘</w:t>
+      </w:r>
+      <w:r>
+        <w:rPr>
+          <w:i w:val="false"/>
+          <w:iCs w:val="false"/>
+          <w:lang w:val="en-US" w:eastAsia="zh-CN"/>
+        </w:rPr>
+        <w:t>Che Magnifico Nome - Single</w:t>
+      </w:r>
+      <w:r>
+        <w:rPr>
+          <w:i w:val="false"/>
+          <w:iCs w:val="false"/>
+          <w:lang w:val="en-US" w:eastAsia="zh-CN"/>
+        </w:rPr>
+        <w:t>’, ‘</w:t>
+      </w:r>
+      <w:r>
+        <w:rPr>
+          <w:i w:val="false"/>
+          <w:iCs w:val="false"/>
+          <w:lang w:val="en-US" w:eastAsia="zh-CN"/>
+        </w:rPr>
+        <w:t>0000011’, ‘2018-04-06’, ‘Hillsong Worship’);</w:t>
+      </w:r>
+    </w:p>
+    <w:p>
+      <w:pPr>
+        <w:pStyle w:val="Normal"/>
+        <w:rPr>
+          <w:i w:val="false"/>
+          <w:i w:val="false"/>
+          <w:iCs w:val="false"/>
+          <w:lang w:val="en-US" w:eastAsia="zh-CN"/>
+        </w:rPr>
+      </w:pPr>
+      <w:r>
+        <w:rPr>
+          <w:i w:val="false"/>
+          <w:iCs w:val="false"/>
+          <w:lang w:val="en-US" w:eastAsia="zh-CN"/>
+        </w:rPr>
+        <w:t>I</w:t>
+      </w:r>
+      <w:r>
+        <w:rPr>
+          <w:i w:val="false"/>
+          <w:iCs w:val="false"/>
+          <w:lang w:val="en-US" w:eastAsia="zh-CN"/>
+        </w:rPr>
+        <w:t xml:space="preserve">NSERT INTO album </w:t>
+      </w:r>
+      <w:r>
+        <w:rPr>
+          <w:i w:val="false"/>
+          <w:iCs w:val="false"/>
+          <w:lang w:val="en-US" w:eastAsia="zh-CN"/>
+        </w:rPr>
+        <w:t xml:space="preserve">(abtranum, abname, date, aname) </w:t>
+      </w:r>
+      <w:r>
+        <w:rPr>
+          <w:i w:val="false"/>
+          <w:iCs w:val="false"/>
+          <w:lang w:val="en-US" w:eastAsia="zh-CN"/>
+        </w:rPr>
+        <w:t>VALUES (‘</w:t>
+      </w:r>
+      <w:r>
+        <w:rPr>
+          <w:i w:val="false"/>
+          <w:iCs w:val="false"/>
+          <w:lang w:val="en-US" w:eastAsia="zh-CN"/>
+        </w:rPr>
+        <w:t>There Is More</w:t>
+      </w:r>
+      <w:r>
+        <w:rPr>
+          <w:i w:val="false"/>
+          <w:iCs w:val="false"/>
+          <w:lang w:val="en-US" w:eastAsia="zh-CN"/>
+        </w:rPr>
+        <w:t>’, ‘</w:t>
+      </w:r>
+      <w:r>
+        <w:rPr>
+          <w:i w:val="false"/>
+          <w:iCs w:val="false"/>
+          <w:lang w:val="en-US" w:eastAsia="zh-CN"/>
+        </w:rPr>
+        <w:t>0000012’, ‘2018-04-06’, ‘Hillsong Worship’);</w:t>
+      </w:r>
+    </w:p>
+    <w:p>
+      <w:pPr>
+        <w:pStyle w:val="Normal"/>
+        <w:rPr>
+          <w:i w:val="false"/>
+          <w:i w:val="false"/>
+          <w:iCs w:val="false"/>
+          <w:lang w:val="en-US" w:eastAsia="zh-CN"/>
+        </w:rPr>
+      </w:pPr>
+      <w:r>
+        <w:rPr>
+          <w:i w:val="false"/>
+          <w:iCs w:val="false"/>
+          <w:lang w:val="en-US" w:eastAsia="zh-CN"/>
+        </w:rPr>
+        <w:t>I</w:t>
+      </w:r>
+      <w:r>
+        <w:rPr>
+          <w:i w:val="false"/>
+          <w:iCs w:val="false"/>
+          <w:lang w:val="en-US" w:eastAsia="zh-CN"/>
+        </w:rPr>
+        <w:t xml:space="preserve">NSERT INTO album </w:t>
+      </w:r>
+      <w:r>
+        <w:rPr>
+          <w:i w:val="false"/>
+          <w:iCs w:val="false"/>
+          <w:lang w:val="en-US" w:eastAsia="zh-CN"/>
+        </w:rPr>
+        <w:t xml:space="preserve">(abtranum, abname, date, aname) </w:t>
+      </w:r>
+      <w:r>
+        <w:rPr>
+          <w:i w:val="false"/>
+          <w:iCs w:val="false"/>
+          <w:lang w:val="en-US" w:eastAsia="zh-CN"/>
+        </w:rPr>
+        <w:t>VALUES (‘</w:t>
+      </w:r>
+      <w:r>
+        <w:rPr>
+          <w:i w:val="false"/>
+          <w:iCs w:val="false"/>
+          <w:lang w:val="en-US" w:eastAsia="zh-CN"/>
+        </w:rPr>
+        <w:t>Evolve</w:t>
+      </w:r>
+      <w:r>
+        <w:rPr>
+          <w:i w:val="false"/>
+          <w:iCs w:val="false"/>
+          <w:lang w:val="en-US" w:eastAsia="zh-CN"/>
+        </w:rPr>
+        <w:t>’, ‘</w:t>
+      </w:r>
+      <w:r>
+        <w:rPr>
+          <w:i w:val="false"/>
+          <w:iCs w:val="false"/>
+          <w:lang w:val="en-US" w:eastAsia="zh-CN"/>
+        </w:rPr>
+        <w:t>0000013’, ‘2017-06-23’, ‘Imagine Dragons’);</w:t>
+      </w:r>
+    </w:p>
+    <w:p>
+      <w:pPr>
+        <w:pStyle w:val="Normal"/>
+        <w:rPr>
+          <w:i w:val="false"/>
+          <w:i w:val="false"/>
+          <w:iCs w:val="false"/>
+          <w:lang w:val="en-US" w:eastAsia="zh-CN"/>
+        </w:rPr>
+      </w:pPr>
+      <w:r>
+        <w:rPr>
+          <w:i w:val="false"/>
+          <w:iCs w:val="false"/>
+          <w:lang w:val="en-US" w:eastAsia="zh-CN"/>
+        </w:rPr>
       </w:r>
     </w:p>
     <w:p>
@@ -10509,6 +10672,2070 @@
           <w:lang w:val="en-US" w:eastAsia="zh-CN"/>
         </w:rPr>
         <w:t>On the Rocks’, ‘Midland’</w:t>
+      </w:r>
+      <w:r>
+        <w:rPr>
+          <w:i w:val="false"/>
+          <w:iCs w:val="false"/>
+          <w:lang w:val="en-US" w:eastAsia="zh-CN"/>
+        </w:rPr>
+        <w:t>);</w:t>
+      </w:r>
+    </w:p>
+    <w:p>
+      <w:pPr>
+        <w:pStyle w:val="Normal"/>
+        <w:rPr>
+          <w:i w:val="false"/>
+          <w:i w:val="false"/>
+          <w:iCs w:val="false"/>
+          <w:lang w:val="en-US" w:eastAsia="zh-CN"/>
+        </w:rPr>
+      </w:pPr>
+      <w:r>
+        <w:rPr>
+          <w:i w:val="false"/>
+          <w:iCs w:val="false"/>
+          <w:lang w:val="en-US" w:eastAsia="zh-CN"/>
+        </w:rPr>
+      </w:r>
+    </w:p>
+    <w:p>
+      <w:pPr>
+        <w:pStyle w:val="Normal"/>
+        <w:rPr>
+          <w:i w:val="false"/>
+          <w:i w:val="false"/>
+          <w:iCs w:val="false"/>
+          <w:lang w:val="en-US" w:eastAsia="zh-CN"/>
+        </w:rPr>
+      </w:pPr>
+      <w:r>
+        <w:rPr>
+          <w:i w:val="false"/>
+          <w:iCs w:val="false"/>
+          <w:lang w:val="en-US" w:eastAsia="zh-CN"/>
+        </w:rPr>
+        <w:t>INSERT INTO song (stranum, sname, aname) VALUES (‘</w:t>
+      </w:r>
+      <w:r>
+        <w:rPr>
+          <w:i w:val="false"/>
+          <w:iCs w:val="false"/>
+          <w:lang w:val="en-US" w:eastAsia="zh-CN"/>
+        </w:rPr>
+        <w:t>1</w:t>
+      </w:r>
+      <w:r>
+        <w:rPr>
+          <w:i w:val="false"/>
+          <w:iCs w:val="false"/>
+          <w:lang w:val="en-US" w:eastAsia="zh-CN"/>
+        </w:rPr>
+        <w:t>’, ‘</w:t>
+      </w:r>
+      <w:r>
+        <w:rPr>
+          <w:i w:val="false"/>
+          <w:iCs w:val="false"/>
+          <w:lang w:val="en-US" w:eastAsia="zh-CN"/>
+        </w:rPr>
+        <w:t>Che Magnifico Nome</w:t>
+      </w:r>
+      <w:r>
+        <w:rPr>
+          <w:i w:val="false"/>
+          <w:iCs w:val="false"/>
+          <w:lang w:val="en-US" w:eastAsia="zh-CN"/>
+        </w:rPr>
+        <w:t>’, ‘</w:t>
+      </w:r>
+      <w:r>
+        <w:rPr>
+          <w:i w:val="false"/>
+          <w:iCs w:val="false"/>
+          <w:lang w:val="en-US" w:eastAsia="zh-CN"/>
+        </w:rPr>
+        <w:t>Che Magnifico Nome - Single’, ‘Hillsong Worship’</w:t>
+      </w:r>
+      <w:r>
+        <w:rPr>
+          <w:i w:val="false"/>
+          <w:iCs w:val="false"/>
+          <w:lang w:val="en-US" w:eastAsia="zh-CN"/>
+        </w:rPr>
+        <w:t>);</w:t>
+      </w:r>
+    </w:p>
+    <w:p>
+      <w:pPr>
+        <w:pStyle w:val="Normal"/>
+        <w:rPr>
+          <w:i w:val="false"/>
+          <w:i w:val="false"/>
+          <w:iCs w:val="false"/>
+          <w:lang w:val="en-US" w:eastAsia="zh-CN"/>
+        </w:rPr>
+      </w:pPr>
+      <w:r>
+        <w:rPr>
+          <w:i w:val="false"/>
+          <w:iCs w:val="false"/>
+          <w:lang w:val="en-US" w:eastAsia="zh-CN"/>
+        </w:rPr>
+      </w:r>
+    </w:p>
+    <w:p>
+      <w:pPr>
+        <w:pStyle w:val="Normal"/>
+        <w:rPr>
+          <w:i w:val="false"/>
+          <w:i w:val="false"/>
+          <w:iCs w:val="false"/>
+          <w:lang w:val="en-US" w:eastAsia="zh-CN"/>
+        </w:rPr>
+      </w:pPr>
+      <w:r>
+        <w:rPr>
+          <w:i w:val="false"/>
+          <w:iCs w:val="false"/>
+          <w:lang w:val="en-US" w:eastAsia="zh-CN"/>
+        </w:rPr>
+        <w:t>INSERT INTO song (stranum, sname, aname) VALUES (‘</w:t>
+      </w:r>
+      <w:r>
+        <w:rPr>
+          <w:i w:val="false"/>
+          <w:iCs w:val="false"/>
+          <w:lang w:val="en-US" w:eastAsia="zh-CN"/>
+        </w:rPr>
+        <w:t>1</w:t>
+      </w:r>
+      <w:r>
+        <w:rPr>
+          <w:i w:val="false"/>
+          <w:iCs w:val="false"/>
+          <w:lang w:val="en-US" w:eastAsia="zh-CN"/>
+        </w:rPr>
+        <w:t>’, ‘</w:t>
+      </w:r>
+      <w:r>
+        <w:rPr>
+          <w:i w:val="false"/>
+          <w:iCs w:val="false"/>
+          <w:lang w:val="en-US" w:eastAsia="zh-CN"/>
+        </w:rPr>
+        <w:t>who You Say I Am</w:t>
+      </w:r>
+      <w:r>
+        <w:rPr>
+          <w:i w:val="false"/>
+          <w:iCs w:val="false"/>
+          <w:lang w:val="en-US" w:eastAsia="zh-CN"/>
+        </w:rPr>
+        <w:t>’, ‘</w:t>
+      </w:r>
+      <w:r>
+        <w:rPr>
+          <w:i w:val="false"/>
+          <w:iCs w:val="false"/>
+          <w:lang w:val="en-US" w:eastAsia="zh-CN"/>
+        </w:rPr>
+        <w:t>There Is More’, ‘Hillsong Worship’</w:t>
+      </w:r>
+      <w:r>
+        <w:rPr>
+          <w:i w:val="false"/>
+          <w:iCs w:val="false"/>
+          <w:lang w:val="en-US" w:eastAsia="zh-CN"/>
+        </w:rPr>
+        <w:t>);</w:t>
+      </w:r>
+    </w:p>
+    <w:p>
+      <w:pPr>
+        <w:pStyle w:val="Normal"/>
+        <w:rPr>
+          <w:i w:val="false"/>
+          <w:i w:val="false"/>
+          <w:iCs w:val="false"/>
+          <w:lang w:val="en-US" w:eastAsia="zh-CN"/>
+        </w:rPr>
+      </w:pPr>
+      <w:r>
+        <w:rPr>
+          <w:i w:val="false"/>
+          <w:iCs w:val="false"/>
+          <w:lang w:val="en-US" w:eastAsia="zh-CN"/>
+        </w:rPr>
+        <w:t>INSERT INTO song (stranum, sname, aname) VALUES (‘</w:t>
+      </w:r>
+      <w:r>
+        <w:rPr>
+          <w:i w:val="false"/>
+          <w:iCs w:val="false"/>
+          <w:lang w:val="en-US" w:eastAsia="zh-CN"/>
+        </w:rPr>
+        <w:t>2</w:t>
+      </w:r>
+      <w:r>
+        <w:rPr>
+          <w:i w:val="false"/>
+          <w:iCs w:val="false"/>
+          <w:lang w:val="en-US" w:eastAsia="zh-CN"/>
+        </w:rPr>
+        <w:t>’, ‘</w:t>
+      </w:r>
+      <w:r>
+        <w:rPr>
+          <w:i w:val="false"/>
+          <w:iCs w:val="false"/>
+          <w:lang w:val="en-US" w:eastAsia="zh-CN"/>
+        </w:rPr>
+        <w:t>You Are Life</w:t>
+      </w:r>
+      <w:r>
+        <w:rPr>
+          <w:i w:val="false"/>
+          <w:iCs w:val="false"/>
+          <w:lang w:val="en-US" w:eastAsia="zh-CN"/>
+        </w:rPr>
+        <w:t>’, ‘</w:t>
+      </w:r>
+      <w:r>
+        <w:rPr>
+          <w:i w:val="false"/>
+          <w:iCs w:val="false"/>
+          <w:lang w:val="en-US" w:eastAsia="zh-CN"/>
+        </w:rPr>
+        <w:t>There Is More’, ‘Hillsong Worship’</w:t>
+      </w:r>
+      <w:r>
+        <w:rPr>
+          <w:i w:val="false"/>
+          <w:iCs w:val="false"/>
+          <w:lang w:val="en-US" w:eastAsia="zh-CN"/>
+        </w:rPr>
+        <w:t>);</w:t>
+      </w:r>
+    </w:p>
+    <w:p>
+      <w:pPr>
+        <w:pStyle w:val="Normal"/>
+        <w:rPr>
+          <w:i w:val="false"/>
+          <w:i w:val="false"/>
+          <w:iCs w:val="false"/>
+          <w:lang w:val="en-US" w:eastAsia="zh-CN"/>
+        </w:rPr>
+      </w:pPr>
+      <w:r>
+        <w:rPr>
+          <w:i w:val="false"/>
+          <w:iCs w:val="false"/>
+          <w:lang w:val="en-US" w:eastAsia="zh-CN"/>
+        </w:rPr>
+        <w:t>INSERT INTO song (stranum, sname, aname) VALUES (‘</w:t>
+      </w:r>
+      <w:r>
+        <w:rPr>
+          <w:i w:val="false"/>
+          <w:iCs w:val="false"/>
+          <w:lang w:val="en-US" w:eastAsia="zh-CN"/>
+        </w:rPr>
+        <w:t>3</w:t>
+      </w:r>
+      <w:r>
+        <w:rPr>
+          <w:i w:val="false"/>
+          <w:iCs w:val="false"/>
+          <w:lang w:val="en-US" w:eastAsia="zh-CN"/>
+        </w:rPr>
+        <w:t>’, ‘</w:t>
+      </w:r>
+      <w:r>
+        <w:rPr>
+          <w:i w:val="false"/>
+          <w:iCs w:val="false"/>
+          <w:lang w:val="en-US" w:eastAsia="zh-CN"/>
+        </w:rPr>
+        <w:t>The Passion</w:t>
+      </w:r>
+      <w:r>
+        <w:rPr>
+          <w:i w:val="false"/>
+          <w:iCs w:val="false"/>
+          <w:lang w:val="en-US" w:eastAsia="zh-CN"/>
+        </w:rPr>
+        <w:t>’, ‘</w:t>
+      </w:r>
+      <w:r>
+        <w:rPr>
+          <w:i w:val="false"/>
+          <w:iCs w:val="false"/>
+          <w:lang w:val="en-US" w:eastAsia="zh-CN"/>
+        </w:rPr>
+        <w:t>There Is More’, ‘Hillsong Worship’</w:t>
+      </w:r>
+      <w:r>
+        <w:rPr>
+          <w:i w:val="false"/>
+          <w:iCs w:val="false"/>
+          <w:lang w:val="en-US" w:eastAsia="zh-CN"/>
+        </w:rPr>
+        <w:t>);</w:t>
+      </w:r>
+    </w:p>
+    <w:p>
+      <w:pPr>
+        <w:pStyle w:val="Normal"/>
+        <w:rPr>
+          <w:i w:val="false"/>
+          <w:i w:val="false"/>
+          <w:iCs w:val="false"/>
+          <w:lang w:val="en-US" w:eastAsia="zh-CN"/>
+        </w:rPr>
+      </w:pPr>
+      <w:r>
+        <w:rPr>
+          <w:i w:val="false"/>
+          <w:iCs w:val="false"/>
+          <w:lang w:val="en-US" w:eastAsia="zh-CN"/>
+        </w:rPr>
+        <w:t>INSERT INTO song (stranum, sname, aname) VALUES (‘</w:t>
+      </w:r>
+      <w:r>
+        <w:rPr>
+          <w:i w:val="false"/>
+          <w:iCs w:val="false"/>
+          <w:lang w:val="en-US" w:eastAsia="zh-CN"/>
+        </w:rPr>
+        <w:t>4</w:t>
+      </w:r>
+      <w:r>
+        <w:rPr>
+          <w:i w:val="false"/>
+          <w:iCs w:val="false"/>
+          <w:lang w:val="en-US" w:eastAsia="zh-CN"/>
+        </w:rPr>
+        <w:t>’, ‘</w:t>
+      </w:r>
+      <w:r>
+        <w:rPr>
+          <w:i w:val="false"/>
+          <w:iCs w:val="false"/>
+          <w:lang w:val="en-US" w:eastAsia="zh-CN"/>
+        </w:rPr>
+        <w:t>God So Loved</w:t>
+      </w:r>
+      <w:r>
+        <w:rPr>
+          <w:i w:val="false"/>
+          <w:iCs w:val="false"/>
+          <w:lang w:val="en-US" w:eastAsia="zh-CN"/>
+        </w:rPr>
+        <w:t>’, ‘</w:t>
+      </w:r>
+      <w:r>
+        <w:rPr>
+          <w:i w:val="false"/>
+          <w:iCs w:val="false"/>
+          <w:lang w:val="en-US" w:eastAsia="zh-CN"/>
+        </w:rPr>
+        <w:t>There Is More’, ‘Hillsong Worship’</w:t>
+      </w:r>
+      <w:r>
+        <w:rPr>
+          <w:i w:val="false"/>
+          <w:iCs w:val="false"/>
+          <w:lang w:val="en-US" w:eastAsia="zh-CN"/>
+        </w:rPr>
+        <w:t>);</w:t>
+      </w:r>
+    </w:p>
+    <w:p>
+      <w:pPr>
+        <w:pStyle w:val="Normal"/>
+        <w:rPr>
+          <w:i w:val="false"/>
+          <w:i w:val="false"/>
+          <w:iCs w:val="false"/>
+          <w:lang w:val="en-US" w:eastAsia="zh-CN"/>
+        </w:rPr>
+      </w:pPr>
+      <w:r>
+        <w:rPr>
+          <w:i w:val="false"/>
+          <w:iCs w:val="false"/>
+          <w:lang w:val="en-US" w:eastAsia="zh-CN"/>
+        </w:rPr>
+        <w:t>INSERT INTO song (stranum, sname, aname) VALUES (‘</w:t>
+      </w:r>
+      <w:r>
+        <w:rPr>
+          <w:i w:val="false"/>
+          <w:iCs w:val="false"/>
+          <w:lang w:val="en-US" w:eastAsia="zh-CN"/>
+        </w:rPr>
+        <w:t>5</w:t>
+      </w:r>
+      <w:r>
+        <w:rPr>
+          <w:i w:val="false"/>
+          <w:iCs w:val="false"/>
+          <w:lang w:val="en-US" w:eastAsia="zh-CN"/>
+        </w:rPr>
+        <w:t>’, ‘</w:t>
+      </w:r>
+      <w:r>
+        <w:rPr>
+          <w:i w:val="false"/>
+          <w:iCs w:val="false"/>
+          <w:lang w:val="en-US" w:eastAsia="zh-CN"/>
+        </w:rPr>
+        <w:t>Be Still</w:t>
+      </w:r>
+      <w:r>
+        <w:rPr>
+          <w:i w:val="false"/>
+          <w:iCs w:val="false"/>
+          <w:lang w:val="en-US" w:eastAsia="zh-CN"/>
+        </w:rPr>
+        <w:t>’, ‘</w:t>
+      </w:r>
+      <w:r>
+        <w:rPr>
+          <w:i w:val="false"/>
+          <w:iCs w:val="false"/>
+          <w:lang w:val="en-US" w:eastAsia="zh-CN"/>
+        </w:rPr>
+        <w:t>There Is More’, ‘Hillsong Worship’</w:t>
+      </w:r>
+      <w:r>
+        <w:rPr>
+          <w:i w:val="false"/>
+          <w:iCs w:val="false"/>
+          <w:lang w:val="en-US" w:eastAsia="zh-CN"/>
+        </w:rPr>
+        <w:t>);</w:t>
+      </w:r>
+    </w:p>
+    <w:p>
+      <w:pPr>
+        <w:pStyle w:val="Normal"/>
+        <w:rPr>
+          <w:i w:val="false"/>
+          <w:i w:val="false"/>
+          <w:iCs w:val="false"/>
+          <w:lang w:val="en-US" w:eastAsia="zh-CN"/>
+        </w:rPr>
+      </w:pPr>
+      <w:r>
+        <w:rPr>
+          <w:i w:val="false"/>
+          <w:iCs w:val="false"/>
+          <w:lang w:val="en-US" w:eastAsia="zh-CN"/>
+        </w:rPr>
+        <w:t>INSERT INTO song (stranum, sname, aname) VALUES (‘</w:t>
+      </w:r>
+      <w:r>
+        <w:rPr>
+          <w:i w:val="false"/>
+          <w:iCs w:val="false"/>
+          <w:lang w:val="en-US" w:eastAsia="zh-CN"/>
+        </w:rPr>
+        <w:t>6</w:t>
+      </w:r>
+      <w:r>
+        <w:rPr>
+          <w:i w:val="false"/>
+          <w:iCs w:val="false"/>
+          <w:lang w:val="en-US" w:eastAsia="zh-CN"/>
+        </w:rPr>
+        <w:t>’, ‘</w:t>
+      </w:r>
+      <w:r>
+        <w:rPr>
+          <w:i w:val="false"/>
+          <w:iCs w:val="false"/>
+          <w:lang w:val="en-US" w:eastAsia="zh-CN"/>
+        </w:rPr>
+        <w:t>Remembrance</w:t>
+      </w:r>
+      <w:r>
+        <w:rPr>
+          <w:i w:val="false"/>
+          <w:iCs w:val="false"/>
+          <w:lang w:val="en-US" w:eastAsia="zh-CN"/>
+        </w:rPr>
+        <w:t>’, ‘</w:t>
+      </w:r>
+      <w:r>
+        <w:rPr>
+          <w:i w:val="false"/>
+          <w:iCs w:val="false"/>
+          <w:lang w:val="en-US" w:eastAsia="zh-CN"/>
+        </w:rPr>
+        <w:t>There Is More’, ‘Hillsong Worship’</w:t>
+      </w:r>
+      <w:r>
+        <w:rPr>
+          <w:i w:val="false"/>
+          <w:iCs w:val="false"/>
+          <w:lang w:val="en-US" w:eastAsia="zh-CN"/>
+        </w:rPr>
+        <w:t>);</w:t>
+      </w:r>
+    </w:p>
+    <w:p>
+      <w:pPr>
+        <w:pStyle w:val="Normal"/>
+        <w:rPr>
+          <w:i w:val="false"/>
+          <w:i w:val="false"/>
+          <w:iCs w:val="false"/>
+          <w:lang w:val="en-US" w:eastAsia="zh-CN"/>
+        </w:rPr>
+      </w:pPr>
+      <w:r>
+        <w:rPr>
+          <w:i w:val="false"/>
+          <w:iCs w:val="false"/>
+          <w:lang w:val="en-US" w:eastAsia="zh-CN"/>
+        </w:rPr>
+        <w:t>INSERT INTO song (stranum, sname, aname) VALUES (‘</w:t>
+      </w:r>
+      <w:r>
+        <w:rPr>
+          <w:i w:val="false"/>
+          <w:iCs w:val="false"/>
+          <w:lang w:val="en-US" w:eastAsia="zh-CN"/>
+        </w:rPr>
+        <w:t>7</w:t>
+      </w:r>
+      <w:r>
+        <w:rPr>
+          <w:i w:val="false"/>
+          <w:iCs w:val="false"/>
+          <w:lang w:val="en-US" w:eastAsia="zh-CN"/>
+        </w:rPr>
+        <w:t>’, ‘</w:t>
+      </w:r>
+      <w:r>
+        <w:rPr>
+          <w:i w:val="false"/>
+          <w:iCs w:val="false"/>
+          <w:lang w:val="en-US" w:eastAsia="zh-CN"/>
+        </w:rPr>
+        <w:t>Valentine</w:t>
+      </w:r>
+      <w:r>
+        <w:rPr>
+          <w:i w:val="false"/>
+          <w:iCs w:val="false"/>
+          <w:lang w:val="en-US" w:eastAsia="zh-CN"/>
+        </w:rPr>
+        <w:t>’, ‘</w:t>
+      </w:r>
+      <w:r>
+        <w:rPr>
+          <w:i w:val="false"/>
+          <w:iCs w:val="false"/>
+          <w:lang w:val="en-US" w:eastAsia="zh-CN"/>
+        </w:rPr>
+        <w:t>There Is More’, ‘Hillsong Worship’</w:t>
+      </w:r>
+      <w:r>
+        <w:rPr>
+          <w:i w:val="false"/>
+          <w:iCs w:val="false"/>
+          <w:lang w:val="en-US" w:eastAsia="zh-CN"/>
+        </w:rPr>
+        <w:t>);</w:t>
+      </w:r>
+    </w:p>
+    <w:p>
+      <w:pPr>
+        <w:pStyle w:val="Normal"/>
+        <w:rPr>
+          <w:i w:val="false"/>
+          <w:i w:val="false"/>
+          <w:iCs w:val="false"/>
+          <w:lang w:val="en-US" w:eastAsia="zh-CN"/>
+        </w:rPr>
+      </w:pPr>
+      <w:r>
+        <w:rPr>
+          <w:i w:val="false"/>
+          <w:iCs w:val="false"/>
+          <w:lang w:val="en-US" w:eastAsia="zh-CN"/>
+        </w:rPr>
+        <w:t>INSERT INTO song (stranum, sname, aname) VALUES (‘</w:t>
+      </w:r>
+      <w:r>
+        <w:rPr>
+          <w:i w:val="false"/>
+          <w:iCs w:val="false"/>
+          <w:lang w:val="en-US" w:eastAsia="zh-CN"/>
+        </w:rPr>
+        <w:t>8</w:t>
+      </w:r>
+      <w:r>
+        <w:rPr>
+          <w:i w:val="false"/>
+          <w:iCs w:val="false"/>
+          <w:lang w:val="en-US" w:eastAsia="zh-CN"/>
+        </w:rPr>
+        <w:t>’, ‘</w:t>
+      </w:r>
+      <w:r>
+        <w:rPr>
+          <w:i w:val="false"/>
+          <w:iCs w:val="false"/>
+          <w:lang w:val="en-US" w:eastAsia="zh-CN"/>
+        </w:rPr>
+        <w:t>Touch of Heaven</w:t>
+      </w:r>
+      <w:r>
+        <w:rPr>
+          <w:i w:val="false"/>
+          <w:iCs w:val="false"/>
+          <w:lang w:val="en-US" w:eastAsia="zh-CN"/>
+        </w:rPr>
+        <w:t>’, ‘</w:t>
+      </w:r>
+      <w:r>
+        <w:rPr>
+          <w:i w:val="false"/>
+          <w:iCs w:val="false"/>
+          <w:lang w:val="en-US" w:eastAsia="zh-CN"/>
+        </w:rPr>
+        <w:t>There Is More’, ‘Hillsong Worship’</w:t>
+      </w:r>
+      <w:r>
+        <w:rPr>
+          <w:i w:val="false"/>
+          <w:iCs w:val="false"/>
+          <w:lang w:val="en-US" w:eastAsia="zh-CN"/>
+        </w:rPr>
+        <w:t>);</w:t>
+      </w:r>
+    </w:p>
+    <w:p>
+      <w:pPr>
+        <w:pStyle w:val="Normal"/>
+        <w:rPr>
+          <w:i w:val="false"/>
+          <w:i w:val="false"/>
+          <w:iCs w:val="false"/>
+          <w:lang w:val="en-US" w:eastAsia="zh-CN"/>
+        </w:rPr>
+      </w:pPr>
+      <w:r>
+        <w:rPr>
+          <w:i w:val="false"/>
+          <w:iCs w:val="false"/>
+          <w:lang w:val="en-US" w:eastAsia="zh-CN"/>
+        </w:rPr>
+        <w:t>INSERT INTO song (stranum, sname, aname) VALUES (‘</w:t>
+      </w:r>
+      <w:r>
+        <w:rPr>
+          <w:i w:val="false"/>
+          <w:iCs w:val="false"/>
+          <w:lang w:val="en-US" w:eastAsia="zh-CN"/>
+        </w:rPr>
+        <w:t>9</w:t>
+      </w:r>
+      <w:r>
+        <w:rPr>
+          <w:i w:val="false"/>
+          <w:iCs w:val="false"/>
+          <w:lang w:val="en-US" w:eastAsia="zh-CN"/>
+        </w:rPr>
+        <w:t>’, ‘</w:t>
+      </w:r>
+      <w:r>
+        <w:rPr>
+          <w:i w:val="false"/>
+          <w:iCs w:val="false"/>
+          <w:lang w:val="en-US" w:eastAsia="zh-CN"/>
+        </w:rPr>
+        <w:t>Lettered Love</w:t>
+      </w:r>
+      <w:r>
+        <w:rPr>
+          <w:i w:val="false"/>
+          <w:iCs w:val="false"/>
+          <w:lang w:val="en-US" w:eastAsia="zh-CN"/>
+        </w:rPr>
+        <w:t>’, ‘</w:t>
+      </w:r>
+      <w:r>
+        <w:rPr>
+          <w:i w:val="false"/>
+          <w:iCs w:val="false"/>
+          <w:lang w:val="en-US" w:eastAsia="zh-CN"/>
+        </w:rPr>
+        <w:t>There Is More’, ‘Hillsong Worship’</w:t>
+      </w:r>
+      <w:r>
+        <w:rPr>
+          <w:i w:val="false"/>
+          <w:iCs w:val="false"/>
+          <w:lang w:val="en-US" w:eastAsia="zh-CN"/>
+        </w:rPr>
+        <w:t>);</w:t>
+      </w:r>
+    </w:p>
+    <w:p>
+      <w:pPr>
+        <w:pStyle w:val="Normal"/>
+        <w:rPr>
+          <w:i w:val="false"/>
+          <w:i w:val="false"/>
+          <w:iCs w:val="false"/>
+          <w:lang w:val="en-US" w:eastAsia="zh-CN"/>
+        </w:rPr>
+      </w:pPr>
+      <w:r>
+        <w:rPr>
+          <w:i w:val="false"/>
+          <w:iCs w:val="false"/>
+          <w:lang w:val="en-US" w:eastAsia="zh-CN"/>
+        </w:rPr>
+        <w:t>INSERT INTO song (stranum, sname, aname) VALUES (‘</w:t>
+      </w:r>
+      <w:r>
+        <w:rPr>
+          <w:i w:val="false"/>
+          <w:iCs w:val="false"/>
+          <w:lang w:val="en-US" w:eastAsia="zh-CN"/>
+        </w:rPr>
+        <w:t>10</w:t>
+      </w:r>
+      <w:r>
+        <w:rPr>
+          <w:i w:val="false"/>
+          <w:iCs w:val="false"/>
+          <w:lang w:val="en-US" w:eastAsia="zh-CN"/>
+        </w:rPr>
+        <w:t>’, ‘</w:t>
+      </w:r>
+      <w:r>
+        <w:rPr>
+          <w:i w:val="false"/>
+          <w:iCs w:val="false"/>
+          <w:lang w:val="en-US" w:eastAsia="zh-CN"/>
+        </w:rPr>
+        <w:t>The Lord’s Prayer</w:t>
+      </w:r>
+      <w:r>
+        <w:rPr>
+          <w:i w:val="false"/>
+          <w:iCs w:val="false"/>
+          <w:lang w:val="en-US" w:eastAsia="zh-CN"/>
+        </w:rPr>
+        <w:t>’, ‘</w:t>
+      </w:r>
+      <w:r>
+        <w:rPr>
+          <w:i w:val="false"/>
+          <w:iCs w:val="false"/>
+          <w:lang w:val="en-US" w:eastAsia="zh-CN"/>
+        </w:rPr>
+        <w:t>There Is More’, ‘Hillsong Worship’</w:t>
+      </w:r>
+      <w:r>
+        <w:rPr>
+          <w:i w:val="false"/>
+          <w:iCs w:val="false"/>
+          <w:lang w:val="en-US" w:eastAsia="zh-CN"/>
+        </w:rPr>
+        <w:t>);</w:t>
+      </w:r>
+    </w:p>
+    <w:p>
+      <w:pPr>
+        <w:pStyle w:val="Normal"/>
+        <w:rPr>
+          <w:i w:val="false"/>
+          <w:i w:val="false"/>
+          <w:iCs w:val="false"/>
+          <w:lang w:val="en-US" w:eastAsia="zh-CN"/>
+        </w:rPr>
+      </w:pPr>
+      <w:r>
+        <w:rPr>
+          <w:i w:val="false"/>
+          <w:iCs w:val="false"/>
+          <w:lang w:val="en-US" w:eastAsia="zh-CN"/>
+        </w:rPr>
+        <w:t>INSERT INTO song (stranum, sname, aname) VALUES (‘</w:t>
+      </w:r>
+      <w:r>
+        <w:rPr>
+          <w:i w:val="false"/>
+          <w:iCs w:val="false"/>
+          <w:lang w:val="en-US" w:eastAsia="zh-CN"/>
+        </w:rPr>
+        <w:t>11</w:t>
+      </w:r>
+      <w:r>
+        <w:rPr>
+          <w:i w:val="false"/>
+          <w:iCs w:val="false"/>
+          <w:lang w:val="en-US" w:eastAsia="zh-CN"/>
+        </w:rPr>
+        <w:t>’, ‘</w:t>
+      </w:r>
+      <w:r>
+        <w:rPr>
+          <w:i w:val="false"/>
+          <w:iCs w:val="false"/>
+          <w:lang w:val="en-US" w:eastAsia="zh-CN"/>
+        </w:rPr>
+        <w:t>New Wine</w:t>
+      </w:r>
+      <w:r>
+        <w:rPr>
+          <w:i w:val="false"/>
+          <w:iCs w:val="false"/>
+          <w:lang w:val="en-US" w:eastAsia="zh-CN"/>
+        </w:rPr>
+        <w:t>’, ‘</w:t>
+      </w:r>
+      <w:r>
+        <w:rPr>
+          <w:i w:val="false"/>
+          <w:iCs w:val="false"/>
+          <w:lang w:val="en-US" w:eastAsia="zh-CN"/>
+        </w:rPr>
+        <w:t>There Is More’, ‘Hillsong Worship’</w:t>
+      </w:r>
+      <w:r>
+        <w:rPr>
+          <w:i w:val="false"/>
+          <w:iCs w:val="false"/>
+          <w:lang w:val="en-US" w:eastAsia="zh-CN"/>
+        </w:rPr>
+        <w:t>);</w:t>
+      </w:r>
+    </w:p>
+    <w:p>
+      <w:pPr>
+        <w:pStyle w:val="Normal"/>
+        <w:rPr>
+          <w:i w:val="false"/>
+          <w:i w:val="false"/>
+          <w:iCs w:val="false"/>
+          <w:lang w:val="en-US" w:eastAsia="zh-CN"/>
+        </w:rPr>
+      </w:pPr>
+      <w:r>
+        <w:rPr>
+          <w:i w:val="false"/>
+          <w:iCs w:val="false"/>
+          <w:lang w:val="en-US" w:eastAsia="zh-CN"/>
+        </w:rPr>
+        <w:t>INSERT INTO song (stranum, sname, aname) VALUES (‘</w:t>
+      </w:r>
+      <w:r>
+        <w:rPr>
+          <w:i w:val="false"/>
+          <w:iCs w:val="false"/>
+          <w:lang w:val="en-US" w:eastAsia="zh-CN"/>
+        </w:rPr>
+        <w:t>12</w:t>
+      </w:r>
+      <w:r>
+        <w:rPr>
+          <w:i w:val="false"/>
+          <w:iCs w:val="false"/>
+          <w:lang w:val="en-US" w:eastAsia="zh-CN"/>
+        </w:rPr>
+        <w:t>’, ‘</w:t>
+      </w:r>
+      <w:r>
+        <w:rPr>
+          <w:i w:val="false"/>
+          <w:iCs w:val="false"/>
+          <w:lang w:val="en-US" w:eastAsia="zh-CN"/>
+        </w:rPr>
+        <w:t>So Will I</w:t>
+      </w:r>
+      <w:r>
+        <w:rPr>
+          <w:i w:val="false"/>
+          <w:iCs w:val="false"/>
+          <w:lang w:val="en-US" w:eastAsia="zh-CN"/>
+        </w:rPr>
+        <w:t>’, ‘</w:t>
+      </w:r>
+      <w:r>
+        <w:rPr>
+          <w:i w:val="false"/>
+          <w:iCs w:val="false"/>
+          <w:lang w:val="en-US" w:eastAsia="zh-CN"/>
+        </w:rPr>
+        <w:t>There Is More’, ‘Hillsong Worship’</w:t>
+      </w:r>
+      <w:r>
+        <w:rPr>
+          <w:i w:val="false"/>
+          <w:iCs w:val="false"/>
+          <w:lang w:val="en-US" w:eastAsia="zh-CN"/>
+        </w:rPr>
+        <w:t>);</w:t>
+      </w:r>
+    </w:p>
+    <w:p>
+      <w:pPr>
+        <w:pStyle w:val="Normal"/>
+        <w:rPr>
+          <w:i w:val="false"/>
+          <w:i w:val="false"/>
+          <w:iCs w:val="false"/>
+          <w:lang w:val="en-US" w:eastAsia="zh-CN"/>
+        </w:rPr>
+      </w:pPr>
+      <w:r>
+        <w:rPr>
+          <w:i w:val="false"/>
+          <w:iCs w:val="false"/>
+          <w:lang w:val="en-US" w:eastAsia="zh-CN"/>
+        </w:rPr>
+        <w:t>INSERT INTO song (stranum, sname, aname) VALUES (‘</w:t>
+      </w:r>
+      <w:r>
+        <w:rPr>
+          <w:i w:val="false"/>
+          <w:iCs w:val="false"/>
+          <w:lang w:val="en-US" w:eastAsia="zh-CN"/>
+        </w:rPr>
+        <w:t>13</w:t>
+      </w:r>
+      <w:r>
+        <w:rPr>
+          <w:i w:val="false"/>
+          <w:iCs w:val="false"/>
+          <w:lang w:val="en-US" w:eastAsia="zh-CN"/>
+        </w:rPr>
+        <w:t>’, ‘</w:t>
+      </w:r>
+      <w:r>
+        <w:rPr>
+          <w:i w:val="false"/>
+          <w:iCs w:val="false"/>
+          <w:lang w:val="en-US" w:eastAsia="zh-CN"/>
+        </w:rPr>
+        <w:t>Seasons</w:t>
+      </w:r>
+      <w:r>
+        <w:rPr>
+          <w:i w:val="false"/>
+          <w:iCs w:val="false"/>
+          <w:lang w:val="en-US" w:eastAsia="zh-CN"/>
+        </w:rPr>
+        <w:t>’, ‘</w:t>
+      </w:r>
+      <w:r>
+        <w:rPr>
+          <w:i w:val="false"/>
+          <w:iCs w:val="false"/>
+          <w:lang w:val="en-US" w:eastAsia="zh-CN"/>
+        </w:rPr>
+        <w:t>There Is More’, ‘Hillsong Worship’</w:t>
+      </w:r>
+      <w:r>
+        <w:rPr>
+          <w:i w:val="false"/>
+          <w:iCs w:val="false"/>
+          <w:lang w:val="en-US" w:eastAsia="zh-CN"/>
+        </w:rPr>
+        <w:t>);</w:t>
+      </w:r>
+    </w:p>
+    <w:p>
+      <w:pPr>
+        <w:pStyle w:val="Normal"/>
+        <w:rPr>
+          <w:i w:val="false"/>
+          <w:i w:val="false"/>
+          <w:iCs w:val="false"/>
+          <w:lang w:val="en-US" w:eastAsia="zh-CN"/>
+        </w:rPr>
+      </w:pPr>
+      <w:r>
+        <w:rPr>
+          <w:i w:val="false"/>
+          <w:iCs w:val="false"/>
+          <w:lang w:val="en-US" w:eastAsia="zh-CN"/>
+        </w:rPr>
+        <w:t>INSERT INTO song (stranum, sname, aname) VALUES (‘</w:t>
+      </w:r>
+      <w:r>
+        <w:rPr>
+          <w:i w:val="false"/>
+          <w:iCs w:val="false"/>
+          <w:lang w:val="en-US" w:eastAsia="zh-CN"/>
+        </w:rPr>
+        <w:t>14</w:t>
+      </w:r>
+      <w:r>
+        <w:rPr>
+          <w:i w:val="false"/>
+          <w:iCs w:val="false"/>
+          <w:lang w:val="en-US" w:eastAsia="zh-CN"/>
+        </w:rPr>
+        <w:t>’, ‘</w:t>
+      </w:r>
+      <w:r>
+        <w:rPr>
+          <w:i w:val="false"/>
+          <w:iCs w:val="false"/>
+          <w:lang w:val="en-US" w:eastAsia="zh-CN"/>
+        </w:rPr>
+        <w:t>Who You Say I Am</w:t>
+      </w:r>
+      <w:r>
+        <w:rPr>
+          <w:i w:val="false"/>
+          <w:iCs w:val="false"/>
+          <w:lang w:val="en-US" w:eastAsia="zh-CN"/>
+        </w:rPr>
+        <w:t>’, ‘</w:t>
+      </w:r>
+      <w:r>
+        <w:rPr>
+          <w:i w:val="false"/>
+          <w:iCs w:val="false"/>
+          <w:lang w:val="en-US" w:eastAsia="zh-CN"/>
+        </w:rPr>
+        <w:t>There Is More’, ‘Hillsong Worship’</w:t>
+      </w:r>
+      <w:r>
+        <w:rPr>
+          <w:i w:val="false"/>
+          <w:iCs w:val="false"/>
+          <w:lang w:val="en-US" w:eastAsia="zh-CN"/>
+        </w:rPr>
+        <w:t>);</w:t>
+      </w:r>
+    </w:p>
+    <w:p>
+      <w:pPr>
+        <w:pStyle w:val="Normal"/>
+        <w:rPr>
+          <w:i w:val="false"/>
+          <w:i w:val="false"/>
+          <w:iCs w:val="false"/>
+          <w:lang w:val="en-US" w:eastAsia="zh-CN"/>
+        </w:rPr>
+      </w:pPr>
+      <w:r>
+        <w:rPr>
+          <w:i w:val="false"/>
+          <w:iCs w:val="false"/>
+          <w:lang w:val="en-US" w:eastAsia="zh-CN"/>
+        </w:rPr>
+        <w:t>INSERT INTO song (stranum, sname, aname) VALUES (‘</w:t>
+      </w:r>
+      <w:r>
+        <w:rPr>
+          <w:i w:val="false"/>
+          <w:iCs w:val="false"/>
+          <w:lang w:val="en-US" w:eastAsia="zh-CN"/>
+        </w:rPr>
+        <w:t>15</w:t>
+      </w:r>
+      <w:r>
+        <w:rPr>
+          <w:i w:val="false"/>
+          <w:iCs w:val="false"/>
+          <w:lang w:val="en-US" w:eastAsia="zh-CN"/>
+        </w:rPr>
+        <w:t>’, ‘</w:t>
+      </w:r>
+      <w:r>
+        <w:rPr>
+          <w:i w:val="false"/>
+          <w:iCs w:val="false"/>
+          <w:lang w:val="en-US" w:eastAsia="zh-CN"/>
+        </w:rPr>
+        <w:t>Remembrance</w:t>
+      </w:r>
+      <w:r>
+        <w:rPr>
+          <w:i w:val="false"/>
+          <w:iCs w:val="false"/>
+          <w:lang w:val="en-US" w:eastAsia="zh-CN"/>
+        </w:rPr>
+        <w:t>’, ‘</w:t>
+      </w:r>
+      <w:r>
+        <w:rPr>
+          <w:i w:val="false"/>
+          <w:iCs w:val="false"/>
+          <w:lang w:val="en-US" w:eastAsia="zh-CN"/>
+        </w:rPr>
+        <w:t>There Is More’, ‘Hillsong Worship’</w:t>
+      </w:r>
+      <w:r>
+        <w:rPr>
+          <w:i w:val="false"/>
+          <w:iCs w:val="false"/>
+          <w:lang w:val="en-US" w:eastAsia="zh-CN"/>
+        </w:rPr>
+        <w:t>);</w:t>
+      </w:r>
+    </w:p>
+    <w:p>
+      <w:pPr>
+        <w:pStyle w:val="Normal"/>
+        <w:rPr>
+          <w:i w:val="false"/>
+          <w:i w:val="false"/>
+          <w:iCs w:val="false"/>
+          <w:lang w:val="en-US" w:eastAsia="zh-CN"/>
+        </w:rPr>
+      </w:pPr>
+      <w:r>
+        <w:rPr>
+          <w:i w:val="false"/>
+          <w:iCs w:val="false"/>
+          <w:lang w:val="en-US" w:eastAsia="zh-CN"/>
+        </w:rPr>
+        <w:t>INSERT INTO song (stranum, sname, aname) VALUES (‘</w:t>
+      </w:r>
+      <w:r>
+        <w:rPr>
+          <w:i w:val="false"/>
+          <w:iCs w:val="false"/>
+          <w:lang w:val="en-US" w:eastAsia="zh-CN"/>
+        </w:rPr>
+        <w:t>16</w:t>
+      </w:r>
+      <w:r>
+        <w:rPr>
+          <w:i w:val="false"/>
+          <w:iCs w:val="false"/>
+          <w:lang w:val="en-US" w:eastAsia="zh-CN"/>
+        </w:rPr>
+        <w:t>’, ‘</w:t>
+      </w:r>
+      <w:r>
+        <w:rPr>
+          <w:i w:val="false"/>
+          <w:iCs w:val="false"/>
+          <w:lang w:val="en-US" w:eastAsia="zh-CN"/>
+        </w:rPr>
+        <w:t>Touch of Heaven</w:t>
+      </w:r>
+      <w:r>
+        <w:rPr>
+          <w:i w:val="false"/>
+          <w:iCs w:val="false"/>
+          <w:lang w:val="en-US" w:eastAsia="zh-CN"/>
+        </w:rPr>
+        <w:t>’, ‘</w:t>
+      </w:r>
+      <w:r>
+        <w:rPr>
+          <w:i w:val="false"/>
+          <w:iCs w:val="false"/>
+          <w:lang w:val="en-US" w:eastAsia="zh-CN"/>
+        </w:rPr>
+        <w:t>There Is More’, ‘Hillsong Worship’</w:t>
+      </w:r>
+      <w:r>
+        <w:rPr>
+          <w:i w:val="false"/>
+          <w:iCs w:val="false"/>
+          <w:lang w:val="en-US" w:eastAsia="zh-CN"/>
+        </w:rPr>
+        <w:t>);</w:t>
+      </w:r>
+    </w:p>
+    <w:p>
+      <w:pPr>
+        <w:pStyle w:val="Normal"/>
+        <w:rPr>
+          <w:i w:val="false"/>
+          <w:i w:val="false"/>
+          <w:iCs w:val="false"/>
+          <w:lang w:val="en-US" w:eastAsia="zh-CN"/>
+        </w:rPr>
+      </w:pPr>
+      <w:r>
+        <w:rPr>
+          <w:i w:val="false"/>
+          <w:iCs w:val="false"/>
+          <w:lang w:val="en-US" w:eastAsia="zh-CN"/>
+        </w:rPr>
+        <w:t>INSERT INTO song (stranum, sname, aname) VALUES (‘</w:t>
+      </w:r>
+      <w:r>
+        <w:rPr>
+          <w:i w:val="false"/>
+          <w:iCs w:val="false"/>
+          <w:lang w:val="en-US" w:eastAsia="zh-CN"/>
+        </w:rPr>
+        <w:t>17</w:t>
+      </w:r>
+      <w:r>
+        <w:rPr>
+          <w:i w:val="false"/>
+          <w:iCs w:val="false"/>
+          <w:lang w:val="en-US" w:eastAsia="zh-CN"/>
+        </w:rPr>
+        <w:t>’, ‘</w:t>
+      </w:r>
+      <w:r>
+        <w:rPr>
+          <w:i w:val="false"/>
+          <w:iCs w:val="false"/>
+          <w:lang w:val="en-US" w:eastAsia="zh-CN"/>
+        </w:rPr>
+        <w:t>The Passion</w:t>
+      </w:r>
+      <w:r>
+        <w:rPr>
+          <w:i w:val="false"/>
+          <w:iCs w:val="false"/>
+          <w:lang w:val="en-US" w:eastAsia="zh-CN"/>
+        </w:rPr>
+        <w:t>’, ‘</w:t>
+      </w:r>
+      <w:r>
+        <w:rPr>
+          <w:i w:val="false"/>
+          <w:iCs w:val="false"/>
+          <w:lang w:val="en-US" w:eastAsia="zh-CN"/>
+        </w:rPr>
+        <w:t>There Is More’, ‘Hillsong Worship’</w:t>
+      </w:r>
+      <w:r>
+        <w:rPr>
+          <w:i w:val="false"/>
+          <w:iCs w:val="false"/>
+          <w:lang w:val="en-US" w:eastAsia="zh-CN"/>
+        </w:rPr>
+        <w:t>);</w:t>
+      </w:r>
+    </w:p>
+    <w:p>
+      <w:pPr>
+        <w:pStyle w:val="Normal"/>
+        <w:rPr>
+          <w:i w:val="false"/>
+          <w:i w:val="false"/>
+          <w:iCs w:val="false"/>
+          <w:lang w:val="en-US" w:eastAsia="zh-CN"/>
+        </w:rPr>
+      </w:pPr>
+      <w:r>
+        <w:rPr>
+          <w:i w:val="false"/>
+          <w:iCs w:val="false"/>
+          <w:lang w:val="en-US" w:eastAsia="zh-CN"/>
+        </w:rPr>
+      </w:r>
+    </w:p>
+    <w:p>
+      <w:pPr>
+        <w:pStyle w:val="Normal"/>
+        <w:rPr>
+          <w:i w:val="false"/>
+          <w:i w:val="false"/>
+          <w:iCs w:val="false"/>
+          <w:lang w:val="en-US" w:eastAsia="zh-CN"/>
+        </w:rPr>
+      </w:pPr>
+      <w:r>
+        <w:rPr>
+          <w:i w:val="false"/>
+          <w:iCs w:val="false"/>
+          <w:lang w:val="en-US" w:eastAsia="zh-CN"/>
+        </w:rPr>
+        <w:t>INSERT INTO song (stranum, sname, aname) VALUES (‘</w:t>
+      </w:r>
+      <w:r>
+        <w:rPr>
+          <w:i w:val="false"/>
+          <w:iCs w:val="false"/>
+          <w:lang w:val="en-US" w:eastAsia="zh-CN"/>
+        </w:rPr>
+        <w:t>1</w:t>
+      </w:r>
+      <w:r>
+        <w:rPr>
+          <w:i w:val="false"/>
+          <w:iCs w:val="false"/>
+          <w:lang w:val="en-US" w:eastAsia="zh-CN"/>
+        </w:rPr>
+        <w:t>’, ‘</w:t>
+      </w:r>
+      <w:r>
+        <w:rPr>
+          <w:i w:val="false"/>
+          <w:iCs w:val="false"/>
+          <w:lang w:val="en-US" w:eastAsia="zh-CN"/>
+        </w:rPr>
+        <w:t>Next To Me</w:t>
+      </w:r>
+      <w:r>
+        <w:rPr>
+          <w:i w:val="false"/>
+          <w:iCs w:val="false"/>
+          <w:lang w:val="en-US" w:eastAsia="zh-CN"/>
+        </w:rPr>
+        <w:t>’, ‘</w:t>
+      </w:r>
+      <w:r>
+        <w:rPr>
+          <w:i w:val="false"/>
+          <w:iCs w:val="false"/>
+          <w:lang w:val="en-US" w:eastAsia="zh-CN"/>
+        </w:rPr>
+        <w:t>Evolve’, ‘Imagine Dragons’</w:t>
+      </w:r>
+      <w:r>
+        <w:rPr>
+          <w:i w:val="false"/>
+          <w:iCs w:val="false"/>
+          <w:lang w:val="en-US" w:eastAsia="zh-CN"/>
+        </w:rPr>
+        <w:t>);</w:t>
+      </w:r>
+    </w:p>
+    <w:p>
+      <w:pPr>
+        <w:pStyle w:val="Normal"/>
+        <w:rPr>
+          <w:i w:val="false"/>
+          <w:i w:val="false"/>
+          <w:iCs w:val="false"/>
+          <w:lang w:val="en-US" w:eastAsia="zh-CN"/>
+        </w:rPr>
+      </w:pPr>
+      <w:r>
+        <w:rPr>
+          <w:i w:val="false"/>
+          <w:iCs w:val="false"/>
+          <w:lang w:val="en-US" w:eastAsia="zh-CN"/>
+        </w:rPr>
+        <w:t>INSERT INTO song (stranum, sname, aname) VALUES (‘</w:t>
+      </w:r>
+      <w:r>
+        <w:rPr>
+          <w:i w:val="false"/>
+          <w:iCs w:val="false"/>
+          <w:lang w:val="en-US" w:eastAsia="zh-CN"/>
+        </w:rPr>
+        <w:t>2</w:t>
+      </w:r>
+      <w:r>
+        <w:rPr>
+          <w:i w:val="false"/>
+          <w:iCs w:val="false"/>
+          <w:lang w:val="en-US" w:eastAsia="zh-CN"/>
+        </w:rPr>
+        <w:t>’, ‘</w:t>
+      </w:r>
+      <w:r>
+        <w:rPr>
+          <w:i w:val="false"/>
+          <w:iCs w:val="false"/>
+          <w:lang w:val="en-US" w:eastAsia="zh-CN"/>
+        </w:rPr>
+        <w:t>I Don’t Know Why</w:t>
+      </w:r>
+      <w:r>
+        <w:rPr>
+          <w:i w:val="false"/>
+          <w:iCs w:val="false"/>
+          <w:lang w:val="en-US" w:eastAsia="zh-CN"/>
+        </w:rPr>
+        <w:t>’, ‘</w:t>
+      </w:r>
+      <w:r>
+        <w:rPr>
+          <w:i w:val="false"/>
+          <w:iCs w:val="false"/>
+          <w:lang w:val="en-US" w:eastAsia="zh-CN"/>
+        </w:rPr>
+        <w:t>Evolve’, ‘Imagine Dragons’</w:t>
+      </w:r>
+      <w:r>
+        <w:rPr>
+          <w:i w:val="false"/>
+          <w:iCs w:val="false"/>
+          <w:lang w:val="en-US" w:eastAsia="zh-CN"/>
+        </w:rPr>
+        <w:t>);</w:t>
+      </w:r>
+    </w:p>
+    <w:p>
+      <w:pPr>
+        <w:pStyle w:val="Normal"/>
+        <w:rPr>
+          <w:i w:val="false"/>
+          <w:i w:val="false"/>
+          <w:iCs w:val="false"/>
+          <w:lang w:val="en-US" w:eastAsia="zh-CN"/>
+        </w:rPr>
+      </w:pPr>
+      <w:r>
+        <w:rPr>
+          <w:i w:val="false"/>
+          <w:iCs w:val="false"/>
+          <w:lang w:val="en-US" w:eastAsia="zh-CN"/>
+        </w:rPr>
+        <w:t>INSERT INTO song (stranum, sname, aname) VALUES (‘</w:t>
+      </w:r>
+      <w:r>
+        <w:rPr>
+          <w:i w:val="false"/>
+          <w:iCs w:val="false"/>
+          <w:lang w:val="en-US" w:eastAsia="zh-CN"/>
+        </w:rPr>
+        <w:t>3</w:t>
+      </w:r>
+      <w:r>
+        <w:rPr>
+          <w:i w:val="false"/>
+          <w:iCs w:val="false"/>
+          <w:lang w:val="en-US" w:eastAsia="zh-CN"/>
+        </w:rPr>
+        <w:t>’, ‘</w:t>
+      </w:r>
+      <w:r>
+        <w:rPr>
+          <w:i w:val="false"/>
+          <w:iCs w:val="false"/>
+          <w:lang w:val="en-US" w:eastAsia="zh-CN"/>
+        </w:rPr>
+        <w:t>Whatever It Takes</w:t>
+      </w:r>
+      <w:r>
+        <w:rPr>
+          <w:i w:val="false"/>
+          <w:iCs w:val="false"/>
+          <w:lang w:val="en-US" w:eastAsia="zh-CN"/>
+        </w:rPr>
+        <w:t>’, ‘</w:t>
+      </w:r>
+      <w:r>
+        <w:rPr>
+          <w:i w:val="false"/>
+          <w:iCs w:val="false"/>
+          <w:lang w:val="en-US" w:eastAsia="zh-CN"/>
+        </w:rPr>
+        <w:t>Evolve’, ‘Imagine Dragons’</w:t>
+      </w:r>
+      <w:r>
+        <w:rPr>
+          <w:i w:val="false"/>
+          <w:iCs w:val="false"/>
+          <w:lang w:val="en-US" w:eastAsia="zh-CN"/>
+        </w:rPr>
+        <w:t>);</w:t>
+      </w:r>
+    </w:p>
+    <w:p>
+      <w:pPr>
+        <w:pStyle w:val="Normal"/>
+        <w:rPr>
+          <w:i w:val="false"/>
+          <w:i w:val="false"/>
+          <w:iCs w:val="false"/>
+          <w:lang w:val="en-US" w:eastAsia="zh-CN"/>
+        </w:rPr>
+      </w:pPr>
+      <w:r>
+        <w:rPr>
+          <w:i w:val="false"/>
+          <w:iCs w:val="false"/>
+          <w:lang w:val="en-US" w:eastAsia="zh-CN"/>
+        </w:rPr>
+        <w:t>INSERT INTO song (stranum, sname, aname) VALUES (‘</w:t>
+      </w:r>
+      <w:r>
+        <w:rPr>
+          <w:i w:val="false"/>
+          <w:iCs w:val="false"/>
+          <w:lang w:val="en-US" w:eastAsia="zh-CN"/>
+        </w:rPr>
+        <w:t>4</w:t>
+      </w:r>
+      <w:r>
+        <w:rPr>
+          <w:i w:val="false"/>
+          <w:iCs w:val="false"/>
+          <w:lang w:val="en-US" w:eastAsia="zh-CN"/>
+        </w:rPr>
+        <w:t>’, ‘</w:t>
+      </w:r>
+      <w:r>
+        <w:rPr>
+          <w:i w:val="false"/>
+          <w:iCs w:val="false"/>
+          <w:lang w:val="en-US" w:eastAsia="zh-CN"/>
+        </w:rPr>
+        <w:t>Believer</w:t>
+      </w:r>
+      <w:r>
+        <w:rPr>
+          <w:i w:val="false"/>
+          <w:iCs w:val="false"/>
+          <w:lang w:val="en-US" w:eastAsia="zh-CN"/>
+        </w:rPr>
+        <w:t>’, ‘</w:t>
+      </w:r>
+      <w:r>
+        <w:rPr>
+          <w:i w:val="false"/>
+          <w:iCs w:val="false"/>
+          <w:lang w:val="en-US" w:eastAsia="zh-CN"/>
+        </w:rPr>
+        <w:t>Evolve’, ‘Imagine Dragons’</w:t>
+      </w:r>
+      <w:r>
+        <w:rPr>
+          <w:i w:val="false"/>
+          <w:iCs w:val="false"/>
+          <w:lang w:val="en-US" w:eastAsia="zh-CN"/>
+        </w:rPr>
+        <w:t>);</w:t>
+      </w:r>
+    </w:p>
+    <w:p>
+      <w:pPr>
+        <w:pStyle w:val="Normal"/>
+        <w:rPr>
+          <w:i w:val="false"/>
+          <w:i w:val="false"/>
+          <w:iCs w:val="false"/>
+          <w:lang w:val="en-US" w:eastAsia="zh-CN"/>
+        </w:rPr>
+      </w:pPr>
+      <w:r>
+        <w:rPr>
+          <w:i w:val="false"/>
+          <w:iCs w:val="false"/>
+          <w:lang w:val="en-US" w:eastAsia="zh-CN"/>
+        </w:rPr>
+        <w:t>INSERT INTO song (stranum, sname, aname) VALUES (‘</w:t>
+      </w:r>
+      <w:r>
+        <w:rPr>
+          <w:i w:val="false"/>
+          <w:iCs w:val="false"/>
+          <w:lang w:val="en-US" w:eastAsia="zh-CN"/>
+        </w:rPr>
+        <w:t>5</w:t>
+      </w:r>
+      <w:r>
+        <w:rPr>
+          <w:i w:val="false"/>
+          <w:iCs w:val="false"/>
+          <w:lang w:val="en-US" w:eastAsia="zh-CN"/>
+        </w:rPr>
+        <w:t>’, ‘</w:t>
+      </w:r>
+      <w:r>
+        <w:rPr>
+          <w:i w:val="false"/>
+          <w:iCs w:val="false"/>
+          <w:lang w:val="en-US" w:eastAsia="zh-CN"/>
+        </w:rPr>
+        <w:t>Walking the Wire</w:t>
+      </w:r>
+      <w:r>
+        <w:rPr>
+          <w:i w:val="false"/>
+          <w:iCs w:val="false"/>
+          <w:lang w:val="en-US" w:eastAsia="zh-CN"/>
+        </w:rPr>
+        <w:t>’, ‘</w:t>
+      </w:r>
+      <w:r>
+        <w:rPr>
+          <w:i w:val="false"/>
+          <w:iCs w:val="false"/>
+          <w:lang w:val="en-US" w:eastAsia="zh-CN"/>
+        </w:rPr>
+        <w:t>Evolve’, ‘Imagine Dragons’</w:t>
+      </w:r>
+      <w:r>
+        <w:rPr>
+          <w:i w:val="false"/>
+          <w:iCs w:val="false"/>
+          <w:lang w:val="en-US" w:eastAsia="zh-CN"/>
+        </w:rPr>
+        <w:t>);</w:t>
+      </w:r>
+    </w:p>
+    <w:p>
+      <w:pPr>
+        <w:pStyle w:val="Normal"/>
+        <w:rPr>
+          <w:i w:val="false"/>
+          <w:i w:val="false"/>
+          <w:iCs w:val="false"/>
+          <w:lang w:val="en-US" w:eastAsia="zh-CN"/>
+        </w:rPr>
+      </w:pPr>
+      <w:r>
+        <w:rPr>
+          <w:i w:val="false"/>
+          <w:iCs w:val="false"/>
+          <w:lang w:val="en-US" w:eastAsia="zh-CN"/>
+        </w:rPr>
+        <w:t>INSERT INTO song (stranum, sname, aname) VALUES (‘</w:t>
+      </w:r>
+      <w:r>
+        <w:rPr>
+          <w:i w:val="false"/>
+          <w:iCs w:val="false"/>
+          <w:lang w:val="en-US" w:eastAsia="zh-CN"/>
+        </w:rPr>
+        <w:t>6</w:t>
+      </w:r>
+      <w:r>
+        <w:rPr>
+          <w:i w:val="false"/>
+          <w:iCs w:val="false"/>
+          <w:lang w:val="en-US" w:eastAsia="zh-CN"/>
+        </w:rPr>
+        <w:t>’, ‘</w:t>
+      </w:r>
+      <w:r>
+        <w:rPr>
+          <w:i w:val="false"/>
+          <w:iCs w:val="false"/>
+          <w:lang w:val="en-US" w:eastAsia="zh-CN"/>
+        </w:rPr>
+        <w:t>Rise Up</w:t>
+      </w:r>
+      <w:r>
+        <w:rPr>
+          <w:i w:val="false"/>
+          <w:iCs w:val="false"/>
+          <w:lang w:val="en-US" w:eastAsia="zh-CN"/>
+        </w:rPr>
+        <w:t>’, ‘</w:t>
+      </w:r>
+      <w:r>
+        <w:rPr>
+          <w:i w:val="false"/>
+          <w:iCs w:val="false"/>
+          <w:lang w:val="en-US" w:eastAsia="zh-CN"/>
+        </w:rPr>
+        <w:t>Evolve’, ‘Imagine Dragons’</w:t>
+      </w:r>
+      <w:r>
+        <w:rPr>
+          <w:i w:val="false"/>
+          <w:iCs w:val="false"/>
+          <w:lang w:val="en-US" w:eastAsia="zh-CN"/>
+        </w:rPr>
+        <w:t>);</w:t>
+      </w:r>
+    </w:p>
+    <w:p>
+      <w:pPr>
+        <w:pStyle w:val="Normal"/>
+        <w:rPr>
+          <w:i w:val="false"/>
+          <w:i w:val="false"/>
+          <w:iCs w:val="false"/>
+          <w:lang w:val="en-US" w:eastAsia="zh-CN"/>
+        </w:rPr>
+      </w:pPr>
+      <w:r>
+        <w:rPr>
+          <w:i w:val="false"/>
+          <w:iCs w:val="false"/>
+          <w:lang w:val="en-US" w:eastAsia="zh-CN"/>
+        </w:rPr>
+        <w:t>INSERT INTO song (stranum, sname, aname) VALUES (‘</w:t>
+      </w:r>
+      <w:r>
+        <w:rPr>
+          <w:i w:val="false"/>
+          <w:iCs w:val="false"/>
+          <w:lang w:val="en-US" w:eastAsia="zh-CN"/>
+        </w:rPr>
+        <w:t>7</w:t>
+      </w:r>
+      <w:r>
+        <w:rPr>
+          <w:i w:val="false"/>
+          <w:iCs w:val="false"/>
+          <w:lang w:val="en-US" w:eastAsia="zh-CN"/>
+        </w:rPr>
+        <w:t>’, ‘</w:t>
+      </w:r>
+      <w:r>
+        <w:rPr>
+          <w:i w:val="false"/>
+          <w:iCs w:val="false"/>
+          <w:lang w:val="en-US" w:eastAsia="zh-CN"/>
+        </w:rPr>
+        <w:t>I’ll Make It Up To You</w:t>
+      </w:r>
+      <w:r>
+        <w:rPr>
+          <w:i w:val="false"/>
+          <w:iCs w:val="false"/>
+          <w:lang w:val="en-US" w:eastAsia="zh-CN"/>
+        </w:rPr>
+        <w:t>’, ‘</w:t>
+      </w:r>
+      <w:r>
+        <w:rPr>
+          <w:i w:val="false"/>
+          <w:iCs w:val="false"/>
+          <w:lang w:val="en-US" w:eastAsia="zh-CN"/>
+        </w:rPr>
+        <w:t>Evolve’, ‘Imagine Dragons’</w:t>
+      </w:r>
+      <w:r>
+        <w:rPr>
+          <w:i w:val="false"/>
+          <w:iCs w:val="false"/>
+          <w:lang w:val="en-US" w:eastAsia="zh-CN"/>
+        </w:rPr>
+        <w:t>);</w:t>
+      </w:r>
+    </w:p>
+    <w:p>
+      <w:pPr>
+        <w:pStyle w:val="Normal"/>
+        <w:rPr>
+          <w:i w:val="false"/>
+          <w:i w:val="false"/>
+          <w:iCs w:val="false"/>
+          <w:lang w:val="en-US" w:eastAsia="zh-CN"/>
+        </w:rPr>
+      </w:pPr>
+      <w:r>
+        <w:rPr>
+          <w:i w:val="false"/>
+          <w:iCs w:val="false"/>
+          <w:lang w:val="en-US" w:eastAsia="zh-CN"/>
+        </w:rPr>
+        <w:t>INSERT INTO song (stranum, sname, aname) VALUES (‘</w:t>
+      </w:r>
+      <w:r>
+        <w:rPr>
+          <w:i w:val="false"/>
+          <w:iCs w:val="false"/>
+          <w:lang w:val="en-US" w:eastAsia="zh-CN"/>
+        </w:rPr>
+        <w:t>8</w:t>
+      </w:r>
+      <w:r>
+        <w:rPr>
+          <w:i w:val="false"/>
+          <w:iCs w:val="false"/>
+          <w:lang w:val="en-US" w:eastAsia="zh-CN"/>
+        </w:rPr>
+        <w:t>’, ‘</w:t>
+      </w:r>
+      <w:r>
+        <w:rPr>
+          <w:i w:val="false"/>
+          <w:iCs w:val="false"/>
+          <w:lang w:val="en-US" w:eastAsia="zh-CN"/>
+        </w:rPr>
+        <w:t>Yesterday</w:t>
+      </w:r>
+      <w:r>
+        <w:rPr>
+          <w:i w:val="false"/>
+          <w:iCs w:val="false"/>
+          <w:lang w:val="en-US" w:eastAsia="zh-CN"/>
+        </w:rPr>
+        <w:t>’, ‘</w:t>
+      </w:r>
+      <w:r>
+        <w:rPr>
+          <w:i w:val="false"/>
+          <w:iCs w:val="false"/>
+          <w:lang w:val="en-US" w:eastAsia="zh-CN"/>
+        </w:rPr>
+        <w:t>Evolve’, ‘Imagine Dragons’</w:t>
+      </w:r>
+      <w:r>
+        <w:rPr>
+          <w:i w:val="false"/>
+          <w:iCs w:val="false"/>
+          <w:lang w:val="en-US" w:eastAsia="zh-CN"/>
+        </w:rPr>
+        <w:t>);</w:t>
+      </w:r>
+    </w:p>
+    <w:p>
+      <w:pPr>
+        <w:pStyle w:val="Normal"/>
+        <w:rPr>
+          <w:i w:val="false"/>
+          <w:i w:val="false"/>
+          <w:iCs w:val="false"/>
+          <w:lang w:val="en-US" w:eastAsia="zh-CN"/>
+        </w:rPr>
+      </w:pPr>
+      <w:r>
+        <w:rPr>
+          <w:i w:val="false"/>
+          <w:iCs w:val="false"/>
+          <w:lang w:val="en-US" w:eastAsia="zh-CN"/>
+        </w:rPr>
+        <w:t>INSERT INTO song (stranum, sname, aname) VALUES (‘</w:t>
+      </w:r>
+      <w:r>
+        <w:rPr>
+          <w:i w:val="false"/>
+          <w:iCs w:val="false"/>
+          <w:lang w:val="en-US" w:eastAsia="zh-CN"/>
+        </w:rPr>
+        <w:t>9</w:t>
+      </w:r>
+      <w:r>
+        <w:rPr>
+          <w:i w:val="false"/>
+          <w:iCs w:val="false"/>
+          <w:lang w:val="en-US" w:eastAsia="zh-CN"/>
+        </w:rPr>
+        <w:t>’, ‘</w:t>
+      </w:r>
+      <w:r>
+        <w:rPr>
+          <w:i w:val="false"/>
+          <w:iCs w:val="false"/>
+          <w:lang w:val="en-US" w:eastAsia="zh-CN"/>
+        </w:rPr>
+        <w:t>Mouth of the River</w:t>
+      </w:r>
+      <w:r>
+        <w:rPr>
+          <w:i w:val="false"/>
+          <w:iCs w:val="false"/>
+          <w:lang w:val="en-US" w:eastAsia="zh-CN"/>
+        </w:rPr>
+        <w:t>’, ‘</w:t>
+      </w:r>
+      <w:r>
+        <w:rPr>
+          <w:i w:val="false"/>
+          <w:iCs w:val="false"/>
+          <w:lang w:val="en-US" w:eastAsia="zh-CN"/>
+        </w:rPr>
+        <w:t>Evolve’, ‘Imagine Dragons’</w:t>
+      </w:r>
+      <w:r>
+        <w:rPr>
+          <w:i w:val="false"/>
+          <w:iCs w:val="false"/>
+          <w:lang w:val="en-US" w:eastAsia="zh-CN"/>
+        </w:rPr>
+        <w:t>);</w:t>
+      </w:r>
+    </w:p>
+    <w:p>
+      <w:pPr>
+        <w:pStyle w:val="Normal"/>
+        <w:rPr>
+          <w:i w:val="false"/>
+          <w:i w:val="false"/>
+          <w:iCs w:val="false"/>
+          <w:lang w:val="en-US" w:eastAsia="zh-CN"/>
+        </w:rPr>
+      </w:pPr>
+      <w:r>
+        <w:rPr>
+          <w:i w:val="false"/>
+          <w:iCs w:val="false"/>
+          <w:lang w:val="en-US" w:eastAsia="zh-CN"/>
+        </w:rPr>
+        <w:t>INSERT INTO song (stranum, sname, aname) VALUES (‘</w:t>
+      </w:r>
+      <w:r>
+        <w:rPr>
+          <w:i w:val="false"/>
+          <w:iCs w:val="false"/>
+          <w:lang w:val="en-US" w:eastAsia="zh-CN"/>
+        </w:rPr>
+        <w:t>10</w:t>
+      </w:r>
+      <w:r>
+        <w:rPr>
+          <w:i w:val="false"/>
+          <w:iCs w:val="false"/>
+          <w:lang w:val="en-US" w:eastAsia="zh-CN"/>
+        </w:rPr>
+        <w:t>’, ‘</w:t>
+      </w:r>
+      <w:r>
+        <w:rPr>
+          <w:i w:val="false"/>
+          <w:iCs w:val="false"/>
+          <w:lang w:val="en-US" w:eastAsia="zh-CN"/>
+        </w:rPr>
+        <w:t>Thunder</w:t>
+      </w:r>
+      <w:r>
+        <w:rPr>
+          <w:i w:val="false"/>
+          <w:iCs w:val="false"/>
+          <w:lang w:val="en-US" w:eastAsia="zh-CN"/>
+        </w:rPr>
+        <w:t>’, ‘</w:t>
+      </w:r>
+      <w:r>
+        <w:rPr>
+          <w:i w:val="false"/>
+          <w:iCs w:val="false"/>
+          <w:lang w:val="en-US" w:eastAsia="zh-CN"/>
+        </w:rPr>
+        <w:t>Evolve’, ‘Imagine Dragons’</w:t>
+      </w:r>
+      <w:r>
+        <w:rPr>
+          <w:i w:val="false"/>
+          <w:iCs w:val="false"/>
+          <w:lang w:val="en-US" w:eastAsia="zh-CN"/>
+        </w:rPr>
+        <w:t>);</w:t>
+      </w:r>
+    </w:p>
+    <w:p>
+      <w:pPr>
+        <w:pStyle w:val="Normal"/>
+        <w:rPr>
+          <w:i w:val="false"/>
+          <w:i w:val="false"/>
+          <w:iCs w:val="false"/>
+          <w:lang w:val="en-US" w:eastAsia="zh-CN"/>
+        </w:rPr>
+      </w:pPr>
+      <w:r>
+        <w:rPr>
+          <w:i w:val="false"/>
+          <w:iCs w:val="false"/>
+          <w:lang w:val="en-US" w:eastAsia="zh-CN"/>
+        </w:rPr>
+        <w:t>INSERT INTO song (stranum, sname, aname) VALUES (‘</w:t>
+      </w:r>
+      <w:r>
+        <w:rPr>
+          <w:i w:val="false"/>
+          <w:iCs w:val="false"/>
+          <w:lang w:val="en-US" w:eastAsia="zh-CN"/>
+        </w:rPr>
+        <w:t>11</w:t>
+      </w:r>
+      <w:r>
+        <w:rPr>
+          <w:i w:val="false"/>
+          <w:iCs w:val="false"/>
+          <w:lang w:val="en-US" w:eastAsia="zh-CN"/>
+        </w:rPr>
+        <w:t>’, ‘</w:t>
+      </w:r>
+      <w:r>
+        <w:rPr>
+          <w:i w:val="false"/>
+          <w:iCs w:val="false"/>
+          <w:lang w:val="en-US" w:eastAsia="zh-CN"/>
+        </w:rPr>
+        <w:t>Start Over</w:t>
+      </w:r>
+      <w:r>
+        <w:rPr>
+          <w:i w:val="false"/>
+          <w:iCs w:val="false"/>
+          <w:lang w:val="en-US" w:eastAsia="zh-CN"/>
+        </w:rPr>
+        <w:t>’, ‘</w:t>
+      </w:r>
+      <w:r>
+        <w:rPr>
+          <w:i w:val="false"/>
+          <w:iCs w:val="false"/>
+          <w:lang w:val="en-US" w:eastAsia="zh-CN"/>
+        </w:rPr>
+        <w:t>Evolve’, ‘Imagine Dragons’</w:t>
+      </w:r>
+      <w:r>
+        <w:rPr>
+          <w:i w:val="false"/>
+          <w:iCs w:val="false"/>
+          <w:lang w:val="en-US" w:eastAsia="zh-CN"/>
+        </w:rPr>
+        <w:t>);</w:t>
+      </w:r>
+    </w:p>
+    <w:p>
+      <w:pPr>
+        <w:pStyle w:val="Normal"/>
+        <w:rPr>
+          <w:i w:val="false"/>
+          <w:i w:val="false"/>
+          <w:iCs w:val="false"/>
+          <w:lang w:val="en-US" w:eastAsia="zh-CN"/>
+        </w:rPr>
+      </w:pPr>
+      <w:r>
+        <w:rPr>
+          <w:i w:val="false"/>
+          <w:iCs w:val="false"/>
+          <w:lang w:val="en-US" w:eastAsia="zh-CN"/>
+        </w:rPr>
+        <w:t>INSERT INTO song (stranum, sname, aname) VALUES (‘</w:t>
+      </w:r>
+      <w:r>
+        <w:rPr>
+          <w:i w:val="false"/>
+          <w:iCs w:val="false"/>
+          <w:lang w:val="en-US" w:eastAsia="zh-CN"/>
+        </w:rPr>
+        <w:t>12</w:t>
+      </w:r>
+      <w:r>
+        <w:rPr>
+          <w:i w:val="false"/>
+          <w:iCs w:val="false"/>
+          <w:lang w:val="en-US" w:eastAsia="zh-CN"/>
+        </w:rPr>
+        <w:t>’, ‘</w:t>
+      </w:r>
+      <w:r>
+        <w:rPr>
+          <w:i w:val="false"/>
+          <w:iCs w:val="false"/>
+          <w:lang w:val="en-US" w:eastAsia="zh-CN"/>
+        </w:rPr>
+        <w:t>Dancing in the Dark</w:t>
+      </w:r>
+      <w:r>
+        <w:rPr>
+          <w:i w:val="false"/>
+          <w:iCs w:val="false"/>
+          <w:lang w:val="en-US" w:eastAsia="zh-CN"/>
+        </w:rPr>
+        <w:t>’, ‘</w:t>
+      </w:r>
+      <w:r>
+        <w:rPr>
+          <w:i w:val="false"/>
+          <w:iCs w:val="false"/>
+          <w:lang w:val="en-US" w:eastAsia="zh-CN"/>
+        </w:rPr>
+        <w:t>Evolve’, ‘Imagine Dragons’</w:t>
       </w:r>
       <w:r>
         <w:rPr>

</xml_diff>

<commit_message>
KR10 - composed_of table completely populated.
</commit_message>
<xml_diff>
--- a/final report.docx
+++ b/final report.docx
@@ -12919,17 +12919,4828 @@
       <w:pPr>
         <w:pStyle w:val="Normal"/>
         <w:rPr>
+          <w:i w:val="false"/>
+          <w:i w:val="false"/>
+          <w:iCs w:val="false"/>
+          <w:lang w:val="en-US" w:eastAsia="zh-CN"/>
+        </w:rPr>
+      </w:pPr>
+      <w:r>
+        <w:rPr>
+          <w:i w:val="false"/>
+          <w:iCs w:val="false"/>
           <w:color w:val="0066B3"/>
-        </w:rPr>
-      </w:pPr>
-      <w:r>
-        <w:rPr>
-          <w:i w:val="false"/>
-          <w:iCs w:val="false"/>
-          <w:color w:val="0066B3"/>
           <w:lang w:val="en-US" w:eastAsia="zh-CN"/>
         </w:rPr>
         <w:t>/* insert data into composed_of table */</w:t>
+      </w:r>
+    </w:p>
+    <w:p>
+      <w:pPr>
+        <w:pStyle w:val="Normal"/>
+        <w:rPr>
+          <w:i w:val="false"/>
+          <w:i w:val="false"/>
+          <w:iCs w:val="false"/>
+          <w:lang w:val="en-US" w:eastAsia="zh-CN"/>
+        </w:rPr>
+      </w:pPr>
+      <w:r>
+        <w:rPr>
+          <w:i w:val="false"/>
+          <w:iCs w:val="false"/>
+          <w:lang w:val="en-US" w:eastAsia="zh-CN"/>
+        </w:rPr>
+      </w:r>
+    </w:p>
+    <w:p>
+      <w:pPr>
+        <w:pStyle w:val="Normal"/>
+        <w:rPr>
+          <w:i w:val="false"/>
+          <w:i w:val="false"/>
+          <w:iCs w:val="false"/>
+          <w:lang w:val="en-US" w:eastAsia="zh-CN"/>
+        </w:rPr>
+      </w:pPr>
+      <w:r>
+        <w:rPr>
+          <w:i w:val="false"/>
+          <w:iCs w:val="false"/>
+          <w:lang w:val="en-US" w:eastAsia="zh-CN"/>
+        </w:rPr>
+        <w:t>INSERT INTO composed_of (abtranum, stranum) VALUES (‘0000001’, ‘1’);</w:t>
+      </w:r>
+    </w:p>
+    <w:p>
+      <w:pPr>
+        <w:pStyle w:val="Normal"/>
+        <w:rPr>
+          <w:i w:val="false"/>
+          <w:i w:val="false"/>
+          <w:iCs w:val="false"/>
+          <w:lang w:val="en-US" w:eastAsia="zh-CN"/>
+        </w:rPr>
+      </w:pPr>
+      <w:r>
+        <w:rPr>
+          <w:i w:val="false"/>
+          <w:iCs w:val="false"/>
+          <w:lang w:val="en-US" w:eastAsia="zh-CN"/>
+        </w:rPr>
+        <w:t>INSERT INTO composed_of (abtranum, stranum) VALUES (‘0000001’, ‘2’);</w:t>
+      </w:r>
+    </w:p>
+    <w:p>
+      <w:pPr>
+        <w:pStyle w:val="Normal"/>
+        <w:rPr>
+          <w:i w:val="false"/>
+          <w:i w:val="false"/>
+          <w:iCs w:val="false"/>
+          <w:lang w:val="en-US" w:eastAsia="zh-CN"/>
+        </w:rPr>
+      </w:pPr>
+      <w:r>
+        <w:rPr>
+          <w:i w:val="false"/>
+          <w:iCs w:val="false"/>
+          <w:lang w:val="en-US" w:eastAsia="zh-CN"/>
+        </w:rPr>
+        <w:t>INSERT INTO composed_of (abtranum, stranum) VALUES (‘0000001’, ‘3’);</w:t>
+      </w:r>
+    </w:p>
+    <w:p>
+      <w:pPr>
+        <w:pStyle w:val="Normal"/>
+        <w:rPr>
+          <w:i w:val="false"/>
+          <w:i w:val="false"/>
+          <w:iCs w:val="false"/>
+          <w:lang w:val="en-US" w:eastAsia="zh-CN"/>
+        </w:rPr>
+      </w:pPr>
+      <w:r>
+        <w:rPr>
+          <w:i w:val="false"/>
+          <w:iCs w:val="false"/>
+          <w:lang w:val="en-US" w:eastAsia="zh-CN"/>
+        </w:rPr>
+        <w:t>INSERT INTO composed_of (abtranum, stranum) VALUES (‘0000001’, ‘4’);</w:t>
+      </w:r>
+    </w:p>
+    <w:p>
+      <w:pPr>
+        <w:pStyle w:val="Normal"/>
+        <w:rPr>
+          <w:i w:val="false"/>
+          <w:i w:val="false"/>
+          <w:iCs w:val="false"/>
+          <w:lang w:val="en-US" w:eastAsia="zh-CN"/>
+        </w:rPr>
+      </w:pPr>
+      <w:r>
+        <w:rPr>
+          <w:i w:val="false"/>
+          <w:iCs w:val="false"/>
+          <w:lang w:val="en-US" w:eastAsia="zh-CN"/>
+        </w:rPr>
+        <w:t>INSERT INTO composed_of (abtranum, stranum) VALUES (‘0000001’, ‘5’);</w:t>
+      </w:r>
+    </w:p>
+    <w:p>
+      <w:pPr>
+        <w:pStyle w:val="Normal"/>
+        <w:rPr>
+          <w:i w:val="false"/>
+          <w:i w:val="false"/>
+          <w:iCs w:val="false"/>
+          <w:lang w:val="en-US" w:eastAsia="zh-CN"/>
+        </w:rPr>
+      </w:pPr>
+      <w:r>
+        <w:rPr>
+          <w:i w:val="false"/>
+          <w:iCs w:val="false"/>
+          <w:lang w:val="en-US" w:eastAsia="zh-CN"/>
+        </w:rPr>
+        <w:t>INSERT INTO composed_of (abtranum, stranum) VALUES (‘0000001’, ‘6’);</w:t>
+      </w:r>
+    </w:p>
+    <w:p>
+      <w:pPr>
+        <w:pStyle w:val="Normal"/>
+        <w:rPr>
+          <w:i w:val="false"/>
+          <w:i w:val="false"/>
+          <w:iCs w:val="false"/>
+          <w:lang w:val="en-US" w:eastAsia="zh-CN"/>
+        </w:rPr>
+      </w:pPr>
+      <w:r>
+        <w:rPr>
+          <w:i w:val="false"/>
+          <w:iCs w:val="false"/>
+          <w:lang w:val="en-US" w:eastAsia="zh-CN"/>
+        </w:rPr>
+        <w:t>INSERT INTO composed_of (abtranum, stranum) VALUES (‘0000001’, ‘7’);</w:t>
+      </w:r>
+    </w:p>
+    <w:p>
+      <w:pPr>
+        <w:pStyle w:val="Normal"/>
+        <w:rPr>
+          <w:i w:val="false"/>
+          <w:i w:val="false"/>
+          <w:iCs w:val="false"/>
+          <w:lang w:val="en-US" w:eastAsia="zh-CN"/>
+        </w:rPr>
+      </w:pPr>
+      <w:r>
+        <w:rPr>
+          <w:i w:val="false"/>
+          <w:iCs w:val="false"/>
+          <w:lang w:val="en-US" w:eastAsia="zh-CN"/>
+        </w:rPr>
+        <w:t>INSERT INTO composed_of (abtranum, stranum) VALUES (‘0000001’, ‘8’);</w:t>
+      </w:r>
+    </w:p>
+    <w:p>
+      <w:pPr>
+        <w:pStyle w:val="Normal"/>
+        <w:rPr>
+          <w:i w:val="false"/>
+          <w:i w:val="false"/>
+          <w:iCs w:val="false"/>
+          <w:lang w:val="en-US" w:eastAsia="zh-CN"/>
+        </w:rPr>
+      </w:pPr>
+      <w:r>
+        <w:rPr>
+          <w:i w:val="false"/>
+          <w:iCs w:val="false"/>
+          <w:lang w:val="en-US" w:eastAsia="zh-CN"/>
+        </w:rPr>
+        <w:t>INSERT INTO composed_of (abtranum, stranum) VALUES (‘0000001’, ‘9’);</w:t>
+      </w:r>
+    </w:p>
+    <w:p>
+      <w:pPr>
+        <w:pStyle w:val="Normal"/>
+        <w:rPr>
+          <w:i w:val="false"/>
+          <w:i w:val="false"/>
+          <w:iCs w:val="false"/>
+          <w:lang w:val="en-US" w:eastAsia="zh-CN"/>
+        </w:rPr>
+      </w:pPr>
+      <w:r>
+        <w:rPr>
+          <w:i w:val="false"/>
+          <w:iCs w:val="false"/>
+          <w:lang w:val="en-US" w:eastAsia="zh-CN"/>
+        </w:rPr>
+        <w:t>INSERT INTO composed_of (abtranum, stranum) VALUES (‘0000001’, ‘10’);</w:t>
+      </w:r>
+    </w:p>
+    <w:p>
+      <w:pPr>
+        <w:pStyle w:val="Normal"/>
+        <w:rPr>
+          <w:i w:val="false"/>
+          <w:i w:val="false"/>
+          <w:iCs w:val="false"/>
+          <w:lang w:val="en-US" w:eastAsia="zh-CN"/>
+        </w:rPr>
+      </w:pPr>
+      <w:r>
+        <w:rPr>
+          <w:i w:val="false"/>
+          <w:iCs w:val="false"/>
+          <w:lang w:val="en-US" w:eastAsia="zh-CN"/>
+        </w:rPr>
+        <w:t>INSERT INTO composed_of (abtranum, stranum) VALUES (‘0000001’, ‘11’);</w:t>
+      </w:r>
+    </w:p>
+    <w:p>
+      <w:pPr>
+        <w:pStyle w:val="Normal"/>
+        <w:rPr>
+          <w:i w:val="false"/>
+          <w:i w:val="false"/>
+          <w:iCs w:val="false"/>
+          <w:lang w:val="en-US" w:eastAsia="zh-CN"/>
+        </w:rPr>
+      </w:pPr>
+      <w:r>
+        <w:rPr>
+          <w:i w:val="false"/>
+          <w:iCs w:val="false"/>
+          <w:lang w:val="en-US" w:eastAsia="zh-CN"/>
+        </w:rPr>
+        <w:t>INSERT INTO composed_of (abtranum, stranum) VALUES (‘0000001’, ‘12’);</w:t>
+      </w:r>
+    </w:p>
+    <w:p>
+      <w:pPr>
+        <w:pStyle w:val="Normal"/>
+        <w:rPr>
+          <w:i w:val="false"/>
+          <w:i w:val="false"/>
+          <w:iCs w:val="false"/>
+          <w:lang w:val="en-US" w:eastAsia="zh-CN"/>
+        </w:rPr>
+      </w:pPr>
+      <w:r>
+        <w:rPr>
+          <w:i w:val="false"/>
+          <w:iCs w:val="false"/>
+          <w:lang w:val="en-US" w:eastAsia="zh-CN"/>
+        </w:rPr>
+        <w:t>INSERT INTO composed_of (abtranum, stranum) VALUES (‘0000001’, ‘13’);</w:t>
+      </w:r>
+    </w:p>
+    <w:p>
+      <w:pPr>
+        <w:pStyle w:val="Normal"/>
+        <w:rPr>
+          <w:i w:val="false"/>
+          <w:i w:val="false"/>
+          <w:iCs w:val="false"/>
+          <w:lang w:val="en-US" w:eastAsia="zh-CN"/>
+        </w:rPr>
+      </w:pPr>
+      <w:r>
+        <w:rPr>
+          <w:i w:val="false"/>
+          <w:iCs w:val="false"/>
+          <w:lang w:val="en-US" w:eastAsia="zh-CN"/>
+        </w:rPr>
+        <w:t>INSERT INTO composed_of (abtranum, stranum) VALUES (‘0000001’, ‘14’);</w:t>
+      </w:r>
+    </w:p>
+    <w:p>
+      <w:pPr>
+        <w:pStyle w:val="Normal"/>
+        <w:rPr>
+          <w:i w:val="false"/>
+          <w:i w:val="false"/>
+          <w:iCs w:val="false"/>
+          <w:lang w:val="en-US" w:eastAsia="zh-CN"/>
+        </w:rPr>
+      </w:pPr>
+      <w:r>
+        <w:rPr>
+          <w:i w:val="false"/>
+          <w:iCs w:val="false"/>
+          <w:lang w:val="en-US" w:eastAsia="zh-CN"/>
+        </w:rPr>
+        <w:t>INSERT INTO composed_of (abtranum, stranum) VALUES (‘0000001’, ‘15’);</w:t>
+      </w:r>
+    </w:p>
+    <w:p>
+      <w:pPr>
+        <w:pStyle w:val="Normal"/>
+        <w:rPr>
+          <w:i w:val="false"/>
+          <w:i w:val="false"/>
+          <w:iCs w:val="false"/>
+          <w:lang w:val="en-US" w:eastAsia="zh-CN"/>
+        </w:rPr>
+      </w:pPr>
+      <w:r>
+        <w:rPr>
+          <w:i w:val="false"/>
+          <w:iCs w:val="false"/>
+          <w:lang w:val="en-US" w:eastAsia="zh-CN"/>
+        </w:rPr>
+      </w:r>
+    </w:p>
+    <w:p>
+      <w:pPr>
+        <w:pStyle w:val="Normal"/>
+        <w:rPr>
+          <w:i w:val="false"/>
+          <w:i w:val="false"/>
+          <w:iCs w:val="false"/>
+          <w:lang w:val="en-US" w:eastAsia="zh-CN"/>
+        </w:rPr>
+      </w:pPr>
+      <w:r>
+        <w:rPr>
+          <w:i w:val="false"/>
+          <w:iCs w:val="false"/>
+          <w:lang w:val="en-US" w:eastAsia="zh-CN"/>
+        </w:rPr>
+        <w:t>INSERT INTO composed_of (abtranum, stranum) VALUES (‘0000002’, ‘1’);</w:t>
+      </w:r>
+    </w:p>
+    <w:p>
+      <w:pPr>
+        <w:pStyle w:val="Normal"/>
+        <w:rPr>
+          <w:i w:val="false"/>
+          <w:i w:val="false"/>
+          <w:iCs w:val="false"/>
+          <w:lang w:val="en-US" w:eastAsia="zh-CN"/>
+        </w:rPr>
+      </w:pPr>
+      <w:r>
+        <w:rPr>
+          <w:i w:val="false"/>
+          <w:iCs w:val="false"/>
+          <w:lang w:val="en-US" w:eastAsia="zh-CN"/>
+        </w:rPr>
+        <w:t>INSERT INTO composed_of (abtranum, stranum) VALUES (‘0000002’, ‘2’);</w:t>
+      </w:r>
+    </w:p>
+    <w:p>
+      <w:pPr>
+        <w:pStyle w:val="Normal"/>
+        <w:rPr>
+          <w:i w:val="false"/>
+          <w:i w:val="false"/>
+          <w:iCs w:val="false"/>
+          <w:lang w:val="en-US" w:eastAsia="zh-CN"/>
+        </w:rPr>
+      </w:pPr>
+      <w:r>
+        <w:rPr>
+          <w:i w:val="false"/>
+          <w:iCs w:val="false"/>
+          <w:lang w:val="en-US" w:eastAsia="zh-CN"/>
+        </w:rPr>
+        <w:t>INSERT INTO composed_of (abtranum, stranum) VALUES (‘0000002’, ‘3’);</w:t>
+      </w:r>
+    </w:p>
+    <w:p>
+      <w:pPr>
+        <w:pStyle w:val="Normal"/>
+        <w:rPr>
+          <w:i w:val="false"/>
+          <w:i w:val="false"/>
+          <w:iCs w:val="false"/>
+          <w:lang w:val="en-US" w:eastAsia="zh-CN"/>
+        </w:rPr>
+      </w:pPr>
+      <w:r>
+        <w:rPr>
+          <w:i w:val="false"/>
+          <w:iCs w:val="false"/>
+          <w:lang w:val="en-US" w:eastAsia="zh-CN"/>
+        </w:rPr>
+        <w:t>INSERT INTO composed_of (abtranum, stranum) VALUES (‘0000002’, ‘4’);</w:t>
+      </w:r>
+    </w:p>
+    <w:p>
+      <w:pPr>
+        <w:pStyle w:val="Normal"/>
+        <w:rPr>
+          <w:i w:val="false"/>
+          <w:i w:val="false"/>
+          <w:iCs w:val="false"/>
+          <w:lang w:val="en-US" w:eastAsia="zh-CN"/>
+        </w:rPr>
+      </w:pPr>
+      <w:r>
+        <w:rPr>
+          <w:i w:val="false"/>
+          <w:iCs w:val="false"/>
+          <w:lang w:val="en-US" w:eastAsia="zh-CN"/>
+        </w:rPr>
+        <w:t>INSERT INTO composed_of (abtranum, stranum) VALUES (‘0000002’, ‘5’);</w:t>
+      </w:r>
+    </w:p>
+    <w:p>
+      <w:pPr>
+        <w:pStyle w:val="Normal"/>
+        <w:rPr>
+          <w:i w:val="false"/>
+          <w:i w:val="false"/>
+          <w:iCs w:val="false"/>
+          <w:lang w:val="en-US" w:eastAsia="zh-CN"/>
+        </w:rPr>
+      </w:pPr>
+      <w:r>
+        <w:rPr>
+          <w:i w:val="false"/>
+          <w:iCs w:val="false"/>
+          <w:lang w:val="en-US" w:eastAsia="zh-CN"/>
+        </w:rPr>
+        <w:t>INSERT INTO composed_of (abtranum, stranum) VALUES (‘0000002’, ‘6’);</w:t>
+      </w:r>
+    </w:p>
+    <w:p>
+      <w:pPr>
+        <w:pStyle w:val="Normal"/>
+        <w:rPr>
+          <w:i w:val="false"/>
+          <w:i w:val="false"/>
+          <w:iCs w:val="false"/>
+          <w:lang w:val="en-US" w:eastAsia="zh-CN"/>
+        </w:rPr>
+      </w:pPr>
+      <w:r>
+        <w:rPr>
+          <w:i w:val="false"/>
+          <w:iCs w:val="false"/>
+          <w:lang w:val="en-US" w:eastAsia="zh-CN"/>
+        </w:rPr>
+        <w:t>INSERT INTO composed_of (abtranum, stranum) VALUES (‘0000002’, ‘7’);</w:t>
+      </w:r>
+    </w:p>
+    <w:p>
+      <w:pPr>
+        <w:pStyle w:val="Normal"/>
+        <w:rPr>
+          <w:i w:val="false"/>
+          <w:i w:val="false"/>
+          <w:iCs w:val="false"/>
+          <w:lang w:val="en-US" w:eastAsia="zh-CN"/>
+        </w:rPr>
+      </w:pPr>
+      <w:r>
+        <w:rPr>
+          <w:i w:val="false"/>
+          <w:iCs w:val="false"/>
+          <w:lang w:val="en-US" w:eastAsia="zh-CN"/>
+        </w:rPr>
+        <w:t>INSERT INTO composed_of (abtranum, stranum) VALUES (‘0000002’, ‘8’);</w:t>
+      </w:r>
+    </w:p>
+    <w:p>
+      <w:pPr>
+        <w:pStyle w:val="Normal"/>
+        <w:rPr>
+          <w:i w:val="false"/>
+          <w:i w:val="false"/>
+          <w:iCs w:val="false"/>
+          <w:lang w:val="en-US" w:eastAsia="zh-CN"/>
+        </w:rPr>
+      </w:pPr>
+      <w:r>
+        <w:rPr>
+          <w:i w:val="false"/>
+          <w:iCs w:val="false"/>
+          <w:lang w:val="en-US" w:eastAsia="zh-CN"/>
+        </w:rPr>
+        <w:t>INSERT INTO composed_of (abtranum, stranum) VALUES (‘0000002’, ‘9’);</w:t>
+      </w:r>
+    </w:p>
+    <w:p>
+      <w:pPr>
+        <w:pStyle w:val="Normal"/>
+        <w:rPr>
+          <w:i w:val="false"/>
+          <w:i w:val="false"/>
+          <w:iCs w:val="false"/>
+          <w:lang w:val="en-US" w:eastAsia="zh-CN"/>
+        </w:rPr>
+      </w:pPr>
+      <w:r>
+        <w:rPr>
+          <w:i w:val="false"/>
+          <w:iCs w:val="false"/>
+          <w:lang w:val="en-US" w:eastAsia="zh-CN"/>
+        </w:rPr>
+        <w:t>INSERT INTO composed_of (abtranum, stranum) VALUES (‘0000002’, ‘10’);</w:t>
+      </w:r>
+    </w:p>
+    <w:p>
+      <w:pPr>
+        <w:pStyle w:val="Normal"/>
+        <w:rPr>
+          <w:i w:val="false"/>
+          <w:i w:val="false"/>
+          <w:iCs w:val="false"/>
+          <w:lang w:val="en-US" w:eastAsia="zh-CN"/>
+        </w:rPr>
+      </w:pPr>
+      <w:r>
+        <w:rPr>
+          <w:i w:val="false"/>
+          <w:iCs w:val="false"/>
+          <w:lang w:val="en-US" w:eastAsia="zh-CN"/>
+        </w:rPr>
+        <w:t>INSERT INTO composed_of (abtranum, stranum) VALUES (‘0000002’, ‘11’);</w:t>
+      </w:r>
+    </w:p>
+    <w:p>
+      <w:pPr>
+        <w:pStyle w:val="Normal"/>
+        <w:rPr>
+          <w:i w:val="false"/>
+          <w:i w:val="false"/>
+          <w:iCs w:val="false"/>
+          <w:lang w:val="en-US" w:eastAsia="zh-CN"/>
+        </w:rPr>
+      </w:pPr>
+      <w:r>
+        <w:rPr>
+          <w:i w:val="false"/>
+          <w:iCs w:val="false"/>
+          <w:lang w:val="en-US" w:eastAsia="zh-CN"/>
+        </w:rPr>
+        <w:t>INSERT INTO composed_of (abtranum, stranum) VALUES (‘0000002’, ‘12’);</w:t>
+      </w:r>
+    </w:p>
+    <w:p>
+      <w:pPr>
+        <w:pStyle w:val="Normal"/>
+        <w:rPr>
+          <w:i w:val="false"/>
+          <w:i w:val="false"/>
+          <w:iCs w:val="false"/>
+          <w:lang w:val="en-US" w:eastAsia="zh-CN"/>
+        </w:rPr>
+      </w:pPr>
+      <w:r>
+        <w:rPr>
+          <w:i w:val="false"/>
+          <w:iCs w:val="false"/>
+          <w:lang w:val="en-US" w:eastAsia="zh-CN"/>
+        </w:rPr>
+        <w:t>INSERT INTO composed_of (abtranum, stranum) VALUES (‘0000002’, ‘13’);</w:t>
+      </w:r>
+    </w:p>
+    <w:p>
+      <w:pPr>
+        <w:pStyle w:val="Normal"/>
+        <w:rPr>
+          <w:i w:val="false"/>
+          <w:i w:val="false"/>
+          <w:iCs w:val="false"/>
+          <w:lang w:val="en-US" w:eastAsia="zh-CN"/>
+        </w:rPr>
+      </w:pPr>
+      <w:r>
+        <w:rPr>
+          <w:i w:val="false"/>
+          <w:iCs w:val="false"/>
+          <w:lang w:val="en-US" w:eastAsia="zh-CN"/>
+        </w:rPr>
+        <w:t>INSERT INTO composed_of (abtranum, stranum) VALUES (‘0000002’, ‘14’);</w:t>
+      </w:r>
+    </w:p>
+    <w:p>
+      <w:pPr>
+        <w:pStyle w:val="Normal"/>
+        <w:rPr>
+          <w:i w:val="false"/>
+          <w:i w:val="false"/>
+          <w:iCs w:val="false"/>
+          <w:lang w:val="en-US" w:eastAsia="zh-CN"/>
+        </w:rPr>
+      </w:pPr>
+      <w:r>
+        <w:rPr>
+          <w:i w:val="false"/>
+          <w:iCs w:val="false"/>
+          <w:lang w:val="en-US" w:eastAsia="zh-CN"/>
+        </w:rPr>
+        <w:t>INSERT INTO composed_of (abtranum, stranum) VALUES (‘0000002’, ‘15’);</w:t>
+      </w:r>
+    </w:p>
+    <w:p>
+      <w:pPr>
+        <w:pStyle w:val="Normal"/>
+        <w:rPr>
+          <w:i w:val="false"/>
+          <w:i w:val="false"/>
+          <w:iCs w:val="false"/>
+          <w:lang w:val="en-US" w:eastAsia="zh-CN"/>
+        </w:rPr>
+      </w:pPr>
+      <w:r>
+        <w:rPr>
+          <w:i w:val="false"/>
+          <w:iCs w:val="false"/>
+          <w:lang w:val="en-US" w:eastAsia="zh-CN"/>
+        </w:rPr>
+      </w:r>
+    </w:p>
+    <w:p>
+      <w:pPr>
+        <w:pStyle w:val="Normal"/>
+        <w:rPr>
+          <w:i w:val="false"/>
+          <w:i w:val="false"/>
+          <w:iCs w:val="false"/>
+          <w:lang w:val="en-US" w:eastAsia="zh-CN"/>
+        </w:rPr>
+      </w:pPr>
+      <w:r>
+        <w:rPr>
+          <w:i w:val="false"/>
+          <w:iCs w:val="false"/>
+          <w:lang w:val="en-US" w:eastAsia="zh-CN"/>
+        </w:rPr>
+        <w:t>INSERT INTO composed_of (abtranum, stranum) VALUES (‘0000003’, ‘1’);</w:t>
+      </w:r>
+    </w:p>
+    <w:p>
+      <w:pPr>
+        <w:pStyle w:val="Normal"/>
+        <w:rPr>
+          <w:i w:val="false"/>
+          <w:i w:val="false"/>
+          <w:iCs w:val="false"/>
+          <w:lang w:val="en-US" w:eastAsia="zh-CN"/>
+        </w:rPr>
+      </w:pPr>
+      <w:r>
+        <w:rPr>
+          <w:i w:val="false"/>
+          <w:iCs w:val="false"/>
+          <w:lang w:val="en-US" w:eastAsia="zh-CN"/>
+        </w:rPr>
+        <w:t>INSERT INTO composed_of (abtranum, stranum) VALUES (‘0000003’, ‘2’);</w:t>
+      </w:r>
+    </w:p>
+    <w:p>
+      <w:pPr>
+        <w:pStyle w:val="Normal"/>
+        <w:rPr>
+          <w:i w:val="false"/>
+          <w:i w:val="false"/>
+          <w:iCs w:val="false"/>
+          <w:lang w:val="en-US" w:eastAsia="zh-CN"/>
+        </w:rPr>
+      </w:pPr>
+      <w:r>
+        <w:rPr>
+          <w:i w:val="false"/>
+          <w:iCs w:val="false"/>
+          <w:lang w:val="en-US" w:eastAsia="zh-CN"/>
+        </w:rPr>
+        <w:t>INSERT INTO composed_of (abtranum, stranum) VALUES (‘0000003’, ‘3’);</w:t>
+      </w:r>
+    </w:p>
+    <w:p>
+      <w:pPr>
+        <w:pStyle w:val="Normal"/>
+        <w:rPr>
+          <w:i w:val="false"/>
+          <w:i w:val="false"/>
+          <w:iCs w:val="false"/>
+          <w:lang w:val="en-US" w:eastAsia="zh-CN"/>
+        </w:rPr>
+      </w:pPr>
+      <w:r>
+        <w:rPr>
+          <w:i w:val="false"/>
+          <w:iCs w:val="false"/>
+          <w:lang w:val="en-US" w:eastAsia="zh-CN"/>
+        </w:rPr>
+        <w:t>INSERT INTO composed_of (abtranum, stranum) VALUES (‘0000003’, ‘4’);</w:t>
+      </w:r>
+    </w:p>
+    <w:p>
+      <w:pPr>
+        <w:pStyle w:val="Normal"/>
+        <w:rPr>
+          <w:i w:val="false"/>
+          <w:i w:val="false"/>
+          <w:iCs w:val="false"/>
+          <w:lang w:val="en-US" w:eastAsia="zh-CN"/>
+        </w:rPr>
+      </w:pPr>
+      <w:r>
+        <w:rPr>
+          <w:i w:val="false"/>
+          <w:iCs w:val="false"/>
+          <w:lang w:val="en-US" w:eastAsia="zh-CN"/>
+        </w:rPr>
+        <w:t>INSERT INTO composed_of (abtranum, stranum) VALUES (‘0000003’, ‘5’);</w:t>
+      </w:r>
+    </w:p>
+    <w:p>
+      <w:pPr>
+        <w:pStyle w:val="Normal"/>
+        <w:rPr>
+          <w:i w:val="false"/>
+          <w:i w:val="false"/>
+          <w:iCs w:val="false"/>
+          <w:lang w:val="en-US" w:eastAsia="zh-CN"/>
+        </w:rPr>
+      </w:pPr>
+      <w:r>
+        <w:rPr>
+          <w:i w:val="false"/>
+          <w:iCs w:val="false"/>
+          <w:lang w:val="en-US" w:eastAsia="zh-CN"/>
+        </w:rPr>
+        <w:t>INSERT INTO composed_of (abtranum, stranum) VALUES (‘0000003’, ‘6’);</w:t>
+      </w:r>
+    </w:p>
+    <w:p>
+      <w:pPr>
+        <w:pStyle w:val="Normal"/>
+        <w:rPr>
+          <w:i w:val="false"/>
+          <w:i w:val="false"/>
+          <w:iCs w:val="false"/>
+          <w:lang w:val="en-US" w:eastAsia="zh-CN"/>
+        </w:rPr>
+      </w:pPr>
+      <w:r>
+        <w:rPr>
+          <w:i w:val="false"/>
+          <w:iCs w:val="false"/>
+          <w:lang w:val="en-US" w:eastAsia="zh-CN"/>
+        </w:rPr>
+        <w:t>INSERT INTO composed_of (abtranum, stranum) VALUES (‘0000003’, ‘7’);</w:t>
+      </w:r>
+    </w:p>
+    <w:p>
+      <w:pPr>
+        <w:pStyle w:val="Normal"/>
+        <w:rPr>
+          <w:i w:val="false"/>
+          <w:i w:val="false"/>
+          <w:iCs w:val="false"/>
+          <w:lang w:val="en-US" w:eastAsia="zh-CN"/>
+        </w:rPr>
+      </w:pPr>
+      <w:r>
+        <w:rPr>
+          <w:i w:val="false"/>
+          <w:iCs w:val="false"/>
+          <w:lang w:val="en-US" w:eastAsia="zh-CN"/>
+        </w:rPr>
+        <w:t>INSERT INTO composed_of (abtranum, stranum) VALUES (‘0000003’, ‘8’);</w:t>
+      </w:r>
+    </w:p>
+    <w:p>
+      <w:pPr>
+        <w:pStyle w:val="Normal"/>
+        <w:rPr>
+          <w:i w:val="false"/>
+          <w:i w:val="false"/>
+          <w:iCs w:val="false"/>
+          <w:lang w:val="en-US" w:eastAsia="zh-CN"/>
+        </w:rPr>
+      </w:pPr>
+      <w:r>
+        <w:rPr>
+          <w:i w:val="false"/>
+          <w:iCs w:val="false"/>
+          <w:lang w:val="en-US" w:eastAsia="zh-CN"/>
+        </w:rPr>
+        <w:t>INSERT INTO composed_of (abtranum, stranum) VALUES (‘0000003’, ‘9’);</w:t>
+      </w:r>
+    </w:p>
+    <w:p>
+      <w:pPr>
+        <w:pStyle w:val="Normal"/>
+        <w:rPr>
+          <w:i w:val="false"/>
+          <w:i w:val="false"/>
+          <w:iCs w:val="false"/>
+          <w:lang w:val="en-US" w:eastAsia="zh-CN"/>
+        </w:rPr>
+      </w:pPr>
+      <w:r>
+        <w:rPr>
+          <w:i w:val="false"/>
+          <w:iCs w:val="false"/>
+          <w:lang w:val="en-US" w:eastAsia="zh-CN"/>
+        </w:rPr>
+        <w:t>INSERT INTO composed_of (abtranum, stranum) VALUES (‘0000003’, ‘10’);</w:t>
+      </w:r>
+    </w:p>
+    <w:p>
+      <w:pPr>
+        <w:pStyle w:val="Normal"/>
+        <w:rPr>
+          <w:i w:val="false"/>
+          <w:i w:val="false"/>
+          <w:iCs w:val="false"/>
+          <w:lang w:val="en-US" w:eastAsia="zh-CN"/>
+        </w:rPr>
+      </w:pPr>
+      <w:r>
+        <w:rPr>
+          <w:i w:val="false"/>
+          <w:iCs w:val="false"/>
+          <w:lang w:val="en-US" w:eastAsia="zh-CN"/>
+        </w:rPr>
+        <w:t>INSERT INTO composed_of (abtranum, stranum) VALUES (‘0000003’, ‘11’);</w:t>
+      </w:r>
+    </w:p>
+    <w:p>
+      <w:pPr>
+        <w:pStyle w:val="Normal"/>
+        <w:rPr>
+          <w:i w:val="false"/>
+          <w:i w:val="false"/>
+          <w:iCs w:val="false"/>
+          <w:lang w:val="en-US" w:eastAsia="zh-CN"/>
+        </w:rPr>
+      </w:pPr>
+      <w:r>
+        <w:rPr>
+          <w:i w:val="false"/>
+          <w:iCs w:val="false"/>
+          <w:lang w:val="en-US" w:eastAsia="zh-CN"/>
+        </w:rPr>
+      </w:r>
+    </w:p>
+    <w:p>
+      <w:pPr>
+        <w:pStyle w:val="Normal"/>
+        <w:rPr>
+          <w:i w:val="false"/>
+          <w:i w:val="false"/>
+          <w:iCs w:val="false"/>
+          <w:lang w:val="en-US" w:eastAsia="zh-CN"/>
+        </w:rPr>
+      </w:pPr>
+      <w:r>
+        <w:rPr>
+          <w:i w:val="false"/>
+          <w:iCs w:val="false"/>
+          <w:lang w:val="en-US" w:eastAsia="zh-CN"/>
+        </w:rPr>
+        <w:t>INSERT INTO composed_of (abtranum, stranum) VALUES (‘000000</w:t>
+      </w:r>
+      <w:r>
+        <w:rPr>
+          <w:i w:val="false"/>
+          <w:iCs w:val="false"/>
+          <w:lang w:val="en-US" w:eastAsia="zh-CN"/>
+        </w:rPr>
+        <w:t>4</w:t>
+      </w:r>
+      <w:r>
+        <w:rPr>
+          <w:i w:val="false"/>
+          <w:iCs w:val="false"/>
+          <w:lang w:val="en-US" w:eastAsia="zh-CN"/>
+        </w:rPr>
+        <w:t>’, ‘1’);</w:t>
+      </w:r>
+    </w:p>
+    <w:p>
+      <w:pPr>
+        <w:pStyle w:val="Normal"/>
+        <w:rPr>
+          <w:i w:val="false"/>
+          <w:i w:val="false"/>
+          <w:iCs w:val="false"/>
+          <w:lang w:val="en-US" w:eastAsia="zh-CN"/>
+        </w:rPr>
+      </w:pPr>
+      <w:r>
+        <w:rPr>
+          <w:i w:val="false"/>
+          <w:iCs w:val="false"/>
+          <w:lang w:val="en-US" w:eastAsia="zh-CN"/>
+        </w:rPr>
+        <w:t>INSERT INTO composed_of (abtranum, stranum) VALUES (‘000000</w:t>
+      </w:r>
+      <w:r>
+        <w:rPr>
+          <w:i w:val="false"/>
+          <w:iCs w:val="false"/>
+          <w:lang w:val="en-US" w:eastAsia="zh-CN"/>
+        </w:rPr>
+        <w:t>4</w:t>
+      </w:r>
+      <w:r>
+        <w:rPr>
+          <w:i w:val="false"/>
+          <w:iCs w:val="false"/>
+          <w:lang w:val="en-US" w:eastAsia="zh-CN"/>
+        </w:rPr>
+        <w:t>’, ‘2’);</w:t>
+      </w:r>
+    </w:p>
+    <w:p>
+      <w:pPr>
+        <w:pStyle w:val="Normal"/>
+        <w:rPr>
+          <w:i w:val="false"/>
+          <w:i w:val="false"/>
+          <w:iCs w:val="false"/>
+          <w:lang w:val="en-US" w:eastAsia="zh-CN"/>
+        </w:rPr>
+      </w:pPr>
+      <w:r>
+        <w:rPr>
+          <w:i w:val="false"/>
+          <w:iCs w:val="false"/>
+          <w:lang w:val="en-US" w:eastAsia="zh-CN"/>
+        </w:rPr>
+        <w:t>INSERT INTO composed_of (abtranum, stranum) VALUES (‘000000</w:t>
+      </w:r>
+      <w:r>
+        <w:rPr>
+          <w:i w:val="false"/>
+          <w:iCs w:val="false"/>
+          <w:lang w:val="en-US" w:eastAsia="zh-CN"/>
+        </w:rPr>
+        <w:t>4</w:t>
+      </w:r>
+      <w:r>
+        <w:rPr>
+          <w:i w:val="false"/>
+          <w:iCs w:val="false"/>
+          <w:lang w:val="en-US" w:eastAsia="zh-CN"/>
+        </w:rPr>
+        <w:t>’, ‘3’);</w:t>
+      </w:r>
+    </w:p>
+    <w:p>
+      <w:pPr>
+        <w:pStyle w:val="Normal"/>
+        <w:rPr>
+          <w:i w:val="false"/>
+          <w:i w:val="false"/>
+          <w:iCs w:val="false"/>
+          <w:lang w:val="en-US" w:eastAsia="zh-CN"/>
+        </w:rPr>
+      </w:pPr>
+      <w:r>
+        <w:rPr>
+          <w:i w:val="false"/>
+          <w:iCs w:val="false"/>
+          <w:lang w:val="en-US" w:eastAsia="zh-CN"/>
+        </w:rPr>
+        <w:t>INSERT INTO composed_of (abtranum, stranum) VALUES (‘000000</w:t>
+      </w:r>
+      <w:r>
+        <w:rPr>
+          <w:i w:val="false"/>
+          <w:iCs w:val="false"/>
+          <w:lang w:val="en-US" w:eastAsia="zh-CN"/>
+        </w:rPr>
+        <w:t>4</w:t>
+      </w:r>
+      <w:r>
+        <w:rPr>
+          <w:i w:val="false"/>
+          <w:iCs w:val="false"/>
+          <w:lang w:val="en-US" w:eastAsia="zh-CN"/>
+        </w:rPr>
+        <w:t>’, ‘4’);</w:t>
+      </w:r>
+    </w:p>
+    <w:p>
+      <w:pPr>
+        <w:pStyle w:val="Normal"/>
+        <w:rPr>
+          <w:i w:val="false"/>
+          <w:i w:val="false"/>
+          <w:iCs w:val="false"/>
+          <w:lang w:val="en-US" w:eastAsia="zh-CN"/>
+        </w:rPr>
+      </w:pPr>
+      <w:r>
+        <w:rPr>
+          <w:i w:val="false"/>
+          <w:iCs w:val="false"/>
+          <w:lang w:val="en-US" w:eastAsia="zh-CN"/>
+        </w:rPr>
+        <w:t>INSERT INTO composed_of (abtranum, stranum) VALUES (‘000000</w:t>
+      </w:r>
+      <w:r>
+        <w:rPr>
+          <w:i w:val="false"/>
+          <w:iCs w:val="false"/>
+          <w:lang w:val="en-US" w:eastAsia="zh-CN"/>
+        </w:rPr>
+        <w:t>4</w:t>
+      </w:r>
+      <w:r>
+        <w:rPr>
+          <w:i w:val="false"/>
+          <w:iCs w:val="false"/>
+          <w:lang w:val="en-US" w:eastAsia="zh-CN"/>
+        </w:rPr>
+        <w:t>’, ‘5’);</w:t>
+      </w:r>
+    </w:p>
+    <w:p>
+      <w:pPr>
+        <w:pStyle w:val="Normal"/>
+        <w:rPr>
+          <w:i w:val="false"/>
+          <w:i w:val="false"/>
+          <w:iCs w:val="false"/>
+          <w:lang w:val="en-US" w:eastAsia="zh-CN"/>
+        </w:rPr>
+      </w:pPr>
+      <w:r>
+        <w:rPr>
+          <w:i w:val="false"/>
+          <w:iCs w:val="false"/>
+          <w:lang w:val="en-US" w:eastAsia="zh-CN"/>
+        </w:rPr>
+        <w:t>INSERT INTO composed_of (abtranum, stranum) VALUES (‘000000</w:t>
+      </w:r>
+      <w:r>
+        <w:rPr>
+          <w:i w:val="false"/>
+          <w:iCs w:val="false"/>
+          <w:lang w:val="en-US" w:eastAsia="zh-CN"/>
+        </w:rPr>
+        <w:t>4</w:t>
+      </w:r>
+      <w:r>
+        <w:rPr>
+          <w:i w:val="false"/>
+          <w:iCs w:val="false"/>
+          <w:lang w:val="en-US" w:eastAsia="zh-CN"/>
+        </w:rPr>
+        <w:t>’, ‘6’);</w:t>
+      </w:r>
+    </w:p>
+    <w:p>
+      <w:pPr>
+        <w:pStyle w:val="Normal"/>
+        <w:rPr>
+          <w:i w:val="false"/>
+          <w:i w:val="false"/>
+          <w:iCs w:val="false"/>
+          <w:lang w:val="en-US" w:eastAsia="zh-CN"/>
+        </w:rPr>
+      </w:pPr>
+      <w:r>
+        <w:rPr>
+          <w:i w:val="false"/>
+          <w:iCs w:val="false"/>
+          <w:lang w:val="en-US" w:eastAsia="zh-CN"/>
+        </w:rPr>
+        <w:t>INSERT INTO composed_of (abtranum, stranum) VALUES (‘000000</w:t>
+      </w:r>
+      <w:r>
+        <w:rPr>
+          <w:i w:val="false"/>
+          <w:iCs w:val="false"/>
+          <w:lang w:val="en-US" w:eastAsia="zh-CN"/>
+        </w:rPr>
+        <w:t>4</w:t>
+      </w:r>
+      <w:r>
+        <w:rPr>
+          <w:i w:val="false"/>
+          <w:iCs w:val="false"/>
+          <w:lang w:val="en-US" w:eastAsia="zh-CN"/>
+        </w:rPr>
+        <w:t>’, ‘7’);</w:t>
+      </w:r>
+    </w:p>
+    <w:p>
+      <w:pPr>
+        <w:pStyle w:val="Normal"/>
+        <w:rPr>
+          <w:i w:val="false"/>
+          <w:i w:val="false"/>
+          <w:iCs w:val="false"/>
+          <w:lang w:val="en-US" w:eastAsia="zh-CN"/>
+        </w:rPr>
+      </w:pPr>
+      <w:r>
+        <w:rPr>
+          <w:i w:val="false"/>
+          <w:iCs w:val="false"/>
+          <w:lang w:val="en-US" w:eastAsia="zh-CN"/>
+        </w:rPr>
+        <w:t>INSERT INTO composed_of (abtranum, stranum) VALUES (‘000000</w:t>
+      </w:r>
+      <w:r>
+        <w:rPr>
+          <w:i w:val="false"/>
+          <w:iCs w:val="false"/>
+          <w:lang w:val="en-US" w:eastAsia="zh-CN"/>
+        </w:rPr>
+        <w:t>4</w:t>
+      </w:r>
+      <w:r>
+        <w:rPr>
+          <w:i w:val="false"/>
+          <w:iCs w:val="false"/>
+          <w:lang w:val="en-US" w:eastAsia="zh-CN"/>
+        </w:rPr>
+        <w:t>’, ‘8’);</w:t>
+      </w:r>
+    </w:p>
+    <w:p>
+      <w:pPr>
+        <w:pStyle w:val="Normal"/>
+        <w:rPr>
+          <w:i w:val="false"/>
+          <w:i w:val="false"/>
+          <w:iCs w:val="false"/>
+          <w:lang w:val="en-US" w:eastAsia="zh-CN"/>
+        </w:rPr>
+      </w:pPr>
+      <w:r>
+        <w:rPr>
+          <w:i w:val="false"/>
+          <w:iCs w:val="false"/>
+          <w:lang w:val="en-US" w:eastAsia="zh-CN"/>
+        </w:rPr>
+        <w:t>INSERT INTO composed_of (abtranum, stranum) VALUES (‘000000</w:t>
+      </w:r>
+      <w:r>
+        <w:rPr>
+          <w:i w:val="false"/>
+          <w:iCs w:val="false"/>
+          <w:lang w:val="en-US" w:eastAsia="zh-CN"/>
+        </w:rPr>
+        <w:t>4</w:t>
+      </w:r>
+      <w:r>
+        <w:rPr>
+          <w:i w:val="false"/>
+          <w:iCs w:val="false"/>
+          <w:lang w:val="en-US" w:eastAsia="zh-CN"/>
+        </w:rPr>
+        <w:t>’, ‘9’);</w:t>
+      </w:r>
+    </w:p>
+    <w:p>
+      <w:pPr>
+        <w:pStyle w:val="Normal"/>
+        <w:rPr>
+          <w:i w:val="false"/>
+          <w:i w:val="false"/>
+          <w:iCs w:val="false"/>
+          <w:lang w:val="en-US" w:eastAsia="zh-CN"/>
+        </w:rPr>
+      </w:pPr>
+      <w:r>
+        <w:rPr>
+          <w:i w:val="false"/>
+          <w:iCs w:val="false"/>
+          <w:lang w:val="en-US" w:eastAsia="zh-CN"/>
+        </w:rPr>
+        <w:t>INSERT INTO composed_of (abtranum, stranum) VALUES (‘000000</w:t>
+      </w:r>
+      <w:r>
+        <w:rPr>
+          <w:i w:val="false"/>
+          <w:iCs w:val="false"/>
+          <w:lang w:val="en-US" w:eastAsia="zh-CN"/>
+        </w:rPr>
+        <w:t>4</w:t>
+      </w:r>
+      <w:r>
+        <w:rPr>
+          <w:i w:val="false"/>
+          <w:iCs w:val="false"/>
+          <w:lang w:val="en-US" w:eastAsia="zh-CN"/>
+        </w:rPr>
+        <w:t>’, ‘10’);</w:t>
+      </w:r>
+    </w:p>
+    <w:p>
+      <w:pPr>
+        <w:pStyle w:val="Normal"/>
+        <w:rPr>
+          <w:i w:val="false"/>
+          <w:i w:val="false"/>
+          <w:iCs w:val="false"/>
+          <w:lang w:val="en-US" w:eastAsia="zh-CN"/>
+        </w:rPr>
+      </w:pPr>
+      <w:r>
+        <w:rPr>
+          <w:i w:val="false"/>
+          <w:iCs w:val="false"/>
+          <w:lang w:val="en-US" w:eastAsia="zh-CN"/>
+        </w:rPr>
+        <w:t>INSERT INTO composed_of (abtranum, stranum) VALUES (‘000000</w:t>
+      </w:r>
+      <w:r>
+        <w:rPr>
+          <w:i w:val="false"/>
+          <w:iCs w:val="false"/>
+          <w:lang w:val="en-US" w:eastAsia="zh-CN"/>
+        </w:rPr>
+        <w:t>4</w:t>
+      </w:r>
+      <w:r>
+        <w:rPr>
+          <w:i w:val="false"/>
+          <w:iCs w:val="false"/>
+          <w:lang w:val="en-US" w:eastAsia="zh-CN"/>
+        </w:rPr>
+        <w:t>’, ‘11’);</w:t>
+      </w:r>
+    </w:p>
+    <w:p>
+      <w:pPr>
+        <w:pStyle w:val="Normal"/>
+        <w:rPr>
+          <w:i w:val="false"/>
+          <w:i w:val="false"/>
+          <w:iCs w:val="false"/>
+          <w:lang w:val="en-US" w:eastAsia="zh-CN"/>
+        </w:rPr>
+      </w:pPr>
+      <w:r>
+        <w:rPr>
+          <w:i w:val="false"/>
+          <w:iCs w:val="false"/>
+          <w:lang w:val="en-US" w:eastAsia="zh-CN"/>
+        </w:rPr>
+        <w:t>INSERT INTO composed_of (abtranum, stranum) VALUES (‘000000</w:t>
+      </w:r>
+      <w:r>
+        <w:rPr>
+          <w:i w:val="false"/>
+          <w:iCs w:val="false"/>
+          <w:lang w:val="en-US" w:eastAsia="zh-CN"/>
+        </w:rPr>
+        <w:t>4</w:t>
+      </w:r>
+      <w:r>
+        <w:rPr>
+          <w:i w:val="false"/>
+          <w:iCs w:val="false"/>
+          <w:lang w:val="en-US" w:eastAsia="zh-CN"/>
+        </w:rPr>
+        <w:t>’, ‘12’);</w:t>
+      </w:r>
+    </w:p>
+    <w:p>
+      <w:pPr>
+        <w:pStyle w:val="Normal"/>
+        <w:rPr>
+          <w:i w:val="false"/>
+          <w:i w:val="false"/>
+          <w:iCs w:val="false"/>
+          <w:lang w:val="en-US" w:eastAsia="zh-CN"/>
+        </w:rPr>
+      </w:pPr>
+      <w:r>
+        <w:rPr>
+          <w:i w:val="false"/>
+          <w:iCs w:val="false"/>
+          <w:lang w:val="en-US" w:eastAsia="zh-CN"/>
+        </w:rPr>
+        <w:t>INSERT INTO composed_of (abtranum, stranum) VALUES (‘000000</w:t>
+      </w:r>
+      <w:r>
+        <w:rPr>
+          <w:i w:val="false"/>
+          <w:iCs w:val="false"/>
+          <w:lang w:val="en-US" w:eastAsia="zh-CN"/>
+        </w:rPr>
+        <w:t>4</w:t>
+      </w:r>
+      <w:r>
+        <w:rPr>
+          <w:i w:val="false"/>
+          <w:iCs w:val="false"/>
+          <w:lang w:val="en-US" w:eastAsia="zh-CN"/>
+        </w:rPr>
+        <w:t>’, ‘13’);</w:t>
+      </w:r>
+    </w:p>
+    <w:p>
+      <w:pPr>
+        <w:pStyle w:val="Normal"/>
+        <w:rPr>
+          <w:i w:val="false"/>
+          <w:i w:val="false"/>
+          <w:iCs w:val="false"/>
+          <w:lang w:val="en-US" w:eastAsia="zh-CN"/>
+        </w:rPr>
+      </w:pPr>
+      <w:r>
+        <w:rPr>
+          <w:i w:val="false"/>
+          <w:iCs w:val="false"/>
+          <w:lang w:val="en-US" w:eastAsia="zh-CN"/>
+        </w:rPr>
+        <w:t>INSERT INTO composed_of (abtranum, stranum) VALUES (‘000000</w:t>
+      </w:r>
+      <w:r>
+        <w:rPr>
+          <w:i w:val="false"/>
+          <w:iCs w:val="false"/>
+          <w:lang w:val="en-US" w:eastAsia="zh-CN"/>
+        </w:rPr>
+        <w:t>4</w:t>
+      </w:r>
+      <w:r>
+        <w:rPr>
+          <w:i w:val="false"/>
+          <w:iCs w:val="false"/>
+          <w:lang w:val="en-US" w:eastAsia="zh-CN"/>
+        </w:rPr>
+        <w:t>’, ‘14’);</w:t>
+      </w:r>
+    </w:p>
+    <w:p>
+      <w:pPr>
+        <w:pStyle w:val="Normal"/>
+        <w:rPr>
+          <w:i w:val="false"/>
+          <w:i w:val="false"/>
+          <w:iCs w:val="false"/>
+          <w:lang w:val="en-US" w:eastAsia="zh-CN"/>
+        </w:rPr>
+      </w:pPr>
+      <w:r>
+        <w:rPr>
+          <w:i w:val="false"/>
+          <w:iCs w:val="false"/>
+          <w:lang w:val="en-US" w:eastAsia="zh-CN"/>
+        </w:rPr>
+        <w:t>INSERT INTO composed_of (abtranum, stranum) VALUES (‘000000</w:t>
+      </w:r>
+      <w:r>
+        <w:rPr>
+          <w:i w:val="false"/>
+          <w:iCs w:val="false"/>
+          <w:lang w:val="en-US" w:eastAsia="zh-CN"/>
+        </w:rPr>
+        <w:t>4</w:t>
+      </w:r>
+      <w:r>
+        <w:rPr>
+          <w:i w:val="false"/>
+          <w:iCs w:val="false"/>
+          <w:lang w:val="en-US" w:eastAsia="zh-CN"/>
+        </w:rPr>
+        <w:t>’, ‘15’);</w:t>
+      </w:r>
+    </w:p>
+    <w:p>
+      <w:pPr>
+        <w:pStyle w:val="Normal"/>
+        <w:rPr>
+          <w:i w:val="false"/>
+          <w:i w:val="false"/>
+          <w:iCs w:val="false"/>
+          <w:lang w:val="en-US" w:eastAsia="zh-CN"/>
+        </w:rPr>
+      </w:pPr>
+      <w:r>
+        <w:rPr>
+          <w:i w:val="false"/>
+          <w:iCs w:val="false"/>
+          <w:lang w:val="en-US" w:eastAsia="zh-CN"/>
+        </w:rPr>
+        <w:t>INSERT INTO composed_of (abtranum, stranum) VALUES (‘000000</w:t>
+      </w:r>
+      <w:r>
+        <w:rPr>
+          <w:i w:val="false"/>
+          <w:iCs w:val="false"/>
+          <w:lang w:val="en-US" w:eastAsia="zh-CN"/>
+        </w:rPr>
+        <w:t>4</w:t>
+      </w:r>
+      <w:r>
+        <w:rPr>
+          <w:i w:val="false"/>
+          <w:iCs w:val="false"/>
+          <w:lang w:val="en-US" w:eastAsia="zh-CN"/>
+        </w:rPr>
+        <w:t>’, ‘1</w:t>
+      </w:r>
+      <w:r>
+        <w:rPr>
+          <w:i w:val="false"/>
+          <w:iCs w:val="false"/>
+          <w:lang w:val="en-US" w:eastAsia="zh-CN"/>
+        </w:rPr>
+        <w:t>6’</w:t>
+      </w:r>
+      <w:r>
+        <w:rPr>
+          <w:i w:val="false"/>
+          <w:iCs w:val="false"/>
+          <w:lang w:val="en-US" w:eastAsia="zh-CN"/>
+        </w:rPr>
+        <w:t>);</w:t>
+      </w:r>
+    </w:p>
+    <w:p>
+      <w:pPr>
+        <w:pStyle w:val="Normal"/>
+        <w:rPr>
+          <w:i w:val="false"/>
+          <w:i w:val="false"/>
+          <w:iCs w:val="false"/>
+          <w:lang w:val="en-US" w:eastAsia="zh-CN"/>
+        </w:rPr>
+      </w:pPr>
+      <w:r>
+        <w:rPr>
+          <w:i w:val="false"/>
+          <w:iCs w:val="false"/>
+          <w:lang w:val="en-US" w:eastAsia="zh-CN"/>
+        </w:rPr>
+      </w:r>
+    </w:p>
+    <w:p>
+      <w:pPr>
+        <w:pStyle w:val="Normal"/>
+        <w:rPr>
+          <w:i w:val="false"/>
+          <w:i w:val="false"/>
+          <w:iCs w:val="false"/>
+          <w:lang w:val="en-US" w:eastAsia="zh-CN"/>
+        </w:rPr>
+      </w:pPr>
+      <w:r>
+        <w:rPr>
+          <w:i w:val="false"/>
+          <w:iCs w:val="false"/>
+          <w:lang w:val="en-US" w:eastAsia="zh-CN"/>
+        </w:rPr>
+        <w:t>INSERT INTO composed_of (abtranum, stranum) VALUES (‘000000</w:t>
+      </w:r>
+      <w:r>
+        <w:rPr>
+          <w:i w:val="false"/>
+          <w:iCs w:val="false"/>
+          <w:lang w:val="en-US" w:eastAsia="zh-CN"/>
+        </w:rPr>
+        <w:t>5</w:t>
+      </w:r>
+      <w:r>
+        <w:rPr>
+          <w:i w:val="false"/>
+          <w:iCs w:val="false"/>
+          <w:lang w:val="en-US" w:eastAsia="zh-CN"/>
+        </w:rPr>
+        <w:t>’, ‘1’);</w:t>
+      </w:r>
+    </w:p>
+    <w:p>
+      <w:pPr>
+        <w:pStyle w:val="Normal"/>
+        <w:rPr>
+          <w:i w:val="false"/>
+          <w:i w:val="false"/>
+          <w:iCs w:val="false"/>
+          <w:lang w:val="en-US" w:eastAsia="zh-CN"/>
+        </w:rPr>
+      </w:pPr>
+      <w:r>
+        <w:rPr>
+          <w:i w:val="false"/>
+          <w:iCs w:val="false"/>
+          <w:lang w:val="en-US" w:eastAsia="zh-CN"/>
+        </w:rPr>
+        <w:t>INSERT INTO composed_of (abtranum, stranum) VALUES (‘000000</w:t>
+      </w:r>
+      <w:r>
+        <w:rPr>
+          <w:i w:val="false"/>
+          <w:iCs w:val="false"/>
+          <w:lang w:val="en-US" w:eastAsia="zh-CN"/>
+        </w:rPr>
+        <w:t>5</w:t>
+      </w:r>
+      <w:r>
+        <w:rPr>
+          <w:i w:val="false"/>
+          <w:iCs w:val="false"/>
+          <w:lang w:val="en-US" w:eastAsia="zh-CN"/>
+        </w:rPr>
+        <w:t>’, ‘2’);</w:t>
+      </w:r>
+    </w:p>
+    <w:p>
+      <w:pPr>
+        <w:pStyle w:val="Normal"/>
+        <w:rPr>
+          <w:i w:val="false"/>
+          <w:i w:val="false"/>
+          <w:iCs w:val="false"/>
+          <w:lang w:val="en-US" w:eastAsia="zh-CN"/>
+        </w:rPr>
+      </w:pPr>
+      <w:r>
+        <w:rPr>
+          <w:i w:val="false"/>
+          <w:iCs w:val="false"/>
+          <w:lang w:val="en-US" w:eastAsia="zh-CN"/>
+        </w:rPr>
+        <w:t>INSERT INTO composed_of (abtranum, stranum) VALUES (‘000000</w:t>
+      </w:r>
+      <w:r>
+        <w:rPr>
+          <w:i w:val="false"/>
+          <w:iCs w:val="false"/>
+          <w:lang w:val="en-US" w:eastAsia="zh-CN"/>
+        </w:rPr>
+        <w:t>5</w:t>
+      </w:r>
+      <w:r>
+        <w:rPr>
+          <w:i w:val="false"/>
+          <w:iCs w:val="false"/>
+          <w:lang w:val="en-US" w:eastAsia="zh-CN"/>
+        </w:rPr>
+        <w:t>’, ‘3’);</w:t>
+      </w:r>
+    </w:p>
+    <w:p>
+      <w:pPr>
+        <w:pStyle w:val="Normal"/>
+        <w:rPr>
+          <w:i w:val="false"/>
+          <w:i w:val="false"/>
+          <w:iCs w:val="false"/>
+          <w:lang w:val="en-US" w:eastAsia="zh-CN"/>
+        </w:rPr>
+      </w:pPr>
+      <w:r>
+        <w:rPr>
+          <w:i w:val="false"/>
+          <w:iCs w:val="false"/>
+          <w:lang w:val="en-US" w:eastAsia="zh-CN"/>
+        </w:rPr>
+        <w:t>INSERT INTO composed_of (abtranum, stranum) VALUES (‘000000</w:t>
+      </w:r>
+      <w:r>
+        <w:rPr>
+          <w:i w:val="false"/>
+          <w:iCs w:val="false"/>
+          <w:lang w:val="en-US" w:eastAsia="zh-CN"/>
+        </w:rPr>
+        <w:t>5</w:t>
+      </w:r>
+      <w:r>
+        <w:rPr>
+          <w:i w:val="false"/>
+          <w:iCs w:val="false"/>
+          <w:lang w:val="en-US" w:eastAsia="zh-CN"/>
+        </w:rPr>
+        <w:t>’, ‘4’);</w:t>
+      </w:r>
+    </w:p>
+    <w:p>
+      <w:pPr>
+        <w:pStyle w:val="Normal"/>
+        <w:rPr>
+          <w:i w:val="false"/>
+          <w:i w:val="false"/>
+          <w:iCs w:val="false"/>
+          <w:lang w:val="en-US" w:eastAsia="zh-CN"/>
+        </w:rPr>
+      </w:pPr>
+      <w:r>
+        <w:rPr>
+          <w:i w:val="false"/>
+          <w:iCs w:val="false"/>
+          <w:lang w:val="en-US" w:eastAsia="zh-CN"/>
+        </w:rPr>
+        <w:t>INSERT INTO composed_of (abtranum, stranum) VALUES (‘000000</w:t>
+      </w:r>
+      <w:r>
+        <w:rPr>
+          <w:i w:val="false"/>
+          <w:iCs w:val="false"/>
+          <w:lang w:val="en-US" w:eastAsia="zh-CN"/>
+        </w:rPr>
+        <w:t>5</w:t>
+      </w:r>
+      <w:r>
+        <w:rPr>
+          <w:i w:val="false"/>
+          <w:iCs w:val="false"/>
+          <w:lang w:val="en-US" w:eastAsia="zh-CN"/>
+        </w:rPr>
+        <w:t>’, ‘5’);</w:t>
+      </w:r>
+    </w:p>
+    <w:p>
+      <w:pPr>
+        <w:pStyle w:val="Normal"/>
+        <w:rPr>
+          <w:i w:val="false"/>
+          <w:i w:val="false"/>
+          <w:iCs w:val="false"/>
+          <w:lang w:val="en-US" w:eastAsia="zh-CN"/>
+        </w:rPr>
+      </w:pPr>
+      <w:r>
+        <w:rPr>
+          <w:i w:val="false"/>
+          <w:iCs w:val="false"/>
+          <w:lang w:val="en-US" w:eastAsia="zh-CN"/>
+        </w:rPr>
+        <w:t>INSERT INTO composed_of (abtranum, stranum) VALUES (‘000000</w:t>
+      </w:r>
+      <w:r>
+        <w:rPr>
+          <w:i w:val="false"/>
+          <w:iCs w:val="false"/>
+          <w:lang w:val="en-US" w:eastAsia="zh-CN"/>
+        </w:rPr>
+        <w:t>5</w:t>
+      </w:r>
+      <w:r>
+        <w:rPr>
+          <w:i w:val="false"/>
+          <w:iCs w:val="false"/>
+          <w:lang w:val="en-US" w:eastAsia="zh-CN"/>
+        </w:rPr>
+        <w:t>’, ‘6’);</w:t>
+      </w:r>
+    </w:p>
+    <w:p>
+      <w:pPr>
+        <w:pStyle w:val="Normal"/>
+        <w:rPr>
+          <w:i w:val="false"/>
+          <w:i w:val="false"/>
+          <w:iCs w:val="false"/>
+          <w:lang w:val="en-US" w:eastAsia="zh-CN"/>
+        </w:rPr>
+      </w:pPr>
+      <w:r>
+        <w:rPr>
+          <w:i w:val="false"/>
+          <w:iCs w:val="false"/>
+          <w:lang w:val="en-US" w:eastAsia="zh-CN"/>
+        </w:rPr>
+        <w:t>INSERT INTO composed_of (abtranum, stranum) VALUES (‘000000</w:t>
+      </w:r>
+      <w:r>
+        <w:rPr>
+          <w:i w:val="false"/>
+          <w:iCs w:val="false"/>
+          <w:lang w:val="en-US" w:eastAsia="zh-CN"/>
+        </w:rPr>
+        <w:t>5</w:t>
+      </w:r>
+      <w:r>
+        <w:rPr>
+          <w:i w:val="false"/>
+          <w:iCs w:val="false"/>
+          <w:lang w:val="en-US" w:eastAsia="zh-CN"/>
+        </w:rPr>
+        <w:t>’, ‘7’);</w:t>
+      </w:r>
+    </w:p>
+    <w:p>
+      <w:pPr>
+        <w:pStyle w:val="Normal"/>
+        <w:rPr>
+          <w:i w:val="false"/>
+          <w:i w:val="false"/>
+          <w:iCs w:val="false"/>
+          <w:lang w:val="en-US" w:eastAsia="zh-CN"/>
+        </w:rPr>
+      </w:pPr>
+      <w:r>
+        <w:rPr>
+          <w:i w:val="false"/>
+          <w:iCs w:val="false"/>
+          <w:lang w:val="en-US" w:eastAsia="zh-CN"/>
+        </w:rPr>
+        <w:t>INSERT INTO composed_of (abtranum, stranum) VALUES (‘000000</w:t>
+      </w:r>
+      <w:r>
+        <w:rPr>
+          <w:i w:val="false"/>
+          <w:iCs w:val="false"/>
+          <w:lang w:val="en-US" w:eastAsia="zh-CN"/>
+        </w:rPr>
+        <w:t>5</w:t>
+      </w:r>
+      <w:r>
+        <w:rPr>
+          <w:i w:val="false"/>
+          <w:iCs w:val="false"/>
+          <w:lang w:val="en-US" w:eastAsia="zh-CN"/>
+        </w:rPr>
+        <w:t>’, ‘8’);</w:t>
+      </w:r>
+    </w:p>
+    <w:p>
+      <w:pPr>
+        <w:pStyle w:val="Normal"/>
+        <w:rPr>
+          <w:i w:val="false"/>
+          <w:i w:val="false"/>
+          <w:iCs w:val="false"/>
+          <w:lang w:val="en-US" w:eastAsia="zh-CN"/>
+        </w:rPr>
+      </w:pPr>
+      <w:r>
+        <w:rPr>
+          <w:i w:val="false"/>
+          <w:iCs w:val="false"/>
+          <w:lang w:val="en-US" w:eastAsia="zh-CN"/>
+        </w:rPr>
+        <w:t>INSERT INTO composed_of (abtranum, stranum) VALUES (‘000000</w:t>
+      </w:r>
+      <w:r>
+        <w:rPr>
+          <w:i w:val="false"/>
+          <w:iCs w:val="false"/>
+          <w:lang w:val="en-US" w:eastAsia="zh-CN"/>
+        </w:rPr>
+        <w:t>5</w:t>
+      </w:r>
+      <w:r>
+        <w:rPr>
+          <w:i w:val="false"/>
+          <w:iCs w:val="false"/>
+          <w:lang w:val="en-US" w:eastAsia="zh-CN"/>
+        </w:rPr>
+        <w:t>’, ‘9’);</w:t>
+      </w:r>
+    </w:p>
+    <w:p>
+      <w:pPr>
+        <w:pStyle w:val="Normal"/>
+        <w:rPr>
+          <w:i w:val="false"/>
+          <w:i w:val="false"/>
+          <w:iCs w:val="false"/>
+          <w:lang w:val="en-US" w:eastAsia="zh-CN"/>
+        </w:rPr>
+      </w:pPr>
+      <w:r>
+        <w:rPr>
+          <w:i w:val="false"/>
+          <w:iCs w:val="false"/>
+          <w:lang w:val="en-US" w:eastAsia="zh-CN"/>
+        </w:rPr>
+      </w:r>
+    </w:p>
+    <w:p>
+      <w:pPr>
+        <w:pStyle w:val="Normal"/>
+        <w:rPr>
+          <w:i w:val="false"/>
+          <w:i w:val="false"/>
+          <w:iCs w:val="false"/>
+          <w:lang w:val="en-US" w:eastAsia="zh-CN"/>
+        </w:rPr>
+      </w:pPr>
+      <w:r>
+        <w:rPr>
+          <w:i w:val="false"/>
+          <w:iCs w:val="false"/>
+          <w:lang w:val="en-US" w:eastAsia="zh-CN"/>
+        </w:rPr>
+        <w:t>INSERT INTO composed_of (abtranum, stranum) VALUES (‘000000’</w:t>
+      </w:r>
+      <w:r>
+        <w:rPr>
+          <w:i w:val="false"/>
+          <w:iCs w:val="false"/>
+          <w:lang w:val="en-US" w:eastAsia="zh-CN"/>
+        </w:rPr>
+        <w:t>6</w:t>
+      </w:r>
+      <w:r>
+        <w:rPr>
+          <w:i w:val="false"/>
+          <w:iCs w:val="false"/>
+          <w:lang w:val="en-US" w:eastAsia="zh-CN"/>
+        </w:rPr>
+        <w:t>, ‘1’);</w:t>
+      </w:r>
+    </w:p>
+    <w:p>
+      <w:pPr>
+        <w:pStyle w:val="Normal"/>
+        <w:rPr>
+          <w:i w:val="false"/>
+          <w:i w:val="false"/>
+          <w:iCs w:val="false"/>
+          <w:lang w:val="en-US" w:eastAsia="zh-CN"/>
+        </w:rPr>
+      </w:pPr>
+      <w:r>
+        <w:rPr>
+          <w:i w:val="false"/>
+          <w:iCs w:val="false"/>
+          <w:lang w:val="en-US" w:eastAsia="zh-CN"/>
+        </w:rPr>
+        <w:t>INSERT INTO composed_of (abtranum, stranum) VALUES (‘000000</w:t>
+      </w:r>
+      <w:r>
+        <w:rPr>
+          <w:i w:val="false"/>
+          <w:iCs w:val="false"/>
+          <w:lang w:val="en-US" w:eastAsia="zh-CN"/>
+        </w:rPr>
+        <w:t>6</w:t>
+      </w:r>
+      <w:r>
+        <w:rPr>
+          <w:i w:val="false"/>
+          <w:iCs w:val="false"/>
+          <w:lang w:val="en-US" w:eastAsia="zh-CN"/>
+        </w:rPr>
+        <w:t>’, ‘2’);</w:t>
+      </w:r>
+    </w:p>
+    <w:p>
+      <w:pPr>
+        <w:pStyle w:val="Normal"/>
+        <w:rPr>
+          <w:i w:val="false"/>
+          <w:i w:val="false"/>
+          <w:iCs w:val="false"/>
+          <w:lang w:val="en-US" w:eastAsia="zh-CN"/>
+        </w:rPr>
+      </w:pPr>
+      <w:r>
+        <w:rPr>
+          <w:i w:val="false"/>
+          <w:iCs w:val="false"/>
+          <w:lang w:val="en-US" w:eastAsia="zh-CN"/>
+        </w:rPr>
+        <w:t>INSERT INTO composed_of (abtranum, stranum) VALUES (‘000000</w:t>
+      </w:r>
+      <w:r>
+        <w:rPr>
+          <w:i w:val="false"/>
+          <w:iCs w:val="false"/>
+          <w:lang w:val="en-US" w:eastAsia="zh-CN"/>
+        </w:rPr>
+        <w:t>6</w:t>
+      </w:r>
+      <w:r>
+        <w:rPr>
+          <w:i w:val="false"/>
+          <w:iCs w:val="false"/>
+          <w:lang w:val="en-US" w:eastAsia="zh-CN"/>
+        </w:rPr>
+        <w:t>’, ‘3’);</w:t>
+      </w:r>
+    </w:p>
+    <w:p>
+      <w:pPr>
+        <w:pStyle w:val="Normal"/>
+        <w:rPr>
+          <w:i w:val="false"/>
+          <w:i w:val="false"/>
+          <w:iCs w:val="false"/>
+          <w:lang w:val="en-US" w:eastAsia="zh-CN"/>
+        </w:rPr>
+      </w:pPr>
+      <w:r>
+        <w:rPr>
+          <w:i w:val="false"/>
+          <w:iCs w:val="false"/>
+          <w:lang w:val="en-US" w:eastAsia="zh-CN"/>
+        </w:rPr>
+        <w:t>INSERT INTO composed_of (abtranum, stranum) VALUES (‘000000</w:t>
+      </w:r>
+      <w:r>
+        <w:rPr>
+          <w:i w:val="false"/>
+          <w:iCs w:val="false"/>
+          <w:lang w:val="en-US" w:eastAsia="zh-CN"/>
+        </w:rPr>
+        <w:t>6</w:t>
+      </w:r>
+      <w:r>
+        <w:rPr>
+          <w:i w:val="false"/>
+          <w:iCs w:val="false"/>
+          <w:lang w:val="en-US" w:eastAsia="zh-CN"/>
+        </w:rPr>
+        <w:t>’, ‘4’);</w:t>
+      </w:r>
+    </w:p>
+    <w:p>
+      <w:pPr>
+        <w:pStyle w:val="Normal"/>
+        <w:rPr>
+          <w:i w:val="false"/>
+          <w:i w:val="false"/>
+          <w:iCs w:val="false"/>
+          <w:lang w:val="en-US" w:eastAsia="zh-CN"/>
+        </w:rPr>
+      </w:pPr>
+      <w:r>
+        <w:rPr>
+          <w:i w:val="false"/>
+          <w:iCs w:val="false"/>
+          <w:lang w:val="en-US" w:eastAsia="zh-CN"/>
+        </w:rPr>
+        <w:t>INSERT INTO composed_of (abtranum, stranum) VALUES (‘000000</w:t>
+      </w:r>
+      <w:r>
+        <w:rPr>
+          <w:i w:val="false"/>
+          <w:iCs w:val="false"/>
+          <w:lang w:val="en-US" w:eastAsia="zh-CN"/>
+        </w:rPr>
+        <w:t>6</w:t>
+      </w:r>
+      <w:r>
+        <w:rPr>
+          <w:i w:val="false"/>
+          <w:iCs w:val="false"/>
+          <w:lang w:val="en-US" w:eastAsia="zh-CN"/>
+        </w:rPr>
+        <w:t>’, ‘5’);</w:t>
+      </w:r>
+    </w:p>
+    <w:p>
+      <w:pPr>
+        <w:pStyle w:val="Normal"/>
+        <w:rPr>
+          <w:i w:val="false"/>
+          <w:i w:val="false"/>
+          <w:iCs w:val="false"/>
+          <w:lang w:val="en-US" w:eastAsia="zh-CN"/>
+        </w:rPr>
+      </w:pPr>
+      <w:r>
+        <w:rPr>
+          <w:i w:val="false"/>
+          <w:iCs w:val="false"/>
+          <w:lang w:val="en-US" w:eastAsia="zh-CN"/>
+        </w:rPr>
+        <w:t>INSERT INTO composed_of (abtranum, stranum) VALUES (‘000000</w:t>
+      </w:r>
+      <w:r>
+        <w:rPr>
+          <w:i w:val="false"/>
+          <w:iCs w:val="false"/>
+          <w:lang w:val="en-US" w:eastAsia="zh-CN"/>
+        </w:rPr>
+        <w:t>6</w:t>
+      </w:r>
+      <w:r>
+        <w:rPr>
+          <w:i w:val="false"/>
+          <w:iCs w:val="false"/>
+          <w:lang w:val="en-US" w:eastAsia="zh-CN"/>
+        </w:rPr>
+        <w:t>’, ‘6’);</w:t>
+      </w:r>
+    </w:p>
+    <w:p>
+      <w:pPr>
+        <w:pStyle w:val="Normal"/>
+        <w:rPr>
+          <w:i w:val="false"/>
+          <w:i w:val="false"/>
+          <w:iCs w:val="false"/>
+          <w:lang w:val="en-US" w:eastAsia="zh-CN"/>
+        </w:rPr>
+      </w:pPr>
+      <w:r>
+        <w:rPr>
+          <w:i w:val="false"/>
+          <w:iCs w:val="false"/>
+          <w:lang w:val="en-US" w:eastAsia="zh-CN"/>
+        </w:rPr>
+        <w:t>INSERT INTO composed_of (abtranum, stranum) VALUES (‘000000</w:t>
+      </w:r>
+      <w:r>
+        <w:rPr>
+          <w:i w:val="false"/>
+          <w:iCs w:val="false"/>
+          <w:lang w:val="en-US" w:eastAsia="zh-CN"/>
+        </w:rPr>
+        <w:t>6</w:t>
+      </w:r>
+      <w:r>
+        <w:rPr>
+          <w:i w:val="false"/>
+          <w:iCs w:val="false"/>
+          <w:lang w:val="en-US" w:eastAsia="zh-CN"/>
+        </w:rPr>
+        <w:t>’, ‘7’);</w:t>
+      </w:r>
+    </w:p>
+    <w:p>
+      <w:pPr>
+        <w:pStyle w:val="Normal"/>
+        <w:rPr>
+          <w:i w:val="false"/>
+          <w:i w:val="false"/>
+          <w:iCs w:val="false"/>
+          <w:lang w:val="en-US" w:eastAsia="zh-CN"/>
+        </w:rPr>
+      </w:pPr>
+      <w:r>
+        <w:rPr>
+          <w:i w:val="false"/>
+          <w:iCs w:val="false"/>
+          <w:lang w:val="en-US" w:eastAsia="zh-CN"/>
+        </w:rPr>
+        <w:t>INSERT INTO composed_of (abtranum, stranum) VALUES (‘000000</w:t>
+      </w:r>
+      <w:r>
+        <w:rPr>
+          <w:i w:val="false"/>
+          <w:iCs w:val="false"/>
+          <w:lang w:val="en-US" w:eastAsia="zh-CN"/>
+        </w:rPr>
+        <w:t>6</w:t>
+      </w:r>
+      <w:r>
+        <w:rPr>
+          <w:i w:val="false"/>
+          <w:iCs w:val="false"/>
+          <w:lang w:val="en-US" w:eastAsia="zh-CN"/>
+        </w:rPr>
+        <w:t>’, ‘8’);</w:t>
+      </w:r>
+    </w:p>
+    <w:p>
+      <w:pPr>
+        <w:pStyle w:val="Normal"/>
+        <w:rPr>
+          <w:i w:val="false"/>
+          <w:i w:val="false"/>
+          <w:iCs w:val="false"/>
+          <w:lang w:val="en-US" w:eastAsia="zh-CN"/>
+        </w:rPr>
+      </w:pPr>
+      <w:r>
+        <w:rPr>
+          <w:i w:val="false"/>
+          <w:iCs w:val="false"/>
+          <w:lang w:val="en-US" w:eastAsia="zh-CN"/>
+        </w:rPr>
+        <w:t>INSERT INTO composed_of (abtranum, stranum) VALUES (‘000000</w:t>
+      </w:r>
+      <w:r>
+        <w:rPr>
+          <w:i w:val="false"/>
+          <w:iCs w:val="false"/>
+          <w:lang w:val="en-US" w:eastAsia="zh-CN"/>
+        </w:rPr>
+        <w:t>6</w:t>
+      </w:r>
+      <w:r>
+        <w:rPr>
+          <w:i w:val="false"/>
+          <w:iCs w:val="false"/>
+          <w:lang w:val="en-US" w:eastAsia="zh-CN"/>
+        </w:rPr>
+        <w:t>’, ‘9’);</w:t>
+      </w:r>
+    </w:p>
+    <w:p>
+      <w:pPr>
+        <w:pStyle w:val="Normal"/>
+        <w:rPr>
+          <w:i w:val="false"/>
+          <w:i w:val="false"/>
+          <w:iCs w:val="false"/>
+          <w:lang w:val="en-US" w:eastAsia="zh-CN"/>
+        </w:rPr>
+      </w:pPr>
+      <w:r>
+        <w:rPr>
+          <w:i w:val="false"/>
+          <w:iCs w:val="false"/>
+          <w:lang w:val="en-US" w:eastAsia="zh-CN"/>
+        </w:rPr>
+      </w:r>
+    </w:p>
+    <w:p>
+      <w:pPr>
+        <w:pStyle w:val="Normal"/>
+        <w:rPr>
+          <w:i w:val="false"/>
+          <w:i w:val="false"/>
+          <w:iCs w:val="false"/>
+          <w:lang w:val="en-US" w:eastAsia="zh-CN"/>
+        </w:rPr>
+      </w:pPr>
+      <w:r>
+        <w:rPr>
+          <w:i w:val="false"/>
+          <w:iCs w:val="false"/>
+          <w:lang w:val="en-US" w:eastAsia="zh-CN"/>
+        </w:rPr>
+        <w:t>INSERT INTO composed_of (abtranum, stranum) VALUES (‘000000</w:t>
+      </w:r>
+      <w:r>
+        <w:rPr>
+          <w:i w:val="false"/>
+          <w:iCs w:val="false"/>
+          <w:lang w:val="en-US" w:eastAsia="zh-CN"/>
+        </w:rPr>
+        <w:t>7</w:t>
+      </w:r>
+      <w:r>
+        <w:rPr>
+          <w:i w:val="false"/>
+          <w:iCs w:val="false"/>
+          <w:lang w:val="en-US" w:eastAsia="zh-CN"/>
+        </w:rPr>
+        <w:t>’, ‘1’);</w:t>
+      </w:r>
+    </w:p>
+    <w:p>
+      <w:pPr>
+        <w:pStyle w:val="Normal"/>
+        <w:rPr>
+          <w:i w:val="false"/>
+          <w:i w:val="false"/>
+          <w:iCs w:val="false"/>
+          <w:lang w:val="en-US" w:eastAsia="zh-CN"/>
+        </w:rPr>
+      </w:pPr>
+      <w:r>
+        <w:rPr>
+          <w:i w:val="false"/>
+          <w:iCs w:val="false"/>
+          <w:lang w:val="en-US" w:eastAsia="zh-CN"/>
+        </w:rPr>
+        <w:t>INSERT INTO composed_of (abtranum, stranum) VALUES (‘000000</w:t>
+      </w:r>
+      <w:r>
+        <w:rPr>
+          <w:i w:val="false"/>
+          <w:iCs w:val="false"/>
+          <w:lang w:val="en-US" w:eastAsia="zh-CN"/>
+        </w:rPr>
+        <w:t>7</w:t>
+      </w:r>
+      <w:r>
+        <w:rPr>
+          <w:i w:val="false"/>
+          <w:iCs w:val="false"/>
+          <w:lang w:val="en-US" w:eastAsia="zh-CN"/>
+        </w:rPr>
+        <w:t>’, ‘2’);</w:t>
+      </w:r>
+    </w:p>
+    <w:p>
+      <w:pPr>
+        <w:pStyle w:val="Normal"/>
+        <w:rPr>
+          <w:i w:val="false"/>
+          <w:i w:val="false"/>
+          <w:iCs w:val="false"/>
+          <w:lang w:val="en-US" w:eastAsia="zh-CN"/>
+        </w:rPr>
+      </w:pPr>
+      <w:r>
+        <w:rPr>
+          <w:i w:val="false"/>
+          <w:iCs w:val="false"/>
+          <w:lang w:val="en-US" w:eastAsia="zh-CN"/>
+        </w:rPr>
+        <w:t>INSERT INTO composed_of (abtranum, stranum) VALUES (‘000000</w:t>
+      </w:r>
+      <w:r>
+        <w:rPr>
+          <w:i w:val="false"/>
+          <w:iCs w:val="false"/>
+          <w:lang w:val="en-US" w:eastAsia="zh-CN"/>
+        </w:rPr>
+        <w:t>7</w:t>
+      </w:r>
+      <w:r>
+        <w:rPr>
+          <w:i w:val="false"/>
+          <w:iCs w:val="false"/>
+          <w:lang w:val="en-US" w:eastAsia="zh-CN"/>
+        </w:rPr>
+        <w:t>’, ‘3’);</w:t>
+      </w:r>
+    </w:p>
+    <w:p>
+      <w:pPr>
+        <w:pStyle w:val="Normal"/>
+        <w:rPr>
+          <w:i w:val="false"/>
+          <w:i w:val="false"/>
+          <w:iCs w:val="false"/>
+          <w:lang w:val="en-US" w:eastAsia="zh-CN"/>
+        </w:rPr>
+      </w:pPr>
+      <w:r>
+        <w:rPr>
+          <w:i w:val="false"/>
+          <w:iCs w:val="false"/>
+          <w:lang w:val="en-US" w:eastAsia="zh-CN"/>
+        </w:rPr>
+        <w:t>INSERT INTO composed_of (abtranum, stranum) VALUES (‘000000</w:t>
+      </w:r>
+      <w:r>
+        <w:rPr>
+          <w:i w:val="false"/>
+          <w:iCs w:val="false"/>
+          <w:lang w:val="en-US" w:eastAsia="zh-CN"/>
+        </w:rPr>
+        <w:t>7</w:t>
+      </w:r>
+      <w:r>
+        <w:rPr>
+          <w:i w:val="false"/>
+          <w:iCs w:val="false"/>
+          <w:lang w:val="en-US" w:eastAsia="zh-CN"/>
+        </w:rPr>
+        <w:t>’, ‘4’);</w:t>
+      </w:r>
+    </w:p>
+    <w:p>
+      <w:pPr>
+        <w:pStyle w:val="Normal"/>
+        <w:rPr>
+          <w:i w:val="false"/>
+          <w:i w:val="false"/>
+          <w:iCs w:val="false"/>
+          <w:lang w:val="en-US" w:eastAsia="zh-CN"/>
+        </w:rPr>
+      </w:pPr>
+      <w:r>
+        <w:rPr>
+          <w:i w:val="false"/>
+          <w:iCs w:val="false"/>
+          <w:lang w:val="en-US" w:eastAsia="zh-CN"/>
+        </w:rPr>
+        <w:t>INSERT INTO composed_of (abtranum, stranum) VALUES (‘000000</w:t>
+      </w:r>
+      <w:r>
+        <w:rPr>
+          <w:i w:val="false"/>
+          <w:iCs w:val="false"/>
+          <w:lang w:val="en-US" w:eastAsia="zh-CN"/>
+        </w:rPr>
+        <w:t>7</w:t>
+      </w:r>
+      <w:r>
+        <w:rPr>
+          <w:i w:val="false"/>
+          <w:iCs w:val="false"/>
+          <w:lang w:val="en-US" w:eastAsia="zh-CN"/>
+        </w:rPr>
+        <w:t>’, ‘5’);</w:t>
+      </w:r>
+    </w:p>
+    <w:p>
+      <w:pPr>
+        <w:pStyle w:val="Normal"/>
+        <w:rPr>
+          <w:i w:val="false"/>
+          <w:i w:val="false"/>
+          <w:iCs w:val="false"/>
+          <w:lang w:val="en-US" w:eastAsia="zh-CN"/>
+        </w:rPr>
+      </w:pPr>
+      <w:r>
+        <w:rPr>
+          <w:i w:val="false"/>
+          <w:iCs w:val="false"/>
+          <w:lang w:val="en-US" w:eastAsia="zh-CN"/>
+        </w:rPr>
+        <w:t>INSERT INTO composed_of (abtranum, stranum) VALUES (‘000000</w:t>
+      </w:r>
+      <w:r>
+        <w:rPr>
+          <w:i w:val="false"/>
+          <w:iCs w:val="false"/>
+          <w:lang w:val="en-US" w:eastAsia="zh-CN"/>
+        </w:rPr>
+        <w:t>7</w:t>
+      </w:r>
+      <w:r>
+        <w:rPr>
+          <w:i w:val="false"/>
+          <w:iCs w:val="false"/>
+          <w:lang w:val="en-US" w:eastAsia="zh-CN"/>
+        </w:rPr>
+        <w:t>’, ‘6’);</w:t>
+      </w:r>
+    </w:p>
+    <w:p>
+      <w:pPr>
+        <w:pStyle w:val="Normal"/>
+        <w:rPr>
+          <w:i w:val="false"/>
+          <w:i w:val="false"/>
+          <w:iCs w:val="false"/>
+          <w:lang w:val="en-US" w:eastAsia="zh-CN"/>
+        </w:rPr>
+      </w:pPr>
+      <w:r>
+        <w:rPr>
+          <w:i w:val="false"/>
+          <w:iCs w:val="false"/>
+          <w:lang w:val="en-US" w:eastAsia="zh-CN"/>
+        </w:rPr>
+        <w:t>INSERT INTO composed_of (abtranum, stranum) VALUES (‘000000</w:t>
+      </w:r>
+      <w:r>
+        <w:rPr>
+          <w:i w:val="false"/>
+          <w:iCs w:val="false"/>
+          <w:lang w:val="en-US" w:eastAsia="zh-CN"/>
+        </w:rPr>
+        <w:t>7</w:t>
+      </w:r>
+      <w:r>
+        <w:rPr>
+          <w:i w:val="false"/>
+          <w:iCs w:val="false"/>
+          <w:lang w:val="en-US" w:eastAsia="zh-CN"/>
+        </w:rPr>
+        <w:t>’, ‘7’);</w:t>
+      </w:r>
+    </w:p>
+    <w:p>
+      <w:pPr>
+        <w:pStyle w:val="Normal"/>
+        <w:rPr>
+          <w:i w:val="false"/>
+          <w:i w:val="false"/>
+          <w:iCs w:val="false"/>
+          <w:lang w:val="en-US" w:eastAsia="zh-CN"/>
+        </w:rPr>
+      </w:pPr>
+      <w:r>
+        <w:rPr>
+          <w:i w:val="false"/>
+          <w:iCs w:val="false"/>
+          <w:lang w:val="en-US" w:eastAsia="zh-CN"/>
+        </w:rPr>
+        <w:t>INSERT INTO composed_of (abtranum, stranum) VALUES (‘000000</w:t>
+      </w:r>
+      <w:r>
+        <w:rPr>
+          <w:i w:val="false"/>
+          <w:iCs w:val="false"/>
+          <w:lang w:val="en-US" w:eastAsia="zh-CN"/>
+        </w:rPr>
+        <w:t>7</w:t>
+      </w:r>
+      <w:r>
+        <w:rPr>
+          <w:i w:val="false"/>
+          <w:iCs w:val="false"/>
+          <w:lang w:val="en-US" w:eastAsia="zh-CN"/>
+        </w:rPr>
+        <w:t>’, ‘8’);</w:t>
+      </w:r>
+    </w:p>
+    <w:p>
+      <w:pPr>
+        <w:pStyle w:val="Normal"/>
+        <w:rPr>
+          <w:i w:val="false"/>
+          <w:i w:val="false"/>
+          <w:iCs w:val="false"/>
+          <w:lang w:val="en-US" w:eastAsia="zh-CN"/>
+        </w:rPr>
+      </w:pPr>
+      <w:r>
+        <w:rPr>
+          <w:i w:val="false"/>
+          <w:iCs w:val="false"/>
+          <w:lang w:val="en-US" w:eastAsia="zh-CN"/>
+        </w:rPr>
+        <w:t>INSERT INTO composed_of (abtranum, stranum) VALUES (‘000000</w:t>
+      </w:r>
+      <w:r>
+        <w:rPr>
+          <w:i w:val="false"/>
+          <w:iCs w:val="false"/>
+          <w:lang w:val="en-US" w:eastAsia="zh-CN"/>
+        </w:rPr>
+        <w:t>7</w:t>
+      </w:r>
+      <w:r>
+        <w:rPr>
+          <w:i w:val="false"/>
+          <w:iCs w:val="false"/>
+          <w:lang w:val="en-US" w:eastAsia="zh-CN"/>
+        </w:rPr>
+        <w:t>’, ‘9’);</w:t>
+      </w:r>
+    </w:p>
+    <w:p>
+      <w:pPr>
+        <w:pStyle w:val="Normal"/>
+        <w:rPr>
+          <w:i w:val="false"/>
+          <w:i w:val="false"/>
+          <w:iCs w:val="false"/>
+          <w:lang w:val="en-US" w:eastAsia="zh-CN"/>
+        </w:rPr>
+      </w:pPr>
+      <w:r>
+        <w:rPr>
+          <w:i w:val="false"/>
+          <w:iCs w:val="false"/>
+          <w:lang w:val="en-US" w:eastAsia="zh-CN"/>
+        </w:rPr>
+        <w:t>INSERT INTO composed_of (abtranum, stranum) VALUES (‘000000</w:t>
+      </w:r>
+      <w:r>
+        <w:rPr>
+          <w:i w:val="false"/>
+          <w:iCs w:val="false"/>
+          <w:lang w:val="en-US" w:eastAsia="zh-CN"/>
+        </w:rPr>
+        <w:t>7</w:t>
+      </w:r>
+      <w:r>
+        <w:rPr>
+          <w:i w:val="false"/>
+          <w:iCs w:val="false"/>
+          <w:lang w:val="en-US" w:eastAsia="zh-CN"/>
+        </w:rPr>
+        <w:t>’, ‘10’);</w:t>
+      </w:r>
+    </w:p>
+    <w:p>
+      <w:pPr>
+        <w:pStyle w:val="Normal"/>
+        <w:rPr>
+          <w:i w:val="false"/>
+          <w:i w:val="false"/>
+          <w:iCs w:val="false"/>
+          <w:lang w:val="en-US" w:eastAsia="zh-CN"/>
+        </w:rPr>
+      </w:pPr>
+      <w:r>
+        <w:rPr>
+          <w:i w:val="false"/>
+          <w:iCs w:val="false"/>
+          <w:lang w:val="en-US" w:eastAsia="zh-CN"/>
+        </w:rPr>
+      </w:r>
+    </w:p>
+    <w:p>
+      <w:pPr>
+        <w:pStyle w:val="Normal"/>
+        <w:rPr>
+          <w:i w:val="false"/>
+          <w:i w:val="false"/>
+          <w:iCs w:val="false"/>
+          <w:lang w:val="en-US" w:eastAsia="zh-CN"/>
+        </w:rPr>
+      </w:pPr>
+      <w:r>
+        <w:rPr>
+          <w:i w:val="false"/>
+          <w:iCs w:val="false"/>
+          <w:lang w:val="en-US" w:eastAsia="zh-CN"/>
+        </w:rPr>
+        <w:t>INSERT INTO composed_of (abtranum, stranum) VALUES (‘000000</w:t>
+      </w:r>
+      <w:r>
+        <w:rPr>
+          <w:i w:val="false"/>
+          <w:iCs w:val="false"/>
+          <w:lang w:val="en-US" w:eastAsia="zh-CN"/>
+        </w:rPr>
+        <w:t>8</w:t>
+      </w:r>
+      <w:r>
+        <w:rPr>
+          <w:i w:val="false"/>
+          <w:iCs w:val="false"/>
+          <w:lang w:val="en-US" w:eastAsia="zh-CN"/>
+        </w:rPr>
+        <w:t>’, ‘1’);</w:t>
+      </w:r>
+    </w:p>
+    <w:p>
+      <w:pPr>
+        <w:pStyle w:val="Normal"/>
+        <w:rPr>
+          <w:i w:val="false"/>
+          <w:i w:val="false"/>
+          <w:iCs w:val="false"/>
+          <w:lang w:val="en-US" w:eastAsia="zh-CN"/>
+        </w:rPr>
+      </w:pPr>
+      <w:r>
+        <w:rPr>
+          <w:i w:val="false"/>
+          <w:iCs w:val="false"/>
+          <w:lang w:val="en-US" w:eastAsia="zh-CN"/>
+        </w:rPr>
+        <w:t>INSERT INTO composed_of (abtranum, stranum) VALUES (‘000000</w:t>
+      </w:r>
+      <w:r>
+        <w:rPr>
+          <w:i w:val="false"/>
+          <w:iCs w:val="false"/>
+          <w:lang w:val="en-US" w:eastAsia="zh-CN"/>
+        </w:rPr>
+        <w:t>8</w:t>
+      </w:r>
+      <w:r>
+        <w:rPr>
+          <w:i w:val="false"/>
+          <w:iCs w:val="false"/>
+          <w:lang w:val="en-US" w:eastAsia="zh-CN"/>
+        </w:rPr>
+        <w:t>’, ‘2’);</w:t>
+      </w:r>
+    </w:p>
+    <w:p>
+      <w:pPr>
+        <w:pStyle w:val="Normal"/>
+        <w:rPr>
+          <w:i w:val="false"/>
+          <w:i w:val="false"/>
+          <w:iCs w:val="false"/>
+          <w:lang w:val="en-US" w:eastAsia="zh-CN"/>
+        </w:rPr>
+      </w:pPr>
+      <w:r>
+        <w:rPr>
+          <w:i w:val="false"/>
+          <w:iCs w:val="false"/>
+          <w:lang w:val="en-US" w:eastAsia="zh-CN"/>
+        </w:rPr>
+        <w:t>INSERT INTO composed_of (abtranum, stranum) VALUES (‘000000</w:t>
+      </w:r>
+      <w:r>
+        <w:rPr>
+          <w:i w:val="false"/>
+          <w:iCs w:val="false"/>
+          <w:lang w:val="en-US" w:eastAsia="zh-CN"/>
+        </w:rPr>
+        <w:t>8</w:t>
+      </w:r>
+      <w:r>
+        <w:rPr>
+          <w:i w:val="false"/>
+          <w:iCs w:val="false"/>
+          <w:lang w:val="en-US" w:eastAsia="zh-CN"/>
+        </w:rPr>
+        <w:t>’, ‘3’);</w:t>
+      </w:r>
+    </w:p>
+    <w:p>
+      <w:pPr>
+        <w:pStyle w:val="Normal"/>
+        <w:rPr>
+          <w:i w:val="false"/>
+          <w:i w:val="false"/>
+          <w:iCs w:val="false"/>
+          <w:lang w:val="en-US" w:eastAsia="zh-CN"/>
+        </w:rPr>
+      </w:pPr>
+      <w:r>
+        <w:rPr>
+          <w:i w:val="false"/>
+          <w:iCs w:val="false"/>
+          <w:lang w:val="en-US" w:eastAsia="zh-CN"/>
+        </w:rPr>
+        <w:t>INSERT INTO composed_of (abtranum, stranum) VALUES (‘000000</w:t>
+      </w:r>
+      <w:r>
+        <w:rPr>
+          <w:i w:val="false"/>
+          <w:iCs w:val="false"/>
+          <w:lang w:val="en-US" w:eastAsia="zh-CN"/>
+        </w:rPr>
+        <w:t>8</w:t>
+      </w:r>
+      <w:r>
+        <w:rPr>
+          <w:i w:val="false"/>
+          <w:iCs w:val="false"/>
+          <w:lang w:val="en-US" w:eastAsia="zh-CN"/>
+        </w:rPr>
+        <w:t>’, ‘4’);</w:t>
+      </w:r>
+    </w:p>
+    <w:p>
+      <w:pPr>
+        <w:pStyle w:val="Normal"/>
+        <w:rPr>
+          <w:i w:val="false"/>
+          <w:i w:val="false"/>
+          <w:iCs w:val="false"/>
+          <w:lang w:val="en-US" w:eastAsia="zh-CN"/>
+        </w:rPr>
+      </w:pPr>
+      <w:r>
+        <w:rPr>
+          <w:i w:val="false"/>
+          <w:iCs w:val="false"/>
+          <w:lang w:val="en-US" w:eastAsia="zh-CN"/>
+        </w:rPr>
+        <w:t>INSERT INTO composed_of (abtranum, stranum) VALUES (‘000000</w:t>
+      </w:r>
+      <w:r>
+        <w:rPr>
+          <w:i w:val="false"/>
+          <w:iCs w:val="false"/>
+          <w:lang w:val="en-US" w:eastAsia="zh-CN"/>
+        </w:rPr>
+        <w:t>8</w:t>
+      </w:r>
+      <w:r>
+        <w:rPr>
+          <w:i w:val="false"/>
+          <w:iCs w:val="false"/>
+          <w:lang w:val="en-US" w:eastAsia="zh-CN"/>
+        </w:rPr>
+        <w:t>’, ‘5’);</w:t>
+      </w:r>
+    </w:p>
+    <w:p>
+      <w:pPr>
+        <w:pStyle w:val="Normal"/>
+        <w:rPr>
+          <w:i w:val="false"/>
+          <w:i w:val="false"/>
+          <w:iCs w:val="false"/>
+          <w:lang w:val="en-US" w:eastAsia="zh-CN"/>
+        </w:rPr>
+      </w:pPr>
+      <w:r>
+        <w:rPr>
+          <w:i w:val="false"/>
+          <w:iCs w:val="false"/>
+          <w:lang w:val="en-US" w:eastAsia="zh-CN"/>
+        </w:rPr>
+        <w:t>INSERT INTO composed_of (abtranum, stranum) VALUES (‘000000</w:t>
+      </w:r>
+      <w:r>
+        <w:rPr>
+          <w:i w:val="false"/>
+          <w:iCs w:val="false"/>
+          <w:lang w:val="en-US" w:eastAsia="zh-CN"/>
+        </w:rPr>
+        <w:t>8</w:t>
+      </w:r>
+      <w:r>
+        <w:rPr>
+          <w:i w:val="false"/>
+          <w:iCs w:val="false"/>
+          <w:lang w:val="en-US" w:eastAsia="zh-CN"/>
+        </w:rPr>
+        <w:t>’, ‘6’);</w:t>
+      </w:r>
+    </w:p>
+    <w:p>
+      <w:pPr>
+        <w:pStyle w:val="Normal"/>
+        <w:rPr>
+          <w:i w:val="false"/>
+          <w:i w:val="false"/>
+          <w:iCs w:val="false"/>
+          <w:lang w:val="en-US" w:eastAsia="zh-CN"/>
+        </w:rPr>
+      </w:pPr>
+      <w:r>
+        <w:rPr>
+          <w:i w:val="false"/>
+          <w:iCs w:val="false"/>
+          <w:lang w:val="en-US" w:eastAsia="zh-CN"/>
+        </w:rPr>
+        <w:t>INSERT INTO composed_of (abtranum, stranum) VALUES (‘000000</w:t>
+      </w:r>
+      <w:r>
+        <w:rPr>
+          <w:i w:val="false"/>
+          <w:iCs w:val="false"/>
+          <w:lang w:val="en-US" w:eastAsia="zh-CN"/>
+        </w:rPr>
+        <w:t>8’,</w:t>
+      </w:r>
+      <w:r>
+        <w:rPr>
+          <w:i w:val="false"/>
+          <w:iCs w:val="false"/>
+          <w:lang w:val="en-US" w:eastAsia="zh-CN"/>
+        </w:rPr>
+        <w:t xml:space="preserve"> ‘7’);</w:t>
+      </w:r>
+    </w:p>
+    <w:p>
+      <w:pPr>
+        <w:pStyle w:val="Normal"/>
+        <w:rPr>
+          <w:i w:val="false"/>
+          <w:i w:val="false"/>
+          <w:iCs w:val="false"/>
+          <w:lang w:val="en-US" w:eastAsia="zh-CN"/>
+        </w:rPr>
+      </w:pPr>
+      <w:r>
+        <w:rPr>
+          <w:i w:val="false"/>
+          <w:iCs w:val="false"/>
+          <w:lang w:val="en-US" w:eastAsia="zh-CN"/>
+        </w:rPr>
+        <w:t>INSERT INTO composed_of (abtranum, stranum) VALUES (‘000000</w:t>
+      </w:r>
+      <w:r>
+        <w:rPr>
+          <w:i w:val="false"/>
+          <w:iCs w:val="false"/>
+          <w:lang w:val="en-US" w:eastAsia="zh-CN"/>
+        </w:rPr>
+        <w:t>8</w:t>
+      </w:r>
+      <w:r>
+        <w:rPr>
+          <w:i w:val="false"/>
+          <w:iCs w:val="false"/>
+          <w:lang w:val="en-US" w:eastAsia="zh-CN"/>
+        </w:rPr>
+        <w:t>’, ‘8’);</w:t>
+      </w:r>
+    </w:p>
+    <w:p>
+      <w:pPr>
+        <w:pStyle w:val="Normal"/>
+        <w:rPr>
+          <w:i w:val="false"/>
+          <w:i w:val="false"/>
+          <w:iCs w:val="false"/>
+          <w:lang w:val="en-US" w:eastAsia="zh-CN"/>
+        </w:rPr>
+      </w:pPr>
+      <w:r>
+        <w:rPr>
+          <w:i w:val="false"/>
+          <w:iCs w:val="false"/>
+          <w:lang w:val="en-US" w:eastAsia="zh-CN"/>
+        </w:rPr>
+        <w:t>INSERT INTO composed_of (abtranum, stranum) VALUES (‘000000</w:t>
+      </w:r>
+      <w:r>
+        <w:rPr>
+          <w:i w:val="false"/>
+          <w:iCs w:val="false"/>
+          <w:lang w:val="en-US" w:eastAsia="zh-CN"/>
+        </w:rPr>
+        <w:t>8</w:t>
+      </w:r>
+      <w:r>
+        <w:rPr>
+          <w:i w:val="false"/>
+          <w:iCs w:val="false"/>
+          <w:lang w:val="en-US" w:eastAsia="zh-CN"/>
+        </w:rPr>
+        <w:t>’, ‘9’);</w:t>
+      </w:r>
+    </w:p>
+    <w:p>
+      <w:pPr>
+        <w:pStyle w:val="Normal"/>
+        <w:rPr>
+          <w:i w:val="false"/>
+          <w:i w:val="false"/>
+          <w:iCs w:val="false"/>
+          <w:lang w:val="en-US" w:eastAsia="zh-CN"/>
+        </w:rPr>
+      </w:pPr>
+      <w:r>
+        <w:rPr>
+          <w:i w:val="false"/>
+          <w:iCs w:val="false"/>
+          <w:lang w:val="en-US" w:eastAsia="zh-CN"/>
+        </w:rPr>
+        <w:t>INSERT INTO composed_of (abtranum, stranum) VALUES (‘000000</w:t>
+      </w:r>
+      <w:r>
+        <w:rPr>
+          <w:i w:val="false"/>
+          <w:iCs w:val="false"/>
+          <w:lang w:val="en-US" w:eastAsia="zh-CN"/>
+        </w:rPr>
+        <w:t>8</w:t>
+      </w:r>
+      <w:r>
+        <w:rPr>
+          <w:i w:val="false"/>
+          <w:iCs w:val="false"/>
+          <w:lang w:val="en-US" w:eastAsia="zh-CN"/>
+        </w:rPr>
+        <w:t>’, ‘10’);</w:t>
+      </w:r>
+    </w:p>
+    <w:p>
+      <w:pPr>
+        <w:pStyle w:val="Normal"/>
+        <w:rPr>
+          <w:i w:val="false"/>
+          <w:i w:val="false"/>
+          <w:iCs w:val="false"/>
+          <w:lang w:val="en-US" w:eastAsia="zh-CN"/>
+        </w:rPr>
+      </w:pPr>
+      <w:r>
+        <w:rPr>
+          <w:i w:val="false"/>
+          <w:iCs w:val="false"/>
+          <w:lang w:val="en-US" w:eastAsia="zh-CN"/>
+        </w:rPr>
+        <w:t>INSERT INTO composed_of (abtranum, stranum) VALUES (‘000000</w:t>
+      </w:r>
+      <w:r>
+        <w:rPr>
+          <w:i w:val="false"/>
+          <w:iCs w:val="false"/>
+          <w:lang w:val="en-US" w:eastAsia="zh-CN"/>
+        </w:rPr>
+        <w:t>8</w:t>
+      </w:r>
+      <w:r>
+        <w:rPr>
+          <w:i w:val="false"/>
+          <w:iCs w:val="false"/>
+          <w:lang w:val="en-US" w:eastAsia="zh-CN"/>
+        </w:rPr>
+        <w:t>’, ‘11’);</w:t>
+      </w:r>
+    </w:p>
+    <w:p>
+      <w:pPr>
+        <w:pStyle w:val="Normal"/>
+        <w:rPr>
+          <w:i w:val="false"/>
+          <w:i w:val="false"/>
+          <w:iCs w:val="false"/>
+          <w:lang w:val="en-US" w:eastAsia="zh-CN"/>
+        </w:rPr>
+      </w:pPr>
+      <w:r>
+        <w:rPr>
+          <w:i w:val="false"/>
+          <w:iCs w:val="false"/>
+          <w:lang w:val="en-US" w:eastAsia="zh-CN"/>
+        </w:rPr>
+        <w:t>INSERT INTO composed_of (abtranum, stranum) VALUES (‘000000</w:t>
+      </w:r>
+      <w:r>
+        <w:rPr>
+          <w:i w:val="false"/>
+          <w:iCs w:val="false"/>
+          <w:lang w:val="en-US" w:eastAsia="zh-CN"/>
+        </w:rPr>
+        <w:t>8</w:t>
+      </w:r>
+      <w:r>
+        <w:rPr>
+          <w:i w:val="false"/>
+          <w:iCs w:val="false"/>
+          <w:lang w:val="en-US" w:eastAsia="zh-CN"/>
+        </w:rPr>
+        <w:t>’, ‘12’);</w:t>
+      </w:r>
+    </w:p>
+    <w:p>
+      <w:pPr>
+        <w:pStyle w:val="Normal"/>
+        <w:rPr>
+          <w:i w:val="false"/>
+          <w:i w:val="false"/>
+          <w:iCs w:val="false"/>
+          <w:lang w:val="en-US" w:eastAsia="zh-CN"/>
+        </w:rPr>
+      </w:pPr>
+      <w:r>
+        <w:rPr>
+          <w:i w:val="false"/>
+          <w:iCs w:val="false"/>
+          <w:lang w:val="en-US" w:eastAsia="zh-CN"/>
+        </w:rPr>
+        <w:t>INSERT INTO composed_of (abtranum, stranum) VALUES (‘000000</w:t>
+      </w:r>
+      <w:r>
+        <w:rPr>
+          <w:i w:val="false"/>
+          <w:iCs w:val="false"/>
+          <w:lang w:val="en-US" w:eastAsia="zh-CN"/>
+        </w:rPr>
+        <w:t>8</w:t>
+      </w:r>
+      <w:r>
+        <w:rPr>
+          <w:i w:val="false"/>
+          <w:iCs w:val="false"/>
+          <w:lang w:val="en-US" w:eastAsia="zh-CN"/>
+        </w:rPr>
+        <w:t>’, ‘13’);</w:t>
+      </w:r>
+    </w:p>
+    <w:p>
+      <w:pPr>
+        <w:pStyle w:val="Normal"/>
+        <w:rPr>
+          <w:i w:val="false"/>
+          <w:i w:val="false"/>
+          <w:iCs w:val="false"/>
+          <w:lang w:val="en-US" w:eastAsia="zh-CN"/>
+        </w:rPr>
+      </w:pPr>
+      <w:r>
+        <w:rPr>
+          <w:i w:val="false"/>
+          <w:iCs w:val="false"/>
+          <w:lang w:val="en-US" w:eastAsia="zh-CN"/>
+        </w:rPr>
+        <w:t>INSERT INTO composed_of (abtranum, stranum) VALUES (‘000000</w:t>
+      </w:r>
+      <w:r>
+        <w:rPr>
+          <w:i w:val="false"/>
+          <w:iCs w:val="false"/>
+          <w:lang w:val="en-US" w:eastAsia="zh-CN"/>
+        </w:rPr>
+        <w:t>8</w:t>
+      </w:r>
+      <w:r>
+        <w:rPr>
+          <w:i w:val="false"/>
+          <w:iCs w:val="false"/>
+          <w:lang w:val="en-US" w:eastAsia="zh-CN"/>
+        </w:rPr>
+        <w:t>’, ‘14’);</w:t>
+      </w:r>
+    </w:p>
+    <w:p>
+      <w:pPr>
+        <w:pStyle w:val="Normal"/>
+        <w:rPr>
+          <w:i w:val="false"/>
+          <w:i w:val="false"/>
+          <w:iCs w:val="false"/>
+          <w:lang w:val="en-US" w:eastAsia="zh-CN"/>
+        </w:rPr>
+      </w:pPr>
+      <w:r>
+        <w:rPr>
+          <w:i w:val="false"/>
+          <w:iCs w:val="false"/>
+          <w:lang w:val="en-US" w:eastAsia="zh-CN"/>
+        </w:rPr>
+      </w:r>
+    </w:p>
+    <w:p>
+      <w:pPr>
+        <w:pStyle w:val="Normal"/>
+        <w:rPr>
+          <w:i w:val="false"/>
+          <w:i w:val="false"/>
+          <w:iCs w:val="false"/>
+          <w:lang w:val="en-US" w:eastAsia="zh-CN"/>
+        </w:rPr>
+      </w:pPr>
+      <w:r>
+        <w:rPr>
+          <w:i w:val="false"/>
+          <w:iCs w:val="false"/>
+          <w:lang w:val="en-US" w:eastAsia="zh-CN"/>
+        </w:rPr>
+        <w:t>INSERT INTO composed_of (abtranum, stranum) VALUES (‘000000</w:t>
+      </w:r>
+      <w:r>
+        <w:rPr>
+          <w:i w:val="false"/>
+          <w:iCs w:val="false"/>
+          <w:lang w:val="en-US" w:eastAsia="zh-CN"/>
+        </w:rPr>
+        <w:t>9</w:t>
+      </w:r>
+      <w:r>
+        <w:rPr>
+          <w:i w:val="false"/>
+          <w:iCs w:val="false"/>
+          <w:lang w:val="en-US" w:eastAsia="zh-CN"/>
+        </w:rPr>
+        <w:t>’, ‘1’);</w:t>
+      </w:r>
+    </w:p>
+    <w:p>
+      <w:pPr>
+        <w:pStyle w:val="Normal"/>
+        <w:rPr>
+          <w:i w:val="false"/>
+          <w:i w:val="false"/>
+          <w:iCs w:val="false"/>
+          <w:lang w:val="en-US" w:eastAsia="zh-CN"/>
+        </w:rPr>
+      </w:pPr>
+      <w:r>
+        <w:rPr>
+          <w:i w:val="false"/>
+          <w:iCs w:val="false"/>
+          <w:lang w:val="en-US" w:eastAsia="zh-CN"/>
+        </w:rPr>
+        <w:t>INSERT INTO composed_of (abtranum, stranum) VALUES (‘000000</w:t>
+      </w:r>
+      <w:r>
+        <w:rPr>
+          <w:i w:val="false"/>
+          <w:iCs w:val="false"/>
+          <w:lang w:val="en-US" w:eastAsia="zh-CN"/>
+        </w:rPr>
+        <w:t>9</w:t>
+      </w:r>
+      <w:r>
+        <w:rPr>
+          <w:i w:val="false"/>
+          <w:iCs w:val="false"/>
+          <w:lang w:val="en-US" w:eastAsia="zh-CN"/>
+        </w:rPr>
+        <w:t>’, ‘2’);</w:t>
+      </w:r>
+    </w:p>
+    <w:p>
+      <w:pPr>
+        <w:pStyle w:val="Normal"/>
+        <w:rPr>
+          <w:i w:val="false"/>
+          <w:i w:val="false"/>
+          <w:iCs w:val="false"/>
+          <w:lang w:val="en-US" w:eastAsia="zh-CN"/>
+        </w:rPr>
+      </w:pPr>
+      <w:r>
+        <w:rPr>
+          <w:i w:val="false"/>
+          <w:iCs w:val="false"/>
+          <w:lang w:val="en-US" w:eastAsia="zh-CN"/>
+        </w:rPr>
+        <w:t>INSERT INTO composed_of (abtranum, stranum) VALUES (‘000000</w:t>
+      </w:r>
+      <w:r>
+        <w:rPr>
+          <w:i w:val="false"/>
+          <w:iCs w:val="false"/>
+          <w:lang w:val="en-US" w:eastAsia="zh-CN"/>
+        </w:rPr>
+        <w:t>9</w:t>
+      </w:r>
+      <w:r>
+        <w:rPr>
+          <w:i w:val="false"/>
+          <w:iCs w:val="false"/>
+          <w:lang w:val="en-US" w:eastAsia="zh-CN"/>
+        </w:rPr>
+        <w:t>’, ‘3’);</w:t>
+      </w:r>
+    </w:p>
+    <w:p>
+      <w:pPr>
+        <w:pStyle w:val="Normal"/>
+        <w:rPr>
+          <w:i w:val="false"/>
+          <w:i w:val="false"/>
+          <w:iCs w:val="false"/>
+          <w:lang w:val="en-US" w:eastAsia="zh-CN"/>
+        </w:rPr>
+      </w:pPr>
+      <w:r>
+        <w:rPr>
+          <w:i w:val="false"/>
+          <w:iCs w:val="false"/>
+          <w:lang w:val="en-US" w:eastAsia="zh-CN"/>
+        </w:rPr>
+        <w:t>INSERT INTO composed_of (abtranum, stranum) VALUES (‘000000</w:t>
+      </w:r>
+      <w:r>
+        <w:rPr>
+          <w:i w:val="false"/>
+          <w:iCs w:val="false"/>
+          <w:lang w:val="en-US" w:eastAsia="zh-CN"/>
+        </w:rPr>
+        <w:t>9</w:t>
+      </w:r>
+      <w:r>
+        <w:rPr>
+          <w:i w:val="false"/>
+          <w:iCs w:val="false"/>
+          <w:lang w:val="en-US" w:eastAsia="zh-CN"/>
+        </w:rPr>
+        <w:t>’, ‘4’);</w:t>
+      </w:r>
+    </w:p>
+    <w:p>
+      <w:pPr>
+        <w:pStyle w:val="Normal"/>
+        <w:rPr>
+          <w:i w:val="false"/>
+          <w:i w:val="false"/>
+          <w:iCs w:val="false"/>
+          <w:lang w:val="en-US" w:eastAsia="zh-CN"/>
+        </w:rPr>
+      </w:pPr>
+      <w:r>
+        <w:rPr>
+          <w:i w:val="false"/>
+          <w:iCs w:val="false"/>
+          <w:lang w:val="en-US" w:eastAsia="zh-CN"/>
+        </w:rPr>
+        <w:t>INSERT INTO composed_of (abtranum, stranum) VALUES (‘000000</w:t>
+      </w:r>
+      <w:r>
+        <w:rPr>
+          <w:i w:val="false"/>
+          <w:iCs w:val="false"/>
+          <w:lang w:val="en-US" w:eastAsia="zh-CN"/>
+        </w:rPr>
+        <w:t>9</w:t>
+      </w:r>
+      <w:r>
+        <w:rPr>
+          <w:i w:val="false"/>
+          <w:iCs w:val="false"/>
+          <w:lang w:val="en-US" w:eastAsia="zh-CN"/>
+        </w:rPr>
+        <w:t>’, ‘5’);</w:t>
+      </w:r>
+    </w:p>
+    <w:p>
+      <w:pPr>
+        <w:pStyle w:val="Normal"/>
+        <w:rPr>
+          <w:i w:val="false"/>
+          <w:i w:val="false"/>
+          <w:iCs w:val="false"/>
+          <w:lang w:val="en-US" w:eastAsia="zh-CN"/>
+        </w:rPr>
+      </w:pPr>
+      <w:r>
+        <w:rPr>
+          <w:i w:val="false"/>
+          <w:iCs w:val="false"/>
+          <w:lang w:val="en-US" w:eastAsia="zh-CN"/>
+        </w:rPr>
+        <w:t>INSERT INTO composed_of (abtranum, stranum) VALUES (‘000000</w:t>
+      </w:r>
+      <w:r>
+        <w:rPr>
+          <w:i w:val="false"/>
+          <w:iCs w:val="false"/>
+          <w:lang w:val="en-US" w:eastAsia="zh-CN"/>
+        </w:rPr>
+        <w:t>9</w:t>
+      </w:r>
+      <w:r>
+        <w:rPr>
+          <w:i w:val="false"/>
+          <w:iCs w:val="false"/>
+          <w:lang w:val="en-US" w:eastAsia="zh-CN"/>
+        </w:rPr>
+        <w:t>’, ‘6’);</w:t>
+      </w:r>
+    </w:p>
+    <w:p>
+      <w:pPr>
+        <w:pStyle w:val="Normal"/>
+        <w:rPr>
+          <w:i w:val="false"/>
+          <w:i w:val="false"/>
+          <w:iCs w:val="false"/>
+          <w:lang w:val="en-US" w:eastAsia="zh-CN"/>
+        </w:rPr>
+      </w:pPr>
+      <w:r>
+        <w:rPr>
+          <w:i w:val="false"/>
+          <w:iCs w:val="false"/>
+          <w:lang w:val="en-US" w:eastAsia="zh-CN"/>
+        </w:rPr>
+      </w:r>
+    </w:p>
+    <w:p>
+      <w:pPr>
+        <w:pStyle w:val="Normal"/>
+        <w:rPr>
+          <w:i w:val="false"/>
+          <w:i w:val="false"/>
+          <w:iCs w:val="false"/>
+          <w:lang w:val="en-US" w:eastAsia="zh-CN"/>
+        </w:rPr>
+      </w:pPr>
+      <w:r>
+        <w:rPr>
+          <w:i w:val="false"/>
+          <w:iCs w:val="false"/>
+          <w:lang w:val="en-US" w:eastAsia="zh-CN"/>
+        </w:rPr>
+        <w:t>INSERT INTO composed_of (abtranum, stranum) VALUES (‘00000</w:t>
+      </w:r>
+      <w:r>
+        <w:rPr>
+          <w:i w:val="false"/>
+          <w:iCs w:val="false"/>
+          <w:lang w:val="en-US" w:eastAsia="zh-CN"/>
+        </w:rPr>
+        <w:t>10</w:t>
+      </w:r>
+      <w:r>
+        <w:rPr>
+          <w:i w:val="false"/>
+          <w:iCs w:val="false"/>
+          <w:lang w:val="en-US" w:eastAsia="zh-CN"/>
+        </w:rPr>
+        <w:t>’, ‘1’);</w:t>
+      </w:r>
+    </w:p>
+    <w:p>
+      <w:pPr>
+        <w:pStyle w:val="Normal"/>
+        <w:rPr>
+          <w:i w:val="false"/>
+          <w:i w:val="false"/>
+          <w:iCs w:val="false"/>
+          <w:lang w:val="en-US" w:eastAsia="zh-CN"/>
+        </w:rPr>
+      </w:pPr>
+      <w:r>
+        <w:rPr>
+          <w:i w:val="false"/>
+          <w:iCs w:val="false"/>
+          <w:lang w:val="en-US" w:eastAsia="zh-CN"/>
+        </w:rPr>
+        <w:t>INSERT INTO composed_of (abtranum, stranum) VALUES (‘00000</w:t>
+      </w:r>
+      <w:r>
+        <w:rPr>
+          <w:i w:val="false"/>
+          <w:iCs w:val="false"/>
+          <w:lang w:val="en-US" w:eastAsia="zh-CN"/>
+        </w:rPr>
+        <w:t>10</w:t>
+      </w:r>
+      <w:r>
+        <w:rPr>
+          <w:i w:val="false"/>
+          <w:iCs w:val="false"/>
+          <w:lang w:val="en-US" w:eastAsia="zh-CN"/>
+        </w:rPr>
+        <w:t>’, ‘2’);</w:t>
+      </w:r>
+    </w:p>
+    <w:p>
+      <w:pPr>
+        <w:pStyle w:val="Normal"/>
+        <w:rPr>
+          <w:i w:val="false"/>
+          <w:i w:val="false"/>
+          <w:iCs w:val="false"/>
+          <w:lang w:val="en-US" w:eastAsia="zh-CN"/>
+        </w:rPr>
+      </w:pPr>
+      <w:r>
+        <w:rPr>
+          <w:i w:val="false"/>
+          <w:iCs w:val="false"/>
+          <w:lang w:val="en-US" w:eastAsia="zh-CN"/>
+        </w:rPr>
+        <w:t>INSERT INTO composed_of (abtranum, stranum) VALUES (‘00000</w:t>
+      </w:r>
+      <w:r>
+        <w:rPr>
+          <w:i w:val="false"/>
+          <w:iCs w:val="false"/>
+          <w:lang w:val="en-US" w:eastAsia="zh-CN"/>
+        </w:rPr>
+        <w:t>10</w:t>
+      </w:r>
+      <w:r>
+        <w:rPr>
+          <w:i w:val="false"/>
+          <w:iCs w:val="false"/>
+          <w:lang w:val="en-US" w:eastAsia="zh-CN"/>
+        </w:rPr>
+        <w:t>’, ‘3’);</w:t>
+      </w:r>
+    </w:p>
+    <w:p>
+      <w:pPr>
+        <w:pStyle w:val="Normal"/>
+        <w:rPr>
+          <w:i w:val="false"/>
+          <w:i w:val="false"/>
+          <w:iCs w:val="false"/>
+          <w:lang w:val="en-US" w:eastAsia="zh-CN"/>
+        </w:rPr>
+      </w:pPr>
+      <w:r>
+        <w:rPr>
+          <w:i w:val="false"/>
+          <w:iCs w:val="false"/>
+          <w:lang w:val="en-US" w:eastAsia="zh-CN"/>
+        </w:rPr>
+        <w:t>INSERT INTO composed_of (abtranum, stranum) VALUES (‘00000</w:t>
+      </w:r>
+      <w:r>
+        <w:rPr>
+          <w:i w:val="false"/>
+          <w:iCs w:val="false"/>
+          <w:lang w:val="en-US" w:eastAsia="zh-CN"/>
+        </w:rPr>
+        <w:t>10</w:t>
+      </w:r>
+      <w:r>
+        <w:rPr>
+          <w:i w:val="false"/>
+          <w:iCs w:val="false"/>
+          <w:lang w:val="en-US" w:eastAsia="zh-CN"/>
+        </w:rPr>
+        <w:t>’, ‘4’);</w:t>
+      </w:r>
+    </w:p>
+    <w:p>
+      <w:pPr>
+        <w:pStyle w:val="Normal"/>
+        <w:rPr>
+          <w:i w:val="false"/>
+          <w:i w:val="false"/>
+          <w:iCs w:val="false"/>
+          <w:lang w:val="en-US" w:eastAsia="zh-CN"/>
+        </w:rPr>
+      </w:pPr>
+      <w:r>
+        <w:rPr>
+          <w:i w:val="false"/>
+          <w:iCs w:val="false"/>
+          <w:lang w:val="en-US" w:eastAsia="zh-CN"/>
+        </w:rPr>
+        <w:t>INSERT INTO composed_of (abtranum, stranum) VALUES (‘00000</w:t>
+      </w:r>
+      <w:r>
+        <w:rPr>
+          <w:i w:val="false"/>
+          <w:iCs w:val="false"/>
+          <w:lang w:val="en-US" w:eastAsia="zh-CN"/>
+        </w:rPr>
+        <w:t>10</w:t>
+      </w:r>
+      <w:r>
+        <w:rPr>
+          <w:i w:val="false"/>
+          <w:iCs w:val="false"/>
+          <w:lang w:val="en-US" w:eastAsia="zh-CN"/>
+        </w:rPr>
+        <w:t>’, ‘5’);</w:t>
+      </w:r>
+    </w:p>
+    <w:p>
+      <w:pPr>
+        <w:pStyle w:val="Normal"/>
+        <w:rPr>
+          <w:i w:val="false"/>
+          <w:i w:val="false"/>
+          <w:iCs w:val="false"/>
+          <w:lang w:val="en-US" w:eastAsia="zh-CN"/>
+        </w:rPr>
+      </w:pPr>
+      <w:r>
+        <w:rPr>
+          <w:i w:val="false"/>
+          <w:iCs w:val="false"/>
+          <w:lang w:val="en-US" w:eastAsia="zh-CN"/>
+        </w:rPr>
+        <w:t>INSERT INTO composed_of (abtranum, stranum) VALUES (‘00000</w:t>
+      </w:r>
+      <w:r>
+        <w:rPr>
+          <w:i w:val="false"/>
+          <w:iCs w:val="false"/>
+          <w:lang w:val="en-US" w:eastAsia="zh-CN"/>
+        </w:rPr>
+        <w:t>10</w:t>
+      </w:r>
+      <w:r>
+        <w:rPr>
+          <w:i w:val="false"/>
+          <w:iCs w:val="false"/>
+          <w:lang w:val="en-US" w:eastAsia="zh-CN"/>
+        </w:rPr>
+        <w:t>’, ‘6’);</w:t>
+      </w:r>
+    </w:p>
+    <w:p>
+      <w:pPr>
+        <w:pStyle w:val="Normal"/>
+        <w:rPr>
+          <w:i w:val="false"/>
+          <w:i w:val="false"/>
+          <w:iCs w:val="false"/>
+          <w:lang w:val="en-US" w:eastAsia="zh-CN"/>
+        </w:rPr>
+      </w:pPr>
+      <w:r>
+        <w:rPr>
+          <w:i w:val="false"/>
+          <w:iCs w:val="false"/>
+          <w:lang w:val="en-US" w:eastAsia="zh-CN"/>
+        </w:rPr>
+        <w:t>INSERT INTO composed_of (abtranum, stranum) VALUES (‘00000</w:t>
+      </w:r>
+      <w:r>
+        <w:rPr>
+          <w:i w:val="false"/>
+          <w:iCs w:val="false"/>
+          <w:lang w:val="en-US" w:eastAsia="zh-CN"/>
+        </w:rPr>
+        <w:t>10</w:t>
+      </w:r>
+      <w:r>
+        <w:rPr>
+          <w:i w:val="false"/>
+          <w:iCs w:val="false"/>
+          <w:lang w:val="en-US" w:eastAsia="zh-CN"/>
+        </w:rPr>
+        <w:t>’, ‘7’);</w:t>
+      </w:r>
+    </w:p>
+    <w:p>
+      <w:pPr>
+        <w:pStyle w:val="Normal"/>
+        <w:rPr>
+          <w:i w:val="false"/>
+          <w:i w:val="false"/>
+          <w:iCs w:val="false"/>
+          <w:lang w:val="en-US" w:eastAsia="zh-CN"/>
+        </w:rPr>
+      </w:pPr>
+      <w:r>
+        <w:rPr>
+          <w:i w:val="false"/>
+          <w:iCs w:val="false"/>
+          <w:lang w:val="en-US" w:eastAsia="zh-CN"/>
+        </w:rPr>
+        <w:t>INSERT INTO composed_of (abtranum, stranum) VALUES (‘00000</w:t>
+      </w:r>
+      <w:r>
+        <w:rPr>
+          <w:i w:val="false"/>
+          <w:iCs w:val="false"/>
+          <w:lang w:val="en-US" w:eastAsia="zh-CN"/>
+        </w:rPr>
+        <w:t>10’</w:t>
+      </w:r>
+      <w:r>
+        <w:rPr>
+          <w:i w:val="false"/>
+          <w:iCs w:val="false"/>
+          <w:lang w:val="en-US" w:eastAsia="zh-CN"/>
+        </w:rPr>
+        <w:t>, ‘8’);</w:t>
+      </w:r>
+    </w:p>
+    <w:p>
+      <w:pPr>
+        <w:pStyle w:val="Normal"/>
+        <w:rPr>
+          <w:i w:val="false"/>
+          <w:i w:val="false"/>
+          <w:iCs w:val="false"/>
+          <w:lang w:val="en-US" w:eastAsia="zh-CN"/>
+        </w:rPr>
+      </w:pPr>
+      <w:r>
+        <w:rPr>
+          <w:i w:val="false"/>
+          <w:iCs w:val="false"/>
+          <w:lang w:val="en-US" w:eastAsia="zh-CN"/>
+        </w:rPr>
+        <w:t>INSERT INTO composed_of (abtranum, stranum) VALUES (‘00000</w:t>
+      </w:r>
+      <w:r>
+        <w:rPr>
+          <w:i w:val="false"/>
+          <w:iCs w:val="false"/>
+          <w:lang w:val="en-US" w:eastAsia="zh-CN"/>
+        </w:rPr>
+        <w:t>10</w:t>
+      </w:r>
+      <w:r>
+        <w:rPr>
+          <w:i w:val="false"/>
+          <w:iCs w:val="false"/>
+          <w:lang w:val="en-US" w:eastAsia="zh-CN"/>
+        </w:rPr>
+        <w:t>’, ‘9’);</w:t>
+      </w:r>
+    </w:p>
+    <w:p>
+      <w:pPr>
+        <w:pStyle w:val="Normal"/>
+        <w:rPr>
+          <w:i w:val="false"/>
+          <w:i w:val="false"/>
+          <w:iCs w:val="false"/>
+          <w:lang w:val="en-US" w:eastAsia="zh-CN"/>
+        </w:rPr>
+      </w:pPr>
+      <w:r>
+        <w:rPr>
+          <w:i w:val="false"/>
+          <w:iCs w:val="false"/>
+          <w:lang w:val="en-US" w:eastAsia="zh-CN"/>
+        </w:rPr>
+        <w:t>INSERT INTO composed_of (abtranum, stranum) VALUES (‘00000</w:t>
+      </w:r>
+      <w:r>
+        <w:rPr>
+          <w:i w:val="false"/>
+          <w:iCs w:val="false"/>
+          <w:lang w:val="en-US" w:eastAsia="zh-CN"/>
+        </w:rPr>
+        <w:t>10</w:t>
+      </w:r>
+      <w:r>
+        <w:rPr>
+          <w:i w:val="false"/>
+          <w:iCs w:val="false"/>
+          <w:lang w:val="en-US" w:eastAsia="zh-CN"/>
+        </w:rPr>
+        <w:t>’, ‘10’);</w:t>
+      </w:r>
+    </w:p>
+    <w:p>
+      <w:pPr>
+        <w:pStyle w:val="Normal"/>
+        <w:rPr>
+          <w:i w:val="false"/>
+          <w:i w:val="false"/>
+          <w:iCs w:val="false"/>
+          <w:lang w:val="en-US" w:eastAsia="zh-CN"/>
+        </w:rPr>
+      </w:pPr>
+      <w:r>
+        <w:rPr>
+          <w:i w:val="false"/>
+          <w:iCs w:val="false"/>
+          <w:lang w:val="en-US" w:eastAsia="zh-CN"/>
+        </w:rPr>
+        <w:t>INSERT INTO composed_of (abtranum, stranum) VALUES (‘00000</w:t>
+      </w:r>
+      <w:r>
+        <w:rPr>
+          <w:i w:val="false"/>
+          <w:iCs w:val="false"/>
+          <w:lang w:val="en-US" w:eastAsia="zh-CN"/>
+        </w:rPr>
+        <w:t>10</w:t>
+      </w:r>
+      <w:r>
+        <w:rPr>
+          <w:i w:val="false"/>
+          <w:iCs w:val="false"/>
+          <w:lang w:val="en-US" w:eastAsia="zh-CN"/>
+        </w:rPr>
+        <w:t>’, ‘11’);</w:t>
+      </w:r>
+    </w:p>
+    <w:p>
+      <w:pPr>
+        <w:pStyle w:val="Normal"/>
+        <w:rPr>
+          <w:i w:val="false"/>
+          <w:i w:val="false"/>
+          <w:iCs w:val="false"/>
+          <w:lang w:val="en-US" w:eastAsia="zh-CN"/>
+        </w:rPr>
+      </w:pPr>
+      <w:r>
+        <w:rPr>
+          <w:i w:val="false"/>
+          <w:iCs w:val="false"/>
+          <w:lang w:val="en-US" w:eastAsia="zh-CN"/>
+        </w:rPr>
+        <w:t>INSERT INTO composed_of (abtranum, stranum) VALUES (‘00000</w:t>
+      </w:r>
+      <w:r>
+        <w:rPr>
+          <w:i w:val="false"/>
+          <w:iCs w:val="false"/>
+          <w:lang w:val="en-US" w:eastAsia="zh-CN"/>
+        </w:rPr>
+        <w:t>10</w:t>
+      </w:r>
+      <w:r>
+        <w:rPr>
+          <w:i w:val="false"/>
+          <w:iCs w:val="false"/>
+          <w:lang w:val="en-US" w:eastAsia="zh-CN"/>
+        </w:rPr>
+        <w:t>’, ‘12’);</w:t>
+      </w:r>
+    </w:p>
+    <w:p>
+      <w:pPr>
+        <w:pStyle w:val="Normal"/>
+        <w:rPr>
+          <w:i w:val="false"/>
+          <w:i w:val="false"/>
+          <w:iCs w:val="false"/>
+          <w:lang w:val="en-US" w:eastAsia="zh-CN"/>
+        </w:rPr>
+      </w:pPr>
+      <w:r>
+        <w:rPr>
+          <w:i w:val="false"/>
+          <w:iCs w:val="false"/>
+          <w:lang w:val="en-US" w:eastAsia="zh-CN"/>
+        </w:rPr>
+        <w:t>INSERT INTO composed_of (abtranum, stranum) VALUES (‘00000</w:t>
+      </w:r>
+      <w:r>
+        <w:rPr>
+          <w:i w:val="false"/>
+          <w:iCs w:val="false"/>
+          <w:lang w:val="en-US" w:eastAsia="zh-CN"/>
+        </w:rPr>
+        <w:t>10</w:t>
+      </w:r>
+      <w:r>
+        <w:rPr>
+          <w:i w:val="false"/>
+          <w:iCs w:val="false"/>
+          <w:lang w:val="en-US" w:eastAsia="zh-CN"/>
+        </w:rPr>
+        <w:t>’, ‘13’);</w:t>
+      </w:r>
+    </w:p>
+    <w:p>
+      <w:pPr>
+        <w:pStyle w:val="Normal"/>
+        <w:rPr>
+          <w:i w:val="false"/>
+          <w:i w:val="false"/>
+          <w:iCs w:val="false"/>
+          <w:lang w:val="en-US" w:eastAsia="zh-CN"/>
+        </w:rPr>
+      </w:pPr>
+      <w:r>
+        <w:rPr>
+          <w:i w:val="false"/>
+          <w:iCs w:val="false"/>
+          <w:lang w:val="en-US" w:eastAsia="zh-CN"/>
+        </w:rPr>
+      </w:r>
+    </w:p>
+    <w:p>
+      <w:pPr>
+        <w:pStyle w:val="Normal"/>
+        <w:rPr>
+          <w:i w:val="false"/>
+          <w:i w:val="false"/>
+          <w:iCs w:val="false"/>
+          <w:lang w:val="en-US" w:eastAsia="zh-CN"/>
+        </w:rPr>
+      </w:pPr>
+      <w:r>
+        <w:rPr>
+          <w:i w:val="false"/>
+          <w:iCs w:val="false"/>
+          <w:lang w:val="en-US" w:eastAsia="zh-CN"/>
+        </w:rPr>
+        <w:t>INSERT INTO composed_of (abtranum, stranum) VALUES (‘00000</w:t>
+      </w:r>
+      <w:r>
+        <w:rPr>
+          <w:i w:val="false"/>
+          <w:iCs w:val="false"/>
+          <w:lang w:val="en-US" w:eastAsia="zh-CN"/>
+        </w:rPr>
+        <w:t>11</w:t>
+      </w:r>
+      <w:r>
+        <w:rPr>
+          <w:i w:val="false"/>
+          <w:iCs w:val="false"/>
+          <w:lang w:val="en-US" w:eastAsia="zh-CN"/>
+        </w:rPr>
+        <w:t>’, ‘1’);</w:t>
+      </w:r>
+    </w:p>
+    <w:p>
+      <w:pPr>
+        <w:pStyle w:val="Normal"/>
+        <w:rPr>
+          <w:i w:val="false"/>
+          <w:i w:val="false"/>
+          <w:iCs w:val="false"/>
+          <w:lang w:val="en-US" w:eastAsia="zh-CN"/>
+        </w:rPr>
+      </w:pPr>
+      <w:r>
+        <w:rPr>
+          <w:i w:val="false"/>
+          <w:iCs w:val="false"/>
+          <w:lang w:val="en-US" w:eastAsia="zh-CN"/>
+        </w:rPr>
+      </w:r>
+    </w:p>
+    <w:p>
+      <w:pPr>
+        <w:pStyle w:val="Normal"/>
+        <w:rPr>
+          <w:i w:val="false"/>
+          <w:i w:val="false"/>
+          <w:iCs w:val="false"/>
+          <w:lang w:val="en-US" w:eastAsia="zh-CN"/>
+        </w:rPr>
+      </w:pPr>
+      <w:bookmarkStart w:id="0" w:name="__DdeLink__657_1179397026"/>
+      <w:r>
+        <w:rPr>
+          <w:i w:val="false"/>
+          <w:iCs w:val="false"/>
+          <w:lang w:val="en-US" w:eastAsia="zh-CN"/>
+        </w:rPr>
+        <w:t>INSERT INTO composed_of (abtranum, stranum) VALUES (‘00000</w:t>
+      </w:r>
+      <w:r>
+        <w:rPr>
+          <w:i w:val="false"/>
+          <w:iCs w:val="false"/>
+          <w:lang w:val="en-US" w:eastAsia="zh-CN"/>
+        </w:rPr>
+        <w:t>12</w:t>
+      </w:r>
+      <w:r>
+        <w:rPr>
+          <w:i w:val="false"/>
+          <w:iCs w:val="false"/>
+          <w:lang w:val="en-US" w:eastAsia="zh-CN"/>
+        </w:rPr>
+        <w:t>’, ‘1’);</w:t>
+      </w:r>
+    </w:p>
+    <w:p>
+      <w:pPr>
+        <w:pStyle w:val="Normal"/>
+        <w:rPr>
+          <w:i w:val="false"/>
+          <w:i w:val="false"/>
+          <w:iCs w:val="false"/>
+          <w:lang w:val="en-US" w:eastAsia="zh-CN"/>
+        </w:rPr>
+      </w:pPr>
+      <w:r>
+        <w:rPr>
+          <w:i w:val="false"/>
+          <w:iCs w:val="false"/>
+          <w:lang w:val="en-US" w:eastAsia="zh-CN"/>
+        </w:rPr>
+        <w:t>INSERT INTO composed_of (abtranum, stranum) VALUES (‘00000</w:t>
+      </w:r>
+      <w:r>
+        <w:rPr>
+          <w:i w:val="false"/>
+          <w:iCs w:val="false"/>
+          <w:lang w:val="en-US" w:eastAsia="zh-CN"/>
+        </w:rPr>
+        <w:t>12</w:t>
+      </w:r>
+      <w:r>
+        <w:rPr>
+          <w:i w:val="false"/>
+          <w:iCs w:val="false"/>
+          <w:lang w:val="en-US" w:eastAsia="zh-CN"/>
+        </w:rPr>
+        <w:t>’, ‘2’);</w:t>
+      </w:r>
+    </w:p>
+    <w:p>
+      <w:pPr>
+        <w:pStyle w:val="Normal"/>
+        <w:rPr>
+          <w:i w:val="false"/>
+          <w:i w:val="false"/>
+          <w:iCs w:val="false"/>
+          <w:lang w:val="en-US" w:eastAsia="zh-CN"/>
+        </w:rPr>
+      </w:pPr>
+      <w:r>
+        <w:rPr>
+          <w:i w:val="false"/>
+          <w:iCs w:val="false"/>
+          <w:lang w:val="en-US" w:eastAsia="zh-CN"/>
+        </w:rPr>
+        <w:t>INSERT INTO composed_of (abtranum, stranum) VALUES (‘00000</w:t>
+      </w:r>
+      <w:r>
+        <w:rPr>
+          <w:i w:val="false"/>
+          <w:iCs w:val="false"/>
+          <w:lang w:val="en-US" w:eastAsia="zh-CN"/>
+        </w:rPr>
+        <w:t>12</w:t>
+      </w:r>
+      <w:r>
+        <w:rPr>
+          <w:i w:val="false"/>
+          <w:iCs w:val="false"/>
+          <w:lang w:val="en-US" w:eastAsia="zh-CN"/>
+        </w:rPr>
+        <w:t>’, ‘3’);</w:t>
+      </w:r>
+    </w:p>
+    <w:p>
+      <w:pPr>
+        <w:pStyle w:val="Normal"/>
+        <w:rPr>
+          <w:i w:val="false"/>
+          <w:i w:val="false"/>
+          <w:iCs w:val="false"/>
+          <w:lang w:val="en-US" w:eastAsia="zh-CN"/>
+        </w:rPr>
+      </w:pPr>
+      <w:r>
+        <w:rPr>
+          <w:i w:val="false"/>
+          <w:iCs w:val="false"/>
+          <w:lang w:val="en-US" w:eastAsia="zh-CN"/>
+        </w:rPr>
+        <w:t>INSERT INTO composed_of (abtranum, stranum) VALUES (‘00000</w:t>
+      </w:r>
+      <w:r>
+        <w:rPr>
+          <w:i w:val="false"/>
+          <w:iCs w:val="false"/>
+          <w:lang w:val="en-US" w:eastAsia="zh-CN"/>
+        </w:rPr>
+        <w:t>12</w:t>
+      </w:r>
+      <w:r>
+        <w:rPr>
+          <w:i w:val="false"/>
+          <w:iCs w:val="false"/>
+          <w:lang w:val="en-US" w:eastAsia="zh-CN"/>
+        </w:rPr>
+        <w:t>’, ‘4’);</w:t>
+      </w:r>
+    </w:p>
+    <w:p>
+      <w:pPr>
+        <w:pStyle w:val="Normal"/>
+        <w:rPr>
+          <w:i w:val="false"/>
+          <w:i w:val="false"/>
+          <w:iCs w:val="false"/>
+          <w:lang w:val="en-US" w:eastAsia="zh-CN"/>
+        </w:rPr>
+      </w:pPr>
+      <w:r>
+        <w:rPr>
+          <w:i w:val="false"/>
+          <w:iCs w:val="false"/>
+          <w:lang w:val="en-US" w:eastAsia="zh-CN"/>
+        </w:rPr>
+        <w:t>INSERT INTO composed_of (abtranum, stranum) VALUES (‘00000</w:t>
+      </w:r>
+      <w:r>
+        <w:rPr>
+          <w:i w:val="false"/>
+          <w:iCs w:val="false"/>
+          <w:lang w:val="en-US" w:eastAsia="zh-CN"/>
+        </w:rPr>
+        <w:t>12</w:t>
+      </w:r>
+      <w:r>
+        <w:rPr>
+          <w:i w:val="false"/>
+          <w:iCs w:val="false"/>
+          <w:lang w:val="en-US" w:eastAsia="zh-CN"/>
+        </w:rPr>
+        <w:t>’, ‘5’);</w:t>
+      </w:r>
+    </w:p>
+    <w:p>
+      <w:pPr>
+        <w:pStyle w:val="Normal"/>
+        <w:rPr>
+          <w:i w:val="false"/>
+          <w:i w:val="false"/>
+          <w:iCs w:val="false"/>
+          <w:lang w:val="en-US" w:eastAsia="zh-CN"/>
+        </w:rPr>
+      </w:pPr>
+      <w:r>
+        <w:rPr>
+          <w:i w:val="false"/>
+          <w:iCs w:val="false"/>
+          <w:lang w:val="en-US" w:eastAsia="zh-CN"/>
+        </w:rPr>
+        <w:t>INSERT INTO composed_of (abtranum, stranum) VALUES (‘00000</w:t>
+      </w:r>
+      <w:r>
+        <w:rPr>
+          <w:i w:val="false"/>
+          <w:iCs w:val="false"/>
+          <w:lang w:val="en-US" w:eastAsia="zh-CN"/>
+        </w:rPr>
+        <w:t>12</w:t>
+      </w:r>
+      <w:r>
+        <w:rPr>
+          <w:i w:val="false"/>
+          <w:iCs w:val="false"/>
+          <w:lang w:val="en-US" w:eastAsia="zh-CN"/>
+        </w:rPr>
+        <w:t>’, ‘6’);</w:t>
+      </w:r>
+    </w:p>
+    <w:p>
+      <w:pPr>
+        <w:pStyle w:val="Normal"/>
+        <w:rPr>
+          <w:i w:val="false"/>
+          <w:i w:val="false"/>
+          <w:iCs w:val="false"/>
+          <w:lang w:val="en-US" w:eastAsia="zh-CN"/>
+        </w:rPr>
+      </w:pPr>
+      <w:r>
+        <w:rPr>
+          <w:i w:val="false"/>
+          <w:iCs w:val="false"/>
+          <w:lang w:val="en-US" w:eastAsia="zh-CN"/>
+        </w:rPr>
+        <w:t>INSERT INTO composed_of (abtranum, stranum) VALUES (‘00000</w:t>
+      </w:r>
+      <w:r>
+        <w:rPr>
+          <w:i w:val="false"/>
+          <w:iCs w:val="false"/>
+          <w:lang w:val="en-US" w:eastAsia="zh-CN"/>
+        </w:rPr>
+        <w:t>12</w:t>
+      </w:r>
+      <w:r>
+        <w:rPr>
+          <w:i w:val="false"/>
+          <w:iCs w:val="false"/>
+          <w:lang w:val="en-US" w:eastAsia="zh-CN"/>
+        </w:rPr>
+        <w:t>’, ‘7’);</w:t>
+      </w:r>
+    </w:p>
+    <w:p>
+      <w:pPr>
+        <w:pStyle w:val="Normal"/>
+        <w:rPr>
+          <w:i w:val="false"/>
+          <w:i w:val="false"/>
+          <w:iCs w:val="false"/>
+          <w:lang w:val="en-US" w:eastAsia="zh-CN"/>
+        </w:rPr>
+      </w:pPr>
+      <w:r>
+        <w:rPr>
+          <w:i w:val="false"/>
+          <w:iCs w:val="false"/>
+          <w:lang w:val="en-US" w:eastAsia="zh-CN"/>
+        </w:rPr>
+        <w:t>INSERT INTO composed_of (abtranum, stranum) VALUES (‘00000</w:t>
+      </w:r>
+      <w:r>
+        <w:rPr>
+          <w:i w:val="false"/>
+          <w:iCs w:val="false"/>
+          <w:lang w:val="en-US" w:eastAsia="zh-CN"/>
+        </w:rPr>
+        <w:t>12</w:t>
+      </w:r>
+      <w:r>
+        <w:rPr>
+          <w:i w:val="false"/>
+          <w:iCs w:val="false"/>
+          <w:lang w:val="en-US" w:eastAsia="zh-CN"/>
+        </w:rPr>
+        <w:t>’, ‘8’);</w:t>
+      </w:r>
+    </w:p>
+    <w:p>
+      <w:pPr>
+        <w:pStyle w:val="Normal"/>
+        <w:rPr>
+          <w:i w:val="false"/>
+          <w:i w:val="false"/>
+          <w:iCs w:val="false"/>
+          <w:lang w:val="en-US" w:eastAsia="zh-CN"/>
+        </w:rPr>
+      </w:pPr>
+      <w:r>
+        <w:rPr>
+          <w:i w:val="false"/>
+          <w:iCs w:val="false"/>
+          <w:lang w:val="en-US" w:eastAsia="zh-CN"/>
+        </w:rPr>
+        <w:t>INSERT INTO composed_of (abtranum, stranum) VALUES (‘00000</w:t>
+      </w:r>
+      <w:r>
+        <w:rPr>
+          <w:i w:val="false"/>
+          <w:iCs w:val="false"/>
+          <w:lang w:val="en-US" w:eastAsia="zh-CN"/>
+        </w:rPr>
+        <w:t>12</w:t>
+      </w:r>
+      <w:r>
+        <w:rPr>
+          <w:i w:val="false"/>
+          <w:iCs w:val="false"/>
+          <w:lang w:val="en-US" w:eastAsia="zh-CN"/>
+        </w:rPr>
+        <w:t>’, ‘9’);</w:t>
+      </w:r>
+    </w:p>
+    <w:p>
+      <w:pPr>
+        <w:pStyle w:val="Normal"/>
+        <w:rPr>
+          <w:i w:val="false"/>
+          <w:i w:val="false"/>
+          <w:iCs w:val="false"/>
+          <w:lang w:val="en-US" w:eastAsia="zh-CN"/>
+        </w:rPr>
+      </w:pPr>
+      <w:r>
+        <w:rPr>
+          <w:i w:val="false"/>
+          <w:iCs w:val="false"/>
+          <w:lang w:val="en-US" w:eastAsia="zh-CN"/>
+        </w:rPr>
+        <w:t>INSERT INTO composed_of (abtranum, stranum) VALUES (‘00000</w:t>
+      </w:r>
+      <w:r>
+        <w:rPr>
+          <w:i w:val="false"/>
+          <w:iCs w:val="false"/>
+          <w:lang w:val="en-US" w:eastAsia="zh-CN"/>
+        </w:rPr>
+        <w:t>12</w:t>
+      </w:r>
+      <w:r>
+        <w:rPr>
+          <w:i w:val="false"/>
+          <w:iCs w:val="false"/>
+          <w:lang w:val="en-US" w:eastAsia="zh-CN"/>
+        </w:rPr>
+        <w:t>’, ‘10’);</w:t>
+      </w:r>
+    </w:p>
+    <w:p>
+      <w:pPr>
+        <w:pStyle w:val="Normal"/>
+        <w:rPr>
+          <w:i w:val="false"/>
+          <w:i w:val="false"/>
+          <w:iCs w:val="false"/>
+          <w:lang w:val="en-US" w:eastAsia="zh-CN"/>
+        </w:rPr>
+      </w:pPr>
+      <w:r>
+        <w:rPr>
+          <w:i w:val="false"/>
+          <w:iCs w:val="false"/>
+          <w:lang w:val="en-US" w:eastAsia="zh-CN"/>
+        </w:rPr>
+        <w:t>INSERT INTO composed_of (abtranum, stranum) VALUES (‘00000</w:t>
+      </w:r>
+      <w:r>
+        <w:rPr>
+          <w:i w:val="false"/>
+          <w:iCs w:val="false"/>
+          <w:lang w:val="en-US" w:eastAsia="zh-CN"/>
+        </w:rPr>
+        <w:t>12</w:t>
+      </w:r>
+      <w:r>
+        <w:rPr>
+          <w:i w:val="false"/>
+          <w:iCs w:val="false"/>
+          <w:lang w:val="en-US" w:eastAsia="zh-CN"/>
+        </w:rPr>
+        <w:t>’, ‘11’);</w:t>
+      </w:r>
+    </w:p>
+    <w:p>
+      <w:pPr>
+        <w:pStyle w:val="Normal"/>
+        <w:rPr>
+          <w:i w:val="false"/>
+          <w:i w:val="false"/>
+          <w:iCs w:val="false"/>
+          <w:lang w:val="en-US" w:eastAsia="zh-CN"/>
+        </w:rPr>
+      </w:pPr>
+      <w:r>
+        <w:rPr>
+          <w:i w:val="false"/>
+          <w:iCs w:val="false"/>
+          <w:lang w:val="en-US" w:eastAsia="zh-CN"/>
+        </w:rPr>
+        <w:t>INSERT INTO composed_of (abtranum, stranum) VALUES (‘00000</w:t>
+      </w:r>
+      <w:r>
+        <w:rPr>
+          <w:i w:val="false"/>
+          <w:iCs w:val="false"/>
+          <w:lang w:val="en-US" w:eastAsia="zh-CN"/>
+        </w:rPr>
+        <w:t>12</w:t>
+      </w:r>
+      <w:r>
+        <w:rPr>
+          <w:i w:val="false"/>
+          <w:iCs w:val="false"/>
+          <w:lang w:val="en-US" w:eastAsia="zh-CN"/>
+        </w:rPr>
+        <w:t>’, ‘12’);</w:t>
+      </w:r>
+      <w:bookmarkEnd w:id="0"/>
+    </w:p>
+    <w:p>
+      <w:pPr>
+        <w:pStyle w:val="Normal"/>
+        <w:rPr>
+          <w:i w:val="false"/>
+          <w:i w:val="false"/>
+          <w:iCs w:val="false"/>
+          <w:lang w:val="en-US" w:eastAsia="zh-CN"/>
+        </w:rPr>
+      </w:pPr>
+      <w:r>
+        <w:rPr>
+          <w:i w:val="false"/>
+          <w:iCs w:val="false"/>
+          <w:lang w:val="en-US" w:eastAsia="zh-CN"/>
+        </w:rPr>
+        <w:t>INSERT INTO composed_of (abtranum, stranum) VALUES (‘00000</w:t>
+      </w:r>
+      <w:r>
+        <w:rPr>
+          <w:i w:val="false"/>
+          <w:iCs w:val="false"/>
+          <w:lang w:val="en-US" w:eastAsia="zh-CN"/>
+        </w:rPr>
+        <w:t>12</w:t>
+      </w:r>
+      <w:r>
+        <w:rPr>
+          <w:i w:val="false"/>
+          <w:iCs w:val="false"/>
+          <w:lang w:val="en-US" w:eastAsia="zh-CN"/>
+        </w:rPr>
+        <w:t>’, ‘13’);</w:t>
+      </w:r>
+    </w:p>
+    <w:p>
+      <w:pPr>
+        <w:pStyle w:val="Normal"/>
+        <w:rPr>
+          <w:i w:val="false"/>
+          <w:i w:val="false"/>
+          <w:iCs w:val="false"/>
+          <w:lang w:val="en-US" w:eastAsia="zh-CN"/>
+        </w:rPr>
+      </w:pPr>
+      <w:r>
+        <w:rPr>
+          <w:i w:val="false"/>
+          <w:iCs w:val="false"/>
+          <w:lang w:val="en-US" w:eastAsia="zh-CN"/>
+        </w:rPr>
+        <w:t>INSERT INTO composed_of (abtranum, stranum) VALUES (‘00000</w:t>
+      </w:r>
+      <w:r>
+        <w:rPr>
+          <w:i w:val="false"/>
+          <w:iCs w:val="false"/>
+          <w:lang w:val="en-US" w:eastAsia="zh-CN"/>
+        </w:rPr>
+        <w:t>12</w:t>
+      </w:r>
+      <w:r>
+        <w:rPr>
+          <w:i w:val="false"/>
+          <w:iCs w:val="false"/>
+          <w:lang w:val="en-US" w:eastAsia="zh-CN"/>
+        </w:rPr>
+        <w:t>’, ‘14’);</w:t>
+      </w:r>
+    </w:p>
+    <w:p>
+      <w:pPr>
+        <w:pStyle w:val="Normal"/>
+        <w:rPr>
+          <w:i w:val="false"/>
+          <w:i w:val="false"/>
+          <w:iCs w:val="false"/>
+          <w:lang w:val="en-US" w:eastAsia="zh-CN"/>
+        </w:rPr>
+      </w:pPr>
+      <w:r>
+        <w:rPr>
+          <w:i w:val="false"/>
+          <w:iCs w:val="false"/>
+          <w:lang w:val="en-US" w:eastAsia="zh-CN"/>
+        </w:rPr>
+        <w:t>INSERT INTO composed_of (abtranum, stranum) VALUES (‘00000</w:t>
+      </w:r>
+      <w:r>
+        <w:rPr>
+          <w:i w:val="false"/>
+          <w:iCs w:val="false"/>
+          <w:lang w:val="en-US" w:eastAsia="zh-CN"/>
+        </w:rPr>
+        <w:t>12</w:t>
+      </w:r>
+      <w:r>
+        <w:rPr>
+          <w:i w:val="false"/>
+          <w:iCs w:val="false"/>
+          <w:lang w:val="en-US" w:eastAsia="zh-CN"/>
+        </w:rPr>
+        <w:t>’, ‘15’);</w:t>
+      </w:r>
+    </w:p>
+    <w:p>
+      <w:pPr>
+        <w:pStyle w:val="Normal"/>
+        <w:rPr>
+          <w:i w:val="false"/>
+          <w:i w:val="false"/>
+          <w:iCs w:val="false"/>
+          <w:lang w:val="en-US" w:eastAsia="zh-CN"/>
+        </w:rPr>
+      </w:pPr>
+      <w:r>
+        <w:rPr>
+          <w:i w:val="false"/>
+          <w:iCs w:val="false"/>
+          <w:lang w:val="en-US" w:eastAsia="zh-CN"/>
+        </w:rPr>
+        <w:t>INSERT INTO composed_of (abtranum, stranum) VALUES (‘00000</w:t>
+      </w:r>
+      <w:r>
+        <w:rPr>
+          <w:i w:val="false"/>
+          <w:iCs w:val="false"/>
+          <w:lang w:val="en-US" w:eastAsia="zh-CN"/>
+        </w:rPr>
+        <w:t>12</w:t>
+      </w:r>
+      <w:r>
+        <w:rPr>
+          <w:i w:val="false"/>
+          <w:iCs w:val="false"/>
+          <w:lang w:val="en-US" w:eastAsia="zh-CN"/>
+        </w:rPr>
+        <w:t>’, ‘1</w:t>
+      </w:r>
+      <w:r>
+        <w:rPr>
+          <w:i w:val="false"/>
+          <w:iCs w:val="false"/>
+          <w:lang w:val="en-US" w:eastAsia="zh-CN"/>
+        </w:rPr>
+        <w:t>6’</w:t>
+      </w:r>
+      <w:r>
+        <w:rPr>
+          <w:i w:val="false"/>
+          <w:iCs w:val="false"/>
+          <w:lang w:val="en-US" w:eastAsia="zh-CN"/>
+        </w:rPr>
+        <w:t>);</w:t>
+      </w:r>
+    </w:p>
+    <w:p>
+      <w:pPr>
+        <w:pStyle w:val="Normal"/>
+        <w:rPr>
+          <w:i w:val="false"/>
+          <w:i w:val="false"/>
+          <w:iCs w:val="false"/>
+          <w:lang w:val="en-US" w:eastAsia="zh-CN"/>
+        </w:rPr>
+      </w:pPr>
+      <w:r>
+        <w:rPr>
+          <w:i w:val="false"/>
+          <w:iCs w:val="false"/>
+          <w:lang w:val="en-US" w:eastAsia="zh-CN"/>
+        </w:rPr>
+        <w:t>INSERT INTO composed_of (abtranum, stranum) VALUES (‘00000</w:t>
+      </w:r>
+      <w:r>
+        <w:rPr>
+          <w:i w:val="false"/>
+          <w:iCs w:val="false"/>
+          <w:lang w:val="en-US" w:eastAsia="zh-CN"/>
+        </w:rPr>
+        <w:t>12</w:t>
+      </w:r>
+      <w:r>
+        <w:rPr>
+          <w:i w:val="false"/>
+          <w:iCs w:val="false"/>
+          <w:lang w:val="en-US" w:eastAsia="zh-CN"/>
+        </w:rPr>
+        <w:t>’, ‘1</w:t>
+      </w:r>
+      <w:r>
+        <w:rPr>
+          <w:i w:val="false"/>
+          <w:iCs w:val="false"/>
+          <w:lang w:val="en-US" w:eastAsia="zh-CN"/>
+        </w:rPr>
+        <w:t>7’</w:t>
+      </w:r>
+      <w:r>
+        <w:rPr>
+          <w:i w:val="false"/>
+          <w:iCs w:val="false"/>
+          <w:lang w:val="en-US" w:eastAsia="zh-CN"/>
+        </w:rPr>
+        <w:t>);</w:t>
+      </w:r>
+    </w:p>
+    <w:p>
+      <w:pPr>
+        <w:pStyle w:val="Normal"/>
+        <w:rPr>
+          <w:i w:val="false"/>
+          <w:i w:val="false"/>
+          <w:iCs w:val="false"/>
+          <w:lang w:val="en-US" w:eastAsia="zh-CN"/>
+        </w:rPr>
+      </w:pPr>
+      <w:r>
+        <w:rPr>
+          <w:i w:val="false"/>
+          <w:iCs w:val="false"/>
+          <w:lang w:val="en-US" w:eastAsia="zh-CN"/>
+        </w:rPr>
+      </w:r>
+    </w:p>
+    <w:p>
+      <w:pPr>
+        <w:pStyle w:val="Normal"/>
+        <w:rPr>
+          <w:i w:val="false"/>
+          <w:i w:val="false"/>
+          <w:iCs w:val="false"/>
+          <w:lang w:val="en-US" w:eastAsia="zh-CN"/>
+        </w:rPr>
+      </w:pPr>
+      <w:r>
+        <w:rPr>
+          <w:i w:val="false"/>
+          <w:iCs w:val="false"/>
+          <w:lang w:val="en-US" w:eastAsia="zh-CN"/>
+        </w:rPr>
+        <w:t>INSERT INTO composed_of (abtranum, stranum) VALUES (‘00000</w:t>
+      </w:r>
+      <w:r>
+        <w:rPr>
+          <w:i w:val="false"/>
+          <w:iCs w:val="false"/>
+          <w:lang w:val="en-US" w:eastAsia="zh-CN"/>
+        </w:rPr>
+        <w:t>13</w:t>
+      </w:r>
+      <w:r>
+        <w:rPr>
+          <w:i w:val="false"/>
+          <w:iCs w:val="false"/>
+          <w:lang w:val="en-US" w:eastAsia="zh-CN"/>
+        </w:rPr>
+        <w:t>’, ‘1’);</w:t>
+      </w:r>
+    </w:p>
+    <w:p>
+      <w:pPr>
+        <w:pStyle w:val="Normal"/>
+        <w:rPr>
+          <w:i w:val="false"/>
+          <w:i w:val="false"/>
+          <w:iCs w:val="false"/>
+          <w:lang w:val="en-US" w:eastAsia="zh-CN"/>
+        </w:rPr>
+      </w:pPr>
+      <w:r>
+        <w:rPr>
+          <w:i w:val="false"/>
+          <w:iCs w:val="false"/>
+          <w:lang w:val="en-US" w:eastAsia="zh-CN"/>
+        </w:rPr>
+        <w:t>INSERT INTO composed_of (abtranum, stranum) VALUES (‘00000</w:t>
+      </w:r>
+      <w:r>
+        <w:rPr>
+          <w:i w:val="false"/>
+          <w:iCs w:val="false"/>
+          <w:lang w:val="en-US" w:eastAsia="zh-CN"/>
+        </w:rPr>
+        <w:t>13</w:t>
+      </w:r>
+      <w:r>
+        <w:rPr>
+          <w:i w:val="false"/>
+          <w:iCs w:val="false"/>
+          <w:lang w:val="en-US" w:eastAsia="zh-CN"/>
+        </w:rPr>
+        <w:t>’, ‘2’);</w:t>
+      </w:r>
+    </w:p>
+    <w:p>
+      <w:pPr>
+        <w:pStyle w:val="Normal"/>
+        <w:rPr>
+          <w:i w:val="false"/>
+          <w:i w:val="false"/>
+          <w:iCs w:val="false"/>
+          <w:lang w:val="en-US" w:eastAsia="zh-CN"/>
+        </w:rPr>
+      </w:pPr>
+      <w:r>
+        <w:rPr>
+          <w:i w:val="false"/>
+          <w:iCs w:val="false"/>
+          <w:lang w:val="en-US" w:eastAsia="zh-CN"/>
+        </w:rPr>
+        <w:t>INSERT INTO composed_of (abtranum, stranum) VALUES (‘00000</w:t>
+      </w:r>
+      <w:r>
+        <w:rPr>
+          <w:i w:val="false"/>
+          <w:iCs w:val="false"/>
+          <w:lang w:val="en-US" w:eastAsia="zh-CN"/>
+        </w:rPr>
+        <w:t>13</w:t>
+      </w:r>
+      <w:r>
+        <w:rPr>
+          <w:i w:val="false"/>
+          <w:iCs w:val="false"/>
+          <w:lang w:val="en-US" w:eastAsia="zh-CN"/>
+        </w:rPr>
+        <w:t>’, ‘3’);</w:t>
+      </w:r>
+    </w:p>
+    <w:p>
+      <w:pPr>
+        <w:pStyle w:val="Normal"/>
+        <w:rPr>
+          <w:i w:val="false"/>
+          <w:i w:val="false"/>
+          <w:iCs w:val="false"/>
+          <w:lang w:val="en-US" w:eastAsia="zh-CN"/>
+        </w:rPr>
+      </w:pPr>
+      <w:r>
+        <w:rPr>
+          <w:i w:val="false"/>
+          <w:iCs w:val="false"/>
+          <w:lang w:val="en-US" w:eastAsia="zh-CN"/>
+        </w:rPr>
+        <w:t>INSERT INTO composed_of (abtranum, stranum) VALUES (‘00000</w:t>
+      </w:r>
+      <w:r>
+        <w:rPr>
+          <w:i w:val="false"/>
+          <w:iCs w:val="false"/>
+          <w:lang w:val="en-US" w:eastAsia="zh-CN"/>
+        </w:rPr>
+        <w:t>13</w:t>
+      </w:r>
+      <w:r>
+        <w:rPr>
+          <w:i w:val="false"/>
+          <w:iCs w:val="false"/>
+          <w:lang w:val="en-US" w:eastAsia="zh-CN"/>
+        </w:rPr>
+        <w:t>’, ‘4’);</w:t>
+      </w:r>
+    </w:p>
+    <w:p>
+      <w:pPr>
+        <w:pStyle w:val="Normal"/>
+        <w:rPr>
+          <w:i w:val="false"/>
+          <w:i w:val="false"/>
+          <w:iCs w:val="false"/>
+          <w:lang w:val="en-US" w:eastAsia="zh-CN"/>
+        </w:rPr>
+      </w:pPr>
+      <w:r>
+        <w:rPr>
+          <w:i w:val="false"/>
+          <w:iCs w:val="false"/>
+          <w:lang w:val="en-US" w:eastAsia="zh-CN"/>
+        </w:rPr>
+        <w:t>INSERT INTO composed_of (abtranum, stranum) VALUES (‘00000</w:t>
+      </w:r>
+      <w:r>
+        <w:rPr>
+          <w:i w:val="false"/>
+          <w:iCs w:val="false"/>
+          <w:lang w:val="en-US" w:eastAsia="zh-CN"/>
+        </w:rPr>
+        <w:t>13</w:t>
+      </w:r>
+      <w:r>
+        <w:rPr>
+          <w:i w:val="false"/>
+          <w:iCs w:val="false"/>
+          <w:lang w:val="en-US" w:eastAsia="zh-CN"/>
+        </w:rPr>
+        <w:t>’, ‘5’);</w:t>
+      </w:r>
+    </w:p>
+    <w:p>
+      <w:pPr>
+        <w:pStyle w:val="Normal"/>
+        <w:rPr>
+          <w:i w:val="false"/>
+          <w:i w:val="false"/>
+          <w:iCs w:val="false"/>
+          <w:lang w:val="en-US" w:eastAsia="zh-CN"/>
+        </w:rPr>
+      </w:pPr>
+      <w:r>
+        <w:rPr>
+          <w:i w:val="false"/>
+          <w:iCs w:val="false"/>
+          <w:lang w:val="en-US" w:eastAsia="zh-CN"/>
+        </w:rPr>
+        <w:t>INSERT INTO composed_of (abtranum, stranum) VALUES (‘00000</w:t>
+      </w:r>
+      <w:r>
+        <w:rPr>
+          <w:i w:val="false"/>
+          <w:iCs w:val="false"/>
+          <w:lang w:val="en-US" w:eastAsia="zh-CN"/>
+        </w:rPr>
+        <w:t>13</w:t>
+      </w:r>
+      <w:r>
+        <w:rPr>
+          <w:i w:val="false"/>
+          <w:iCs w:val="false"/>
+          <w:lang w:val="en-US" w:eastAsia="zh-CN"/>
+        </w:rPr>
+        <w:t>’, ‘6’);</w:t>
+      </w:r>
+    </w:p>
+    <w:p>
+      <w:pPr>
+        <w:pStyle w:val="Normal"/>
+        <w:rPr>
+          <w:i w:val="false"/>
+          <w:i w:val="false"/>
+          <w:iCs w:val="false"/>
+          <w:lang w:val="en-US" w:eastAsia="zh-CN"/>
+        </w:rPr>
+      </w:pPr>
+      <w:r>
+        <w:rPr>
+          <w:i w:val="false"/>
+          <w:iCs w:val="false"/>
+          <w:lang w:val="en-US" w:eastAsia="zh-CN"/>
+        </w:rPr>
+        <w:t>INSERT INTO composed_of (abtranum, stranum) VALUES (‘00000</w:t>
+      </w:r>
+      <w:r>
+        <w:rPr>
+          <w:i w:val="false"/>
+          <w:iCs w:val="false"/>
+          <w:lang w:val="en-US" w:eastAsia="zh-CN"/>
+        </w:rPr>
+        <w:t>13</w:t>
+      </w:r>
+      <w:r>
+        <w:rPr>
+          <w:i w:val="false"/>
+          <w:iCs w:val="false"/>
+          <w:lang w:val="en-US" w:eastAsia="zh-CN"/>
+        </w:rPr>
+        <w:t>’, ‘7’);</w:t>
+      </w:r>
+    </w:p>
+    <w:p>
+      <w:pPr>
+        <w:pStyle w:val="Normal"/>
+        <w:rPr>
+          <w:i w:val="false"/>
+          <w:i w:val="false"/>
+          <w:iCs w:val="false"/>
+          <w:lang w:val="en-US" w:eastAsia="zh-CN"/>
+        </w:rPr>
+      </w:pPr>
+      <w:r>
+        <w:rPr>
+          <w:i w:val="false"/>
+          <w:iCs w:val="false"/>
+          <w:lang w:val="en-US" w:eastAsia="zh-CN"/>
+        </w:rPr>
+        <w:t>INSERT INTO composed_of (abtranum, stranum) VALUES (‘00000</w:t>
+      </w:r>
+      <w:r>
+        <w:rPr>
+          <w:i w:val="false"/>
+          <w:iCs w:val="false"/>
+          <w:lang w:val="en-US" w:eastAsia="zh-CN"/>
+        </w:rPr>
+        <w:t>13</w:t>
+      </w:r>
+      <w:r>
+        <w:rPr>
+          <w:i w:val="false"/>
+          <w:iCs w:val="false"/>
+          <w:lang w:val="en-US" w:eastAsia="zh-CN"/>
+        </w:rPr>
+        <w:t>’, ‘8’);</w:t>
+      </w:r>
+    </w:p>
+    <w:p>
+      <w:pPr>
+        <w:pStyle w:val="Normal"/>
+        <w:rPr>
+          <w:i w:val="false"/>
+          <w:i w:val="false"/>
+          <w:iCs w:val="false"/>
+          <w:lang w:val="en-US" w:eastAsia="zh-CN"/>
+        </w:rPr>
+      </w:pPr>
+      <w:r>
+        <w:rPr>
+          <w:i w:val="false"/>
+          <w:iCs w:val="false"/>
+          <w:lang w:val="en-US" w:eastAsia="zh-CN"/>
+        </w:rPr>
+        <w:t>INSERT INTO composed_of (abtranum, stranum) VALUES (‘00000</w:t>
+      </w:r>
+      <w:r>
+        <w:rPr>
+          <w:i w:val="false"/>
+          <w:iCs w:val="false"/>
+          <w:lang w:val="en-US" w:eastAsia="zh-CN"/>
+        </w:rPr>
+        <w:t>13</w:t>
+      </w:r>
+      <w:r>
+        <w:rPr>
+          <w:i w:val="false"/>
+          <w:iCs w:val="false"/>
+          <w:lang w:val="en-US" w:eastAsia="zh-CN"/>
+        </w:rPr>
+        <w:t>’, ‘9’);</w:t>
+      </w:r>
+    </w:p>
+    <w:p>
+      <w:pPr>
+        <w:pStyle w:val="Normal"/>
+        <w:rPr>
+          <w:i w:val="false"/>
+          <w:i w:val="false"/>
+          <w:iCs w:val="false"/>
+          <w:lang w:val="en-US" w:eastAsia="zh-CN"/>
+        </w:rPr>
+      </w:pPr>
+      <w:r>
+        <w:rPr>
+          <w:i w:val="false"/>
+          <w:iCs w:val="false"/>
+          <w:lang w:val="en-US" w:eastAsia="zh-CN"/>
+        </w:rPr>
+        <w:t>INSERT INTO composed_of (abtranum, stranum) VALUES (‘00000</w:t>
+      </w:r>
+      <w:r>
+        <w:rPr>
+          <w:i w:val="false"/>
+          <w:iCs w:val="false"/>
+          <w:lang w:val="en-US" w:eastAsia="zh-CN"/>
+        </w:rPr>
+        <w:t>13</w:t>
+      </w:r>
+      <w:r>
+        <w:rPr>
+          <w:i w:val="false"/>
+          <w:iCs w:val="false"/>
+          <w:lang w:val="en-US" w:eastAsia="zh-CN"/>
+        </w:rPr>
+        <w:t>’, ‘10’);</w:t>
+      </w:r>
+    </w:p>
+    <w:p>
+      <w:pPr>
+        <w:pStyle w:val="Normal"/>
+        <w:rPr>
+          <w:i w:val="false"/>
+          <w:i w:val="false"/>
+          <w:iCs w:val="false"/>
+          <w:lang w:val="en-US" w:eastAsia="zh-CN"/>
+        </w:rPr>
+      </w:pPr>
+      <w:r>
+        <w:rPr>
+          <w:i w:val="false"/>
+          <w:iCs w:val="false"/>
+          <w:lang w:val="en-US" w:eastAsia="zh-CN"/>
+        </w:rPr>
+        <w:t>INSERT INTO composed_of (abtranum, stranum) VALUES (‘00000</w:t>
+      </w:r>
+      <w:r>
+        <w:rPr>
+          <w:i w:val="false"/>
+          <w:iCs w:val="false"/>
+          <w:lang w:val="en-US" w:eastAsia="zh-CN"/>
+        </w:rPr>
+        <w:t>13</w:t>
+      </w:r>
+      <w:r>
+        <w:rPr>
+          <w:i w:val="false"/>
+          <w:iCs w:val="false"/>
+          <w:lang w:val="en-US" w:eastAsia="zh-CN"/>
+        </w:rPr>
+        <w:t>’, ‘11’);</w:t>
+      </w:r>
+    </w:p>
+    <w:p>
+      <w:pPr>
+        <w:pStyle w:val="Normal"/>
+        <w:rPr>
+          <w:i w:val="false"/>
+          <w:i w:val="false"/>
+          <w:iCs w:val="false"/>
+          <w:lang w:val="en-US" w:eastAsia="zh-CN"/>
+        </w:rPr>
+      </w:pPr>
+      <w:r>
+        <w:rPr>
+          <w:i w:val="false"/>
+          <w:iCs w:val="false"/>
+          <w:lang w:val="en-US" w:eastAsia="zh-CN"/>
+        </w:rPr>
+        <w:t>INSERT INTO composed_of (abtranum, stranum) VALUES (‘00000</w:t>
+      </w:r>
+      <w:r>
+        <w:rPr>
+          <w:i w:val="false"/>
+          <w:iCs w:val="false"/>
+          <w:lang w:val="en-US" w:eastAsia="zh-CN"/>
+        </w:rPr>
+        <w:t>13</w:t>
+      </w:r>
+      <w:r>
+        <w:rPr>
+          <w:i w:val="false"/>
+          <w:iCs w:val="false"/>
+          <w:lang w:val="en-US" w:eastAsia="zh-CN"/>
+        </w:rPr>
+        <w:t>’, ‘12’);</w:t>
       </w:r>
     </w:p>
     <w:p>

</xml_diff>

<commit_message>
KR11 - album table adjusted, created and populated the release table.
</commit_message>
<xml_diff>
--- a/final report.docx
+++ b/final report.docx
@@ -260,7 +260,7 @@
         <w:rPr>
           <w:lang w:val="en-US" w:eastAsia="zh-CN"/>
         </w:rPr>
-        <w:t>abname CHAR(20),</w:t>
+        <w:t>date DATE,</w:t>
       </w:r>
     </w:p>
     <w:p>
@@ -278,7 +278,7 @@
         <w:rPr>
           <w:lang w:val="en-US" w:eastAsia="zh-CN"/>
         </w:rPr>
-        <w:t>date DATE,</w:t>
+        <w:t>aname CHAR(20),</w:t>
       </w:r>
     </w:p>
     <w:p>
@@ -296,6 +296,97 @@
         <w:rPr>
           <w:lang w:val="en-US" w:eastAsia="zh-CN"/>
         </w:rPr>
+        <w:t>PRIMARY KEY (abtranum)</w:t>
+      </w:r>
+    </w:p>
+    <w:p>
+      <w:pPr>
+        <w:pStyle w:val="Normal"/>
+        <w:rPr/>
+      </w:pPr>
+      <w:r>
+        <w:rPr>
+          <w:lang w:val="en-US" w:eastAsia="zh-CN"/>
+        </w:rPr>
+        <w:t>)</w:t>
+      </w:r>
+    </w:p>
+    <w:p>
+      <w:pPr>
+        <w:pStyle w:val="Normal"/>
+        <w:rPr>
+          <w:lang w:val="en-US" w:eastAsia="zh-CN"/>
+        </w:rPr>
+      </w:pPr>
+      <w:r>
+        <w:rPr>
+          <w:lang w:val="en-US" w:eastAsia="zh-CN"/>
+        </w:rPr>
+      </w:r>
+    </w:p>
+    <w:p>
+      <w:pPr>
+        <w:pStyle w:val="Normal"/>
+        <w:rPr/>
+      </w:pPr>
+      <w:r>
+        <w:rPr>
+          <w:lang w:val="en-US" w:eastAsia="zh-CN"/>
+        </w:rPr>
+        <w:t>CREATE TABLE song</w:t>
+      </w:r>
+    </w:p>
+    <w:p>
+      <w:pPr>
+        <w:pStyle w:val="Normal"/>
+        <w:rPr/>
+      </w:pPr>
+      <w:r>
+        <w:rPr>
+          <w:lang w:val="en-US" w:eastAsia="zh-CN"/>
+        </w:rPr>
+        <w:t xml:space="preserve">       </w:t>
+      </w:r>
+      <w:r>
+        <w:rPr>
+          <w:lang w:val="en-US" w:eastAsia="zh-CN"/>
+        </w:rPr>
+        <w:t>(stranum INTEGER,</w:t>
+      </w:r>
+    </w:p>
+    <w:p>
+      <w:pPr>
+        <w:pStyle w:val="Normal"/>
+        <w:rPr/>
+      </w:pPr>
+      <w:r>
+        <w:rPr>
+          <w:lang w:val="en-US" w:eastAsia="zh-CN"/>
+        </w:rPr>
+        <w:t xml:space="preserve">        </w:t>
+      </w:r>
+      <w:r>
+        <w:rPr>
+          <w:lang w:val="en-US" w:eastAsia="zh-CN"/>
+        </w:rPr>
+        <w:t>sname CHAR(20),</w:t>
+      </w:r>
+    </w:p>
+    <w:p>
+      <w:pPr>
+        <w:pStyle w:val="Normal"/>
+        <w:rPr/>
+      </w:pPr>
+      <w:r>
+        <w:rPr>
+          <w:lang w:val="en-US" w:eastAsia="zh-CN"/>
+        </w:rPr>
+        <w:t xml:space="preserve">        </w:t>
+      </w:r>
+      <w:r>
+        <w:rPr>
+          <w:lang w:val="en-US" w:eastAsia="zh-CN"/>
+        </w:rPr>
         <w:t>aname CHAR(20),</w:t>
       </w:r>
     </w:p>
@@ -314,7 +405,7 @@
         <w:rPr>
           <w:lang w:val="en-US" w:eastAsia="zh-CN"/>
         </w:rPr>
-        <w:t>PRIMARY KEY (aname, abtranum),</w:t>
+        <w:t>PRIMARY KEY (aname, stranum),</w:t>
       </w:r>
     </w:p>
     <w:p>
@@ -344,13 +435,13 @@
         <w:rPr>
           <w:lang w:val="en-US" w:eastAsia="zh-CN"/>
         </w:rPr>
-        <w:t xml:space="preserve">           </w:t>
-      </w:r>
-      <w:r>
-        <w:rPr>
-          <w:lang w:val="en-US" w:eastAsia="zh-CN"/>
-        </w:rPr>
-        <w:t>REFERENCES artist</w:t>
+        <w:t xml:space="preserve">          </w:t>
+      </w:r>
+      <w:r>
+        <w:rPr>
+          <w:lang w:val="en-US" w:eastAsia="zh-CN"/>
+        </w:rPr>
+        <w:t>FEFERENCES artist</w:t>
       </w:r>
     </w:p>
     <w:p>
@@ -387,7 +478,7 @@
         <w:rPr>
           <w:lang w:val="en-US" w:eastAsia="zh-CN"/>
         </w:rPr>
-        <w:t>CREATE TABLE song</w:t>
+        <w:t>CREATE TABLE featured_artist</w:t>
       </w:r>
     </w:p>
     <w:p>
@@ -405,7 +496,7 @@
         <w:rPr>
           <w:lang w:val="en-US" w:eastAsia="zh-CN"/>
         </w:rPr>
-        <w:t>(stranum INTEGER,</w:t>
+        <w:t>(faname CHAR(20),</w:t>
       </w:r>
     </w:p>
     <w:p>
@@ -423,13 +514,105 @@
         <w:rPr>
           <w:lang w:val="en-US" w:eastAsia="zh-CN"/>
         </w:rPr>
-        <w:t>sname CHAR(20),</w:t>
-      </w:r>
-    </w:p>
-    <w:p>
-      <w:pPr>
-        <w:pStyle w:val="Normal"/>
+        <w:t>PRIMARY KEY (faname))</w:t>
+      </w:r>
+    </w:p>
+    <w:p>
+      <w:pPr>
+        <w:pStyle w:val="Normal"/>
+        <w:rPr>
+          <w:lang w:val="en-US" w:eastAsia="zh-CN"/>
+        </w:rPr>
+      </w:pPr>
+      <w:r>
         <w:rPr/>
+      </w:r>
+    </w:p>
+    <w:p>
+      <w:pPr>
+        <w:pStyle w:val="Normal"/>
+        <w:rPr>
+          <w:lang w:val="en-US" w:eastAsia="zh-CN"/>
+        </w:rPr>
+      </w:pPr>
+      <w:r>
+        <w:rPr>
+          <w:lang w:val="en-US" w:eastAsia="zh-CN"/>
+        </w:rPr>
+      </w:r>
+    </w:p>
+    <w:p>
+      <w:pPr>
+        <w:pStyle w:val="Normal"/>
+        <w:rPr>
+          <w:i w:val="false"/>
+          <w:i w:val="false"/>
+          <w:iCs w:val="false"/>
+          <w:color w:val="0066B3"/>
+        </w:rPr>
+      </w:pPr>
+      <w:r>
+        <w:rPr>
+          <w:i w:val="false"/>
+          <w:iCs w:val="false"/>
+          <w:color w:val="0066B3"/>
+          <w:lang w:val="en-US" w:eastAsia="zh-CN"/>
+        </w:rPr>
+        <w:t>/* relation */</w:t>
+      </w:r>
+    </w:p>
+    <w:p>
+      <w:pPr>
+        <w:pStyle w:val="Normal"/>
+        <w:rPr>
+          <w:i w:val="false"/>
+          <w:i w:val="false"/>
+          <w:iCs w:val="false"/>
+          <w:lang w:val="en-US" w:eastAsia="zh-CN"/>
+        </w:rPr>
+      </w:pPr>
+      <w:r>
+        <w:rPr>
+          <w:i w:val="false"/>
+          <w:iCs w:val="false"/>
+          <w:lang w:val="en-US" w:eastAsia="zh-CN"/>
+        </w:rPr>
+      </w:r>
+    </w:p>
+    <w:p>
+      <w:pPr>
+        <w:pStyle w:val="Normal"/>
+        <w:rPr/>
+      </w:pPr>
+      <w:r>
+        <w:rPr>
+          <w:lang w:val="en-US" w:eastAsia="zh-CN"/>
+        </w:rPr>
+        <w:t>CREATE TABLE composed_of</w:t>
+      </w:r>
+    </w:p>
+    <w:p>
+      <w:pPr>
+        <w:pStyle w:val="Normal"/>
+        <w:rPr/>
+      </w:pPr>
+      <w:r>
+        <w:rPr>
+          <w:lang w:val="en-US" w:eastAsia="zh-CN"/>
+        </w:rPr>
+        <w:t xml:space="preserve">       </w:t>
+      </w:r>
+      <w:r>
+        <w:rPr>
+          <w:lang w:val="en-US" w:eastAsia="zh-CN"/>
+        </w:rPr>
+        <w:t>(abtranum INTEGER,</w:t>
+      </w:r>
+    </w:p>
+    <w:p>
+      <w:pPr>
+        <w:pStyle w:val="Normal"/>
+        <w:rPr/>
       </w:pPr>
       <w:r>
         <w:rPr>
@@ -441,7 +624,7 @@
         <w:rPr>
           <w:lang w:val="en-US" w:eastAsia="zh-CN"/>
         </w:rPr>
-        <w:t>aname CHAR(20),</w:t>
+        <w:t>stranum INTEGER,</w:t>
       </w:r>
     </w:p>
     <w:p>
@@ -459,7 +642,7 @@
         <w:rPr>
           <w:lang w:val="en-US" w:eastAsia="zh-CN"/>
         </w:rPr>
-        <w:t>PRIMARY KEY (aname, stranum),</w:t>
+        <w:t>PRIMARY KEY (abtranum, stranum),</w:t>
       </w:r>
     </w:p>
     <w:p>
@@ -477,7 +660,19 @@
         <w:rPr>
           <w:lang w:val="en-US" w:eastAsia="zh-CN"/>
         </w:rPr>
-        <w:t>FOREGIN KEY (aname)</w:t>
+        <w:t>FORE</w:t>
+      </w:r>
+      <w:r>
+        <w:rPr>
+          <w:lang w:val="en-US" w:eastAsia="zh-CN"/>
+        </w:rPr>
+        <w:t>I</w:t>
+      </w:r>
+      <w:r>
+        <w:rPr>
+          <w:lang w:val="en-US" w:eastAsia="zh-CN"/>
+        </w:rPr>
+        <w:t>GN KEY (abtranum)</w:t>
       </w:r>
     </w:p>
     <w:p>
@@ -495,7 +690,7 @@
         <w:rPr>
           <w:lang w:val="en-US" w:eastAsia="zh-CN"/>
         </w:rPr>
-        <w:t>FEFERENCES artist</w:t>
+        <w:t>REFERENCES album,</w:t>
       </w:r>
     </w:p>
     <w:p>
@@ -507,6 +702,54 @@
         <w:rPr>
           <w:lang w:val="en-US" w:eastAsia="zh-CN"/>
         </w:rPr>
+        <w:t xml:space="preserve">        </w:t>
+      </w:r>
+      <w:r>
+        <w:rPr>
+          <w:lang w:val="en-US" w:eastAsia="zh-CN"/>
+        </w:rPr>
+        <w:t>FORE</w:t>
+      </w:r>
+      <w:r>
+        <w:rPr>
+          <w:lang w:val="en-US" w:eastAsia="zh-CN"/>
+        </w:rPr>
+        <w:t>I</w:t>
+      </w:r>
+      <w:r>
+        <w:rPr>
+          <w:lang w:val="en-US" w:eastAsia="zh-CN"/>
+        </w:rPr>
+        <w:t>GN KEY (stranum)</w:t>
+      </w:r>
+    </w:p>
+    <w:p>
+      <w:pPr>
+        <w:pStyle w:val="Normal"/>
+        <w:rPr/>
+      </w:pPr>
+      <w:r>
+        <w:rPr>
+          <w:lang w:val="en-US" w:eastAsia="zh-CN"/>
+        </w:rPr>
+        <w:t xml:space="preserve">          </w:t>
+      </w:r>
+      <w:r>
+        <w:rPr>
+          <w:lang w:val="en-US" w:eastAsia="zh-CN"/>
+        </w:rPr>
+        <w:t>REFERENCES song</w:t>
+      </w:r>
+    </w:p>
+    <w:p>
+      <w:pPr>
+        <w:pStyle w:val="Normal"/>
+        <w:rPr/>
+      </w:pPr>
+      <w:r>
+        <w:rPr>
+          <w:lang w:val="en-US" w:eastAsia="zh-CN"/>
+        </w:rPr>
         <w:t>)</w:t>
       </w:r>
     </w:p>
@@ -518,21 +761,7 @@
         </w:rPr>
       </w:pPr>
       <w:r>
-        <w:rPr>
-          <w:lang w:val="en-US" w:eastAsia="zh-CN"/>
-        </w:rPr>
-      </w:r>
-    </w:p>
-    <w:p>
-      <w:pPr>
-        <w:pStyle w:val="Normal"/>
         <w:rPr/>
-      </w:pPr>
-      <w:r>
-        <w:rPr>
-          <w:lang w:val="en-US" w:eastAsia="zh-CN"/>
-        </w:rPr>
-        <w:t>CREATE TABLE featured_artist</w:t>
       </w:r>
     </w:p>
     <w:p>
@@ -544,13 +773,31 @@
         <w:rPr>
           <w:lang w:val="en-US" w:eastAsia="zh-CN"/>
         </w:rPr>
+        <w:t xml:space="preserve">CREATE TABLE </w:t>
+      </w:r>
+      <w:r>
+        <w:rPr>
+          <w:lang w:val="en-US" w:eastAsia="zh-CN"/>
+        </w:rPr>
+        <w:t>release</w:t>
+      </w:r>
+    </w:p>
+    <w:p>
+      <w:pPr>
+        <w:pStyle w:val="Normal"/>
+        <w:rPr/>
+      </w:pPr>
+      <w:r>
+        <w:rPr>
+          <w:lang w:val="en-US" w:eastAsia="zh-CN"/>
+        </w:rPr>
         <w:t xml:space="preserve">       </w:t>
       </w:r>
       <w:r>
         <w:rPr>
           <w:lang w:val="en-US" w:eastAsia="zh-CN"/>
         </w:rPr>
-        <w:t>(faname CHAR(20),</w:t>
+        <w:t>(abtranum INTEGER,</w:t>
       </w:r>
     </w:p>
     <w:p>
@@ -568,69 +815,55 @@
         <w:rPr>
           <w:lang w:val="en-US" w:eastAsia="zh-CN"/>
         </w:rPr>
-        <w:t>PRIMARY KEY (faname))</w:t>
-      </w:r>
-    </w:p>
-    <w:p>
-      <w:pPr>
-        <w:pStyle w:val="Normal"/>
-        <w:rPr>
-          <w:lang w:val="en-US" w:eastAsia="zh-CN"/>
-        </w:rPr>
-      </w:pPr>
-      <w:r>
+        <w:t>aname</w:t>
+      </w:r>
+      <w:r>
+        <w:rPr>
+          <w:lang w:val="en-US" w:eastAsia="zh-CN"/>
+        </w:rPr>
+        <w:t xml:space="preserve"> </w:t>
+      </w:r>
+      <w:r>
+        <w:rPr>
+          <w:lang w:val="en-US" w:eastAsia="zh-CN"/>
+        </w:rPr>
+        <w:t>CHAR(20)</w:t>
+      </w:r>
+      <w:r>
+        <w:rPr>
+          <w:lang w:val="en-US" w:eastAsia="zh-CN"/>
+        </w:rPr>
+        <w:t>,</w:t>
+      </w:r>
+    </w:p>
+    <w:p>
+      <w:pPr>
+        <w:pStyle w:val="Normal"/>
         <w:rPr/>
-      </w:r>
-    </w:p>
-    <w:p>
-      <w:pPr>
-        <w:pStyle w:val="Normal"/>
-        <w:rPr>
-          <w:lang w:val="en-US" w:eastAsia="zh-CN"/>
-        </w:rPr>
-      </w:pPr>
-      <w:r>
-        <w:rPr>
-          <w:lang w:val="en-US" w:eastAsia="zh-CN"/>
-        </w:rPr>
-      </w:r>
-    </w:p>
-    <w:p>
-      <w:pPr>
-        <w:pStyle w:val="Normal"/>
-        <w:rPr>
-          <w:i w:val="false"/>
-          <w:i w:val="false"/>
-          <w:iCs w:val="false"/>
-          <w:color w:val="0066B3"/>
-        </w:rPr>
-      </w:pPr>
-      <w:r>
-        <w:rPr>
-          <w:i w:val="false"/>
-          <w:iCs w:val="false"/>
-          <w:color w:val="0066B3"/>
-          <w:lang w:val="en-US" w:eastAsia="zh-CN"/>
-        </w:rPr>
-        <w:t>/* relation */</w:t>
-      </w:r>
-    </w:p>
-    <w:p>
-      <w:pPr>
-        <w:pStyle w:val="Normal"/>
-        <w:rPr>
-          <w:i w:val="false"/>
-          <w:i w:val="false"/>
-          <w:iCs w:val="false"/>
-          <w:lang w:val="en-US" w:eastAsia="zh-CN"/>
-        </w:rPr>
-      </w:pPr>
-      <w:r>
-        <w:rPr>
-          <w:i w:val="false"/>
-          <w:iCs w:val="false"/>
-          <w:lang w:val="en-US" w:eastAsia="zh-CN"/>
-        </w:rPr>
+      </w:pPr>
+      <w:r>
+        <w:rPr>
+          <w:lang w:val="en-US" w:eastAsia="zh-CN"/>
+        </w:rPr>
+        <w:t xml:space="preserve">        </w:t>
+      </w:r>
+      <w:r>
+        <w:rPr>
+          <w:lang w:val="en-US" w:eastAsia="zh-CN"/>
+        </w:rPr>
+        <w:t xml:space="preserve">PRIMARY KEY (abtranum, </w:t>
+      </w:r>
+      <w:r>
+        <w:rPr>
+          <w:lang w:val="en-US" w:eastAsia="zh-CN"/>
+        </w:rPr>
+        <w:t>aname</w:t>
+      </w:r>
+      <w:r>
+        <w:rPr>
+          <w:lang w:val="en-US" w:eastAsia="zh-CN"/>
+        </w:rPr>
+        <w:t>),</w:t>
       </w:r>
     </w:p>
     <w:p>
@@ -642,7 +875,25 @@
         <w:rPr>
           <w:lang w:val="en-US" w:eastAsia="zh-CN"/>
         </w:rPr>
-        <w:t>CREATE TABLE composed_of</w:t>
+        <w:t xml:space="preserve">        </w:t>
+      </w:r>
+      <w:r>
+        <w:rPr>
+          <w:lang w:val="en-US" w:eastAsia="zh-CN"/>
+        </w:rPr>
+        <w:t>FORE</w:t>
+      </w:r>
+      <w:r>
+        <w:rPr>
+          <w:lang w:val="en-US" w:eastAsia="zh-CN"/>
+        </w:rPr>
+        <w:t>I</w:t>
+      </w:r>
+      <w:r>
+        <w:rPr>
+          <w:lang w:val="en-US" w:eastAsia="zh-CN"/>
+        </w:rPr>
+        <w:t>GN KEY (abtranum)</w:t>
       </w:r>
     </w:p>
     <w:p>
@@ -654,13 +905,13 @@
         <w:rPr>
           <w:lang w:val="en-US" w:eastAsia="zh-CN"/>
         </w:rPr>
-        <w:t xml:space="preserve">       </w:t>
-      </w:r>
-      <w:r>
-        <w:rPr>
-          <w:lang w:val="en-US" w:eastAsia="zh-CN"/>
-        </w:rPr>
-        <w:t>(abtranum INTEGER,</w:t>
+        <w:t xml:space="preserve">          </w:t>
+      </w:r>
+      <w:r>
+        <w:rPr>
+          <w:lang w:val="en-US" w:eastAsia="zh-CN"/>
+        </w:rPr>
+        <w:t>REFERENCES album,</w:t>
       </w:r>
     </w:p>
     <w:p>
@@ -678,7 +929,31 @@
         <w:rPr>
           <w:lang w:val="en-US" w:eastAsia="zh-CN"/>
         </w:rPr>
-        <w:t>stranum INTEGER,</w:t>
+        <w:t>FORE</w:t>
+      </w:r>
+      <w:r>
+        <w:rPr>
+          <w:lang w:val="en-US" w:eastAsia="zh-CN"/>
+        </w:rPr>
+        <w:t>I</w:t>
+      </w:r>
+      <w:r>
+        <w:rPr>
+          <w:lang w:val="en-US" w:eastAsia="zh-CN"/>
+        </w:rPr>
+        <w:t>GN KEY (</w:t>
+      </w:r>
+      <w:r>
+        <w:rPr>
+          <w:lang w:val="en-US" w:eastAsia="zh-CN"/>
+        </w:rPr>
+        <w:t>aname</w:t>
+      </w:r>
+      <w:r>
+        <w:rPr>
+          <w:lang w:val="en-US" w:eastAsia="zh-CN"/>
+        </w:rPr>
+        <w:t>)</w:t>
       </w:r>
     </w:p>
     <w:p>
@@ -690,109 +965,19 @@
         <w:rPr>
           <w:lang w:val="en-US" w:eastAsia="zh-CN"/>
         </w:rPr>
-        <w:t xml:space="preserve">        </w:t>
-      </w:r>
-      <w:r>
-        <w:rPr>
-          <w:lang w:val="en-US" w:eastAsia="zh-CN"/>
-        </w:rPr>
-        <w:t>PRIMARY KEY (abtranum, stranum),</w:t>
-      </w:r>
-    </w:p>
-    <w:p>
-      <w:pPr>
-        <w:pStyle w:val="Normal"/>
-        <w:rPr/>
-      </w:pPr>
-      <w:r>
-        <w:rPr>
-          <w:lang w:val="en-US" w:eastAsia="zh-CN"/>
-        </w:rPr>
-        <w:t xml:space="preserve">        </w:t>
-      </w:r>
-      <w:r>
-        <w:rPr>
-          <w:lang w:val="en-US" w:eastAsia="zh-CN"/>
-        </w:rPr>
-        <w:t>FORE</w:t>
-      </w:r>
-      <w:r>
-        <w:rPr>
-          <w:lang w:val="en-US" w:eastAsia="zh-CN"/>
-        </w:rPr>
-        <w:t>I</w:t>
-      </w:r>
-      <w:r>
-        <w:rPr>
-          <w:lang w:val="en-US" w:eastAsia="zh-CN"/>
-        </w:rPr>
-        <w:t>GN KEY (abtranum)</w:t>
-      </w:r>
-    </w:p>
-    <w:p>
-      <w:pPr>
-        <w:pStyle w:val="Normal"/>
-        <w:rPr/>
-      </w:pPr>
-      <w:r>
-        <w:rPr>
-          <w:lang w:val="en-US" w:eastAsia="zh-CN"/>
-        </w:rPr>
         <w:t xml:space="preserve">          </w:t>
       </w:r>
       <w:r>
         <w:rPr>
           <w:lang w:val="en-US" w:eastAsia="zh-CN"/>
         </w:rPr>
-        <w:t>REFERENCES album,</w:t>
-      </w:r>
-    </w:p>
-    <w:p>
-      <w:pPr>
-        <w:pStyle w:val="Normal"/>
-        <w:rPr/>
-      </w:pPr>
-      <w:r>
-        <w:rPr>
-          <w:lang w:val="en-US" w:eastAsia="zh-CN"/>
-        </w:rPr>
-        <w:t xml:space="preserve">        </w:t>
-      </w:r>
-      <w:r>
-        <w:rPr>
-          <w:lang w:val="en-US" w:eastAsia="zh-CN"/>
-        </w:rPr>
-        <w:t>FORE</w:t>
-      </w:r>
-      <w:r>
-        <w:rPr>
-          <w:lang w:val="en-US" w:eastAsia="zh-CN"/>
-        </w:rPr>
-        <w:t>I</w:t>
-      </w:r>
-      <w:r>
-        <w:rPr>
-          <w:lang w:val="en-US" w:eastAsia="zh-CN"/>
-        </w:rPr>
-        <w:t>GN KEY (stranum)</w:t>
-      </w:r>
-    </w:p>
-    <w:p>
-      <w:pPr>
-        <w:pStyle w:val="Normal"/>
-        <w:rPr/>
-      </w:pPr>
-      <w:r>
-        <w:rPr>
-          <w:lang w:val="en-US" w:eastAsia="zh-CN"/>
-        </w:rPr>
-        <w:t xml:space="preserve">          </w:t>
-      </w:r>
-      <w:r>
-        <w:rPr>
-          <w:lang w:val="en-US" w:eastAsia="zh-CN"/>
-        </w:rPr>
-        <w:t>REFERENCES song</w:t>
+        <w:t xml:space="preserve">REFERENCES </w:t>
+      </w:r>
+      <w:r>
+        <w:rPr>
+          <w:lang w:val="en-US" w:eastAsia="zh-CN"/>
+        </w:rPr>
+        <w:t>artist</w:t>
       </w:r>
     </w:p>
     <w:p>
@@ -1381,7 +1566,7 @@
           <w:iCs w:val="false"/>
           <w:lang w:val="en-US" w:eastAsia="zh-CN"/>
         </w:rPr>
-        <w:t>0000001’, ‘2018-04-13’, ‘Jason Aldean’);</w:t>
+        <w:t>0000001’, ‘2018-04-13’);</w:t>
       </w:r>
     </w:p>
     <w:p>
@@ -1440,7 +1625,7 @@
           <w:iCs w:val="false"/>
           <w:lang w:val="en-US" w:eastAsia="zh-CN"/>
         </w:rPr>
-        <w:t>0000002’, ‘2016-09-9’, ‘Jason Aldean’);</w:t>
+        <w:t>0000002’, ‘2016-09-9’);</w:t>
       </w:r>
     </w:p>
     <w:p>
@@ -1499,7 +1684,7 @@
           <w:iCs w:val="false"/>
           <w:lang w:val="en-US" w:eastAsia="zh-CN"/>
         </w:rPr>
-        <w:t>0000003’, ‘2018-04-13’, ‘Pentatonix’);</w:t>
+        <w:t>0000003’, ‘2018-04-13’);</w:t>
       </w:r>
     </w:p>
     <w:p>
@@ -1558,7 +1743,7 @@
           <w:iCs w:val="false"/>
           <w:lang w:val="en-US" w:eastAsia="zh-CN"/>
         </w:rPr>
-        <w:t>0000004’, ‘2017-10-20’, ‘Pentatonix’);</w:t>
+        <w:t>0000004’, ‘2017-10-20’);</w:t>
       </w:r>
     </w:p>
     <w:p>
@@ -1617,7 +1802,7 @@
           <w:iCs w:val="false"/>
           <w:lang w:val="en-US" w:eastAsia="zh-CN"/>
         </w:rPr>
-        <w:t>0000005’, ‘2017-05-05’, ‘Chris Stapleton’);</w:t>
+        <w:t>0000005’, ‘2017-05-05’);</w:t>
       </w:r>
     </w:p>
     <w:p>
@@ -1676,7 +1861,7 @@
           <w:iCs w:val="false"/>
           <w:lang w:val="en-US" w:eastAsia="zh-CN"/>
         </w:rPr>
-        <w:t>0000006’, ‘2017-12-01’, ‘Chris Stapleton’);</w:t>
+        <w:t>0000006’, ‘2017-12-01’);</w:t>
       </w:r>
     </w:p>
     <w:p>
@@ -1735,7 +1920,7 @@
           <w:iCs w:val="false"/>
           <w:lang w:val="en-US" w:eastAsia="zh-CN"/>
         </w:rPr>
-        <w:t>0000007’, ‘2018-08-13’, ‘John Prine’);</w:t>
+        <w:t>0000007’, ‘2018-08-13’);</w:t>
       </w:r>
     </w:p>
     <w:p>
@@ -1794,7 +1979,7 @@
           <w:iCs w:val="false"/>
           <w:lang w:val="en-US" w:eastAsia="zh-CN"/>
         </w:rPr>
-        <w:t>0000008’, ‘2006-05-26’, ‘John Prine’);</w:t>
+        <w:t>0000008’, ‘2006-05-26’);</w:t>
       </w:r>
     </w:p>
     <w:p>
@@ -1861,7 +2046,7 @@
           <w:iCs w:val="false"/>
           <w:lang w:val="en-US" w:eastAsia="zh-CN"/>
         </w:rPr>
-        <w:t>0000009’, ‘2018-04-13’, ‘LEDGER’);</w:t>
+        <w:t>0000009’, ‘2018-04-13’);</w:t>
       </w:r>
     </w:p>
     <w:p>
@@ -1928,7 +2113,7 @@
           <w:iCs w:val="false"/>
           <w:lang w:val="en-US" w:eastAsia="zh-CN"/>
         </w:rPr>
-        <w:t>0000010’, ‘2017-09-22’, ‘Midland’);</w:t>
+        <w:t>0000010’, ‘2017-09-22’);</w:t>
       </w:r>
     </w:p>
     <w:p>
@@ -1995,7 +2180,7 @@
           <w:iCs w:val="false"/>
           <w:lang w:val="en-US" w:eastAsia="zh-CN"/>
         </w:rPr>
-        <w:t>0000011’, ‘2018-04-06’, ‘Hillsong Worship’);</w:t>
+        <w:t>0000011’, ‘2018-04-06’);</w:t>
       </w:r>
     </w:p>
     <w:p>
@@ -2062,7 +2247,7 @@
           <w:iCs w:val="false"/>
           <w:lang w:val="en-US" w:eastAsia="zh-CN"/>
         </w:rPr>
-        <w:t>0000012’, ‘2018-04-06’, ‘Hillsong Worship’);</w:t>
+        <w:t>0000012’, ‘2018-04-06’);</w:t>
       </w:r>
     </w:p>
     <w:p>
@@ -2129,7 +2314,7 @@
           <w:iCs w:val="false"/>
           <w:lang w:val="en-US" w:eastAsia="zh-CN"/>
         </w:rPr>
-        <w:t>0000013’, ‘2017-06-23’, ‘Imagine Dragons’);</w:t>
+        <w:t>0000013’, ‘2017-06-23’);</w:t>
       </w:r>
     </w:p>
     <w:p>
@@ -12918,12 +13103,7 @@
     <w:p>
       <w:pPr>
         <w:pStyle w:val="Normal"/>
-        <w:rPr>
-          <w:i w:val="false"/>
-          <w:i w:val="false"/>
-          <w:iCs w:val="false"/>
-          <w:lang w:val="en-US" w:eastAsia="zh-CN"/>
-        </w:rPr>
+        <w:rPr/>
       </w:pPr>
       <w:r>
         <w:rPr>
@@ -16686,7 +16866,6 @@
           <w:lang w:val="en-US" w:eastAsia="zh-CN"/>
         </w:rPr>
       </w:pPr>
-      <w:bookmarkStart w:id="0" w:name="__DdeLink__657_1179397026"/>
       <w:r>
         <w:rPr>
           <w:i w:val="false"/>
@@ -17096,7 +17275,6 @@
         </w:rPr>
         <w:t>’, ‘12’);</w:t>
       </w:r>
-      <w:bookmarkEnd w:id="0"/>
     </w:p>
     <w:p>
       <w:pPr>
@@ -17924,6 +18102,1813 @@
           <w:iCs w:val="false"/>
           <w:lang w:val="en-US" w:eastAsia="zh-CN"/>
         </w:rPr>
+      </w:r>
+    </w:p>
+    <w:p>
+      <w:pPr>
+        <w:pStyle w:val="Normal"/>
+        <w:rPr>
+          <w:i w:val="false"/>
+          <w:i w:val="false"/>
+          <w:iCs w:val="false"/>
+          <w:color w:val="0066B3"/>
+          <w:lang w:val="en-US" w:eastAsia="zh-CN"/>
+        </w:rPr>
+      </w:pPr>
+      <w:r>
+        <w:rPr>
+          <w:i w:val="false"/>
+          <w:iCs w:val="false"/>
+          <w:color w:val="0066B3"/>
+          <w:lang w:val="en-US" w:eastAsia="zh-CN"/>
+        </w:rPr>
+        <w:t xml:space="preserve">/* insert data into </w:t>
+      </w:r>
+      <w:r>
+        <w:rPr>
+          <w:i w:val="false"/>
+          <w:iCs w:val="false"/>
+          <w:color w:val="0066B3"/>
+          <w:lang w:val="en-US" w:eastAsia="zh-CN"/>
+        </w:rPr>
+        <w:t>release</w:t>
+      </w:r>
+      <w:r>
+        <w:rPr>
+          <w:i w:val="false"/>
+          <w:iCs w:val="false"/>
+          <w:color w:val="0066B3"/>
+          <w:lang w:val="en-US" w:eastAsia="zh-CN"/>
+        </w:rPr>
+        <w:t xml:space="preserve"> table */</w:t>
+      </w:r>
+    </w:p>
+    <w:p>
+      <w:pPr>
+        <w:pStyle w:val="Normal"/>
+        <w:rPr>
+          <w:i w:val="false"/>
+          <w:i w:val="false"/>
+          <w:iCs w:val="false"/>
+          <w:color w:val="0066B3"/>
+          <w:lang w:val="en-US" w:eastAsia="zh-CN"/>
+        </w:rPr>
+      </w:pPr>
+      <w:r>
+        <w:rPr>
+          <w:i w:val="false"/>
+          <w:iCs w:val="false"/>
+          <w:color w:val="0066B3"/>
+          <w:lang w:val="en-US" w:eastAsia="zh-CN"/>
+        </w:rPr>
+      </w:r>
+    </w:p>
+    <w:p>
+      <w:pPr>
+        <w:pStyle w:val="Normal"/>
+        <w:rPr/>
+      </w:pPr>
+      <w:r>
+        <w:rPr>
+          <w:lang w:val="en-US" w:eastAsia="zh-CN"/>
+        </w:rPr>
+        <w:t xml:space="preserve">CREATE TABLE </w:t>
+      </w:r>
+      <w:r>
+        <w:rPr>
+          <w:lang w:val="en-US" w:eastAsia="zh-CN"/>
+        </w:rPr>
+        <w:t>release</w:t>
+      </w:r>
+    </w:p>
+    <w:p>
+      <w:pPr>
+        <w:pStyle w:val="Normal"/>
+        <w:rPr/>
+      </w:pPr>
+      <w:r>
+        <w:rPr>
+          <w:lang w:val="en-US" w:eastAsia="zh-CN"/>
+        </w:rPr>
+        <w:t xml:space="preserve">       </w:t>
+      </w:r>
+      <w:r>
+        <w:rPr>
+          <w:lang w:val="en-US" w:eastAsia="zh-CN"/>
+        </w:rPr>
+        <w:t>(abtranum INTEGER,</w:t>
+      </w:r>
+    </w:p>
+    <w:p>
+      <w:pPr>
+        <w:pStyle w:val="Normal"/>
+        <w:rPr/>
+      </w:pPr>
+      <w:r>
+        <w:rPr>
+          <w:lang w:val="en-US" w:eastAsia="zh-CN"/>
+        </w:rPr>
+        <w:t xml:space="preserve">        </w:t>
+      </w:r>
+      <w:r>
+        <w:rPr>
+          <w:lang w:val="en-US" w:eastAsia="zh-CN"/>
+        </w:rPr>
+        <w:t>aname</w:t>
+      </w:r>
+      <w:r>
+        <w:rPr>
+          <w:lang w:val="en-US" w:eastAsia="zh-CN"/>
+        </w:rPr>
+        <w:t xml:space="preserve"> </w:t>
+      </w:r>
+      <w:r>
+        <w:rPr>
+          <w:lang w:val="en-US" w:eastAsia="zh-CN"/>
+        </w:rPr>
+        <w:t>CHAR(20)</w:t>
+      </w:r>
+      <w:r>
+        <w:rPr>
+          <w:lang w:val="en-US" w:eastAsia="zh-CN"/>
+        </w:rPr>
+        <w:t>,</w:t>
+      </w:r>
+    </w:p>
+    <w:p>
+      <w:pPr>
+        <w:pStyle w:val="Normal"/>
+        <w:rPr/>
+      </w:pPr>
+      <w:r>
+        <w:rPr>
+          <w:lang w:val="en-US" w:eastAsia="zh-CN"/>
+        </w:rPr>
+        <w:t xml:space="preserve">        </w:t>
+      </w:r>
+      <w:r>
+        <w:rPr>
+          <w:lang w:val="en-US" w:eastAsia="zh-CN"/>
+        </w:rPr>
+        <w:t xml:space="preserve">PRIMARY KEY (abtranum, </w:t>
+      </w:r>
+      <w:r>
+        <w:rPr>
+          <w:lang w:val="en-US" w:eastAsia="zh-CN"/>
+        </w:rPr>
+        <w:t>aname</w:t>
+      </w:r>
+      <w:r>
+        <w:rPr>
+          <w:lang w:val="en-US" w:eastAsia="zh-CN"/>
+        </w:rPr>
+        <w:t>),</w:t>
+      </w:r>
+    </w:p>
+    <w:p>
+      <w:pPr>
+        <w:pStyle w:val="Normal"/>
+        <w:rPr/>
+      </w:pPr>
+      <w:r>
+        <w:rPr>
+          <w:lang w:val="en-US" w:eastAsia="zh-CN"/>
+        </w:rPr>
+        <w:t xml:space="preserve">        </w:t>
+      </w:r>
+      <w:r>
+        <w:rPr>
+          <w:lang w:val="en-US" w:eastAsia="zh-CN"/>
+        </w:rPr>
+        <w:t>FORE</w:t>
+      </w:r>
+      <w:r>
+        <w:rPr>
+          <w:lang w:val="en-US" w:eastAsia="zh-CN"/>
+        </w:rPr>
+        <w:t>I</w:t>
+      </w:r>
+      <w:r>
+        <w:rPr>
+          <w:lang w:val="en-US" w:eastAsia="zh-CN"/>
+        </w:rPr>
+        <w:t>GN KEY (abtranum)</w:t>
+      </w:r>
+    </w:p>
+    <w:p>
+      <w:pPr>
+        <w:pStyle w:val="Normal"/>
+        <w:rPr/>
+      </w:pPr>
+      <w:r>
+        <w:rPr>
+          <w:lang w:val="en-US" w:eastAsia="zh-CN"/>
+        </w:rPr>
+        <w:t xml:space="preserve">          </w:t>
+      </w:r>
+      <w:r>
+        <w:rPr>
+          <w:lang w:val="en-US" w:eastAsia="zh-CN"/>
+        </w:rPr>
+        <w:t>REFERENCES album,</w:t>
+      </w:r>
+    </w:p>
+    <w:p>
+      <w:pPr>
+        <w:pStyle w:val="Normal"/>
+        <w:rPr/>
+      </w:pPr>
+      <w:r>
+        <w:rPr>
+          <w:lang w:val="en-US" w:eastAsia="zh-CN"/>
+        </w:rPr>
+        <w:t xml:space="preserve">        </w:t>
+      </w:r>
+      <w:r>
+        <w:rPr>
+          <w:lang w:val="en-US" w:eastAsia="zh-CN"/>
+        </w:rPr>
+        <w:t>FORE</w:t>
+      </w:r>
+      <w:r>
+        <w:rPr>
+          <w:lang w:val="en-US" w:eastAsia="zh-CN"/>
+        </w:rPr>
+        <w:t>I</w:t>
+      </w:r>
+      <w:r>
+        <w:rPr>
+          <w:lang w:val="en-US" w:eastAsia="zh-CN"/>
+        </w:rPr>
+        <w:t>GN KEY (</w:t>
+      </w:r>
+      <w:r>
+        <w:rPr>
+          <w:lang w:val="en-US" w:eastAsia="zh-CN"/>
+        </w:rPr>
+        <w:t>aname</w:t>
+      </w:r>
+      <w:r>
+        <w:rPr>
+          <w:lang w:val="en-US" w:eastAsia="zh-CN"/>
+        </w:rPr>
+        <w:t>)</w:t>
+      </w:r>
+    </w:p>
+    <w:p>
+      <w:pPr>
+        <w:pStyle w:val="Normal"/>
+        <w:rPr/>
+      </w:pPr>
+      <w:r>
+        <w:rPr>
+          <w:lang w:val="en-US" w:eastAsia="zh-CN"/>
+        </w:rPr>
+        <w:t xml:space="preserve">          </w:t>
+      </w:r>
+      <w:r>
+        <w:rPr>
+          <w:lang w:val="en-US" w:eastAsia="zh-CN"/>
+        </w:rPr>
+        <w:t xml:space="preserve">REFERENCES </w:t>
+      </w:r>
+      <w:r>
+        <w:rPr>
+          <w:lang w:val="en-US" w:eastAsia="zh-CN"/>
+        </w:rPr>
+        <w:t>artist</w:t>
+      </w:r>
+    </w:p>
+    <w:p>
+      <w:pPr>
+        <w:pStyle w:val="Normal"/>
+        <w:rPr>
+          <w:i w:val="false"/>
+          <w:i w:val="false"/>
+          <w:iCs w:val="false"/>
+          <w:lang w:val="en-US" w:eastAsia="zh-CN"/>
+        </w:rPr>
+      </w:pPr>
+      <w:r>
+        <w:rPr>
+          <w:i w:val="false"/>
+          <w:iCs w:val="false"/>
+          <w:lang w:val="en-US" w:eastAsia="zh-CN"/>
+        </w:rPr>
+        <w:t>)</w:t>
+      </w:r>
+    </w:p>
+    <w:p>
+      <w:pPr>
+        <w:pStyle w:val="Normal"/>
+        <w:rPr>
+          <w:i w:val="false"/>
+          <w:i w:val="false"/>
+          <w:iCs w:val="false"/>
+          <w:lang w:val="en-US" w:eastAsia="zh-CN"/>
+        </w:rPr>
+      </w:pPr>
+      <w:r>
+        <w:rPr>
+          <w:i w:val="false"/>
+          <w:iCs w:val="false"/>
+          <w:lang w:val="en-US" w:eastAsia="zh-CN"/>
+        </w:rPr>
+      </w:r>
+    </w:p>
+    <w:p>
+      <w:pPr>
+        <w:pStyle w:val="Normal"/>
+        <w:rPr>
+          <w:i w:val="false"/>
+          <w:i w:val="false"/>
+          <w:iCs w:val="false"/>
+          <w:lang w:val="en-US" w:eastAsia="zh-CN"/>
+        </w:rPr>
+      </w:pPr>
+      <w:r>
+        <w:rPr>
+          <w:i w:val="false"/>
+          <w:iCs w:val="false"/>
+          <w:lang w:val="en-US" w:eastAsia="zh-CN"/>
+        </w:rPr>
+        <w:t xml:space="preserve">INSERT INTO </w:t>
+      </w:r>
+      <w:r>
+        <w:rPr>
+          <w:i w:val="false"/>
+          <w:iCs w:val="false"/>
+          <w:lang w:val="en-US" w:eastAsia="zh-CN"/>
+        </w:rPr>
+        <w:t>release</w:t>
+      </w:r>
+      <w:r>
+        <w:rPr>
+          <w:i w:val="false"/>
+          <w:iCs w:val="false"/>
+          <w:lang w:val="en-US" w:eastAsia="zh-CN"/>
+        </w:rPr>
+        <w:t xml:space="preserve"> (</w:t>
+      </w:r>
+      <w:r>
+        <w:rPr>
+          <w:i w:val="false"/>
+          <w:iCs w:val="false"/>
+          <w:lang w:val="en-US" w:eastAsia="zh-CN"/>
+        </w:rPr>
+        <w:t>abtra</w:t>
+      </w:r>
+      <w:r>
+        <w:rPr>
+          <w:i w:val="false"/>
+          <w:iCs w:val="false"/>
+          <w:lang w:val="en-US" w:eastAsia="zh-CN"/>
+        </w:rPr>
+        <w:t>n</w:t>
+      </w:r>
+      <w:r>
+        <w:rPr>
+          <w:i w:val="false"/>
+          <w:iCs w:val="false"/>
+          <w:lang w:val="en-US" w:eastAsia="zh-CN"/>
+        </w:rPr>
+        <w:t>um</w:t>
+      </w:r>
+      <w:r>
+        <w:rPr>
+          <w:i w:val="false"/>
+          <w:iCs w:val="false"/>
+          <w:lang w:val="en-US" w:eastAsia="zh-CN"/>
+        </w:rPr>
+        <w:t xml:space="preserve">, </w:t>
+      </w:r>
+      <w:r>
+        <w:rPr>
+          <w:i w:val="false"/>
+          <w:iCs w:val="false"/>
+          <w:lang w:val="en-US" w:eastAsia="zh-CN"/>
+        </w:rPr>
+        <w:t>aname</w:t>
+      </w:r>
+      <w:r>
+        <w:rPr>
+          <w:i w:val="false"/>
+          <w:iCs w:val="false"/>
+          <w:lang w:val="en-US" w:eastAsia="zh-CN"/>
+        </w:rPr>
+        <w:t>) VALUES (‘</w:t>
+      </w:r>
+      <w:r>
+        <w:rPr>
+          <w:i w:val="false"/>
+          <w:iCs w:val="false"/>
+          <w:lang w:val="en-US" w:eastAsia="zh-CN"/>
+        </w:rPr>
+        <w:t>0000001</w:t>
+      </w:r>
+      <w:r>
+        <w:rPr>
+          <w:i w:val="false"/>
+          <w:iCs w:val="false"/>
+          <w:lang w:val="en-US" w:eastAsia="zh-CN"/>
+        </w:rPr>
+        <w:t xml:space="preserve">’, </w:t>
+      </w:r>
+      <w:r>
+        <w:rPr>
+          <w:i w:val="false"/>
+          <w:iCs w:val="false"/>
+          <w:lang w:val="en-US" w:eastAsia="zh-CN"/>
+        </w:rPr>
+        <w:t xml:space="preserve"> ‘Jason Aldean’</w:t>
+      </w:r>
+      <w:r>
+        <w:rPr>
+          <w:i w:val="false"/>
+          <w:iCs w:val="false"/>
+          <w:lang w:val="en-US" w:eastAsia="zh-CN"/>
+        </w:rPr>
+        <w:t>);</w:t>
+      </w:r>
+    </w:p>
+    <w:p>
+      <w:pPr>
+        <w:pStyle w:val="Normal"/>
+        <w:rPr>
+          <w:i w:val="false"/>
+          <w:i w:val="false"/>
+          <w:iCs w:val="false"/>
+          <w:lang w:val="en-US" w:eastAsia="zh-CN"/>
+        </w:rPr>
+      </w:pPr>
+      <w:r>
+        <w:rPr>
+          <w:i w:val="false"/>
+          <w:iCs w:val="false"/>
+          <w:lang w:val="en-US" w:eastAsia="zh-CN"/>
+        </w:rPr>
+        <w:t xml:space="preserve">INSERT INTO </w:t>
+      </w:r>
+      <w:r>
+        <w:rPr>
+          <w:i w:val="false"/>
+          <w:iCs w:val="false"/>
+          <w:lang w:val="en-US" w:eastAsia="zh-CN"/>
+        </w:rPr>
+        <w:t>release</w:t>
+      </w:r>
+      <w:r>
+        <w:rPr>
+          <w:i w:val="false"/>
+          <w:iCs w:val="false"/>
+          <w:lang w:val="en-US" w:eastAsia="zh-CN"/>
+        </w:rPr>
+        <w:t xml:space="preserve"> (</w:t>
+      </w:r>
+      <w:r>
+        <w:rPr>
+          <w:i w:val="false"/>
+          <w:iCs w:val="false"/>
+          <w:lang w:val="en-US" w:eastAsia="zh-CN"/>
+        </w:rPr>
+        <w:t>abtra</w:t>
+      </w:r>
+      <w:r>
+        <w:rPr>
+          <w:i w:val="false"/>
+          <w:iCs w:val="false"/>
+          <w:lang w:val="en-US" w:eastAsia="zh-CN"/>
+        </w:rPr>
+        <w:t>n</w:t>
+      </w:r>
+      <w:r>
+        <w:rPr>
+          <w:i w:val="false"/>
+          <w:iCs w:val="false"/>
+          <w:lang w:val="en-US" w:eastAsia="zh-CN"/>
+        </w:rPr>
+        <w:t>um</w:t>
+      </w:r>
+      <w:r>
+        <w:rPr>
+          <w:i w:val="false"/>
+          <w:iCs w:val="false"/>
+          <w:lang w:val="en-US" w:eastAsia="zh-CN"/>
+        </w:rPr>
+        <w:t xml:space="preserve">, </w:t>
+      </w:r>
+      <w:r>
+        <w:rPr>
+          <w:i w:val="false"/>
+          <w:iCs w:val="false"/>
+          <w:lang w:val="en-US" w:eastAsia="zh-CN"/>
+        </w:rPr>
+        <w:t>aname</w:t>
+      </w:r>
+      <w:r>
+        <w:rPr>
+          <w:i w:val="false"/>
+          <w:iCs w:val="false"/>
+          <w:lang w:val="en-US" w:eastAsia="zh-CN"/>
+        </w:rPr>
+        <w:t>) VALUES (‘</w:t>
+      </w:r>
+      <w:r>
+        <w:rPr>
+          <w:i w:val="false"/>
+          <w:iCs w:val="false"/>
+          <w:lang w:val="en-US" w:eastAsia="zh-CN"/>
+        </w:rPr>
+        <w:t>0000002</w:t>
+      </w:r>
+      <w:r>
+        <w:rPr>
+          <w:i w:val="false"/>
+          <w:iCs w:val="false"/>
+          <w:lang w:val="en-US" w:eastAsia="zh-CN"/>
+        </w:rPr>
+        <w:t xml:space="preserve">’, </w:t>
+      </w:r>
+      <w:r>
+        <w:rPr>
+          <w:i w:val="false"/>
+          <w:iCs w:val="false"/>
+          <w:lang w:val="en-US" w:eastAsia="zh-CN"/>
+        </w:rPr>
+        <w:t xml:space="preserve"> ‘Jason Aldean’</w:t>
+      </w:r>
+      <w:r>
+        <w:rPr>
+          <w:i w:val="false"/>
+          <w:iCs w:val="false"/>
+          <w:lang w:val="en-US" w:eastAsia="zh-CN"/>
+        </w:rPr>
+        <w:t>);</w:t>
+      </w:r>
+    </w:p>
+    <w:p>
+      <w:pPr>
+        <w:pStyle w:val="Normal"/>
+        <w:rPr>
+          <w:i w:val="false"/>
+          <w:i w:val="false"/>
+          <w:iCs w:val="false"/>
+          <w:lang w:val="en-US" w:eastAsia="zh-CN"/>
+        </w:rPr>
+      </w:pPr>
+      <w:r>
+        <w:rPr>
+          <w:i w:val="false"/>
+          <w:iCs w:val="false"/>
+          <w:lang w:val="en-US" w:eastAsia="zh-CN"/>
+        </w:rPr>
+        <w:t xml:space="preserve">INSERT INTO </w:t>
+      </w:r>
+      <w:r>
+        <w:rPr>
+          <w:i w:val="false"/>
+          <w:iCs w:val="false"/>
+          <w:lang w:val="en-US" w:eastAsia="zh-CN"/>
+        </w:rPr>
+        <w:t>release</w:t>
+      </w:r>
+      <w:r>
+        <w:rPr>
+          <w:i w:val="false"/>
+          <w:iCs w:val="false"/>
+          <w:lang w:val="en-US" w:eastAsia="zh-CN"/>
+        </w:rPr>
+        <w:t xml:space="preserve"> (</w:t>
+      </w:r>
+      <w:r>
+        <w:rPr>
+          <w:i w:val="false"/>
+          <w:iCs w:val="false"/>
+          <w:lang w:val="en-US" w:eastAsia="zh-CN"/>
+        </w:rPr>
+        <w:t>abtra</w:t>
+      </w:r>
+      <w:r>
+        <w:rPr>
+          <w:i w:val="false"/>
+          <w:iCs w:val="false"/>
+          <w:lang w:val="en-US" w:eastAsia="zh-CN"/>
+        </w:rPr>
+        <w:t>n</w:t>
+      </w:r>
+      <w:r>
+        <w:rPr>
+          <w:i w:val="false"/>
+          <w:iCs w:val="false"/>
+          <w:lang w:val="en-US" w:eastAsia="zh-CN"/>
+        </w:rPr>
+        <w:t>um</w:t>
+      </w:r>
+      <w:r>
+        <w:rPr>
+          <w:i w:val="false"/>
+          <w:iCs w:val="false"/>
+          <w:lang w:val="en-US" w:eastAsia="zh-CN"/>
+        </w:rPr>
+        <w:t xml:space="preserve">, </w:t>
+      </w:r>
+      <w:r>
+        <w:rPr>
+          <w:i w:val="false"/>
+          <w:iCs w:val="false"/>
+          <w:lang w:val="en-US" w:eastAsia="zh-CN"/>
+        </w:rPr>
+        <w:t>aname</w:t>
+      </w:r>
+      <w:r>
+        <w:rPr>
+          <w:i w:val="false"/>
+          <w:iCs w:val="false"/>
+          <w:lang w:val="en-US" w:eastAsia="zh-CN"/>
+        </w:rPr>
+        <w:t>) VALUES (‘</w:t>
+      </w:r>
+      <w:r>
+        <w:rPr>
+          <w:i w:val="false"/>
+          <w:iCs w:val="false"/>
+          <w:lang w:val="en-US" w:eastAsia="zh-CN"/>
+        </w:rPr>
+        <w:t>0000003</w:t>
+      </w:r>
+      <w:r>
+        <w:rPr>
+          <w:i w:val="false"/>
+          <w:iCs w:val="false"/>
+          <w:lang w:val="en-US" w:eastAsia="zh-CN"/>
+        </w:rPr>
+        <w:t>’, ‘</w:t>
+      </w:r>
+      <w:r>
+        <w:rPr>
+          <w:i w:val="false"/>
+          <w:iCs w:val="false"/>
+          <w:lang w:val="en-US" w:eastAsia="zh-CN"/>
+        </w:rPr>
+        <w:t>Pentatonix</w:t>
+      </w:r>
+      <w:r>
+        <w:rPr>
+          <w:i w:val="false"/>
+          <w:iCs w:val="false"/>
+          <w:lang w:val="en-US" w:eastAsia="zh-CN"/>
+        </w:rPr>
+        <w:t>’);</w:t>
+      </w:r>
+    </w:p>
+    <w:p>
+      <w:pPr>
+        <w:pStyle w:val="Normal"/>
+        <w:rPr>
+          <w:i w:val="false"/>
+          <w:i w:val="false"/>
+          <w:iCs w:val="false"/>
+          <w:lang w:val="en-US" w:eastAsia="zh-CN"/>
+        </w:rPr>
+      </w:pPr>
+      <w:r>
+        <w:rPr>
+          <w:i w:val="false"/>
+          <w:iCs w:val="false"/>
+          <w:lang w:val="en-US" w:eastAsia="zh-CN"/>
+        </w:rPr>
+        <w:t xml:space="preserve">INSERT INTO </w:t>
+      </w:r>
+      <w:r>
+        <w:rPr>
+          <w:i w:val="false"/>
+          <w:iCs w:val="false"/>
+          <w:lang w:val="en-US" w:eastAsia="zh-CN"/>
+        </w:rPr>
+        <w:t>release</w:t>
+      </w:r>
+      <w:r>
+        <w:rPr>
+          <w:i w:val="false"/>
+          <w:iCs w:val="false"/>
+          <w:lang w:val="en-US" w:eastAsia="zh-CN"/>
+        </w:rPr>
+        <w:t xml:space="preserve"> (</w:t>
+      </w:r>
+      <w:r>
+        <w:rPr>
+          <w:i w:val="false"/>
+          <w:iCs w:val="false"/>
+          <w:lang w:val="en-US" w:eastAsia="zh-CN"/>
+        </w:rPr>
+        <w:t>abtra</w:t>
+      </w:r>
+      <w:r>
+        <w:rPr>
+          <w:i w:val="false"/>
+          <w:iCs w:val="false"/>
+          <w:lang w:val="en-US" w:eastAsia="zh-CN"/>
+        </w:rPr>
+        <w:t>n</w:t>
+      </w:r>
+      <w:r>
+        <w:rPr>
+          <w:i w:val="false"/>
+          <w:iCs w:val="false"/>
+          <w:lang w:val="en-US" w:eastAsia="zh-CN"/>
+        </w:rPr>
+        <w:t>um</w:t>
+      </w:r>
+      <w:r>
+        <w:rPr>
+          <w:i w:val="false"/>
+          <w:iCs w:val="false"/>
+          <w:lang w:val="en-US" w:eastAsia="zh-CN"/>
+        </w:rPr>
+        <w:t xml:space="preserve">, </w:t>
+      </w:r>
+      <w:r>
+        <w:rPr>
+          <w:i w:val="false"/>
+          <w:iCs w:val="false"/>
+          <w:lang w:val="en-US" w:eastAsia="zh-CN"/>
+        </w:rPr>
+        <w:t>aname</w:t>
+      </w:r>
+      <w:r>
+        <w:rPr>
+          <w:i w:val="false"/>
+          <w:iCs w:val="false"/>
+          <w:lang w:val="en-US" w:eastAsia="zh-CN"/>
+        </w:rPr>
+        <w:t>) VALUES (‘</w:t>
+      </w:r>
+      <w:r>
+        <w:rPr>
+          <w:i w:val="false"/>
+          <w:iCs w:val="false"/>
+          <w:lang w:val="en-US" w:eastAsia="zh-CN"/>
+        </w:rPr>
+        <w:t>0000004</w:t>
+      </w:r>
+      <w:r>
+        <w:rPr>
+          <w:i w:val="false"/>
+          <w:iCs w:val="false"/>
+          <w:lang w:val="en-US" w:eastAsia="zh-CN"/>
+        </w:rPr>
+        <w:t>’, ‘</w:t>
+      </w:r>
+      <w:r>
+        <w:rPr>
+          <w:i w:val="false"/>
+          <w:iCs w:val="false"/>
+          <w:lang w:val="en-US" w:eastAsia="zh-CN"/>
+        </w:rPr>
+        <w:t>Pentatonix</w:t>
+      </w:r>
+      <w:r>
+        <w:rPr>
+          <w:i w:val="false"/>
+          <w:iCs w:val="false"/>
+          <w:lang w:val="en-US" w:eastAsia="zh-CN"/>
+        </w:rPr>
+        <w:t>’);</w:t>
+      </w:r>
+    </w:p>
+    <w:p>
+      <w:pPr>
+        <w:pStyle w:val="Normal"/>
+        <w:rPr>
+          <w:i w:val="false"/>
+          <w:i w:val="false"/>
+          <w:iCs w:val="false"/>
+          <w:lang w:val="en-US" w:eastAsia="zh-CN"/>
+        </w:rPr>
+      </w:pPr>
+      <w:r>
+        <w:rPr>
+          <w:i w:val="false"/>
+          <w:iCs w:val="false"/>
+          <w:lang w:val="en-US" w:eastAsia="zh-CN"/>
+        </w:rPr>
+        <w:t xml:space="preserve">INSERT INTO </w:t>
+      </w:r>
+      <w:r>
+        <w:rPr>
+          <w:i w:val="false"/>
+          <w:iCs w:val="false"/>
+          <w:lang w:val="en-US" w:eastAsia="zh-CN"/>
+        </w:rPr>
+        <w:t>release</w:t>
+      </w:r>
+      <w:r>
+        <w:rPr>
+          <w:i w:val="false"/>
+          <w:iCs w:val="false"/>
+          <w:lang w:val="en-US" w:eastAsia="zh-CN"/>
+        </w:rPr>
+        <w:t xml:space="preserve"> (</w:t>
+      </w:r>
+      <w:r>
+        <w:rPr>
+          <w:i w:val="false"/>
+          <w:iCs w:val="false"/>
+          <w:lang w:val="en-US" w:eastAsia="zh-CN"/>
+        </w:rPr>
+        <w:t>abtra</w:t>
+      </w:r>
+      <w:r>
+        <w:rPr>
+          <w:i w:val="false"/>
+          <w:iCs w:val="false"/>
+          <w:lang w:val="en-US" w:eastAsia="zh-CN"/>
+        </w:rPr>
+        <w:t>n</w:t>
+      </w:r>
+      <w:r>
+        <w:rPr>
+          <w:i w:val="false"/>
+          <w:iCs w:val="false"/>
+          <w:lang w:val="en-US" w:eastAsia="zh-CN"/>
+        </w:rPr>
+        <w:t>um</w:t>
+      </w:r>
+      <w:r>
+        <w:rPr>
+          <w:i w:val="false"/>
+          <w:iCs w:val="false"/>
+          <w:lang w:val="en-US" w:eastAsia="zh-CN"/>
+        </w:rPr>
+        <w:t xml:space="preserve">, </w:t>
+      </w:r>
+      <w:r>
+        <w:rPr>
+          <w:i w:val="false"/>
+          <w:iCs w:val="false"/>
+          <w:lang w:val="en-US" w:eastAsia="zh-CN"/>
+        </w:rPr>
+        <w:t>aname</w:t>
+      </w:r>
+      <w:r>
+        <w:rPr>
+          <w:i w:val="false"/>
+          <w:iCs w:val="false"/>
+          <w:lang w:val="en-US" w:eastAsia="zh-CN"/>
+        </w:rPr>
+        <w:t>) VALUES (‘</w:t>
+      </w:r>
+      <w:r>
+        <w:rPr>
+          <w:i w:val="false"/>
+          <w:iCs w:val="false"/>
+          <w:lang w:val="en-US" w:eastAsia="zh-CN"/>
+        </w:rPr>
+        <w:t>0000005</w:t>
+      </w:r>
+      <w:r>
+        <w:rPr>
+          <w:i w:val="false"/>
+          <w:iCs w:val="false"/>
+          <w:lang w:val="en-US" w:eastAsia="zh-CN"/>
+        </w:rPr>
+        <w:t>’, ‘</w:t>
+      </w:r>
+      <w:r>
+        <w:rPr>
+          <w:i w:val="false"/>
+          <w:iCs w:val="false"/>
+          <w:lang w:val="en-US" w:eastAsia="zh-CN"/>
+        </w:rPr>
+        <w:t>Chris Stapleton</w:t>
+      </w:r>
+      <w:r>
+        <w:rPr>
+          <w:i w:val="false"/>
+          <w:iCs w:val="false"/>
+          <w:lang w:val="en-US" w:eastAsia="zh-CN"/>
+        </w:rPr>
+        <w:t>’);</w:t>
+      </w:r>
+    </w:p>
+    <w:p>
+      <w:pPr>
+        <w:pStyle w:val="Normal"/>
+        <w:rPr>
+          <w:i w:val="false"/>
+          <w:i w:val="false"/>
+          <w:iCs w:val="false"/>
+          <w:lang w:val="en-US" w:eastAsia="zh-CN"/>
+        </w:rPr>
+      </w:pPr>
+      <w:r>
+        <w:rPr>
+          <w:i w:val="false"/>
+          <w:iCs w:val="false"/>
+          <w:lang w:val="en-US" w:eastAsia="zh-CN"/>
+        </w:rPr>
+        <w:t xml:space="preserve">INSERT INTO </w:t>
+      </w:r>
+      <w:r>
+        <w:rPr>
+          <w:i w:val="false"/>
+          <w:iCs w:val="false"/>
+          <w:lang w:val="en-US" w:eastAsia="zh-CN"/>
+        </w:rPr>
+        <w:t>release</w:t>
+      </w:r>
+      <w:r>
+        <w:rPr>
+          <w:i w:val="false"/>
+          <w:iCs w:val="false"/>
+          <w:lang w:val="en-US" w:eastAsia="zh-CN"/>
+        </w:rPr>
+        <w:t xml:space="preserve"> (</w:t>
+      </w:r>
+      <w:r>
+        <w:rPr>
+          <w:i w:val="false"/>
+          <w:iCs w:val="false"/>
+          <w:lang w:val="en-US" w:eastAsia="zh-CN"/>
+        </w:rPr>
+        <w:t>abtra</w:t>
+      </w:r>
+      <w:r>
+        <w:rPr>
+          <w:i w:val="false"/>
+          <w:iCs w:val="false"/>
+          <w:lang w:val="en-US" w:eastAsia="zh-CN"/>
+        </w:rPr>
+        <w:t>n</w:t>
+      </w:r>
+      <w:r>
+        <w:rPr>
+          <w:i w:val="false"/>
+          <w:iCs w:val="false"/>
+          <w:lang w:val="en-US" w:eastAsia="zh-CN"/>
+        </w:rPr>
+        <w:t>um</w:t>
+      </w:r>
+      <w:r>
+        <w:rPr>
+          <w:i w:val="false"/>
+          <w:iCs w:val="false"/>
+          <w:lang w:val="en-US" w:eastAsia="zh-CN"/>
+        </w:rPr>
+        <w:t xml:space="preserve">, </w:t>
+      </w:r>
+      <w:r>
+        <w:rPr>
+          <w:i w:val="false"/>
+          <w:iCs w:val="false"/>
+          <w:lang w:val="en-US" w:eastAsia="zh-CN"/>
+        </w:rPr>
+        <w:t>aname</w:t>
+      </w:r>
+      <w:r>
+        <w:rPr>
+          <w:i w:val="false"/>
+          <w:iCs w:val="false"/>
+          <w:lang w:val="en-US" w:eastAsia="zh-CN"/>
+        </w:rPr>
+        <w:t>) VALUES (‘</w:t>
+      </w:r>
+      <w:r>
+        <w:rPr>
+          <w:i w:val="false"/>
+          <w:iCs w:val="false"/>
+          <w:lang w:val="en-US" w:eastAsia="zh-CN"/>
+        </w:rPr>
+        <w:t>0000006</w:t>
+      </w:r>
+      <w:r>
+        <w:rPr>
+          <w:i w:val="false"/>
+          <w:iCs w:val="false"/>
+          <w:lang w:val="en-US" w:eastAsia="zh-CN"/>
+        </w:rPr>
+        <w:t>’, ‘</w:t>
+      </w:r>
+      <w:r>
+        <w:rPr>
+          <w:i w:val="false"/>
+          <w:iCs w:val="false"/>
+          <w:lang w:val="en-US" w:eastAsia="zh-CN"/>
+        </w:rPr>
+        <w:t>Chris Stapleton</w:t>
+      </w:r>
+      <w:r>
+        <w:rPr>
+          <w:i w:val="false"/>
+          <w:iCs w:val="false"/>
+          <w:lang w:val="en-US" w:eastAsia="zh-CN"/>
+        </w:rPr>
+        <w:t>’);</w:t>
+      </w:r>
+    </w:p>
+    <w:p>
+      <w:pPr>
+        <w:pStyle w:val="Normal"/>
+        <w:rPr>
+          <w:i w:val="false"/>
+          <w:i w:val="false"/>
+          <w:iCs w:val="false"/>
+          <w:lang w:val="en-US" w:eastAsia="zh-CN"/>
+        </w:rPr>
+      </w:pPr>
+      <w:r>
+        <w:rPr>
+          <w:i w:val="false"/>
+          <w:iCs w:val="false"/>
+          <w:lang w:val="en-US" w:eastAsia="zh-CN"/>
+        </w:rPr>
+        <w:t xml:space="preserve">INSERT INTO </w:t>
+      </w:r>
+      <w:r>
+        <w:rPr>
+          <w:i w:val="false"/>
+          <w:iCs w:val="false"/>
+          <w:lang w:val="en-US" w:eastAsia="zh-CN"/>
+        </w:rPr>
+        <w:t>release</w:t>
+      </w:r>
+      <w:r>
+        <w:rPr>
+          <w:i w:val="false"/>
+          <w:iCs w:val="false"/>
+          <w:lang w:val="en-US" w:eastAsia="zh-CN"/>
+        </w:rPr>
+        <w:t xml:space="preserve"> (</w:t>
+      </w:r>
+      <w:r>
+        <w:rPr>
+          <w:i w:val="false"/>
+          <w:iCs w:val="false"/>
+          <w:lang w:val="en-US" w:eastAsia="zh-CN"/>
+        </w:rPr>
+        <w:t>abtra</w:t>
+      </w:r>
+      <w:r>
+        <w:rPr>
+          <w:i w:val="false"/>
+          <w:iCs w:val="false"/>
+          <w:lang w:val="en-US" w:eastAsia="zh-CN"/>
+        </w:rPr>
+        <w:t>n</w:t>
+      </w:r>
+      <w:r>
+        <w:rPr>
+          <w:i w:val="false"/>
+          <w:iCs w:val="false"/>
+          <w:lang w:val="en-US" w:eastAsia="zh-CN"/>
+        </w:rPr>
+        <w:t>um</w:t>
+      </w:r>
+      <w:r>
+        <w:rPr>
+          <w:i w:val="false"/>
+          <w:iCs w:val="false"/>
+          <w:lang w:val="en-US" w:eastAsia="zh-CN"/>
+        </w:rPr>
+        <w:t xml:space="preserve">, </w:t>
+      </w:r>
+      <w:r>
+        <w:rPr>
+          <w:i w:val="false"/>
+          <w:iCs w:val="false"/>
+          <w:lang w:val="en-US" w:eastAsia="zh-CN"/>
+        </w:rPr>
+        <w:t>aname</w:t>
+      </w:r>
+      <w:r>
+        <w:rPr>
+          <w:i w:val="false"/>
+          <w:iCs w:val="false"/>
+          <w:lang w:val="en-US" w:eastAsia="zh-CN"/>
+        </w:rPr>
+        <w:t>) VALUES (‘</w:t>
+      </w:r>
+      <w:r>
+        <w:rPr>
+          <w:i w:val="false"/>
+          <w:iCs w:val="false"/>
+          <w:lang w:val="en-US" w:eastAsia="zh-CN"/>
+        </w:rPr>
+        <w:t>0000007</w:t>
+      </w:r>
+      <w:r>
+        <w:rPr>
+          <w:i w:val="false"/>
+          <w:iCs w:val="false"/>
+          <w:lang w:val="en-US" w:eastAsia="zh-CN"/>
+        </w:rPr>
+        <w:t>’, ‘</w:t>
+      </w:r>
+      <w:r>
+        <w:rPr>
+          <w:i w:val="false"/>
+          <w:iCs w:val="false"/>
+          <w:lang w:val="en-US" w:eastAsia="zh-CN"/>
+        </w:rPr>
+        <w:t>John Prine</w:t>
+      </w:r>
+      <w:r>
+        <w:rPr>
+          <w:i w:val="false"/>
+          <w:iCs w:val="false"/>
+          <w:lang w:val="en-US" w:eastAsia="zh-CN"/>
+        </w:rPr>
+        <w:t>’);</w:t>
+      </w:r>
+    </w:p>
+    <w:p>
+      <w:pPr>
+        <w:pStyle w:val="Normal"/>
+        <w:rPr>
+          <w:i w:val="false"/>
+          <w:i w:val="false"/>
+          <w:iCs w:val="false"/>
+          <w:lang w:val="en-US" w:eastAsia="zh-CN"/>
+        </w:rPr>
+      </w:pPr>
+      <w:r>
+        <w:rPr>
+          <w:i w:val="false"/>
+          <w:iCs w:val="false"/>
+          <w:lang w:val="en-US" w:eastAsia="zh-CN"/>
+        </w:rPr>
+        <w:t xml:space="preserve">INSERT INTO </w:t>
+      </w:r>
+      <w:r>
+        <w:rPr>
+          <w:i w:val="false"/>
+          <w:iCs w:val="false"/>
+          <w:lang w:val="en-US" w:eastAsia="zh-CN"/>
+        </w:rPr>
+        <w:t>release</w:t>
+      </w:r>
+      <w:r>
+        <w:rPr>
+          <w:i w:val="false"/>
+          <w:iCs w:val="false"/>
+          <w:lang w:val="en-US" w:eastAsia="zh-CN"/>
+        </w:rPr>
+        <w:t xml:space="preserve"> (</w:t>
+      </w:r>
+      <w:r>
+        <w:rPr>
+          <w:i w:val="false"/>
+          <w:iCs w:val="false"/>
+          <w:lang w:val="en-US" w:eastAsia="zh-CN"/>
+        </w:rPr>
+        <w:t>abtra</w:t>
+      </w:r>
+      <w:r>
+        <w:rPr>
+          <w:i w:val="false"/>
+          <w:iCs w:val="false"/>
+          <w:lang w:val="en-US" w:eastAsia="zh-CN"/>
+        </w:rPr>
+        <w:t>n</w:t>
+      </w:r>
+      <w:r>
+        <w:rPr>
+          <w:i w:val="false"/>
+          <w:iCs w:val="false"/>
+          <w:lang w:val="en-US" w:eastAsia="zh-CN"/>
+        </w:rPr>
+        <w:t>um</w:t>
+      </w:r>
+      <w:r>
+        <w:rPr>
+          <w:i w:val="false"/>
+          <w:iCs w:val="false"/>
+          <w:lang w:val="en-US" w:eastAsia="zh-CN"/>
+        </w:rPr>
+        <w:t xml:space="preserve">, </w:t>
+      </w:r>
+      <w:r>
+        <w:rPr>
+          <w:i w:val="false"/>
+          <w:iCs w:val="false"/>
+          <w:lang w:val="en-US" w:eastAsia="zh-CN"/>
+        </w:rPr>
+        <w:t>aname</w:t>
+      </w:r>
+      <w:r>
+        <w:rPr>
+          <w:i w:val="false"/>
+          <w:iCs w:val="false"/>
+          <w:lang w:val="en-US" w:eastAsia="zh-CN"/>
+        </w:rPr>
+        <w:t>) VALUES (‘</w:t>
+      </w:r>
+      <w:r>
+        <w:rPr>
+          <w:i w:val="false"/>
+          <w:iCs w:val="false"/>
+          <w:lang w:val="en-US" w:eastAsia="zh-CN"/>
+        </w:rPr>
+        <w:t>0000008</w:t>
+      </w:r>
+      <w:r>
+        <w:rPr>
+          <w:i w:val="false"/>
+          <w:iCs w:val="false"/>
+          <w:lang w:val="en-US" w:eastAsia="zh-CN"/>
+        </w:rPr>
+        <w:t>’, ‘</w:t>
+      </w:r>
+      <w:r>
+        <w:rPr>
+          <w:i w:val="false"/>
+          <w:iCs w:val="false"/>
+          <w:lang w:val="en-US" w:eastAsia="zh-CN"/>
+        </w:rPr>
+        <w:t>John Prine</w:t>
+      </w:r>
+      <w:r>
+        <w:rPr>
+          <w:i w:val="false"/>
+          <w:iCs w:val="false"/>
+          <w:lang w:val="en-US" w:eastAsia="zh-CN"/>
+        </w:rPr>
+        <w:t>’);</w:t>
+      </w:r>
+    </w:p>
+    <w:p>
+      <w:pPr>
+        <w:pStyle w:val="Normal"/>
+        <w:rPr>
+          <w:i w:val="false"/>
+          <w:i w:val="false"/>
+          <w:iCs w:val="false"/>
+          <w:lang w:val="en-US" w:eastAsia="zh-CN"/>
+        </w:rPr>
+      </w:pPr>
+      <w:r>
+        <w:rPr>
+          <w:i w:val="false"/>
+          <w:iCs w:val="false"/>
+          <w:lang w:val="en-US" w:eastAsia="zh-CN"/>
+        </w:rPr>
+        <w:t xml:space="preserve">INSERT INTO </w:t>
+      </w:r>
+      <w:r>
+        <w:rPr>
+          <w:i w:val="false"/>
+          <w:iCs w:val="false"/>
+          <w:lang w:val="en-US" w:eastAsia="zh-CN"/>
+        </w:rPr>
+        <w:t>release</w:t>
+      </w:r>
+      <w:r>
+        <w:rPr>
+          <w:i w:val="false"/>
+          <w:iCs w:val="false"/>
+          <w:lang w:val="en-US" w:eastAsia="zh-CN"/>
+        </w:rPr>
+        <w:t xml:space="preserve"> (</w:t>
+      </w:r>
+      <w:r>
+        <w:rPr>
+          <w:i w:val="false"/>
+          <w:iCs w:val="false"/>
+          <w:lang w:val="en-US" w:eastAsia="zh-CN"/>
+        </w:rPr>
+        <w:t>abtra</w:t>
+      </w:r>
+      <w:r>
+        <w:rPr>
+          <w:i w:val="false"/>
+          <w:iCs w:val="false"/>
+          <w:lang w:val="en-US" w:eastAsia="zh-CN"/>
+        </w:rPr>
+        <w:t>n</w:t>
+      </w:r>
+      <w:r>
+        <w:rPr>
+          <w:i w:val="false"/>
+          <w:iCs w:val="false"/>
+          <w:lang w:val="en-US" w:eastAsia="zh-CN"/>
+        </w:rPr>
+        <w:t>um</w:t>
+      </w:r>
+      <w:r>
+        <w:rPr>
+          <w:i w:val="false"/>
+          <w:iCs w:val="false"/>
+          <w:lang w:val="en-US" w:eastAsia="zh-CN"/>
+        </w:rPr>
+        <w:t xml:space="preserve">, </w:t>
+      </w:r>
+      <w:r>
+        <w:rPr>
+          <w:i w:val="false"/>
+          <w:iCs w:val="false"/>
+          <w:lang w:val="en-US" w:eastAsia="zh-CN"/>
+        </w:rPr>
+        <w:t>aname</w:t>
+      </w:r>
+      <w:r>
+        <w:rPr>
+          <w:i w:val="false"/>
+          <w:iCs w:val="false"/>
+          <w:lang w:val="en-US" w:eastAsia="zh-CN"/>
+        </w:rPr>
+        <w:t>) VALUES (‘</w:t>
+      </w:r>
+      <w:r>
+        <w:rPr>
+          <w:i w:val="false"/>
+          <w:iCs w:val="false"/>
+          <w:lang w:val="en-US" w:eastAsia="zh-CN"/>
+        </w:rPr>
+        <w:t>0000009</w:t>
+      </w:r>
+      <w:r>
+        <w:rPr>
+          <w:i w:val="false"/>
+          <w:iCs w:val="false"/>
+          <w:lang w:val="en-US" w:eastAsia="zh-CN"/>
+        </w:rPr>
+        <w:t>’, ‘</w:t>
+      </w:r>
+      <w:r>
+        <w:rPr>
+          <w:i w:val="false"/>
+          <w:iCs w:val="false"/>
+          <w:lang w:val="en-US" w:eastAsia="zh-CN"/>
+        </w:rPr>
+        <w:t>LEDGER</w:t>
+      </w:r>
+      <w:r>
+        <w:rPr>
+          <w:i w:val="false"/>
+          <w:iCs w:val="false"/>
+          <w:lang w:val="en-US" w:eastAsia="zh-CN"/>
+        </w:rPr>
+        <w:t>’);</w:t>
+      </w:r>
+    </w:p>
+    <w:p>
+      <w:pPr>
+        <w:pStyle w:val="Normal"/>
+        <w:rPr>
+          <w:i w:val="false"/>
+          <w:i w:val="false"/>
+          <w:iCs w:val="false"/>
+          <w:lang w:val="en-US" w:eastAsia="zh-CN"/>
+        </w:rPr>
+      </w:pPr>
+      <w:r>
+        <w:rPr>
+          <w:i w:val="false"/>
+          <w:iCs w:val="false"/>
+          <w:lang w:val="en-US" w:eastAsia="zh-CN"/>
+        </w:rPr>
+        <w:t xml:space="preserve">INSERT INTO </w:t>
+      </w:r>
+      <w:r>
+        <w:rPr>
+          <w:i w:val="false"/>
+          <w:iCs w:val="false"/>
+          <w:lang w:val="en-US" w:eastAsia="zh-CN"/>
+        </w:rPr>
+        <w:t>release</w:t>
+      </w:r>
+      <w:r>
+        <w:rPr>
+          <w:i w:val="false"/>
+          <w:iCs w:val="false"/>
+          <w:lang w:val="en-US" w:eastAsia="zh-CN"/>
+        </w:rPr>
+        <w:t xml:space="preserve"> (</w:t>
+      </w:r>
+      <w:r>
+        <w:rPr>
+          <w:i w:val="false"/>
+          <w:iCs w:val="false"/>
+          <w:lang w:val="en-US" w:eastAsia="zh-CN"/>
+        </w:rPr>
+        <w:t>abtra</w:t>
+      </w:r>
+      <w:r>
+        <w:rPr>
+          <w:i w:val="false"/>
+          <w:iCs w:val="false"/>
+          <w:lang w:val="en-US" w:eastAsia="zh-CN"/>
+        </w:rPr>
+        <w:t>n</w:t>
+      </w:r>
+      <w:r>
+        <w:rPr>
+          <w:i w:val="false"/>
+          <w:iCs w:val="false"/>
+          <w:lang w:val="en-US" w:eastAsia="zh-CN"/>
+        </w:rPr>
+        <w:t>um</w:t>
+      </w:r>
+      <w:r>
+        <w:rPr>
+          <w:i w:val="false"/>
+          <w:iCs w:val="false"/>
+          <w:lang w:val="en-US" w:eastAsia="zh-CN"/>
+        </w:rPr>
+        <w:t xml:space="preserve">, </w:t>
+      </w:r>
+      <w:r>
+        <w:rPr>
+          <w:i w:val="false"/>
+          <w:iCs w:val="false"/>
+          <w:lang w:val="en-US" w:eastAsia="zh-CN"/>
+        </w:rPr>
+        <w:t>aname</w:t>
+      </w:r>
+      <w:r>
+        <w:rPr>
+          <w:i w:val="false"/>
+          <w:iCs w:val="false"/>
+          <w:lang w:val="en-US" w:eastAsia="zh-CN"/>
+        </w:rPr>
+        <w:t>) VALUES (‘</w:t>
+      </w:r>
+      <w:r>
+        <w:rPr>
+          <w:i w:val="false"/>
+          <w:iCs w:val="false"/>
+          <w:lang w:val="en-US" w:eastAsia="zh-CN"/>
+        </w:rPr>
+        <w:t>0000010</w:t>
+      </w:r>
+      <w:r>
+        <w:rPr>
+          <w:i w:val="false"/>
+          <w:iCs w:val="false"/>
+          <w:lang w:val="en-US" w:eastAsia="zh-CN"/>
+        </w:rPr>
+        <w:t>’, ‘</w:t>
+      </w:r>
+      <w:r>
+        <w:rPr>
+          <w:i w:val="false"/>
+          <w:iCs w:val="false"/>
+          <w:lang w:val="en-US" w:eastAsia="zh-CN"/>
+        </w:rPr>
+        <w:t>Midland’</w:t>
+      </w:r>
+      <w:r>
+        <w:rPr>
+          <w:i w:val="false"/>
+          <w:iCs w:val="false"/>
+          <w:lang w:val="en-US" w:eastAsia="zh-CN"/>
+        </w:rPr>
+        <w:t>);</w:t>
+      </w:r>
+    </w:p>
+    <w:p>
+      <w:pPr>
+        <w:pStyle w:val="Normal"/>
+        <w:rPr>
+          <w:i w:val="false"/>
+          <w:i w:val="false"/>
+          <w:iCs w:val="false"/>
+          <w:lang w:val="en-US" w:eastAsia="zh-CN"/>
+        </w:rPr>
+      </w:pPr>
+      <w:r>
+        <w:rPr>
+          <w:i w:val="false"/>
+          <w:iCs w:val="false"/>
+          <w:lang w:val="en-US" w:eastAsia="zh-CN"/>
+        </w:rPr>
+        <w:t xml:space="preserve">INSERT INTO </w:t>
+      </w:r>
+      <w:r>
+        <w:rPr>
+          <w:i w:val="false"/>
+          <w:iCs w:val="false"/>
+          <w:lang w:val="en-US" w:eastAsia="zh-CN"/>
+        </w:rPr>
+        <w:t>release</w:t>
+      </w:r>
+      <w:r>
+        <w:rPr>
+          <w:i w:val="false"/>
+          <w:iCs w:val="false"/>
+          <w:lang w:val="en-US" w:eastAsia="zh-CN"/>
+        </w:rPr>
+        <w:t xml:space="preserve"> (</w:t>
+      </w:r>
+      <w:r>
+        <w:rPr>
+          <w:i w:val="false"/>
+          <w:iCs w:val="false"/>
+          <w:lang w:val="en-US" w:eastAsia="zh-CN"/>
+        </w:rPr>
+        <w:t>abtra</w:t>
+      </w:r>
+      <w:r>
+        <w:rPr>
+          <w:i w:val="false"/>
+          <w:iCs w:val="false"/>
+          <w:lang w:val="en-US" w:eastAsia="zh-CN"/>
+        </w:rPr>
+        <w:t>n</w:t>
+      </w:r>
+      <w:r>
+        <w:rPr>
+          <w:i w:val="false"/>
+          <w:iCs w:val="false"/>
+          <w:lang w:val="en-US" w:eastAsia="zh-CN"/>
+        </w:rPr>
+        <w:t>um</w:t>
+      </w:r>
+      <w:r>
+        <w:rPr>
+          <w:i w:val="false"/>
+          <w:iCs w:val="false"/>
+          <w:lang w:val="en-US" w:eastAsia="zh-CN"/>
+        </w:rPr>
+        <w:t xml:space="preserve">, </w:t>
+      </w:r>
+      <w:r>
+        <w:rPr>
+          <w:i w:val="false"/>
+          <w:iCs w:val="false"/>
+          <w:lang w:val="en-US" w:eastAsia="zh-CN"/>
+        </w:rPr>
+        <w:t>aname</w:t>
+      </w:r>
+      <w:r>
+        <w:rPr>
+          <w:i w:val="false"/>
+          <w:iCs w:val="false"/>
+          <w:lang w:val="en-US" w:eastAsia="zh-CN"/>
+        </w:rPr>
+        <w:t>) VALUES (‘</w:t>
+      </w:r>
+      <w:r>
+        <w:rPr>
+          <w:i w:val="false"/>
+          <w:iCs w:val="false"/>
+          <w:lang w:val="en-US" w:eastAsia="zh-CN"/>
+        </w:rPr>
+        <w:t>0000011</w:t>
+      </w:r>
+      <w:r>
+        <w:rPr>
+          <w:i w:val="false"/>
+          <w:iCs w:val="false"/>
+          <w:lang w:val="en-US" w:eastAsia="zh-CN"/>
+        </w:rPr>
+        <w:t>’, ‘</w:t>
+      </w:r>
+      <w:r>
+        <w:rPr>
+          <w:i w:val="false"/>
+          <w:iCs w:val="false"/>
+          <w:lang w:val="en-US" w:eastAsia="zh-CN"/>
+        </w:rPr>
+        <w:t>Hillsong Worship’</w:t>
+      </w:r>
+      <w:r>
+        <w:rPr>
+          <w:i w:val="false"/>
+          <w:iCs w:val="false"/>
+          <w:lang w:val="en-US" w:eastAsia="zh-CN"/>
+        </w:rPr>
+        <w:t>);</w:t>
+      </w:r>
+    </w:p>
+    <w:p>
+      <w:pPr>
+        <w:pStyle w:val="Normal"/>
+        <w:rPr>
+          <w:i w:val="false"/>
+          <w:i w:val="false"/>
+          <w:iCs w:val="false"/>
+          <w:lang w:val="en-US" w:eastAsia="zh-CN"/>
+        </w:rPr>
+      </w:pPr>
+      <w:r>
+        <w:rPr>
+          <w:i w:val="false"/>
+          <w:iCs w:val="false"/>
+          <w:lang w:val="en-US" w:eastAsia="zh-CN"/>
+        </w:rPr>
+        <w:t xml:space="preserve">INSERT INTO </w:t>
+      </w:r>
+      <w:r>
+        <w:rPr>
+          <w:i w:val="false"/>
+          <w:iCs w:val="false"/>
+          <w:lang w:val="en-US" w:eastAsia="zh-CN"/>
+        </w:rPr>
+        <w:t>release</w:t>
+      </w:r>
+      <w:r>
+        <w:rPr>
+          <w:i w:val="false"/>
+          <w:iCs w:val="false"/>
+          <w:lang w:val="en-US" w:eastAsia="zh-CN"/>
+        </w:rPr>
+        <w:t xml:space="preserve"> (</w:t>
+      </w:r>
+      <w:r>
+        <w:rPr>
+          <w:i w:val="false"/>
+          <w:iCs w:val="false"/>
+          <w:lang w:val="en-US" w:eastAsia="zh-CN"/>
+        </w:rPr>
+        <w:t>abtra</w:t>
+      </w:r>
+      <w:r>
+        <w:rPr>
+          <w:i w:val="false"/>
+          <w:iCs w:val="false"/>
+          <w:lang w:val="en-US" w:eastAsia="zh-CN"/>
+        </w:rPr>
+        <w:t>n</w:t>
+      </w:r>
+      <w:r>
+        <w:rPr>
+          <w:i w:val="false"/>
+          <w:iCs w:val="false"/>
+          <w:lang w:val="en-US" w:eastAsia="zh-CN"/>
+        </w:rPr>
+        <w:t>um</w:t>
+      </w:r>
+      <w:r>
+        <w:rPr>
+          <w:i w:val="false"/>
+          <w:iCs w:val="false"/>
+          <w:lang w:val="en-US" w:eastAsia="zh-CN"/>
+        </w:rPr>
+        <w:t xml:space="preserve">, </w:t>
+      </w:r>
+      <w:r>
+        <w:rPr>
+          <w:i w:val="false"/>
+          <w:iCs w:val="false"/>
+          <w:lang w:val="en-US" w:eastAsia="zh-CN"/>
+        </w:rPr>
+        <w:t>aname</w:t>
+      </w:r>
+      <w:r>
+        <w:rPr>
+          <w:i w:val="false"/>
+          <w:iCs w:val="false"/>
+          <w:lang w:val="en-US" w:eastAsia="zh-CN"/>
+        </w:rPr>
+        <w:t>) VALUES (‘</w:t>
+      </w:r>
+      <w:r>
+        <w:rPr>
+          <w:i w:val="false"/>
+          <w:iCs w:val="false"/>
+          <w:lang w:val="en-US" w:eastAsia="zh-CN"/>
+        </w:rPr>
+        <w:t>0000012</w:t>
+      </w:r>
+      <w:r>
+        <w:rPr>
+          <w:i w:val="false"/>
+          <w:iCs w:val="false"/>
+          <w:lang w:val="en-US" w:eastAsia="zh-CN"/>
+        </w:rPr>
+        <w:t>’, ‘</w:t>
+      </w:r>
+      <w:r>
+        <w:rPr>
+          <w:i w:val="false"/>
+          <w:iCs w:val="false"/>
+          <w:lang w:val="en-US" w:eastAsia="zh-CN"/>
+        </w:rPr>
+        <w:t>Hillsong Worship’</w:t>
+      </w:r>
+      <w:r>
+        <w:rPr>
+          <w:i w:val="false"/>
+          <w:iCs w:val="false"/>
+          <w:lang w:val="en-US" w:eastAsia="zh-CN"/>
+        </w:rPr>
+        <w:t>);</w:t>
+      </w:r>
+    </w:p>
+    <w:p>
+      <w:pPr>
+        <w:pStyle w:val="Normal"/>
+        <w:rPr>
+          <w:i w:val="false"/>
+          <w:i w:val="false"/>
+          <w:iCs w:val="false"/>
+          <w:lang w:val="en-US" w:eastAsia="zh-CN"/>
+        </w:rPr>
+      </w:pPr>
+      <w:r>
+        <w:rPr>
+          <w:i w:val="false"/>
+          <w:iCs w:val="false"/>
+          <w:lang w:val="en-US" w:eastAsia="zh-CN"/>
+        </w:rPr>
+        <w:t xml:space="preserve">INSERT INTO </w:t>
+      </w:r>
+      <w:r>
+        <w:rPr>
+          <w:i w:val="false"/>
+          <w:iCs w:val="false"/>
+          <w:lang w:val="en-US" w:eastAsia="zh-CN"/>
+        </w:rPr>
+        <w:t>release</w:t>
+      </w:r>
+      <w:r>
+        <w:rPr>
+          <w:i w:val="false"/>
+          <w:iCs w:val="false"/>
+          <w:lang w:val="en-US" w:eastAsia="zh-CN"/>
+        </w:rPr>
+        <w:t xml:space="preserve"> (</w:t>
+      </w:r>
+      <w:r>
+        <w:rPr>
+          <w:i w:val="false"/>
+          <w:iCs w:val="false"/>
+          <w:lang w:val="en-US" w:eastAsia="zh-CN"/>
+        </w:rPr>
+        <w:t>abtra</w:t>
+      </w:r>
+      <w:r>
+        <w:rPr>
+          <w:i w:val="false"/>
+          <w:iCs w:val="false"/>
+          <w:lang w:val="en-US" w:eastAsia="zh-CN"/>
+        </w:rPr>
+        <w:t>n</w:t>
+      </w:r>
+      <w:r>
+        <w:rPr>
+          <w:i w:val="false"/>
+          <w:iCs w:val="false"/>
+          <w:lang w:val="en-US" w:eastAsia="zh-CN"/>
+        </w:rPr>
+        <w:t>um</w:t>
+      </w:r>
+      <w:r>
+        <w:rPr>
+          <w:i w:val="false"/>
+          <w:iCs w:val="false"/>
+          <w:lang w:val="en-US" w:eastAsia="zh-CN"/>
+        </w:rPr>
+        <w:t xml:space="preserve">, </w:t>
+      </w:r>
+      <w:r>
+        <w:rPr>
+          <w:i w:val="false"/>
+          <w:iCs w:val="false"/>
+          <w:lang w:val="en-US" w:eastAsia="zh-CN"/>
+        </w:rPr>
+        <w:t>aname</w:t>
+      </w:r>
+      <w:r>
+        <w:rPr>
+          <w:i w:val="false"/>
+          <w:iCs w:val="false"/>
+          <w:lang w:val="en-US" w:eastAsia="zh-CN"/>
+        </w:rPr>
+        <w:t>) VALUES (‘</w:t>
+      </w:r>
+      <w:r>
+        <w:rPr>
+          <w:i w:val="false"/>
+          <w:iCs w:val="false"/>
+          <w:lang w:val="en-US" w:eastAsia="zh-CN"/>
+        </w:rPr>
+        <w:t>0000013</w:t>
+      </w:r>
+      <w:r>
+        <w:rPr>
+          <w:i w:val="false"/>
+          <w:iCs w:val="false"/>
+          <w:lang w:val="en-US" w:eastAsia="zh-CN"/>
+        </w:rPr>
+        <w:t>’, ‘</w:t>
+      </w:r>
+      <w:r>
+        <w:rPr>
+          <w:i w:val="false"/>
+          <w:iCs w:val="false"/>
+          <w:lang w:val="en-US" w:eastAsia="zh-CN"/>
+        </w:rPr>
+        <w:t>Imagine Dragons</w:t>
+      </w:r>
+      <w:r>
+        <w:rPr>
+          <w:i w:val="false"/>
+          <w:iCs w:val="false"/>
+          <w:lang w:val="en-US" w:eastAsia="zh-CN"/>
+        </w:rPr>
+        <w:t>’);</w:t>
       </w:r>
     </w:p>
     <w:p>

</xml_diff>

<commit_message>
KR12 - minor refactoring.
</commit_message>
<xml_diff>
--- a/final report.docx
+++ b/final report.docx
@@ -18147,264 +18147,6 @@
       <w:pPr>
         <w:pStyle w:val="Normal"/>
         <w:rPr>
-          <w:i w:val="false"/>
-          <w:i w:val="false"/>
-          <w:iCs w:val="false"/>
-          <w:color w:val="0066B3"/>
-          <w:lang w:val="en-US" w:eastAsia="zh-CN"/>
-        </w:rPr>
-      </w:pPr>
-      <w:r>
-        <w:rPr>
-          <w:i w:val="false"/>
-          <w:iCs w:val="false"/>
-          <w:color w:val="0066B3"/>
-          <w:lang w:val="en-US" w:eastAsia="zh-CN"/>
-        </w:rPr>
-      </w:r>
-    </w:p>
-    <w:p>
-      <w:pPr>
-        <w:pStyle w:val="Normal"/>
-        <w:rPr/>
-      </w:pPr>
-      <w:r>
-        <w:rPr>
-          <w:lang w:val="en-US" w:eastAsia="zh-CN"/>
-        </w:rPr>
-        <w:t xml:space="preserve">CREATE TABLE </w:t>
-      </w:r>
-      <w:r>
-        <w:rPr>
-          <w:lang w:val="en-US" w:eastAsia="zh-CN"/>
-        </w:rPr>
-        <w:t>release</w:t>
-      </w:r>
-    </w:p>
-    <w:p>
-      <w:pPr>
-        <w:pStyle w:val="Normal"/>
-        <w:rPr/>
-      </w:pPr>
-      <w:r>
-        <w:rPr>
-          <w:lang w:val="en-US" w:eastAsia="zh-CN"/>
-        </w:rPr>
-        <w:t xml:space="preserve">       </w:t>
-      </w:r>
-      <w:r>
-        <w:rPr>
-          <w:lang w:val="en-US" w:eastAsia="zh-CN"/>
-        </w:rPr>
-        <w:t>(abtranum INTEGER,</w:t>
-      </w:r>
-    </w:p>
-    <w:p>
-      <w:pPr>
-        <w:pStyle w:val="Normal"/>
-        <w:rPr/>
-      </w:pPr>
-      <w:r>
-        <w:rPr>
-          <w:lang w:val="en-US" w:eastAsia="zh-CN"/>
-        </w:rPr>
-        <w:t xml:space="preserve">        </w:t>
-      </w:r>
-      <w:r>
-        <w:rPr>
-          <w:lang w:val="en-US" w:eastAsia="zh-CN"/>
-        </w:rPr>
-        <w:t>aname</w:t>
-      </w:r>
-      <w:r>
-        <w:rPr>
-          <w:lang w:val="en-US" w:eastAsia="zh-CN"/>
-        </w:rPr>
-        <w:t xml:space="preserve"> </w:t>
-      </w:r>
-      <w:r>
-        <w:rPr>
-          <w:lang w:val="en-US" w:eastAsia="zh-CN"/>
-        </w:rPr>
-        <w:t>CHAR(20)</w:t>
-      </w:r>
-      <w:r>
-        <w:rPr>
-          <w:lang w:val="en-US" w:eastAsia="zh-CN"/>
-        </w:rPr>
-        <w:t>,</w:t>
-      </w:r>
-    </w:p>
-    <w:p>
-      <w:pPr>
-        <w:pStyle w:val="Normal"/>
-        <w:rPr/>
-      </w:pPr>
-      <w:r>
-        <w:rPr>
-          <w:lang w:val="en-US" w:eastAsia="zh-CN"/>
-        </w:rPr>
-        <w:t xml:space="preserve">        </w:t>
-      </w:r>
-      <w:r>
-        <w:rPr>
-          <w:lang w:val="en-US" w:eastAsia="zh-CN"/>
-        </w:rPr>
-        <w:t xml:space="preserve">PRIMARY KEY (abtranum, </w:t>
-      </w:r>
-      <w:r>
-        <w:rPr>
-          <w:lang w:val="en-US" w:eastAsia="zh-CN"/>
-        </w:rPr>
-        <w:t>aname</w:t>
-      </w:r>
-      <w:r>
-        <w:rPr>
-          <w:lang w:val="en-US" w:eastAsia="zh-CN"/>
-        </w:rPr>
-        <w:t>),</w:t>
-      </w:r>
-    </w:p>
-    <w:p>
-      <w:pPr>
-        <w:pStyle w:val="Normal"/>
-        <w:rPr/>
-      </w:pPr>
-      <w:r>
-        <w:rPr>
-          <w:lang w:val="en-US" w:eastAsia="zh-CN"/>
-        </w:rPr>
-        <w:t xml:space="preserve">        </w:t>
-      </w:r>
-      <w:r>
-        <w:rPr>
-          <w:lang w:val="en-US" w:eastAsia="zh-CN"/>
-        </w:rPr>
-        <w:t>FORE</w:t>
-      </w:r>
-      <w:r>
-        <w:rPr>
-          <w:lang w:val="en-US" w:eastAsia="zh-CN"/>
-        </w:rPr>
-        <w:t>I</w:t>
-      </w:r>
-      <w:r>
-        <w:rPr>
-          <w:lang w:val="en-US" w:eastAsia="zh-CN"/>
-        </w:rPr>
-        <w:t>GN KEY (abtranum)</w:t>
-      </w:r>
-    </w:p>
-    <w:p>
-      <w:pPr>
-        <w:pStyle w:val="Normal"/>
-        <w:rPr/>
-      </w:pPr>
-      <w:r>
-        <w:rPr>
-          <w:lang w:val="en-US" w:eastAsia="zh-CN"/>
-        </w:rPr>
-        <w:t xml:space="preserve">          </w:t>
-      </w:r>
-      <w:r>
-        <w:rPr>
-          <w:lang w:val="en-US" w:eastAsia="zh-CN"/>
-        </w:rPr>
-        <w:t>REFERENCES album,</w:t>
-      </w:r>
-    </w:p>
-    <w:p>
-      <w:pPr>
-        <w:pStyle w:val="Normal"/>
-        <w:rPr/>
-      </w:pPr>
-      <w:r>
-        <w:rPr>
-          <w:lang w:val="en-US" w:eastAsia="zh-CN"/>
-        </w:rPr>
-        <w:t xml:space="preserve">        </w:t>
-      </w:r>
-      <w:r>
-        <w:rPr>
-          <w:lang w:val="en-US" w:eastAsia="zh-CN"/>
-        </w:rPr>
-        <w:t>FORE</w:t>
-      </w:r>
-      <w:r>
-        <w:rPr>
-          <w:lang w:val="en-US" w:eastAsia="zh-CN"/>
-        </w:rPr>
-        <w:t>I</w:t>
-      </w:r>
-      <w:r>
-        <w:rPr>
-          <w:lang w:val="en-US" w:eastAsia="zh-CN"/>
-        </w:rPr>
-        <w:t>GN KEY (</w:t>
-      </w:r>
-      <w:r>
-        <w:rPr>
-          <w:lang w:val="en-US" w:eastAsia="zh-CN"/>
-        </w:rPr>
-        <w:t>aname</w:t>
-      </w:r>
-      <w:r>
-        <w:rPr>
-          <w:lang w:val="en-US" w:eastAsia="zh-CN"/>
-        </w:rPr>
-        <w:t>)</w:t>
-      </w:r>
-    </w:p>
-    <w:p>
-      <w:pPr>
-        <w:pStyle w:val="Normal"/>
-        <w:rPr/>
-      </w:pPr>
-      <w:r>
-        <w:rPr>
-          <w:lang w:val="en-US" w:eastAsia="zh-CN"/>
-        </w:rPr>
-        <w:t xml:space="preserve">          </w:t>
-      </w:r>
-      <w:r>
-        <w:rPr>
-          <w:lang w:val="en-US" w:eastAsia="zh-CN"/>
-        </w:rPr>
-        <w:t xml:space="preserve">REFERENCES </w:t>
-      </w:r>
-      <w:r>
-        <w:rPr>
-          <w:lang w:val="en-US" w:eastAsia="zh-CN"/>
-        </w:rPr>
-        <w:t>artist</w:t>
-      </w:r>
-    </w:p>
-    <w:p>
-      <w:pPr>
-        <w:pStyle w:val="Normal"/>
-        <w:rPr>
-          <w:i w:val="false"/>
-          <w:i w:val="false"/>
-          <w:iCs w:val="false"/>
-          <w:lang w:val="en-US" w:eastAsia="zh-CN"/>
-        </w:rPr>
-      </w:pPr>
-      <w:r>
-        <w:rPr>
-          <w:i w:val="false"/>
-          <w:iCs w:val="false"/>
-          <w:lang w:val="en-US" w:eastAsia="zh-CN"/>
-        </w:rPr>
-        <w:t>)</w:t>
-      </w:r>
-    </w:p>
-    <w:p>
-      <w:pPr>
-        <w:pStyle w:val="Normal"/>
-        <w:rPr>
-          <w:i w:val="false"/>
-          <w:i w:val="false"/>
-          <w:iCs w:val="false"/>
           <w:lang w:val="en-US" w:eastAsia="zh-CN"/>
         </w:rPr>
       </w:pPr>

</xml_diff>

<commit_message>
KR - ALL query added.
</commit_message>
<xml_diff>
--- a/final report.docx
+++ b/final report.docx
@@ -4021,7 +4021,7 @@
       </w:pPr>
       <w:r>
         <w:rPr/>
-        <w:t>/* List names of songs  if ALL are featured by the featured artist ‘Miranda Lambert’ */ (new)</w:t>
+        <w:t xml:space="preserve">/* List names of songs  if ALL are featured by the featured artist ‘Miranda Lambert’ */ </w:t>
       </w:r>
     </w:p>
     <w:p>
@@ -5131,6 +5131,153 @@
       </w:pPr>
       <w:r>
         <w:rPr/>
+        <w:t xml:space="preserve">/ *List names of artists if ALL use album ‘A Pentatonix Christmas Deluxe’*/ </w:t>
+      </w:r>
+    </w:p>
+    <w:p>
+      <w:pPr>
+        <w:pStyle w:val="Normal"/>
+        <w:rPr/>
+      </w:pPr>
+      <w:r>
+        <w:rPr/>
+        <w:t>SELECT R.aname</w:t>
+      </w:r>
+    </w:p>
+    <w:p>
+      <w:pPr>
+        <w:pStyle w:val="Normal"/>
+        <w:rPr/>
+      </w:pPr>
+      <w:r>
+        <w:rPr/>
+        <w:t>FROM releases R</w:t>
+      </w:r>
+    </w:p>
+    <w:p>
+      <w:pPr>
+        <w:pStyle w:val="Normal"/>
+        <w:rPr/>
+      </w:pPr>
+      <w:r>
+        <w:rPr/>
+        <w:t>WHERE R.abtranum = ALL (SELECT  A.abtranum</w:t>
+      </w:r>
+    </w:p>
+    <w:p>
+      <w:pPr>
+        <w:pStyle w:val="Normal"/>
+        <w:rPr/>
+      </w:pPr>
+      <w:r>
+        <w:rPr/>
+        <w:t xml:space="preserve">                                            </w:t>
+      </w:r>
+      <w:r>
+        <w:rPr/>
+        <w:t>FROM album A</w:t>
+      </w:r>
+    </w:p>
+    <w:p>
+      <w:pPr>
+        <w:pStyle w:val="Normal"/>
+        <w:rPr/>
+      </w:pPr>
+      <w:r>
+        <w:rPr/>
+        <w:t xml:space="preserve">                                           </w:t>
+      </w:r>
+      <w:r>
+        <w:rPr/>
+        <w:t>WHERE A.abname='A Pentatonix Christmas Deluxe');</w:t>
+      </w:r>
+    </w:p>
+    <w:p>
+      <w:pPr>
+        <w:pStyle w:val="Normal"/>
+        <w:rPr/>
+      </w:pPr>
+      <w:r>
+        <w:rPr/>
+      </w:r>
+    </w:p>
+    <w:p>
+      <w:pPr>
+        <w:pStyle w:val="Normal"/>
+        <w:rPr>
+          <w:rFonts w:ascii="Consolas" w:hAnsi="Consolas"/>
+        </w:rPr>
+      </w:pPr>
+      <w:r>
+        <w:rPr>
+          <w:rFonts w:ascii="Consolas" w:hAnsi="Consolas"/>
+        </w:rPr>
+        <w:t>+------------+</w:t>
+      </w:r>
+    </w:p>
+    <w:p>
+      <w:pPr>
+        <w:pStyle w:val="Normal"/>
+        <w:rPr>
+          <w:rFonts w:ascii="Consolas" w:hAnsi="Consolas"/>
+        </w:rPr>
+      </w:pPr>
+      <w:r>
+        <w:rPr>
+          <w:rFonts w:ascii="Consolas" w:hAnsi="Consolas"/>
+        </w:rPr>
+        <w:t>| aname      |</w:t>
+      </w:r>
+    </w:p>
+    <w:p>
+      <w:pPr>
+        <w:pStyle w:val="Normal"/>
+        <w:rPr>
+          <w:rFonts w:ascii="Consolas" w:hAnsi="Consolas"/>
+        </w:rPr>
+      </w:pPr>
+      <w:r>
+        <w:rPr>
+          <w:rFonts w:ascii="Consolas" w:hAnsi="Consolas"/>
+        </w:rPr>
+        <w:t>+------------+</w:t>
+      </w:r>
+    </w:p>
+    <w:p>
+      <w:pPr>
+        <w:pStyle w:val="Normal"/>
+        <w:rPr>
+          <w:rFonts w:ascii="Consolas" w:hAnsi="Consolas"/>
+        </w:rPr>
+      </w:pPr>
+      <w:r>
+        <w:rPr>
+          <w:rFonts w:ascii="Consolas" w:hAnsi="Consolas"/>
+        </w:rPr>
+        <w:t>| Pentatonix |</w:t>
+      </w:r>
+    </w:p>
+    <w:p>
+      <w:pPr>
+        <w:pStyle w:val="Normal"/>
+        <w:rPr>
+          <w:rFonts w:ascii="Consolas" w:hAnsi="Consolas"/>
+        </w:rPr>
+      </w:pPr>
+      <w:r>
+        <w:rPr>
+          <w:rFonts w:ascii="Consolas" w:hAnsi="Consolas"/>
+        </w:rPr>
+        <w:t>+------------+</w:t>
+      </w:r>
+    </w:p>
+    <w:p>
+      <w:pPr>
+        <w:pStyle w:val="Normal"/>
+        <w:rPr/>
+      </w:pPr>
+      <w:r>
+        <w:rPr/>
       </w:r>
     </w:p>
     <w:p>
@@ -5150,15 +5297,6 @@
       </w:pPr>
       <w:r>
         <w:rPr/>
-      </w:r>
-    </w:p>
-    <w:p>
-      <w:pPr>
-        <w:pStyle w:val="Normal"/>
-        <w:rPr/>
-      </w:pPr>
-      <w:r>
-        <w:rPr/>
         <w:t>CREATE INDEX  IX_firstChar ON artist (aname(1));</w:t>
       </w:r>
     </w:p>
@@ -5278,15 +5416,6 @@
       <w:r>
         <w:rPr/>
         <w:t>FROM feature;</w:t>
-      </w:r>
-    </w:p>
-    <w:p>
-      <w:pPr>
-        <w:pStyle w:val="Normal"/>
-        <w:rPr/>
-      </w:pPr>
-      <w:r>
-        <w:rPr/>
       </w:r>
     </w:p>
     <w:p>

</xml_diff>

<commit_message>
KR - Last ALL query added.
</commit_message>
<xml_diff>
--- a/final report.docx
+++ b/final report.docx
@@ -6,16 +6,7 @@
       <w:pPr>
         <w:pStyle w:val="Normal"/>
         <w:jc w:val="center"/>
-        <w:rPr>
-          <w:b/>
-          <w:b/>
-          <w:i/>
-          <w:i/>
-          <w:color w:val="00000A"/>
-          <w:sz w:val="26"/>
-          <w:szCs w:val="26"/>
-          <w:u w:val="single"/>
-        </w:rPr>
+        <w:rPr/>
       </w:pPr>
       <w:r>
         <w:rPr>
@@ -5274,7 +5265,167 @@
     <w:p>
       <w:pPr>
         <w:pStyle w:val="Normal"/>
-        <w:rPr/>
+        <w:rPr>
+          <w:rFonts w:ascii="Consolas" w:hAnsi="Consolas"/>
+        </w:rPr>
+      </w:pPr>
+      <w:r>
+        <w:rPr>
+          <w:rFonts w:ascii="Consolas" w:hAnsi="Consolas"/>
+        </w:rPr>
+      </w:r>
+    </w:p>
+    <w:p>
+      <w:pPr>
+        <w:pStyle w:val="Normal"/>
+        <w:rPr/>
+      </w:pPr>
+      <w:r>
+        <w:rPr/>
+        <w:t>/* List names of songs  if ALL are featured by the featured artist ‘Miranda Lambert’ */</w:t>
+      </w:r>
+    </w:p>
+    <w:p>
+      <w:pPr>
+        <w:pStyle w:val="Normal"/>
+        <w:rPr/>
+      </w:pPr>
+      <w:r>
+        <w:rPr/>
+        <w:t>SELECT S.sname</w:t>
+      </w:r>
+    </w:p>
+    <w:p>
+      <w:pPr>
+        <w:pStyle w:val="Normal"/>
+        <w:rPr/>
+      </w:pPr>
+      <w:r>
+        <w:rPr/>
+        <w:t>FROM song S</w:t>
+      </w:r>
+    </w:p>
+    <w:p>
+      <w:pPr>
+        <w:pStyle w:val="Normal"/>
+        <w:rPr/>
+      </w:pPr>
+      <w:r>
+        <w:rPr/>
+        <w:t>WHERE S.stranum = ALL (SELECT  F.stranum</w:t>
+      </w:r>
+    </w:p>
+    <w:p>
+      <w:pPr>
+        <w:pStyle w:val="Normal"/>
+        <w:rPr/>
+      </w:pPr>
+      <w:r>
+        <w:rPr/>
+        <w:t xml:space="preserve">                        </w:t>
+      </w:r>
+      <w:r>
+        <w:rPr/>
+        <w:t>FROM feature F</w:t>
+      </w:r>
+    </w:p>
+    <w:p>
+      <w:pPr>
+        <w:pStyle w:val="Normal"/>
+        <w:rPr/>
+      </w:pPr>
+      <w:r>
+        <w:rPr/>
+        <w:t xml:space="preserve">                        </w:t>
+      </w:r>
+      <w:r>
+        <w:rPr/>
+        <w:t>WHERE F.faname='Miranda Lambert');</w:t>
+      </w:r>
+    </w:p>
+    <w:p>
+      <w:pPr>
+        <w:pStyle w:val="Normal"/>
+        <w:rPr/>
+      </w:pPr>
+      <w:r>
+        <w:rPr/>
+      </w:r>
+    </w:p>
+    <w:p>
+      <w:pPr>
+        <w:pStyle w:val="Normal"/>
+        <w:rPr>
+          <w:rFonts w:ascii="Consolas" w:hAnsi="Consolas"/>
+        </w:rPr>
+      </w:pPr>
+      <w:r>
+        <w:rPr>
+          <w:rFonts w:ascii="Consolas" w:hAnsi="Consolas"/>
+        </w:rPr>
+        <w:t>+--------------------+</w:t>
+      </w:r>
+    </w:p>
+    <w:p>
+      <w:pPr>
+        <w:pStyle w:val="Normal"/>
+        <w:rPr>
+          <w:rFonts w:ascii="Consolas" w:hAnsi="Consolas"/>
+        </w:rPr>
+      </w:pPr>
+      <w:r>
+        <w:rPr>
+          <w:rFonts w:ascii="Consolas" w:hAnsi="Consolas"/>
+        </w:rPr>
+        <w:t>| sname              |</w:t>
+      </w:r>
+    </w:p>
+    <w:p>
+      <w:pPr>
+        <w:pStyle w:val="Normal"/>
+        <w:rPr>
+          <w:rFonts w:ascii="Consolas" w:hAnsi="Consolas"/>
+        </w:rPr>
+      </w:pPr>
+      <w:r>
+        <w:rPr>
+          <w:rFonts w:ascii="Consolas" w:hAnsi="Consolas"/>
+        </w:rPr>
+        <w:t>+--------------------+</w:t>
+      </w:r>
+    </w:p>
+    <w:p>
+      <w:pPr>
+        <w:pStyle w:val="Normal"/>
+        <w:rPr>
+          <w:rFonts w:ascii="Consolas" w:hAnsi="Consolas"/>
+        </w:rPr>
+      </w:pPr>
+      <w:r>
+        <w:rPr>
+          <w:rFonts w:ascii="Consolas" w:hAnsi="Consolas"/>
+        </w:rPr>
+        <w:t>| Drowns the Whiskey |</w:t>
+      </w:r>
+    </w:p>
+    <w:p>
+      <w:pPr>
+        <w:pStyle w:val="Normal"/>
+        <w:rPr/>
+      </w:pPr>
+      <w:r>
+        <w:rPr>
+          <w:rFonts w:ascii="Consolas" w:hAnsi="Consolas"/>
+        </w:rPr>
+        <w:t>+--------------------+</w:t>
+      </w:r>
+    </w:p>
+    <w:p>
+      <w:pPr>
+        <w:pStyle w:val="Normal"/>
+        <w:rPr>
+          <w:rFonts w:ascii="Consolas" w:hAnsi="Consolas"/>
+        </w:rPr>
       </w:pPr>
       <w:r>
         <w:rPr/>

</xml_diff>

<commit_message>
KR - group info added.
</commit_message>
<xml_diff>
--- a/final report.docx
+++ b/final report.docx
@@ -2,6 +2,259 @@
 <file path=word/document.xml><?xml version="1.0" encoding="utf-8"?>
 <w:document xmlns:o="urn:schemas-microsoft-com:office:office" xmlns:r="http://schemas.openxmlformats.org/officeDocument/2006/relationships" xmlns:v="urn:schemas-microsoft-com:vml" xmlns:w="http://schemas.openxmlformats.org/wordprocessingml/2006/main" xmlns:w10="urn:schemas-microsoft-com:office:word" xmlns:wp="http://schemas.openxmlformats.org/drawingml/2006/wordprocessingDrawing" xmlns:wps="http://schemas.microsoft.com/office/word/2010/wordprocessingShape" xmlns:wpg="http://schemas.microsoft.com/office/word/2010/wordprocessingGroup" xmlns:mc="http://schemas.openxmlformats.org/markup-compatibility/2006" xmlns:wp14="http://schemas.microsoft.com/office/word/2010/wordprocessingDrawing" xmlns:w14="http://schemas.microsoft.com/office/word/2010/wordml" mc:Ignorable="w14 wp14">
   <w:body>
+    <w:p>
+      <w:pPr>
+        <w:pStyle w:val="Normal"/>
+        <w:spacing w:lineRule="auto" w:line="240"/>
+        <w:jc w:val="left"/>
+        <w:rPr>
+          <w:i/>
+          <w:i/>
+          <w:iCs/>
+          <w:color w:val="00000A"/>
+        </w:rPr>
+      </w:pPr>
+      <w:r>
+        <w:rPr>
+          <w:b w:val="false"/>
+          <w:bCs w:val="false"/>
+          <w:i w:val="false"/>
+          <w:iCs w:val="false"/>
+          <w:sz w:val="24"/>
+          <w:szCs w:val="24"/>
+          <w:u w:val="none"/>
+        </w:rPr>
+      </w:r>
+    </w:p>
+    <w:p>
+      <w:pPr>
+        <w:pStyle w:val="Normal"/>
+        <w:spacing w:lineRule="auto" w:line="240"/>
+        <w:jc w:val="center"/>
+        <w:rPr>
+          <w:b w:val="false"/>
+          <w:b w:val="false"/>
+          <w:bCs w:val="false"/>
+          <w:i w:val="false"/>
+          <w:i w:val="false"/>
+          <w:iCs w:val="false"/>
+          <w:sz w:val="24"/>
+          <w:szCs w:val="24"/>
+          <w:u w:val="none"/>
+        </w:rPr>
+      </w:pPr>
+      <w:r>
+        <w:rPr>
+          <w:b w:val="false"/>
+          <w:bCs w:val="false"/>
+          <w:i w:val="false"/>
+          <w:iCs w:val="false"/>
+          <w:color w:val="00000A"/>
+          <w:sz w:val="24"/>
+          <w:szCs w:val="24"/>
+          <w:u w:val="none"/>
+        </w:rPr>
+        <w:t>Final Report</w:t>
+      </w:r>
+    </w:p>
+    <w:p>
+      <w:pPr>
+        <w:pStyle w:val="Normal"/>
+        <w:spacing w:lineRule="auto" w:line="240"/>
+        <w:jc w:val="left"/>
+        <w:rPr>
+          <w:b w:val="false"/>
+          <w:b w:val="false"/>
+          <w:bCs w:val="false"/>
+          <w:i w:val="false"/>
+          <w:i w:val="false"/>
+          <w:iCs w:val="false"/>
+          <w:sz w:val="24"/>
+          <w:szCs w:val="24"/>
+          <w:u w:val="none"/>
+        </w:rPr>
+      </w:pPr>
+      <w:r>
+        <w:rPr>
+          <w:b w:val="false"/>
+          <w:bCs w:val="false"/>
+          <w:i w:val="false"/>
+          <w:iCs w:val="false"/>
+          <w:color w:val="00000A"/>
+          <w:sz w:val="24"/>
+          <w:szCs w:val="24"/>
+          <w:u w:val="none"/>
+        </w:rPr>
+        <w:t>CSC 675</w:t>
+      </w:r>
+    </w:p>
+    <w:p>
+      <w:pPr>
+        <w:pStyle w:val="Normal"/>
+        <w:spacing w:lineRule="auto" w:line="240"/>
+        <w:jc w:val="left"/>
+        <w:rPr>
+          <w:b w:val="false"/>
+          <w:b w:val="false"/>
+          <w:bCs w:val="false"/>
+          <w:i w:val="false"/>
+          <w:i w:val="false"/>
+          <w:iCs w:val="false"/>
+          <w:sz w:val="24"/>
+          <w:szCs w:val="24"/>
+          <w:u w:val="none"/>
+        </w:rPr>
+      </w:pPr>
+      <w:r>
+        <w:rPr>
+          <w:b w:val="false"/>
+          <w:bCs w:val="false"/>
+          <w:i w:val="false"/>
+          <w:iCs w:val="false"/>
+          <w:color w:val="00000A"/>
+          <w:sz w:val="24"/>
+          <w:szCs w:val="24"/>
+          <w:u w:val="none"/>
+        </w:rPr>
+        <w:t>4.30.2018</w:t>
+      </w:r>
+    </w:p>
+    <w:p>
+      <w:pPr>
+        <w:pStyle w:val="Normal"/>
+        <w:spacing w:lineRule="auto" w:line="240"/>
+        <w:jc w:val="left"/>
+        <w:rPr>
+          <w:b w:val="false"/>
+          <w:b w:val="false"/>
+          <w:bCs w:val="false"/>
+          <w:i w:val="false"/>
+          <w:i w:val="false"/>
+          <w:iCs w:val="false"/>
+          <w:sz w:val="24"/>
+          <w:szCs w:val="24"/>
+          <w:u w:val="none"/>
+        </w:rPr>
+      </w:pPr>
+      <w:r>
+        <w:rPr>
+          <w:b w:val="false"/>
+          <w:bCs w:val="false"/>
+          <w:i/>
+          <w:iCs/>
+          <w:color w:val="00000A"/>
+          <w:sz w:val="24"/>
+          <w:szCs w:val="24"/>
+          <w:u w:val="single"/>
+        </w:rPr>
+        <w:t>Group Members</w:t>
+      </w:r>
+      <w:r>
+        <w:rPr>
+          <w:b w:val="false"/>
+          <w:bCs w:val="false"/>
+          <w:i w:val="false"/>
+          <w:iCs w:val="false"/>
+          <w:color w:val="00000A"/>
+          <w:sz w:val="24"/>
+          <w:szCs w:val="24"/>
+          <w:u w:val="single"/>
+        </w:rPr>
+        <w:t>:</w:t>
+      </w:r>
+      <w:r>
+        <w:rPr>
+          <w:b w:val="false"/>
+          <w:bCs w:val="false"/>
+          <w:i w:val="false"/>
+          <w:iCs w:val="false"/>
+          <w:color w:val="00000A"/>
+          <w:sz w:val="24"/>
+          <w:szCs w:val="24"/>
+          <w:u w:val="none"/>
+        </w:rPr>
+        <w:t xml:space="preserve"> Keawa Rozet, Dian Zhu, Jefferey Lee, Jia Jun Guan</w:t>
+      </w:r>
+    </w:p>
+    <w:p>
+      <w:pPr>
+        <w:pStyle w:val="Normal"/>
+        <w:spacing w:lineRule="auto" w:line="240"/>
+        <w:jc w:val="left"/>
+        <w:rPr>
+          <w:b w:val="false"/>
+          <w:b w:val="false"/>
+          <w:bCs w:val="false"/>
+          <w:i w:val="false"/>
+          <w:i w:val="false"/>
+          <w:iCs w:val="false"/>
+          <w:sz w:val="24"/>
+          <w:szCs w:val="24"/>
+          <w:u w:val="none"/>
+        </w:rPr>
+      </w:pPr>
+      <w:r>
+        <w:rPr>
+          <w:b w:val="false"/>
+          <w:bCs w:val="false"/>
+          <w:i w:val="false"/>
+          <w:iCs w:val="false"/>
+          <w:color w:val="00000A"/>
+          <w:sz w:val="24"/>
+          <w:szCs w:val="24"/>
+          <w:u w:val="none"/>
+        </w:rPr>
+        <w:t xml:space="preserve">All work available at: </w:t>
+      </w:r>
+      <w:hyperlink r:id="rId2">
+        <w:r>
+          <w:rPr>
+            <w:rStyle w:val="InternetLink"/>
+            <w:b w:val="false"/>
+            <w:bCs w:val="false"/>
+            <w:i w:val="false"/>
+            <w:iCs w:val="false"/>
+            <w:color w:val="00000A"/>
+            <w:sz w:val="24"/>
+            <w:szCs w:val="24"/>
+            <w:u w:val="none"/>
+          </w:rPr>
+          <w:t>https://github.com/krozet/Music-Application-Database</w:t>
+        </w:r>
+      </w:hyperlink>
+      <w:r>
+        <w:rPr>
+          <w:b w:val="false"/>
+          <w:bCs w:val="false"/>
+          <w:i w:val="false"/>
+          <w:iCs w:val="false"/>
+          <w:color w:val="00000A"/>
+          <w:sz w:val="24"/>
+          <w:szCs w:val="24"/>
+          <w:u w:val="none"/>
+        </w:rPr>
+        <w:t xml:space="preserve"> </w:t>
+      </w:r>
+    </w:p>
+    <w:p>
+      <w:pPr>
+        <w:pStyle w:val="Normal"/>
+        <w:jc w:val="center"/>
+        <w:rPr>
+          <w:b/>
+          <w:b/>
+          <w:i/>
+          <w:i/>
+          <w:color w:val="00000A"/>
+          <w:sz w:val="26"/>
+          <w:szCs w:val="26"/>
+          <w:u w:val="single"/>
+        </w:rPr>
+      </w:pPr>
+      <w:r>
+        <w:rPr/>
+      </w:r>
+    </w:p>
     <w:p>
       <w:pPr>
         <w:pStyle w:val="Normal"/>
@@ -3361,7 +3614,7 @@
                     </pic:cNvPicPr>
                   </pic:nvPicPr>
                   <pic:blipFill>
-                    <a:blip r:embed="rId2"/>
+                    <a:blip r:embed="rId3"/>
                     <a:stretch>
                       <a:fillRect/>
                     </a:stretch>
@@ -3475,7 +3728,7 @@
                     </pic:cNvPicPr>
                   </pic:nvPicPr>
                   <pic:blipFill>
-                    <a:blip r:embed="rId3"/>
+                    <a:blip r:embed="rId4"/>
                     <a:stretch>
                       <a:fillRect/>
                     </a:stretch>
@@ -3612,7 +3865,7 @@
                     </pic:cNvPicPr>
                   </pic:nvPicPr>
                   <pic:blipFill>
-                    <a:blip r:embed="rId4"/>
+                    <a:blip r:embed="rId5"/>
                     <a:stretch>
                       <a:fillRect/>
                     </a:stretch>
@@ -3746,7 +3999,7 @@
                     </pic:cNvPicPr>
                   </pic:nvPicPr>
                   <pic:blipFill>
-                    <a:blip r:embed="rId5"/>
+                    <a:blip r:embed="rId6"/>
                     <a:stretch>
                       <a:fillRect/>
                     </a:stretch>
@@ -3869,7 +4122,7 @@
                     </pic:cNvPicPr>
                   </pic:nvPicPr>
                   <pic:blipFill>
-                    <a:blip r:embed="rId6"/>
+                    <a:blip r:embed="rId7"/>
                     <a:stretch>
                       <a:fillRect/>
                     </a:stretch>
@@ -3984,7 +4237,7 @@
                     </pic:cNvPicPr>
                   </pic:nvPicPr>
                   <pic:blipFill>
-                    <a:blip r:embed="rId7"/>
+                    <a:blip r:embed="rId8"/>
                     <a:stretch>
                       <a:fillRect/>
                     </a:stretch>
@@ -4102,7 +4355,7 @@
                     </pic:cNvPicPr>
                   </pic:nvPicPr>
                   <pic:blipFill>
-                    <a:blip r:embed="rId8"/>
+                    <a:blip r:embed="rId9"/>
                     <a:stretch>
                       <a:fillRect/>
                     </a:stretch>
@@ -4233,7 +4486,7 @@
                     </pic:cNvPicPr>
                   </pic:nvPicPr>
                   <pic:blipFill>
-                    <a:blip r:embed="rId9"/>
+                    <a:blip r:embed="rId10"/>
                     <a:stretch>
                       <a:fillRect/>
                     </a:stretch>
@@ -4393,7 +4646,7 @@
                     </pic:cNvPicPr>
                   </pic:nvPicPr>
                   <pic:blipFill>
-                    <a:blip r:embed="rId10"/>
+                    <a:blip r:embed="rId11"/>
                     <a:stretch>
                       <a:fillRect/>
                     </a:stretch>
@@ -4525,7 +4778,7 @@
                     </pic:cNvPicPr>
                   </pic:nvPicPr>
                   <pic:blipFill>
-                    <a:blip r:embed="rId11"/>
+                    <a:blip r:embed="rId12"/>
                     <a:stretch>
                       <a:fillRect/>
                     </a:stretch>
@@ -4652,7 +4905,7 @@
                     </pic:cNvPicPr>
                   </pic:nvPicPr>
                   <pic:blipFill>
-                    <a:blip r:embed="rId12"/>
+                    <a:blip r:embed="rId13"/>
                     <a:stretch>
                       <a:fillRect/>
                     </a:stretch>
@@ -5915,6 +6168,14 @@
     <w:unhideWhenUsed/>
     <w:qFormat/>
     <w:rPr/>
+  </w:style>
+  <w:style w:type="character" w:styleId="InternetLink">
+    <w:name w:val="Internet Link"/>
+    <w:rPr>
+      <w:color w:val="000080"/>
+      <w:u w:val="single"/>
+      <w:lang w:val="zxx" w:eastAsia="zxx" w:bidi="zxx"/>
+    </w:rPr>
   </w:style>
   <w:style w:type="paragraph" w:styleId="Heading" w:customStyle="1">
     <w:name w:val="Heading"/>

</xml_diff>